<commit_message>
Updated the guide document and provided a PDF version for easy distribution.
</commit_message>
<xml_diff>
--- a/doc/Quick guide Ultimate II+.docx
+++ b/doc/Quick guide Ultimate II+.docx
@@ -177,17 +177,7 @@
           <w:sz w:val="27"/>
           <w:szCs w:val="27"/>
         </w:rPr>
-        <w:t>install</w:t>
-      </w:r>
-      <w:bookmarkStart w:id="0" w:name="_GoBack"/>
-      <w:bookmarkEnd w:id="0"/>
-      <w:r>
-        <w:rPr>
-          <w:rFonts w:asciiTheme="majorHAnsi" w:hAnsiTheme="majorHAnsi"/>
-          <w:sz w:val="27"/>
-          <w:szCs w:val="27"/>
-        </w:rPr>
-        <w:t>ation and use of</w:t>
+        <w:t>installation and use of</w:t>
       </w:r>
       <w:r>
         <w:rPr>
@@ -597,7 +587,539 @@
         <mc:AlternateContent>
           <mc:Choice Requires="wps">
             <w:drawing>
-              <wp:anchor distT="0" distB="0" distL="114300" distR="114300" simplePos="0" relativeHeight="251674624" behindDoc="0" locked="0" layoutInCell="1" allowOverlap="1">
+              <wp:anchor distT="0" distB="0" distL="114300" distR="114300" simplePos="0" relativeHeight="251675648" behindDoc="0" locked="0" layoutInCell="1" allowOverlap="1" wp14:anchorId="0458EE29" wp14:editId="62B55E2E">
+                <wp:simplePos x="0" y="0"/>
+                <wp:positionH relativeFrom="column">
+                  <wp:posOffset>2404110</wp:posOffset>
+                </wp:positionH>
+                <wp:positionV relativeFrom="paragraph">
+                  <wp:posOffset>159385</wp:posOffset>
+                </wp:positionV>
+                <wp:extent cx="855980" cy="548640"/>
+                <wp:effectExtent l="19050" t="19050" r="58420" b="60960"/>
+                <wp:wrapNone/>
+                <wp:docPr id="21" name="AutoShape 19"/>
+                <wp:cNvGraphicFramePr>
+                  <a:graphicFrameLocks xmlns:a="http://schemas.openxmlformats.org/drawingml/2006/main"/>
+                </wp:cNvGraphicFramePr>
+                <a:graphic xmlns:a="http://schemas.openxmlformats.org/drawingml/2006/main">
+                  <a:graphicData uri="http://schemas.microsoft.com/office/word/2010/wordprocessingShape">
+                    <wps:wsp>
+                      <wps:cNvSpPr>
+                        <a:spLocks noChangeArrowheads="1"/>
+                      </wps:cNvSpPr>
+                      <wps:spPr bwMode="auto">
+                        <a:xfrm>
+                          <a:off x="0" y="0"/>
+                          <a:ext cx="855980" cy="548640"/>
+                        </a:xfrm>
+                        <a:prstGeom prst="flowChartAlternateProcess">
+                          <a:avLst/>
+                        </a:prstGeom>
+                        <a:solidFill>
+                          <a:schemeClr val="lt1">
+                            <a:lumMod val="100000"/>
+                            <a:lumOff val="0"/>
+                          </a:schemeClr>
+                        </a:solidFill>
+                        <a:ln w="31750">
+                          <a:solidFill>
+                            <a:schemeClr val="dk1">
+                              <a:lumMod val="100000"/>
+                              <a:lumOff val="0"/>
+                            </a:schemeClr>
+                          </a:solidFill>
+                          <a:miter lim="800000"/>
+                          <a:headEnd/>
+                          <a:tailEnd/>
+                        </a:ln>
+                        <a:effectLst>
+                          <a:outerShdw dist="35921" dir="2700000" algn="ctr" rotWithShape="0">
+                            <a:srgbClr val="868686"/>
+                          </a:outerShdw>
+                        </a:effectLst>
+                      </wps:spPr>
+                      <wps:txbx>
+                        <w:txbxContent>
+                          <w:p>
+                            <w:pPr>
+                              <w:jc w:val="center"/>
+                              <w:rPr>
+                                <w:rFonts w:asciiTheme="majorHAnsi" w:hAnsiTheme="majorHAnsi"/>
+                              </w:rPr>
+                            </w:pPr>
+                            <w:r>
+                              <w:rPr>
+                                <w:rFonts w:asciiTheme="majorHAnsi" w:hAnsiTheme="majorHAnsi"/>
+                              </w:rPr>
+                              <w:t>Optional</w:t>
+                            </w:r>
+                          </w:p>
+                          <w:p>
+                            <w:pPr>
+                              <w:jc w:val="center"/>
+                              <w:rPr>
+                                <w:rFonts w:asciiTheme="majorHAnsi" w:hAnsiTheme="majorHAnsi"/>
+                              </w:rPr>
+                            </w:pPr>
+                            <w:r>
+                              <w:rPr>
+                                <w:rFonts w:asciiTheme="majorHAnsi" w:hAnsiTheme="majorHAnsi"/>
+                              </w:rPr>
+                              <w:t>Speaker</w:t>
+                            </w:r>
+                          </w:p>
+                        </w:txbxContent>
+                      </wps:txbx>
+                      <wps:bodyPr rot="0" vert="horz" wrap="square" lIns="91440" tIns="45720" rIns="91440" bIns="45720" anchor="t" anchorCtr="0" upright="1">
+                        <a:noAutofit/>
+                      </wps:bodyPr>
+                    </wps:wsp>
+                  </a:graphicData>
+                </a:graphic>
+                <wp14:sizeRelH relativeFrom="page">
+                  <wp14:pctWidth>0</wp14:pctWidth>
+                </wp14:sizeRelH>
+                <wp14:sizeRelV relativeFrom="page">
+                  <wp14:pctHeight>0</wp14:pctHeight>
+                </wp14:sizeRelV>
+              </wp:anchor>
+            </w:drawing>
+          </mc:Choice>
+          <mc:Fallback>
+            <w:pict>
+              <v:shapetype id="_x0000_t176" coordsize="21600,21600" o:spt="176" adj="2700" path="m@0,qx0@0l0@2qy@0,21600l@1,21600qx21600@2l21600@0qy@1,xe">
+                <v:stroke joinstyle="miter"/>
+                <v:formulas>
+                  <v:f eqn="val #0"/>
+                  <v:f eqn="sum width 0 #0"/>
+                  <v:f eqn="sum height 0 #0"/>
+                  <v:f eqn="prod @0 2929 10000"/>
+                  <v:f eqn="sum width 0 @3"/>
+                  <v:f eqn="sum height 0 @3"/>
+                  <v:f eqn="val width"/>
+                  <v:f eqn="val height"/>
+                  <v:f eqn="prod width 1 2"/>
+                  <v:f eqn="prod height 1 2"/>
+                </v:formulas>
+                <v:path gradientshapeok="t" limo="10800,10800" o:connecttype="custom" o:connectlocs="@8,0;0,@9;@8,@7;@6,@9" textboxrect="@3,@3,@4,@5"/>
+              </v:shapetype>
+              <v:shape id="AutoShape 19" o:spid="_x0000_s1026" type="#_x0000_t176" style="position:absolute;margin-left:189.3pt;margin-top:12.55pt;width:67.4pt;height:43.2pt;z-index:251675648;visibility:visible;mso-wrap-style:square;mso-width-percent:0;mso-height-percent:0;mso-wrap-distance-left:9pt;mso-wrap-distance-top:0;mso-wrap-distance-right:9pt;mso-wrap-distance-bottom:0;mso-position-horizontal:absolute;mso-position-horizontal-relative:text;mso-position-vertical:absolute;mso-position-vertical-relative:text;mso-width-percent:0;mso-height-percent:0;mso-width-relative:page;mso-height-relative:page;v-text-anchor:top" o:gfxdata="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" fillcolor="white [3201]" strokecolor="black [3200]" strokeweight="2.5pt">
+                <v:shadow on="t" color="#868686"/>
+                <v:textbox>
+                  <w:txbxContent>
+                    <w:p>
+                      <w:pPr>
+                        <w:jc w:val="center"/>
+                        <w:rPr>
+                          <w:rFonts w:asciiTheme="majorHAnsi" w:hAnsiTheme="majorHAnsi"/>
+                        </w:rPr>
+                      </w:pPr>
+                      <w:r>
+                        <w:rPr>
+                          <w:rFonts w:asciiTheme="majorHAnsi" w:hAnsiTheme="majorHAnsi"/>
+                        </w:rPr>
+                        <w:t>Optional</w:t>
+                      </w:r>
+                    </w:p>
+                    <w:p>
+                      <w:pPr>
+                        <w:jc w:val="center"/>
+                        <w:rPr>
+                          <w:rFonts w:asciiTheme="majorHAnsi" w:hAnsiTheme="majorHAnsi"/>
+                        </w:rPr>
+                      </w:pPr>
+                      <w:r>
+                        <w:rPr>
+                          <w:rFonts w:asciiTheme="majorHAnsi" w:hAnsiTheme="majorHAnsi"/>
+                        </w:rPr>
+                        <w:t>Speaker</w:t>
+                      </w:r>
+                    </w:p>
+                  </w:txbxContent>
+                </v:textbox>
+              </v:shape>
+            </w:pict>
+          </mc:Fallback>
+        </mc:AlternateContent>
+      </w:r>
+      <w:r>
+        <w:rPr>
+          <w:rFonts w:asciiTheme="majorHAnsi" w:hAnsiTheme="majorHAnsi"/>
+          <w:noProof/>
+          <w:sz w:val="27"/>
+          <w:szCs w:val="27"/>
+        </w:rPr>
+        <mc:AlternateContent>
+          <mc:Choice Requires="wps">
+            <w:drawing>
+              <wp:anchor distT="0" distB="0" distL="114300" distR="114300" simplePos="0" relativeHeight="251667456" behindDoc="0" locked="0" layoutInCell="1" allowOverlap="1" wp14:anchorId="4B731AC8" wp14:editId="19D748C5">
+                <wp:simplePos x="0" y="0"/>
+                <wp:positionH relativeFrom="column">
+                  <wp:posOffset>4964430</wp:posOffset>
+                </wp:positionH>
+                <wp:positionV relativeFrom="paragraph">
+                  <wp:posOffset>2852420</wp:posOffset>
+                </wp:positionV>
+                <wp:extent cx="855980" cy="315595"/>
+                <wp:effectExtent l="19050" t="19050" r="58420" b="65405"/>
+                <wp:wrapNone/>
+                <wp:docPr id="27" name="AutoShape 11"/>
+                <wp:cNvGraphicFramePr>
+                  <a:graphicFrameLocks xmlns:a="http://schemas.openxmlformats.org/drawingml/2006/main"/>
+                </wp:cNvGraphicFramePr>
+                <a:graphic xmlns:a="http://schemas.openxmlformats.org/drawingml/2006/main">
+                  <a:graphicData uri="http://schemas.microsoft.com/office/word/2010/wordprocessingShape">
+                    <wps:wsp>
+                      <wps:cNvSpPr>
+                        <a:spLocks noChangeArrowheads="1"/>
+                      </wps:cNvSpPr>
+                      <wps:spPr bwMode="auto">
+                        <a:xfrm>
+                          <a:off x="0" y="0"/>
+                          <a:ext cx="855980" cy="315595"/>
+                        </a:xfrm>
+                        <a:prstGeom prst="flowChartAlternateProcess">
+                          <a:avLst/>
+                        </a:prstGeom>
+                        <a:solidFill>
+                          <a:schemeClr val="lt1">
+                            <a:lumMod val="100000"/>
+                            <a:lumOff val="0"/>
+                          </a:schemeClr>
+                        </a:solidFill>
+                        <a:ln w="31750">
+                          <a:solidFill>
+                            <a:schemeClr val="dk1">
+                              <a:lumMod val="100000"/>
+                              <a:lumOff val="0"/>
+                            </a:schemeClr>
+                          </a:solidFill>
+                          <a:miter lim="800000"/>
+                          <a:headEnd/>
+                          <a:tailEnd/>
+                        </a:ln>
+                        <a:effectLst>
+                          <a:outerShdw dist="35921" dir="2700000" algn="ctr" rotWithShape="0">
+                            <a:srgbClr val="868686"/>
+                          </a:outerShdw>
+                        </a:effectLst>
+                      </wps:spPr>
+                      <wps:txbx>
+                        <w:txbxContent>
+                          <w:p>
+                            <w:pPr>
+                              <w:jc w:val="center"/>
+                              <w:rPr>
+                                <w:rFonts w:asciiTheme="majorHAnsi" w:hAnsiTheme="majorHAnsi"/>
+                              </w:rPr>
+                            </w:pPr>
+                            <w:r>
+                              <w:rPr>
+                                <w:rFonts w:asciiTheme="majorHAnsi" w:hAnsiTheme="majorHAnsi"/>
+                              </w:rPr>
+                              <w:t>Reset</w:t>
+                            </w:r>
+                          </w:p>
+                        </w:txbxContent>
+                      </wps:txbx>
+                      <wps:bodyPr rot="0" vert="horz" wrap="square" lIns="91440" tIns="45720" rIns="91440" bIns="45720" anchor="t" anchorCtr="0" upright="1">
+                        <a:noAutofit/>
+                      </wps:bodyPr>
+                    </wps:wsp>
+                  </a:graphicData>
+                </a:graphic>
+                <wp14:sizeRelH relativeFrom="page">
+                  <wp14:pctWidth>0</wp14:pctWidth>
+                </wp14:sizeRelH>
+                <wp14:sizeRelV relativeFrom="page">
+                  <wp14:pctHeight>0</wp14:pctHeight>
+                </wp14:sizeRelV>
+              </wp:anchor>
+            </w:drawing>
+          </mc:Choice>
+          <mc:Fallback>
+            <w:pict>
+              <v:shape id="AutoShape 11" o:spid="_x0000_s1027" type="#_x0000_t176" style="position:absolute;margin-left:390.9pt;margin-top:224.6pt;width:67.4pt;height:24.85pt;z-index:251667456;visibility:visible;mso-wrap-style:square;mso-width-percent:0;mso-height-percent:0;mso-wrap-distance-left:9pt;mso-wrap-distance-top:0;mso-wrap-distance-right:9pt;mso-wrap-distance-bottom:0;mso-position-horizontal:absolute;mso-position-horizontal-relative:text;mso-position-vertical:absolute;mso-position-vertical-relative:text;mso-width-percent:0;mso-height-percent:0;mso-width-relative:page;mso-height-relative:page;v-text-anchor:top" o:gfxdata="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" fillcolor="white [3201]" strokecolor="black [3200]" strokeweight="2.5pt">
+                <v:shadow on="t" color="#868686"/>
+                <v:textbox>
+                  <w:txbxContent>
+                    <w:p>
+                      <w:pPr>
+                        <w:jc w:val="center"/>
+                        <w:rPr>
+                          <w:rFonts w:asciiTheme="majorHAnsi" w:hAnsiTheme="majorHAnsi"/>
+                        </w:rPr>
+                      </w:pPr>
+                      <w:r>
+                        <w:rPr>
+                          <w:rFonts w:asciiTheme="majorHAnsi" w:hAnsiTheme="majorHAnsi"/>
+                        </w:rPr>
+                        <w:t>Reset</w:t>
+                      </w:r>
+                    </w:p>
+                  </w:txbxContent>
+                </v:textbox>
+              </v:shape>
+            </w:pict>
+          </mc:Fallback>
+        </mc:AlternateContent>
+      </w:r>
+      <w:r>
+        <w:rPr>
+          <w:rFonts w:asciiTheme="majorHAnsi" w:hAnsiTheme="majorHAnsi"/>
+          <w:noProof/>
+          <w:sz w:val="27"/>
+          <w:szCs w:val="27"/>
+        </w:rPr>
+        <mc:AlternateContent>
+          <mc:Choice Requires="wps">
+            <w:drawing>
+              <wp:anchor distT="0" distB="0" distL="114300" distR="114300" simplePos="0" relativeHeight="251661312" behindDoc="0" locked="0" layoutInCell="1" allowOverlap="1" wp14:anchorId="730F666F" wp14:editId="30D9AB5C">
+                <wp:simplePos x="0" y="0"/>
+                <wp:positionH relativeFrom="column">
+                  <wp:posOffset>1090295</wp:posOffset>
+                </wp:positionH>
+                <wp:positionV relativeFrom="paragraph">
+                  <wp:posOffset>2303780</wp:posOffset>
+                </wp:positionV>
+                <wp:extent cx="737235" cy="326390"/>
+                <wp:effectExtent l="19050" t="19050" r="62865" b="54610"/>
+                <wp:wrapNone/>
+                <wp:docPr id="18" name="AutoShape 5"/>
+                <wp:cNvGraphicFramePr>
+                  <a:graphicFrameLocks xmlns:a="http://schemas.openxmlformats.org/drawingml/2006/main"/>
+                </wp:cNvGraphicFramePr>
+                <a:graphic xmlns:a="http://schemas.openxmlformats.org/drawingml/2006/main">
+                  <a:graphicData uri="http://schemas.microsoft.com/office/word/2010/wordprocessingShape">
+                    <wps:wsp>
+                      <wps:cNvSpPr>
+                        <a:spLocks noChangeArrowheads="1"/>
+                      </wps:cNvSpPr>
+                      <wps:spPr bwMode="auto">
+                        <a:xfrm>
+                          <a:off x="0" y="0"/>
+                          <a:ext cx="737235" cy="326390"/>
+                        </a:xfrm>
+                        <a:prstGeom prst="flowChartAlternateProcess">
+                          <a:avLst/>
+                        </a:prstGeom>
+                        <a:solidFill>
+                          <a:schemeClr val="lt1">
+                            <a:lumMod val="100000"/>
+                            <a:lumOff val="0"/>
+                          </a:schemeClr>
+                        </a:solidFill>
+                        <a:ln w="31750">
+                          <a:solidFill>
+                            <a:schemeClr val="dk1">
+                              <a:lumMod val="100000"/>
+                              <a:lumOff val="0"/>
+                            </a:schemeClr>
+                          </a:solidFill>
+                          <a:miter lim="800000"/>
+                          <a:headEnd/>
+                          <a:tailEnd/>
+                        </a:ln>
+                        <a:effectLst>
+                          <a:outerShdw dist="35921" dir="2700000" algn="ctr" rotWithShape="0">
+                            <a:srgbClr val="868686"/>
+                          </a:outerShdw>
+                        </a:effectLst>
+                      </wps:spPr>
+                      <wps:txbx>
+                        <w:txbxContent>
+                          <w:p>
+                            <w:pPr>
+                              <w:jc w:val="center"/>
+                              <w:rPr>
+                                <w:rFonts w:asciiTheme="majorHAnsi" w:hAnsiTheme="majorHAnsi"/>
+                              </w:rPr>
+                            </w:pPr>
+                            <w:r>
+                              <w:rPr>
+                                <w:rFonts w:asciiTheme="majorHAnsi" w:hAnsiTheme="majorHAnsi"/>
+                              </w:rPr>
+                              <w:t>USB 0</w:t>
+                            </w:r>
+                          </w:p>
+                        </w:txbxContent>
+                      </wps:txbx>
+                      <wps:bodyPr rot="0" vert="horz" wrap="square" lIns="91440" tIns="45720" rIns="91440" bIns="45720" anchor="t" anchorCtr="0" upright="1">
+                        <a:noAutofit/>
+                      </wps:bodyPr>
+                    </wps:wsp>
+                  </a:graphicData>
+                </a:graphic>
+                <wp14:sizeRelH relativeFrom="page">
+                  <wp14:pctWidth>0</wp14:pctWidth>
+                </wp14:sizeRelH>
+                <wp14:sizeRelV relativeFrom="page">
+                  <wp14:pctHeight>0</wp14:pctHeight>
+                </wp14:sizeRelV>
+              </wp:anchor>
+            </w:drawing>
+          </mc:Choice>
+          <mc:Fallback>
+            <w:pict>
+              <v:shape id="AutoShape 5" o:spid="_x0000_s1028" type="#_x0000_t176" style="position:absolute;margin-left:85.85pt;margin-top:181.4pt;width:58.05pt;height:25.7pt;z-index:251661312;visibility:visible;mso-wrap-style:square;mso-width-percent:0;mso-height-percent:0;mso-wrap-distance-left:9pt;mso-wrap-distance-top:0;mso-wrap-distance-right:9pt;mso-wrap-distance-bottom:0;mso-position-horizontal:absolute;mso-position-horizontal-relative:text;mso-position-vertical:absolute;mso-position-vertical-relative:text;mso-width-percent:0;mso-height-percent:0;mso-width-relative:page;mso-height-relative:page;v-text-anchor:top" o:gfxdata="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" fillcolor="white [3201]" strokecolor="black [3200]" strokeweight="2.5pt">
+                <v:shadow on="t" color="#868686"/>
+                <v:textbox>
+                  <w:txbxContent>
+                    <w:p>
+                      <w:pPr>
+                        <w:jc w:val="center"/>
+                        <w:rPr>
+                          <w:rFonts w:asciiTheme="majorHAnsi" w:hAnsiTheme="majorHAnsi"/>
+                        </w:rPr>
+                      </w:pPr>
+                      <w:r>
+                        <w:rPr>
+                          <w:rFonts w:asciiTheme="majorHAnsi" w:hAnsiTheme="majorHAnsi"/>
+                        </w:rPr>
+                        <w:t>USB 0</w:t>
+                      </w:r>
+                    </w:p>
+                  </w:txbxContent>
+                </v:textbox>
+              </v:shape>
+            </w:pict>
+          </mc:Fallback>
+        </mc:AlternateContent>
+      </w:r>
+      <w:r>
+        <w:rPr>
+          <w:rFonts w:asciiTheme="majorHAnsi" w:hAnsiTheme="majorHAnsi"/>
+          <w:noProof/>
+          <w:sz w:val="27"/>
+          <w:szCs w:val="27"/>
+        </w:rPr>
+        <mc:AlternateContent>
+          <mc:Choice Requires="wps">
+            <w:drawing>
+              <wp:anchor distT="0" distB="0" distL="114300" distR="114300" simplePos="0" relativeHeight="251663360" behindDoc="0" locked="0" layoutInCell="1" allowOverlap="1" wp14:anchorId="298FA5CA" wp14:editId="06D80729">
+                <wp:simplePos x="0" y="0"/>
+                <wp:positionH relativeFrom="column">
+                  <wp:posOffset>2886075</wp:posOffset>
+                </wp:positionH>
+                <wp:positionV relativeFrom="paragraph">
+                  <wp:posOffset>3412490</wp:posOffset>
+                </wp:positionV>
+                <wp:extent cx="753745" cy="331470"/>
+                <wp:effectExtent l="19050" t="19050" r="65405" b="49530"/>
+                <wp:wrapNone/>
+                <wp:docPr id="17" name="AutoShape 7"/>
+                <wp:cNvGraphicFramePr>
+                  <a:graphicFrameLocks xmlns:a="http://schemas.openxmlformats.org/drawingml/2006/main"/>
+                </wp:cNvGraphicFramePr>
+                <a:graphic xmlns:a="http://schemas.openxmlformats.org/drawingml/2006/main">
+                  <a:graphicData uri="http://schemas.microsoft.com/office/word/2010/wordprocessingShape">
+                    <wps:wsp>
+                      <wps:cNvSpPr>
+                        <a:spLocks noChangeArrowheads="1"/>
+                      </wps:cNvSpPr>
+                      <wps:spPr bwMode="auto">
+                        <a:xfrm>
+                          <a:off x="0" y="0"/>
+                          <a:ext cx="753745" cy="331470"/>
+                        </a:xfrm>
+                        <a:prstGeom prst="flowChartAlternateProcess">
+                          <a:avLst/>
+                        </a:prstGeom>
+                        <a:solidFill>
+                          <a:schemeClr val="lt1">
+                            <a:lumMod val="100000"/>
+                            <a:lumOff val="0"/>
+                          </a:schemeClr>
+                        </a:solidFill>
+                        <a:ln w="31750">
+                          <a:solidFill>
+                            <a:schemeClr val="dk1">
+                              <a:lumMod val="100000"/>
+                              <a:lumOff val="0"/>
+                            </a:schemeClr>
+                          </a:solidFill>
+                          <a:miter lim="800000"/>
+                          <a:headEnd/>
+                          <a:tailEnd/>
+                        </a:ln>
+                        <a:effectLst>
+                          <a:outerShdw dist="35921" dir="2700000" algn="ctr" rotWithShape="0">
+                            <a:srgbClr val="868686"/>
+                          </a:outerShdw>
+                        </a:effectLst>
+                      </wps:spPr>
+                      <wps:txbx>
+                        <w:txbxContent>
+                          <w:p>
+                            <w:pPr>
+                              <w:jc w:val="center"/>
+                              <w:rPr>
+                                <w:rFonts w:asciiTheme="majorHAnsi" w:hAnsiTheme="majorHAnsi"/>
+                              </w:rPr>
+                            </w:pPr>
+                            <w:r>
+                              <w:rPr>
+                                <w:rFonts w:asciiTheme="majorHAnsi" w:hAnsiTheme="majorHAnsi"/>
+                              </w:rPr>
+                              <w:t>USB 1</w:t>
+                            </w:r>
+                          </w:p>
+                        </w:txbxContent>
+                      </wps:txbx>
+                      <wps:bodyPr rot="0" vert="horz" wrap="square" lIns="91440" tIns="45720" rIns="91440" bIns="45720" anchor="t" anchorCtr="0" upright="1">
+                        <a:noAutofit/>
+                      </wps:bodyPr>
+                    </wps:wsp>
+                  </a:graphicData>
+                </a:graphic>
+                <wp14:sizeRelH relativeFrom="page">
+                  <wp14:pctWidth>0</wp14:pctWidth>
+                </wp14:sizeRelH>
+                <wp14:sizeRelV relativeFrom="page">
+                  <wp14:pctHeight>0</wp14:pctHeight>
+                </wp14:sizeRelV>
+              </wp:anchor>
+            </w:drawing>
+          </mc:Choice>
+          <mc:Fallback>
+            <w:pict>
+              <v:shape id="AutoShape 7" o:spid="_x0000_s1029" type="#_x0000_t176" style="position:absolute;margin-left:227.25pt;margin-top:268.7pt;width:59.35pt;height:26.1pt;z-index:251663360;visibility:visible;mso-wrap-style:square;mso-width-percent:0;mso-height-percent:0;mso-wrap-distance-left:9pt;mso-wrap-distance-top:0;mso-wrap-distance-right:9pt;mso-wrap-distance-bottom:0;mso-position-horizontal:absolute;mso-position-horizontal-relative:text;mso-position-vertical:absolute;mso-position-vertical-relative:text;mso-width-percent:0;mso-height-percent:0;mso-width-relative:page;mso-height-relative:page;v-text-anchor:top" o:gfxdata="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" fillcolor="white [3201]" strokecolor="black [3200]" strokeweight="2.5pt">
+                <v:shadow on="t" color="#868686"/>
+                <v:textbox>
+                  <w:txbxContent>
+                    <w:p>
+                      <w:pPr>
+                        <w:jc w:val="center"/>
+                        <w:rPr>
+                          <w:rFonts w:asciiTheme="majorHAnsi" w:hAnsiTheme="majorHAnsi"/>
+                        </w:rPr>
+                      </w:pPr>
+                      <w:r>
+                        <w:rPr>
+                          <w:rFonts w:asciiTheme="majorHAnsi" w:hAnsiTheme="majorHAnsi"/>
+                        </w:rPr>
+                        <w:t>USB 1</w:t>
+                      </w:r>
+                    </w:p>
+                  </w:txbxContent>
+                </v:textbox>
+              </v:shape>
+            </w:pict>
+          </mc:Fallback>
+        </mc:AlternateContent>
+      </w:r>
+      <w:r>
+        <w:rPr>
+          <w:rFonts w:asciiTheme="majorHAnsi" w:hAnsiTheme="majorHAnsi"/>
+          <w:noProof/>
+          <w:sz w:val="27"/>
+          <w:szCs w:val="27"/>
+        </w:rPr>
+        <mc:AlternateContent>
+          <mc:Choice Requires="wps">
+            <w:drawing>
+              <wp:anchor distT="0" distB="0" distL="114300" distR="114300" simplePos="0" relativeHeight="251674624" behindDoc="0" locked="0" layoutInCell="1" allowOverlap="1" wp14:anchorId="28975C07" wp14:editId="51B251DB">
                 <wp:simplePos x="0" y="0"/>
                 <wp:positionH relativeFrom="column">
                   <wp:posOffset>5941695</wp:posOffset>
@@ -688,7 +1210,7 @@
         <mc:AlternateContent>
           <mc:Choice Requires="wps">
             <w:drawing>
-              <wp:anchor distT="0" distB="0" distL="114300" distR="114300" simplePos="0" relativeHeight="251673600" behindDoc="0" locked="0" layoutInCell="1" allowOverlap="1">
+              <wp:anchor distT="0" distB="0" distL="114300" distR="114300" simplePos="0" relativeHeight="251673600" behindDoc="0" locked="0" layoutInCell="1" allowOverlap="1" wp14:anchorId="40FB2C2E" wp14:editId="7EDAB095">
                 <wp:simplePos x="0" y="0"/>
                 <wp:positionH relativeFrom="column">
                   <wp:posOffset>5432425</wp:posOffset>
@@ -775,7 +1297,7 @@
         <mc:AlternateContent>
           <mc:Choice Requires="wps">
             <w:drawing>
-              <wp:anchor distT="0" distB="0" distL="114300" distR="114300" simplePos="0" relativeHeight="251672576" behindDoc="0" locked="0" layoutInCell="1" allowOverlap="1">
+              <wp:anchor distT="0" distB="0" distL="114300" distR="114300" simplePos="0" relativeHeight="251672576" behindDoc="0" locked="0" layoutInCell="1" allowOverlap="1" wp14:anchorId="26B53619" wp14:editId="10E91B33">
                 <wp:simplePos x="0" y="0"/>
                 <wp:positionH relativeFrom="column">
                   <wp:posOffset>4968240</wp:posOffset>
@@ -862,7 +1384,7 @@
         <mc:AlternateContent>
           <mc:Choice Requires="wps">
             <w:drawing>
-              <wp:anchor distT="0" distB="0" distL="114300" distR="114300" simplePos="0" relativeHeight="251666432" behindDoc="0" locked="0" layoutInCell="1" allowOverlap="1">
+              <wp:anchor distT="0" distB="0" distL="114300" distR="114300" simplePos="0" relativeHeight="251666432" behindDoc="0" locked="0" layoutInCell="1" allowOverlap="1" wp14:anchorId="59C53D41" wp14:editId="7ECBDC9F">
                 <wp:simplePos x="0" y="0"/>
                 <wp:positionH relativeFrom="column">
                   <wp:posOffset>5432425</wp:posOffset>
@@ -949,23 +1471,7 @@
           </mc:Choice>
           <mc:Fallback>
             <w:pict>
-              <v:shapetype id="_x0000_t176" coordsize="21600,21600" o:spt="176" adj="2700" path="m@0,qx0@0l0@2qy@0,21600l@1,21600qx21600@2l21600@0qy@1,xe">
-                <v:stroke joinstyle="miter"/>
-                <v:formulas>
-                  <v:f eqn="val #0"/>
-                  <v:f eqn="sum width 0 #0"/>
-                  <v:f eqn="sum height 0 #0"/>
-                  <v:f eqn="prod @0 2929 10000"/>
-                  <v:f eqn="sum width 0 @3"/>
-                  <v:f eqn="sum height 0 @3"/>
-                  <v:f eqn="val width"/>
-                  <v:f eqn="val height"/>
-                  <v:f eqn="prod width 1 2"/>
-                  <v:f eqn="prod height 1 2"/>
-                </v:formulas>
-                <v:path gradientshapeok="t" limo="10800,10800" o:connecttype="custom" o:connectlocs="@8,0;0,@9;@8,@7;@6,@9" textboxrect="@3,@3,@4,@5"/>
-              </v:shapetype>
-              <v:shape id="AutoShape 10" o:spid="_x0000_s1026" type="#_x0000_t176" style="position:absolute;margin-left:427.75pt;margin-top:190.6pt;width:64.6pt;height:24.9pt;z-index:251666432;visibility:visible;mso-wrap-style:square;mso-width-percent:0;mso-height-percent:0;mso-wrap-distance-left:9pt;mso-wrap-distance-top:0;mso-wrap-distance-right:9pt;mso-wrap-distance-bottom:0;mso-position-horizontal:absolute;mso-position-horizontal-relative:text;mso-position-vertical:absolute;mso-position-vertical-relative:text;mso-width-percent:0;mso-height-percent:0;mso-width-relative:page;mso-height-relative:page;v-text-anchor:top" o:gfxdata="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" fillcolor="white [3201]" strokecolor="black [3200]" strokeweight="2.5pt">
+              <v:shape id="AutoShape 10" o:spid="_x0000_s1030" type="#_x0000_t176" style="position:absolute;margin-left:427.75pt;margin-top:190.6pt;width:64.6pt;height:24.9pt;z-index:251666432;visibility:visible;mso-wrap-style:square;mso-width-percent:0;mso-height-percent:0;mso-wrap-distance-left:9pt;mso-wrap-distance-top:0;mso-wrap-distance-right:9pt;mso-wrap-distance-bottom:0;mso-position-horizontal:absolute;mso-position-horizontal-relative:text;mso-position-vertical:absolute;mso-position-vertical-relative:text;mso-width-percent:0;mso-height-percent:0;mso-width-relative:page;mso-height-relative:page;v-text-anchor:top" o:gfxdata="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" fillcolor="white [3201]" strokecolor="black [3200]" strokeweight="2.5pt">
                 <v:shadow on="t" color="#868686"/>
                 <v:textbox>
                   <w:txbxContent>
@@ -1000,129 +1506,7 @@
         <mc:AlternateContent>
           <mc:Choice Requires="wps">
             <w:drawing>
-              <wp:anchor distT="0" distB="0" distL="114300" distR="114300" simplePos="0" relativeHeight="251667456" behindDoc="0" locked="0" layoutInCell="1" allowOverlap="1">
-                <wp:simplePos x="0" y="0"/>
-                <wp:positionH relativeFrom="column">
-                  <wp:posOffset>4968240</wp:posOffset>
-                </wp:positionH>
-                <wp:positionV relativeFrom="paragraph">
-                  <wp:posOffset>2852420</wp:posOffset>
-                </wp:positionV>
-                <wp:extent cx="855980" cy="282575"/>
-                <wp:effectExtent l="24765" t="23495" r="43180" b="46355"/>
-                <wp:wrapNone/>
-                <wp:docPr id="27" name="AutoShape 11"/>
-                <wp:cNvGraphicFramePr>
-                  <a:graphicFrameLocks xmlns:a="http://schemas.openxmlformats.org/drawingml/2006/main"/>
-                </wp:cNvGraphicFramePr>
-                <a:graphic xmlns:a="http://schemas.openxmlformats.org/drawingml/2006/main">
-                  <a:graphicData uri="http://schemas.microsoft.com/office/word/2010/wordprocessingShape">
-                    <wps:wsp>
-                      <wps:cNvSpPr>
-                        <a:spLocks noChangeArrowheads="1"/>
-                      </wps:cNvSpPr>
-                      <wps:spPr bwMode="auto">
-                        <a:xfrm>
-                          <a:off x="0" y="0"/>
-                          <a:ext cx="855980" cy="282575"/>
-                        </a:xfrm>
-                        <a:prstGeom prst="flowChartAlternateProcess">
-                          <a:avLst/>
-                        </a:prstGeom>
-                        <a:solidFill>
-                          <a:schemeClr val="lt1">
-                            <a:lumMod val="100000"/>
-                            <a:lumOff val="0"/>
-                          </a:schemeClr>
-                        </a:solidFill>
-                        <a:ln w="31750">
-                          <a:solidFill>
-                            <a:schemeClr val="dk1">
-                              <a:lumMod val="100000"/>
-                              <a:lumOff val="0"/>
-                            </a:schemeClr>
-                          </a:solidFill>
-                          <a:miter lim="800000"/>
-                          <a:headEnd/>
-                          <a:tailEnd/>
-                        </a:ln>
-                        <a:effectLst>
-                          <a:outerShdw dist="35921" dir="2700000" algn="ctr" rotWithShape="0">
-                            <a:srgbClr val="868686"/>
-                          </a:outerShdw>
-                        </a:effectLst>
-                      </wps:spPr>
-                      <wps:txbx>
-                        <w:txbxContent>
-                          <w:p>
-                            <w:pPr>
-                              <w:jc w:val="center"/>
-                              <w:rPr>
-                                <w:rFonts w:asciiTheme="majorHAnsi" w:hAnsiTheme="majorHAnsi"/>
-                              </w:rPr>
-                            </w:pPr>
-                            <w:r>
-                              <w:rPr>
-                                <w:rFonts w:asciiTheme="majorHAnsi" w:hAnsiTheme="majorHAnsi"/>
-                              </w:rPr>
-                              <w:t>Reset</w:t>
-                            </w:r>
-                          </w:p>
-                        </w:txbxContent>
-                      </wps:txbx>
-                      <wps:bodyPr rot="0" vert="horz" wrap="square" lIns="91440" tIns="45720" rIns="91440" bIns="45720" anchor="t" anchorCtr="0" upright="1">
-                        <a:noAutofit/>
-                      </wps:bodyPr>
-                    </wps:wsp>
-                  </a:graphicData>
-                </a:graphic>
-                <wp14:sizeRelH relativeFrom="page">
-                  <wp14:pctWidth>0</wp14:pctWidth>
-                </wp14:sizeRelH>
-                <wp14:sizeRelV relativeFrom="page">
-                  <wp14:pctHeight>0</wp14:pctHeight>
-                </wp14:sizeRelV>
-              </wp:anchor>
-            </w:drawing>
-          </mc:Choice>
-          <mc:Fallback>
-            <w:pict>
-              <v:shape id="AutoShape 11" o:spid="_x0000_s1027" type="#_x0000_t176" style="position:absolute;margin-left:391.2pt;margin-top:224.6pt;width:67.4pt;height:22.25pt;z-index:251667456;visibility:visible;mso-wrap-style:square;mso-width-percent:0;mso-height-percent:0;mso-wrap-distance-left:9pt;mso-wrap-distance-top:0;mso-wrap-distance-right:9pt;mso-wrap-distance-bottom:0;mso-position-horizontal:absolute;mso-position-horizontal-relative:text;mso-position-vertical:absolute;mso-position-vertical-relative:text;mso-width-percent:0;mso-height-percent:0;mso-width-relative:page;mso-height-relative:page;v-text-anchor:top" o:gfxdata="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" fillcolor="white [3201]" strokecolor="black [3200]" strokeweight="2.5pt">
-                <v:shadow on="t" color="#868686"/>
-                <v:textbox>
-                  <w:txbxContent>
-                    <w:p>
-                      <w:pPr>
-                        <w:jc w:val="center"/>
-                        <w:rPr>
-                          <w:rFonts w:asciiTheme="majorHAnsi" w:hAnsiTheme="majorHAnsi"/>
-                        </w:rPr>
-                      </w:pPr>
-                      <w:r>
-                        <w:rPr>
-                          <w:rFonts w:asciiTheme="majorHAnsi" w:hAnsiTheme="majorHAnsi"/>
-                        </w:rPr>
-                        <w:t>Reset</w:t>
-                      </w:r>
-                    </w:p>
-                  </w:txbxContent>
-                </v:textbox>
-              </v:shape>
-            </w:pict>
-          </mc:Fallback>
-        </mc:AlternateContent>
-      </w:r>
-      <w:r>
-        <w:rPr>
-          <w:rFonts w:asciiTheme="majorHAnsi" w:hAnsiTheme="majorHAnsi"/>
-          <w:noProof/>
-          <w:sz w:val="27"/>
-          <w:szCs w:val="27"/>
-        </w:rPr>
-        <mc:AlternateContent>
-          <mc:Choice Requires="wps">
-            <w:drawing>
-              <wp:anchor distT="0" distB="0" distL="114300" distR="114300" simplePos="0" relativeHeight="251665408" behindDoc="0" locked="0" layoutInCell="1" allowOverlap="1">
+              <wp:anchor distT="0" distB="0" distL="114300" distR="114300" simplePos="0" relativeHeight="251665408" behindDoc="0" locked="0" layoutInCell="1" allowOverlap="1" wp14:anchorId="6DDBC32F" wp14:editId="22DBD2FE">
                 <wp:simplePos x="0" y="0"/>
                 <wp:positionH relativeFrom="column">
                   <wp:posOffset>395605</wp:posOffset>
@@ -1183,12 +1567,14 @@
                                 <w:rFonts w:asciiTheme="majorHAnsi" w:hAnsiTheme="majorHAnsi"/>
                               </w:rPr>
                             </w:pPr>
+                            <w:proofErr w:type="spellStart"/>
                             <w:r>
                               <w:rPr>
                                 <w:rFonts w:asciiTheme="majorHAnsi" w:hAnsiTheme="majorHAnsi"/>
                               </w:rPr>
                               <w:t>MicroUSB</w:t>
                             </w:r>
+                            <w:proofErr w:type="spellEnd"/>
                           </w:p>
                           <w:p>
                             <w:pPr>
@@ -1197,11 +1583,19 @@
                                 <w:rFonts w:asciiTheme="majorHAnsi" w:hAnsiTheme="majorHAnsi"/>
                               </w:rPr>
                             </w:pPr>
+                            <w:proofErr w:type="gramStart"/>
                             <w:r>
                               <w:rPr>
                                 <w:rFonts w:asciiTheme="majorHAnsi" w:hAnsiTheme="majorHAnsi"/>
                               </w:rPr>
-                              <w:t>ext. power</w:t>
+                              <w:t>ext</w:t>
+                            </w:r>
+                            <w:proofErr w:type="gramEnd"/>
+                            <w:r>
+                              <w:rPr>
+                                <w:rFonts w:asciiTheme="majorHAnsi" w:hAnsiTheme="majorHAnsi"/>
+                              </w:rPr>
+                              <w:t>. power</w:t>
                             </w:r>
                           </w:p>
                         </w:txbxContent>
@@ -1223,7 +1617,7 @@
           </mc:Choice>
           <mc:Fallback>
             <w:pict>
-              <v:shape id="AutoShape 9" o:spid="_x0000_s1028" type="#_x0000_t176" style="position:absolute;margin-left:31.15pt;margin-top:252.6pt;width:80.05pt;height:42.25pt;z-index:251665408;visibility:visible;mso-wrap-style:square;mso-width-percent:0;mso-height-percent:0;mso-wrap-distance-left:9pt;mso-wrap-distance-top:0;mso-wrap-distance-right:9pt;mso-wrap-distance-bottom:0;mso-position-horizontal:absolute;mso-position-horizontal-relative:text;mso-position-vertical:absolute;mso-position-vertical-relative:text;mso-width-percent:0;mso-height-percent:0;mso-width-relative:page;mso-height-relative:page;v-text-anchor:top" o:gfxdata="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" fillcolor="white [3201]" strokecolor="black [3200]" strokeweight="2.5pt">
+              <v:shape id="AutoShape 9" o:spid="_x0000_s1031" type="#_x0000_t176" style="position:absolute;margin-left:31.15pt;margin-top:252.6pt;width:80.05pt;height:42.25pt;z-index:251665408;visibility:visible;mso-wrap-style:square;mso-width-percent:0;mso-height-percent:0;mso-wrap-distance-left:9pt;mso-wrap-distance-top:0;mso-wrap-distance-right:9pt;mso-wrap-distance-bottom:0;mso-position-horizontal:absolute;mso-position-horizontal-relative:text;mso-position-vertical:absolute;mso-position-vertical-relative:text;mso-width-percent:0;mso-height-percent:0;mso-width-relative:page;mso-height-relative:page;v-text-anchor:top" o:gfxdata="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" fillcolor="white [3201]" strokecolor="black [3200]" strokeweight="2.5pt">
                 <v:shadow on="t" color="#868686"/>
                 <v:textbox>
                   <w:txbxContent>
@@ -1234,12 +1628,14 @@
                           <w:rFonts w:asciiTheme="majorHAnsi" w:hAnsiTheme="majorHAnsi"/>
                         </w:rPr>
                       </w:pPr>
+                      <w:proofErr w:type="spellStart"/>
                       <w:r>
                         <w:rPr>
                           <w:rFonts w:asciiTheme="majorHAnsi" w:hAnsiTheme="majorHAnsi"/>
                         </w:rPr>
                         <w:t>MicroUSB</w:t>
                       </w:r>
+                      <w:proofErr w:type="spellEnd"/>
                     </w:p>
                     <w:p>
                       <w:pPr>
@@ -1248,11 +1644,19 @@
                           <w:rFonts w:asciiTheme="majorHAnsi" w:hAnsiTheme="majorHAnsi"/>
                         </w:rPr>
                       </w:pPr>
+                      <w:proofErr w:type="gramStart"/>
                       <w:r>
                         <w:rPr>
                           <w:rFonts w:asciiTheme="majorHAnsi" w:hAnsiTheme="majorHAnsi"/>
                         </w:rPr>
-                        <w:t>ext. power</w:t>
+                        <w:t>ext</w:t>
+                      </w:r>
+                      <w:proofErr w:type="gramEnd"/>
+                      <w:r>
+                        <w:rPr>
+                          <w:rFonts w:asciiTheme="majorHAnsi" w:hAnsiTheme="majorHAnsi"/>
+                        </w:rPr>
+                        <w:t>. power</w:t>
                       </w:r>
                     </w:p>
                   </w:txbxContent>
@@ -1272,7 +1676,7 @@
         <mc:AlternateContent>
           <mc:Choice Requires="wps">
             <w:drawing>
-              <wp:anchor distT="0" distB="0" distL="114300" distR="114300" simplePos="0" relativeHeight="251664384" behindDoc="0" locked="0" layoutInCell="1" allowOverlap="1">
+              <wp:anchor distT="0" distB="0" distL="114300" distR="114300" simplePos="0" relativeHeight="251664384" behindDoc="0" locked="0" layoutInCell="1" allowOverlap="1" wp14:anchorId="663A29EC" wp14:editId="60671FCB">
                 <wp:simplePos x="0" y="0"/>
                 <wp:positionH relativeFrom="column">
                   <wp:posOffset>3995420</wp:posOffset>
@@ -1373,7 +1777,7 @@
           </mc:Choice>
           <mc:Fallback>
             <w:pict>
-              <v:shape id="AutoShape 8" o:spid="_x0000_s1029" type="#_x0000_t176" style="position:absolute;margin-left:314.6pt;margin-top:263.25pt;width:76.6pt;height:38.7pt;z-index:251664384;visibility:visible;mso-wrap-style:square;mso-width-percent:0;mso-height-percent:0;mso-wrap-distance-left:9pt;mso-wrap-distance-top:0;mso-wrap-distance-right:9pt;mso-wrap-distance-bottom:0;mso-position-horizontal:absolute;mso-position-horizontal-relative:text;mso-position-vertical:absolute;mso-position-vertical-relative:text;mso-width-percent:0;mso-height-percent:0;mso-width-relative:page;mso-height-relative:page;v-text-anchor:top" o:gfxdata="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" fillcolor="white [3201]" strokecolor="black [3200]" strokeweight="2.5pt">
+              <v:shape id="AutoShape 8" o:spid="_x0000_s1032" type="#_x0000_t176" style="position:absolute;margin-left:314.6pt;margin-top:263.25pt;width:76.6pt;height:38.7pt;z-index:251664384;visibility:visible;mso-wrap-style:square;mso-width-percent:0;mso-height-percent:0;mso-wrap-distance-left:9pt;mso-wrap-distance-top:0;mso-wrap-distance-right:9pt;mso-wrap-distance-bottom:0;mso-position-horizontal:absolute;mso-position-horizontal-relative:text;mso-position-vertical:absolute;mso-position-vertical-relative:text;mso-width-percent:0;mso-height-percent:0;mso-width-relative:page;mso-height-relative:page;v-text-anchor:top" o:gfxdata="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" fillcolor="white [3201]" strokecolor="black [3200]" strokeweight="2.5pt">
                 <v:shadow on="t" color="#868686"/>
                 <v:textbox>
                   <w:txbxContent>
@@ -1422,7 +1826,7 @@
         <mc:AlternateContent>
           <mc:Choice Requires="wps">
             <w:drawing>
-              <wp:anchor distT="0" distB="0" distL="114300" distR="114300" simplePos="0" relativeHeight="251671552" behindDoc="0" locked="0" layoutInCell="1" allowOverlap="1">
+              <wp:anchor distT="0" distB="0" distL="114300" distR="114300" simplePos="0" relativeHeight="251671552" behindDoc="0" locked="0" layoutInCell="1" allowOverlap="1" wp14:anchorId="6F3B9F83" wp14:editId="5D634C97">
                 <wp:simplePos x="0" y="0"/>
                 <wp:positionH relativeFrom="column">
                   <wp:posOffset>3638550</wp:posOffset>
@@ -1509,7 +1913,7 @@
         <mc:AlternateContent>
           <mc:Choice Requires="wps">
             <w:drawing>
-              <wp:anchor distT="0" distB="0" distL="114300" distR="114300" simplePos="0" relativeHeight="251658240" behindDoc="0" locked="0" layoutInCell="1" allowOverlap="1">
+              <wp:anchor distT="0" distB="0" distL="114300" distR="114300" simplePos="0" relativeHeight="251658240" behindDoc="0" locked="0" layoutInCell="1" allowOverlap="1" wp14:anchorId="457E1B31" wp14:editId="11E5F494">
                 <wp:simplePos x="0" y="0"/>
                 <wp:positionH relativeFrom="column">
                   <wp:posOffset>1412240</wp:posOffset>
@@ -1596,7 +2000,7 @@
         <mc:AlternateContent>
           <mc:Choice Requires="wps">
             <w:drawing>
-              <wp:anchor distT="0" distB="0" distL="114300" distR="114300" simplePos="0" relativeHeight="251676672" behindDoc="0" locked="0" layoutInCell="1" allowOverlap="1">
+              <wp:anchor distT="0" distB="0" distL="114300" distR="114300" simplePos="0" relativeHeight="251676672" behindDoc="0" locked="0" layoutInCell="1" allowOverlap="1" wp14:anchorId="3DE49A12" wp14:editId="05F7893F">
                 <wp:simplePos x="0" y="0"/>
                 <wp:positionH relativeFrom="column">
                   <wp:posOffset>3258820</wp:posOffset>
@@ -1665,6 +2069,10 @@
           </mc:Choice>
           <mc:Fallback>
             <w:pict>
+              <v:shapetype id="_x0000_t32" coordsize="21600,21600" o:spt="32" o:oned="t" path="m,l21600,21600e" filled="f">
+                <v:path arrowok="t" fillok="f" o:connecttype="none"/>
+                <o:lock v:ext="edit" shapetype="t"/>
+              </v:shapetype>
               <v:shape id="AutoShape 20" o:spid="_x0000_s1026" type="#_x0000_t32" style="position:absolute;margin-left:256.6pt;margin-top:52.55pt;width:25.25pt;height:33.35pt;z-index:251676672;visibility:visible;mso-wrap-style:square;mso-width-percent:0;mso-height-percent:0;mso-wrap-distance-left:9pt;mso-wrap-distance-top:0;mso-wrap-distance-right:9pt;mso-wrap-distance-bottom:0;mso-position-horizontal:absolute;mso-position-horizontal-relative:text;mso-position-vertical:absolute;mso-position-vertical-relative:text;mso-width-percent:0;mso-height-percent:0;mso-width-relative:page;mso-height-relative:page" o:gfxdata="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" strokecolor="black [3200]" strokeweight="2.5pt">
                 <v:stroke endarrow="block"/>
                 <v:shadow on="t" color="#868686"/>
@@ -1683,157 +2091,7 @@
         <mc:AlternateContent>
           <mc:Choice Requires="wps">
             <w:drawing>
-              <wp:anchor distT="0" distB="0" distL="114300" distR="114300" simplePos="0" relativeHeight="251675648" behindDoc="0" locked="0" layoutInCell="1" allowOverlap="1">
-                <wp:simplePos x="0" y="0"/>
-                <wp:positionH relativeFrom="column">
-                  <wp:posOffset>2402840</wp:posOffset>
-                </wp:positionH>
-                <wp:positionV relativeFrom="paragraph">
-                  <wp:posOffset>160020</wp:posOffset>
-                </wp:positionV>
-                <wp:extent cx="855980" cy="507365"/>
-                <wp:effectExtent l="21590" t="17145" r="46355" b="46990"/>
-                <wp:wrapNone/>
-                <wp:docPr id="21" name="AutoShape 19"/>
-                <wp:cNvGraphicFramePr>
-                  <a:graphicFrameLocks xmlns:a="http://schemas.openxmlformats.org/drawingml/2006/main"/>
-                </wp:cNvGraphicFramePr>
-                <a:graphic xmlns:a="http://schemas.openxmlformats.org/drawingml/2006/main">
-                  <a:graphicData uri="http://schemas.microsoft.com/office/word/2010/wordprocessingShape">
-                    <wps:wsp>
-                      <wps:cNvSpPr>
-                        <a:spLocks noChangeArrowheads="1"/>
-                      </wps:cNvSpPr>
-                      <wps:spPr bwMode="auto">
-                        <a:xfrm>
-                          <a:off x="0" y="0"/>
-                          <a:ext cx="855980" cy="507365"/>
-                        </a:xfrm>
-                        <a:prstGeom prst="flowChartAlternateProcess">
-                          <a:avLst/>
-                        </a:prstGeom>
-                        <a:solidFill>
-                          <a:schemeClr val="lt1">
-                            <a:lumMod val="100000"/>
-                            <a:lumOff val="0"/>
-                          </a:schemeClr>
-                        </a:solidFill>
-                        <a:ln w="31750">
-                          <a:solidFill>
-                            <a:schemeClr val="dk1">
-                              <a:lumMod val="100000"/>
-                              <a:lumOff val="0"/>
-                            </a:schemeClr>
-                          </a:solidFill>
-                          <a:miter lim="800000"/>
-                          <a:headEnd/>
-                          <a:tailEnd/>
-                        </a:ln>
-                        <a:effectLst>
-                          <a:outerShdw dist="35921" dir="2700000" algn="ctr" rotWithShape="0">
-                            <a:srgbClr val="868686"/>
-                          </a:outerShdw>
-                        </a:effectLst>
-                      </wps:spPr>
-                      <wps:txbx>
-                        <w:txbxContent>
-                          <w:p>
-                            <w:pPr>
-                              <w:jc w:val="center"/>
-                              <w:rPr>
-                                <w:rFonts w:asciiTheme="majorHAnsi" w:hAnsiTheme="majorHAnsi"/>
-                              </w:rPr>
-                            </w:pPr>
-                            <w:r>
-                              <w:rPr>
-                                <w:rFonts w:asciiTheme="majorHAnsi" w:hAnsiTheme="majorHAnsi"/>
-                              </w:rPr>
-                              <w:t>Optional</w:t>
-                            </w:r>
-                          </w:p>
-                          <w:p>
-                            <w:pPr>
-                              <w:jc w:val="center"/>
-                              <w:rPr>
-                                <w:rFonts w:asciiTheme="majorHAnsi" w:hAnsiTheme="majorHAnsi"/>
-                              </w:rPr>
-                            </w:pPr>
-                            <w:r>
-                              <w:rPr>
-                                <w:rFonts w:asciiTheme="majorHAnsi" w:hAnsiTheme="majorHAnsi"/>
-                              </w:rPr>
-                              <w:t>Speaker</w:t>
-                            </w:r>
-                          </w:p>
-                        </w:txbxContent>
-                      </wps:txbx>
-                      <wps:bodyPr rot="0" vert="horz" wrap="square" lIns="91440" tIns="45720" rIns="91440" bIns="45720" anchor="t" anchorCtr="0" upright="1">
-                        <a:noAutofit/>
-                      </wps:bodyPr>
-                    </wps:wsp>
-                  </a:graphicData>
-                </a:graphic>
-                <wp14:sizeRelH relativeFrom="page">
-                  <wp14:pctWidth>0</wp14:pctWidth>
-                </wp14:sizeRelH>
-                <wp14:sizeRelV relativeFrom="page">
-                  <wp14:pctHeight>0</wp14:pctHeight>
-                </wp14:sizeRelV>
-              </wp:anchor>
-            </w:drawing>
-          </mc:Choice>
-          <mc:Fallback>
-            <w:pict>
-              <v:shape id="AutoShape 19" o:spid="_x0000_s1030" type="#_x0000_t176" style="position:absolute;margin-left:189.2pt;margin-top:12.6pt;width:67.4pt;height:39.95pt;z-index:251675648;visibility:visible;mso-wrap-style:square;mso-width-percent:0;mso-height-percent:0;mso-wrap-distance-left:9pt;mso-wrap-distance-top:0;mso-wrap-distance-right:9pt;mso-wrap-distance-bottom:0;mso-position-horizontal:absolute;mso-position-horizontal-relative:text;mso-position-vertical:absolute;mso-position-vertical-relative:text;mso-width-percent:0;mso-height-percent:0;mso-width-relative:page;mso-height-relative:page;v-text-anchor:top" o:gfxdata="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" fillcolor="white [3201]" strokecolor="black [3200]" strokeweight="2.5pt">
-                <v:shadow on="t" color="#868686"/>
-                <v:textbox>
-                  <w:txbxContent>
-                    <w:p>
-                      <w:pPr>
-                        <w:jc w:val="center"/>
-                        <w:rPr>
-                          <w:rFonts w:asciiTheme="majorHAnsi" w:hAnsiTheme="majorHAnsi"/>
-                        </w:rPr>
-                      </w:pPr>
-                      <w:r>
-                        <w:rPr>
-                          <w:rFonts w:asciiTheme="majorHAnsi" w:hAnsiTheme="majorHAnsi"/>
-                        </w:rPr>
-                        <w:t>Optional</w:t>
-                      </w:r>
-                    </w:p>
-                    <w:p>
-                      <w:pPr>
-                        <w:jc w:val="center"/>
-                        <w:rPr>
-                          <w:rFonts w:asciiTheme="majorHAnsi" w:hAnsiTheme="majorHAnsi"/>
-                        </w:rPr>
-                      </w:pPr>
-                      <w:r>
-                        <w:rPr>
-                          <w:rFonts w:asciiTheme="majorHAnsi" w:hAnsiTheme="majorHAnsi"/>
-                        </w:rPr>
-                        <w:t>Speaker</w:t>
-                      </w:r>
-                    </w:p>
-                  </w:txbxContent>
-                </v:textbox>
-              </v:shape>
-            </w:pict>
-          </mc:Fallback>
-        </mc:AlternateContent>
-      </w:r>
-      <w:r>
-        <w:rPr>
-          <w:rFonts w:asciiTheme="majorHAnsi" w:hAnsiTheme="majorHAnsi"/>
-          <w:noProof/>
-          <w:sz w:val="27"/>
-          <w:szCs w:val="27"/>
-        </w:rPr>
-        <mc:AlternateContent>
-          <mc:Choice Requires="wps">
-            <w:drawing>
-              <wp:anchor distT="0" distB="0" distL="114300" distR="114300" simplePos="0" relativeHeight="251670528" behindDoc="0" locked="0" layoutInCell="1" allowOverlap="1">
+              <wp:anchor distT="0" distB="0" distL="114300" distR="114300" simplePos="0" relativeHeight="251670528" behindDoc="0" locked="0" layoutInCell="1" allowOverlap="1" wp14:anchorId="6F60DB89" wp14:editId="71D30390">
                 <wp:simplePos x="0" y="0"/>
                 <wp:positionH relativeFrom="column">
                   <wp:posOffset>2749550</wp:posOffset>
@@ -1920,7 +2178,7 @@
         <mc:AlternateContent>
           <mc:Choice Requires="wps">
             <w:drawing>
-              <wp:anchor distT="0" distB="0" distL="114300" distR="114300" simplePos="0" relativeHeight="251669504" behindDoc="0" locked="0" layoutInCell="1" allowOverlap="1">
+              <wp:anchor distT="0" distB="0" distL="114300" distR="114300" simplePos="0" relativeHeight="251669504" behindDoc="0" locked="0" layoutInCell="1" allowOverlap="1" wp14:anchorId="473CA1A0" wp14:editId="7C1149C4">
                 <wp:simplePos x="0" y="0"/>
                 <wp:positionH relativeFrom="column">
                   <wp:posOffset>1827530</wp:posOffset>
@@ -1992,250 +2250,6 @@
               <v:shape id="AutoShape 13" o:spid="_x0000_s1026" type="#_x0000_t32" style="position:absolute;margin-left:143.9pt;margin-top:190.6pt;width:39.95pt;height:21.3pt;z-index:251669504;visibility:visible;mso-wrap-style:square;mso-width-percent:0;mso-height-percent:0;mso-wrap-distance-left:9pt;mso-wrap-distance-top:0;mso-wrap-distance-right:9pt;mso-wrap-distance-bottom:0;mso-position-horizontal:absolute;mso-position-horizontal-relative:text;mso-position-vertical:absolute;mso-position-vertical-relative:text;mso-width-percent:0;mso-height-percent:0;mso-width-relative:page;mso-height-relative:page" o:gfxdata="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" strokecolor="black [3200]" strokeweight="2.5pt">
                 <v:stroke endarrow="block"/>
                 <v:shadow on="t" color="#868686"/>
-              </v:shape>
-            </w:pict>
-          </mc:Fallback>
-        </mc:AlternateContent>
-      </w:r>
-      <w:r>
-        <w:rPr>
-          <w:rFonts w:asciiTheme="majorHAnsi" w:hAnsiTheme="majorHAnsi"/>
-          <w:noProof/>
-          <w:sz w:val="27"/>
-          <w:szCs w:val="27"/>
-        </w:rPr>
-        <mc:AlternateContent>
-          <mc:Choice Requires="wps">
-            <w:drawing>
-              <wp:anchor distT="0" distB="0" distL="114300" distR="114300" simplePos="0" relativeHeight="251661312" behindDoc="0" locked="0" layoutInCell="1" allowOverlap="1">
-                <wp:simplePos x="0" y="0"/>
-                <wp:positionH relativeFrom="column">
-                  <wp:posOffset>1090295</wp:posOffset>
-                </wp:positionH>
-                <wp:positionV relativeFrom="paragraph">
-                  <wp:posOffset>2301875</wp:posOffset>
-                </wp:positionV>
-                <wp:extent cx="737235" cy="279400"/>
-                <wp:effectExtent l="23495" t="15875" r="48895" b="47625"/>
-                <wp:wrapNone/>
-                <wp:docPr id="18" name="AutoShape 5"/>
-                <wp:cNvGraphicFramePr>
-                  <a:graphicFrameLocks xmlns:a="http://schemas.openxmlformats.org/drawingml/2006/main"/>
-                </wp:cNvGraphicFramePr>
-                <a:graphic xmlns:a="http://schemas.openxmlformats.org/drawingml/2006/main">
-                  <a:graphicData uri="http://schemas.microsoft.com/office/word/2010/wordprocessingShape">
-                    <wps:wsp>
-                      <wps:cNvSpPr>
-                        <a:spLocks noChangeArrowheads="1"/>
-                      </wps:cNvSpPr>
-                      <wps:spPr bwMode="auto">
-                        <a:xfrm>
-                          <a:off x="0" y="0"/>
-                          <a:ext cx="737235" cy="279400"/>
-                        </a:xfrm>
-                        <a:prstGeom prst="flowChartAlternateProcess">
-                          <a:avLst/>
-                        </a:prstGeom>
-                        <a:solidFill>
-                          <a:schemeClr val="lt1">
-                            <a:lumMod val="100000"/>
-                            <a:lumOff val="0"/>
-                          </a:schemeClr>
-                        </a:solidFill>
-                        <a:ln w="31750">
-                          <a:solidFill>
-                            <a:schemeClr val="dk1">
-                              <a:lumMod val="100000"/>
-                              <a:lumOff val="0"/>
-                            </a:schemeClr>
-                          </a:solidFill>
-                          <a:miter lim="800000"/>
-                          <a:headEnd/>
-                          <a:tailEnd/>
-                        </a:ln>
-                        <a:effectLst>
-                          <a:outerShdw dist="35921" dir="2700000" algn="ctr" rotWithShape="0">
-                            <a:srgbClr val="868686"/>
-                          </a:outerShdw>
-                        </a:effectLst>
-                      </wps:spPr>
-                      <wps:txbx>
-                        <w:txbxContent>
-                          <w:p>
-                            <w:pPr>
-                              <w:jc w:val="center"/>
-                              <w:rPr>
-                                <w:rFonts w:asciiTheme="majorHAnsi" w:hAnsiTheme="majorHAnsi"/>
-                              </w:rPr>
-                            </w:pPr>
-                            <w:r>
-                              <w:rPr>
-                                <w:rFonts w:asciiTheme="majorHAnsi" w:hAnsiTheme="majorHAnsi"/>
-                              </w:rPr>
-                              <w:t>USB 0</w:t>
-                            </w:r>
-                          </w:p>
-                        </w:txbxContent>
-                      </wps:txbx>
-                      <wps:bodyPr rot="0" vert="horz" wrap="square" lIns="91440" tIns="45720" rIns="91440" bIns="45720" anchor="t" anchorCtr="0" upright="1">
-                        <a:noAutofit/>
-                      </wps:bodyPr>
-                    </wps:wsp>
-                  </a:graphicData>
-                </a:graphic>
-                <wp14:sizeRelH relativeFrom="page">
-                  <wp14:pctWidth>0</wp14:pctWidth>
-                </wp14:sizeRelH>
-                <wp14:sizeRelV relativeFrom="page">
-                  <wp14:pctHeight>0</wp14:pctHeight>
-                </wp14:sizeRelV>
-              </wp:anchor>
-            </w:drawing>
-          </mc:Choice>
-          <mc:Fallback>
-            <w:pict>
-              <v:shape id="AutoShape 5" o:spid="_x0000_s1031" type="#_x0000_t176" style="position:absolute;margin-left:85.85pt;margin-top:181.25pt;width:58.05pt;height:22pt;z-index:251661312;visibility:visible;mso-wrap-style:square;mso-width-percent:0;mso-height-percent:0;mso-wrap-distance-left:9pt;mso-wrap-distance-top:0;mso-wrap-distance-right:9pt;mso-wrap-distance-bottom:0;mso-position-horizontal:absolute;mso-position-horizontal-relative:text;mso-position-vertical:absolute;mso-position-vertical-relative:text;mso-width-percent:0;mso-height-percent:0;mso-width-relative:page;mso-height-relative:page;v-text-anchor:top" o:gfxdata="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" fillcolor="white [3201]" strokecolor="black [3200]" strokeweight="2.5pt">
-                <v:shadow on="t" color="#868686"/>
-                <v:textbox>
-                  <w:txbxContent>
-                    <w:p>
-                      <w:pPr>
-                        <w:jc w:val="center"/>
-                        <w:rPr>
-                          <w:rFonts w:asciiTheme="majorHAnsi" w:hAnsiTheme="majorHAnsi"/>
-                        </w:rPr>
-                      </w:pPr>
-                      <w:r>
-                        <w:rPr>
-                          <w:rFonts w:asciiTheme="majorHAnsi" w:hAnsiTheme="majorHAnsi"/>
-                        </w:rPr>
-                        <w:t>USB 0</w:t>
-                      </w:r>
-                    </w:p>
-                  </w:txbxContent>
-                </v:textbox>
-              </v:shape>
-            </w:pict>
-          </mc:Fallback>
-        </mc:AlternateContent>
-      </w:r>
-      <w:r>
-        <w:rPr>
-          <w:rFonts w:asciiTheme="majorHAnsi" w:hAnsiTheme="majorHAnsi"/>
-          <w:noProof/>
-          <w:sz w:val="27"/>
-          <w:szCs w:val="27"/>
-        </w:rPr>
-        <mc:AlternateContent>
-          <mc:Choice Requires="wps">
-            <w:drawing>
-              <wp:anchor distT="0" distB="0" distL="114300" distR="114300" simplePos="0" relativeHeight="251663360" behindDoc="0" locked="0" layoutInCell="1" allowOverlap="1">
-                <wp:simplePos x="0" y="0"/>
-                <wp:positionH relativeFrom="column">
-                  <wp:posOffset>2884805</wp:posOffset>
-                </wp:positionH>
-                <wp:positionV relativeFrom="paragraph">
-                  <wp:posOffset>3411220</wp:posOffset>
-                </wp:positionV>
-                <wp:extent cx="753745" cy="279400"/>
-                <wp:effectExtent l="17780" t="20320" r="47625" b="43180"/>
-                <wp:wrapNone/>
-                <wp:docPr id="17" name="AutoShape 7"/>
-                <wp:cNvGraphicFramePr>
-                  <a:graphicFrameLocks xmlns:a="http://schemas.openxmlformats.org/drawingml/2006/main"/>
-                </wp:cNvGraphicFramePr>
-                <a:graphic xmlns:a="http://schemas.openxmlformats.org/drawingml/2006/main">
-                  <a:graphicData uri="http://schemas.microsoft.com/office/word/2010/wordprocessingShape">
-                    <wps:wsp>
-                      <wps:cNvSpPr>
-                        <a:spLocks noChangeArrowheads="1"/>
-                      </wps:cNvSpPr>
-                      <wps:spPr bwMode="auto">
-                        <a:xfrm>
-                          <a:off x="0" y="0"/>
-                          <a:ext cx="753745" cy="279400"/>
-                        </a:xfrm>
-                        <a:prstGeom prst="flowChartAlternateProcess">
-                          <a:avLst/>
-                        </a:prstGeom>
-                        <a:solidFill>
-                          <a:schemeClr val="lt1">
-                            <a:lumMod val="100000"/>
-                            <a:lumOff val="0"/>
-                          </a:schemeClr>
-                        </a:solidFill>
-                        <a:ln w="31750">
-                          <a:solidFill>
-                            <a:schemeClr val="dk1">
-                              <a:lumMod val="100000"/>
-                              <a:lumOff val="0"/>
-                            </a:schemeClr>
-                          </a:solidFill>
-                          <a:miter lim="800000"/>
-                          <a:headEnd/>
-                          <a:tailEnd/>
-                        </a:ln>
-                        <a:effectLst>
-                          <a:outerShdw dist="35921" dir="2700000" algn="ctr" rotWithShape="0">
-                            <a:srgbClr val="868686"/>
-                          </a:outerShdw>
-                        </a:effectLst>
-                      </wps:spPr>
-                      <wps:txbx>
-                        <w:txbxContent>
-                          <w:p>
-                            <w:pPr>
-                              <w:jc w:val="center"/>
-                              <w:rPr>
-                                <w:rFonts w:asciiTheme="majorHAnsi" w:hAnsiTheme="majorHAnsi"/>
-                              </w:rPr>
-                            </w:pPr>
-                            <w:r>
-                              <w:rPr>
-                                <w:rFonts w:asciiTheme="majorHAnsi" w:hAnsiTheme="majorHAnsi"/>
-                              </w:rPr>
-                              <w:t>USB 1</w:t>
-                            </w:r>
-                          </w:p>
-                        </w:txbxContent>
-                      </wps:txbx>
-                      <wps:bodyPr rot="0" vert="horz" wrap="square" lIns="91440" tIns="45720" rIns="91440" bIns="45720" anchor="t" anchorCtr="0" upright="1">
-                        <a:noAutofit/>
-                      </wps:bodyPr>
-                    </wps:wsp>
-                  </a:graphicData>
-                </a:graphic>
-                <wp14:sizeRelH relativeFrom="page">
-                  <wp14:pctWidth>0</wp14:pctWidth>
-                </wp14:sizeRelH>
-                <wp14:sizeRelV relativeFrom="page">
-                  <wp14:pctHeight>0</wp14:pctHeight>
-                </wp14:sizeRelV>
-              </wp:anchor>
-            </w:drawing>
-          </mc:Choice>
-          <mc:Fallback>
-            <w:pict>
-              <v:shape id="AutoShape 7" o:spid="_x0000_s1032" type="#_x0000_t176" style="position:absolute;margin-left:227.15pt;margin-top:268.6pt;width:59.35pt;height:22pt;z-index:251663360;visibility:visible;mso-wrap-style:square;mso-width-percent:0;mso-height-percent:0;mso-wrap-distance-left:9pt;mso-wrap-distance-top:0;mso-wrap-distance-right:9pt;mso-wrap-distance-bottom:0;mso-position-horizontal:absolute;mso-position-horizontal-relative:text;mso-position-vertical:absolute;mso-position-vertical-relative:text;mso-width-percent:0;mso-height-percent:0;mso-width-relative:page;mso-height-relative:page;v-text-anchor:top" o:gfxdata="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" fillcolor="white [3201]" strokecolor="black [3200]" strokeweight="2.5pt">
-                <v:shadow on="t" color="#868686"/>
-                <v:textbox>
-                  <w:txbxContent>
-                    <w:p>
-                      <w:pPr>
-                        <w:jc w:val="center"/>
-                        <w:rPr>
-                          <w:rFonts w:asciiTheme="majorHAnsi" w:hAnsiTheme="majorHAnsi"/>
-                        </w:rPr>
-                      </w:pPr>
-                      <w:r>
-                        <w:rPr>
-                          <w:rFonts w:asciiTheme="majorHAnsi" w:hAnsiTheme="majorHAnsi"/>
-                        </w:rPr>
-                        <w:t>USB 1</w:t>
-                      </w:r>
-                    </w:p>
-                  </w:txbxContent>
-                </v:textbox>
               </v:shape>
             </w:pict>
           </mc:Fallback>
@@ -2471,108 +2485,16 @@
         <mc:AlternateContent>
           <mc:Choice Requires="wps">
             <w:drawing>
-              <wp:anchor distT="0" distB="0" distL="114300" distR="114300" simplePos="0" relativeHeight="251689984" behindDoc="0" locked="0" layoutInCell="1" allowOverlap="1">
-                <wp:simplePos x="0" y="0"/>
-                <wp:positionH relativeFrom="column">
-                  <wp:posOffset>5035550</wp:posOffset>
-                </wp:positionH>
-                <wp:positionV relativeFrom="paragraph">
-                  <wp:posOffset>2458085</wp:posOffset>
-                </wp:positionV>
-                <wp:extent cx="939800" cy="1219200"/>
-                <wp:effectExtent l="82550" t="19685" r="44450" b="94615"/>
-                <wp:wrapNone/>
-                <wp:docPr id="15" name="AutoShape 33"/>
-                <wp:cNvGraphicFramePr>
-                  <a:graphicFrameLocks xmlns:a="http://schemas.openxmlformats.org/drawingml/2006/main"/>
-                </wp:cNvGraphicFramePr>
-                <a:graphic xmlns:a="http://schemas.openxmlformats.org/drawingml/2006/main">
-                  <a:graphicData uri="http://schemas.microsoft.com/office/word/2010/wordprocessingShape">
-                    <wps:wsp>
-                      <wps:cNvCnPr>
-                        <a:cxnSpLocks noChangeShapeType="1"/>
-                      </wps:cNvCnPr>
-                      <wps:spPr bwMode="auto">
-                        <a:xfrm flipH="1">
-                          <a:off x="0" y="0"/>
-                          <a:ext cx="939800" cy="1219200"/>
-                        </a:xfrm>
-                        <a:prstGeom prst="straightConnector1">
-                          <a:avLst/>
-                        </a:prstGeom>
-                        <a:noFill/>
-                        <a:ln w="38100">
-                          <a:solidFill>
-                            <a:schemeClr val="lt1">
-                              <a:lumMod val="95000"/>
-                              <a:lumOff val="0"/>
-                            </a:schemeClr>
-                          </a:solidFill>
-                          <a:round/>
-                          <a:headEnd/>
-                          <a:tailEnd type="triangle" w="med" len="med"/>
-                        </a:ln>
-                        <a:effectLst>
-                          <a:outerShdw dist="35921" dir="2700000" algn="ctr" rotWithShape="0">
-                            <a:schemeClr val="lt1">
-                              <a:lumMod val="50000"/>
-                              <a:lumOff val="0"/>
-                              <a:alpha val="50000"/>
-                            </a:schemeClr>
-                          </a:outerShdw>
-                        </a:effectLst>
-                        <a:extLst>
-                          <a:ext uri="{909E8E84-426E-40DD-AFC4-6F175D3DCCD1}">
-                            <a14:hiddenFill xmlns:a14="http://schemas.microsoft.com/office/drawing/2010/main">
-                              <a:noFill/>
-                            </a14:hiddenFill>
-                          </a:ext>
-                        </a:extLst>
-                      </wps:spPr>
-                      <wps:bodyPr/>
-                    </wps:wsp>
-                  </a:graphicData>
-                </a:graphic>
-                <wp14:sizeRelH relativeFrom="page">
-                  <wp14:pctWidth>0</wp14:pctWidth>
-                </wp14:sizeRelH>
-                <wp14:sizeRelV relativeFrom="page">
-                  <wp14:pctHeight>0</wp14:pctHeight>
-                </wp14:sizeRelV>
-              </wp:anchor>
-            </w:drawing>
-          </mc:Choice>
-          <mc:Fallback>
-            <w:pict>
-              <v:shape id="AutoShape 33" o:spid="_x0000_s1026" type="#_x0000_t32" style="position:absolute;margin-left:396.5pt;margin-top:193.55pt;width:74pt;height:96pt;flip:x;z-index:251689984;visibility:visible;mso-wrap-style:square;mso-width-percent:0;mso-height-percent:0;mso-wrap-distance-left:9pt;mso-wrap-distance-top:0;mso-wrap-distance-right:9pt;mso-wrap-distance-bottom:0;mso-position-horizontal:absolute;mso-position-horizontal-relative:text;mso-position-vertical:absolute;mso-position-vertical-relative:text;mso-width-percent:0;mso-height-percent:0;mso-width-relative:page;mso-height-relative:page" o:gfxdata="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" strokecolor="#f2f2f2 [3041]" strokeweight="3pt">
-                <v:stroke endarrow="block"/>
-                <v:shadow on="t" color="#7f7f7f [1601]" opacity=".5"/>
-              </v:shape>
-            </w:pict>
-          </mc:Fallback>
-        </mc:AlternateContent>
-      </w:r>
-      <w:r>
-        <w:rPr>
-          <w:rFonts w:asciiTheme="majorHAnsi" w:hAnsiTheme="majorHAnsi"/>
-          <w:b/>
-          <w:noProof/>
-          <w:sz w:val="27"/>
-          <w:szCs w:val="27"/>
-        </w:rPr>
-        <mc:AlternateContent>
-          <mc:Choice Requires="wps">
-            <w:drawing>
-              <wp:anchor distT="0" distB="0" distL="114300" distR="114300" simplePos="0" relativeHeight="251688960" behindDoc="0" locked="0" layoutInCell="1" allowOverlap="1">
+              <wp:anchor distT="0" distB="0" distL="114300" distR="114300" simplePos="0" relativeHeight="251688960" behindDoc="0" locked="0" layoutInCell="1" allowOverlap="1" wp14:anchorId="01276879" wp14:editId="5FDF8B26">
                 <wp:simplePos x="0" y="0"/>
                 <wp:positionH relativeFrom="column">
                   <wp:posOffset>5695950</wp:posOffset>
                 </wp:positionH>
                 <wp:positionV relativeFrom="paragraph">
-                  <wp:posOffset>1755140</wp:posOffset>
+                  <wp:posOffset>1755775</wp:posOffset>
                 </wp:positionV>
-                <wp:extent cx="855980" cy="702945"/>
-                <wp:effectExtent l="19050" t="21590" r="39370" b="46990"/>
+                <wp:extent cx="963930" cy="702945"/>
+                <wp:effectExtent l="19050" t="19050" r="45720" b="59055"/>
                 <wp:wrapNone/>
                 <wp:docPr id="14" name="AutoShape 32"/>
                 <wp:cNvGraphicFramePr>
@@ -2587,7 +2509,7 @@
                       <wps:spPr bwMode="auto">
                         <a:xfrm>
                           <a:off x="0" y="0"/>
-                          <a:ext cx="855980" cy="702945"/>
+                          <a:ext cx="963930" cy="702945"/>
                         </a:xfrm>
                         <a:prstGeom prst="flowChartAlternateProcess">
                           <a:avLst/>
@@ -2668,7 +2590,7 @@
           </mc:Choice>
           <mc:Fallback>
             <w:pict>
-              <v:shape id="AutoShape 32" o:spid="_x0000_s1034" type="#_x0000_t176" style="position:absolute;margin-left:448.5pt;margin-top:138.2pt;width:67.4pt;height:55.35pt;z-index:251688960;visibility:visible;mso-wrap-style:square;mso-width-percent:0;mso-height-percent:0;mso-wrap-distance-left:9pt;mso-wrap-distance-top:0;mso-wrap-distance-right:9pt;mso-wrap-distance-bottom:0;mso-position-horizontal:absolute;mso-position-horizontal-relative:text;mso-position-vertical:absolute;mso-position-vertical-relative:text;mso-width-percent:0;mso-height-percent:0;mso-width-relative:page;mso-height-relative:page;v-text-anchor:top" o:gfxdata="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" fillcolor="white [3212]" strokecolor="#f2f2f2 [3041]" strokeweight="3pt">
+              <v:shape id="AutoShape 32" o:spid="_x0000_s1034" type="#_x0000_t176" style="position:absolute;margin-left:448.5pt;margin-top:138.25pt;width:75.9pt;height:55.35pt;z-index:251688960;visibility:visible;mso-wrap-style:square;mso-width-percent:0;mso-height-percent:0;mso-wrap-distance-left:9pt;mso-wrap-distance-top:0;mso-wrap-distance-right:9pt;mso-wrap-distance-bottom:0;mso-position-horizontal:absolute;mso-position-horizontal-relative:text;mso-position-vertical:absolute;mso-position-vertical-relative:text;mso-width-percent:0;mso-height-percent:0;mso-width-relative:page;mso-height-relative:page;v-text-anchor:top" o:gfxdata="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" fillcolor="white [3212]" strokecolor="#f2f2f2 [3041]" strokeweight="3pt">
                 <v:shadow on="t" color="#243f60 [1604]" opacity=".5" offset="1pt"/>
                 <v:textbox>
                   <w:txbxContent>
@@ -2718,7 +2640,502 @@
         <mc:AlternateContent>
           <mc:Choice Requires="wps">
             <w:drawing>
-              <wp:anchor distT="0" distB="0" distL="114300" distR="114300" simplePos="0" relativeHeight="251685888" behindDoc="0" locked="0" layoutInCell="1" allowOverlap="1">
+              <wp:anchor distT="0" distB="0" distL="114300" distR="114300" simplePos="0" relativeHeight="251679744" behindDoc="0" locked="0" layoutInCell="1" allowOverlap="1" wp14:anchorId="7FC93079" wp14:editId="645598E7">
+                <wp:simplePos x="0" y="0"/>
+                <wp:positionH relativeFrom="column">
+                  <wp:posOffset>-23206</wp:posOffset>
+                </wp:positionH>
+                <wp:positionV relativeFrom="paragraph">
+                  <wp:posOffset>3119351</wp:posOffset>
+                </wp:positionV>
+                <wp:extent cx="855980" cy="559724"/>
+                <wp:effectExtent l="19050" t="19050" r="39370" b="50165"/>
+                <wp:wrapNone/>
+                <wp:docPr id="5" name="AutoShape 23"/>
+                <wp:cNvGraphicFramePr>
+                  <a:graphicFrameLocks xmlns:a="http://schemas.openxmlformats.org/drawingml/2006/main"/>
+                </wp:cNvGraphicFramePr>
+                <a:graphic xmlns:a="http://schemas.openxmlformats.org/drawingml/2006/main">
+                  <a:graphicData uri="http://schemas.microsoft.com/office/word/2010/wordprocessingShape">
+                    <wps:wsp>
+                      <wps:cNvSpPr>
+                        <a:spLocks noChangeArrowheads="1"/>
+                      </wps:cNvSpPr>
+                      <wps:spPr bwMode="auto">
+                        <a:xfrm>
+                          <a:off x="0" y="0"/>
+                          <a:ext cx="855980" cy="559724"/>
+                        </a:xfrm>
+                        <a:prstGeom prst="flowChartAlternateProcess">
+                          <a:avLst/>
+                        </a:prstGeom>
+                        <a:solidFill>
+                          <a:schemeClr val="bg1">
+                            <a:lumMod val="100000"/>
+                            <a:lumOff val="0"/>
+                          </a:schemeClr>
+                        </a:solidFill>
+                        <a:ln w="38100">
+                          <a:solidFill>
+                            <a:schemeClr val="lt1">
+                              <a:lumMod val="95000"/>
+                              <a:lumOff val="0"/>
+                            </a:schemeClr>
+                          </a:solidFill>
+                          <a:miter lim="800000"/>
+                          <a:headEnd/>
+                          <a:tailEnd/>
+                        </a:ln>
+                        <a:effectLst>
+                          <a:outerShdw dist="28398" dir="3806097" algn="ctr" rotWithShape="0">
+                            <a:schemeClr val="accent1">
+                              <a:lumMod val="50000"/>
+                              <a:lumOff val="0"/>
+                              <a:alpha val="50000"/>
+                            </a:schemeClr>
+                          </a:outerShdw>
+                        </a:effectLst>
+                      </wps:spPr>
+                      <wps:txbx>
+                        <w:txbxContent>
+                          <w:p>
+                            <w:pPr>
+                              <w:jc w:val="center"/>
+                              <w:rPr>
+                                <w:rFonts w:asciiTheme="majorHAnsi" w:hAnsiTheme="majorHAnsi"/>
+                              </w:rPr>
+                            </w:pPr>
+                            <w:r>
+                              <w:rPr>
+                                <w:rFonts w:asciiTheme="majorHAnsi" w:hAnsiTheme="majorHAnsi"/>
+                              </w:rPr>
+                              <w:t>USB 2</w:t>
+                            </w:r>
+                          </w:p>
+                          <w:p>
+                            <w:pPr>
+                              <w:jc w:val="center"/>
+                              <w:rPr>
+                                <w:rFonts w:asciiTheme="majorHAnsi" w:hAnsiTheme="majorHAnsi"/>
+                              </w:rPr>
+                            </w:pPr>
+                            <w:r>
+                              <w:rPr>
+                                <w:rFonts w:asciiTheme="majorHAnsi" w:hAnsiTheme="majorHAnsi"/>
+                              </w:rPr>
+                              <w:t>Tape port</w:t>
+                            </w:r>
+                          </w:p>
+                        </w:txbxContent>
+                      </wps:txbx>
+                      <wps:bodyPr rot="0" vert="horz" wrap="square" lIns="91440" tIns="45720" rIns="91440" bIns="45720" anchor="t" anchorCtr="0" upright="1">
+                        <a:noAutofit/>
+                      </wps:bodyPr>
+                    </wps:wsp>
+                  </a:graphicData>
+                </a:graphic>
+                <wp14:sizeRelH relativeFrom="page">
+                  <wp14:pctWidth>0</wp14:pctWidth>
+                </wp14:sizeRelH>
+                <wp14:sizeRelV relativeFrom="page">
+                  <wp14:pctHeight>0</wp14:pctHeight>
+                </wp14:sizeRelV>
+              </wp:anchor>
+            </w:drawing>
+          </mc:Choice>
+          <mc:Fallback>
+            <w:pict>
+              <v:shape id="AutoShape 23" o:spid="_x0000_s1035" type="#_x0000_t176" style="position:absolute;margin-left:-1.85pt;margin-top:245.6pt;width:67.4pt;height:44.05pt;z-index:251679744;visibility:visible;mso-wrap-style:square;mso-width-percent:0;mso-height-percent:0;mso-wrap-distance-left:9pt;mso-wrap-distance-top:0;mso-wrap-distance-right:9pt;mso-wrap-distance-bottom:0;mso-position-horizontal:absolute;mso-position-horizontal-relative:text;mso-position-vertical:absolute;mso-position-vertical-relative:text;mso-width-percent:0;mso-height-percent:0;mso-width-relative:page;mso-height-relative:page;v-text-anchor:top" o:gfxdata="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" fillcolor="white [3212]" strokecolor="#f2f2f2 [3041]" strokeweight="3pt">
+                <v:shadow on="t" color="#243f60 [1604]" opacity=".5" offset="1pt"/>
+                <v:textbox>
+                  <w:txbxContent>
+                    <w:p>
+                      <w:pPr>
+                        <w:jc w:val="center"/>
+                        <w:rPr>
+                          <w:rFonts w:asciiTheme="majorHAnsi" w:hAnsiTheme="majorHAnsi"/>
+                        </w:rPr>
+                      </w:pPr>
+                      <w:r>
+                        <w:rPr>
+                          <w:rFonts w:asciiTheme="majorHAnsi" w:hAnsiTheme="majorHAnsi"/>
+                        </w:rPr>
+                        <w:t>USB 2</w:t>
+                      </w:r>
+                    </w:p>
+                    <w:p>
+                      <w:pPr>
+                        <w:jc w:val="center"/>
+                        <w:rPr>
+                          <w:rFonts w:asciiTheme="majorHAnsi" w:hAnsiTheme="majorHAnsi"/>
+                        </w:rPr>
+                      </w:pPr>
+                      <w:r>
+                        <w:rPr>
+                          <w:rFonts w:asciiTheme="majorHAnsi" w:hAnsiTheme="majorHAnsi"/>
+                        </w:rPr>
+                        <w:t>Tape port</w:t>
+                      </w:r>
+                    </w:p>
+                  </w:txbxContent>
+                </v:textbox>
+              </v:shape>
+            </w:pict>
+          </mc:Fallback>
+        </mc:AlternateContent>
+      </w:r>
+      <w:r>
+        <w:rPr>
+          <w:rFonts w:asciiTheme="majorHAnsi" w:hAnsiTheme="majorHAnsi"/>
+          <w:b/>
+          <w:noProof/>
+          <w:sz w:val="27"/>
+          <w:szCs w:val="27"/>
+        </w:rPr>
+        <mc:AlternateContent>
+          <mc:Choice Requires="wps">
+            <w:drawing>
+              <wp:anchor distT="0" distB="0" distL="114300" distR="114300" simplePos="0" relativeHeight="251695104" behindDoc="0" locked="0" layoutInCell="1" allowOverlap="1" wp14:anchorId="42D7B501" wp14:editId="6847AE18">
+                <wp:simplePos x="0" y="0"/>
+                <wp:positionH relativeFrom="column">
+                  <wp:posOffset>3412721</wp:posOffset>
+                </wp:positionH>
+                <wp:positionV relativeFrom="paragraph">
+                  <wp:posOffset>4078085</wp:posOffset>
+                </wp:positionV>
+                <wp:extent cx="554010" cy="869663"/>
+                <wp:effectExtent l="38100" t="38100" r="55880" b="45085"/>
+                <wp:wrapNone/>
+                <wp:docPr id="33" name="AutoShape 28"/>
+                <wp:cNvGraphicFramePr>
+                  <a:graphicFrameLocks xmlns:a="http://schemas.openxmlformats.org/drawingml/2006/main"/>
+                </wp:cNvGraphicFramePr>
+                <a:graphic xmlns:a="http://schemas.openxmlformats.org/drawingml/2006/main">
+                  <a:graphicData uri="http://schemas.microsoft.com/office/word/2010/wordprocessingShape">
+                    <wps:wsp>
+                      <wps:cNvCnPr>
+                        <a:cxnSpLocks noChangeShapeType="1"/>
+                      </wps:cNvCnPr>
+                      <wps:spPr bwMode="auto">
+                        <a:xfrm flipH="1" flipV="1">
+                          <a:off x="0" y="0"/>
+                          <a:ext cx="554010" cy="869663"/>
+                        </a:xfrm>
+                        <a:prstGeom prst="straightConnector1">
+                          <a:avLst/>
+                        </a:prstGeom>
+                        <a:noFill/>
+                        <a:ln w="38100">
+                          <a:solidFill>
+                            <a:schemeClr val="lt1">
+                              <a:lumMod val="95000"/>
+                              <a:lumOff val="0"/>
+                            </a:schemeClr>
+                          </a:solidFill>
+                          <a:prstDash val="sysDash"/>
+                          <a:round/>
+                          <a:headEnd/>
+                          <a:tailEnd type="triangle" w="med" len="med"/>
+                        </a:ln>
+                        <a:effectLst>
+                          <a:outerShdw dist="35921" dir="2700000" algn="ctr" rotWithShape="0">
+                            <a:schemeClr val="lt1">
+                              <a:lumMod val="50000"/>
+                              <a:lumOff val="0"/>
+                              <a:alpha val="50000"/>
+                            </a:schemeClr>
+                          </a:outerShdw>
+                        </a:effectLst>
+                        <a:extLst>
+                          <a:ext uri="{909E8E84-426E-40DD-AFC4-6F175D3DCCD1}">
+                            <a14:hiddenFill xmlns:a14="http://schemas.microsoft.com/office/drawing/2010/main">
+                              <a:noFill/>
+                            </a14:hiddenFill>
+                          </a:ext>
+                        </a:extLst>
+                      </wps:spPr>
+                      <wps:bodyPr/>
+                    </wps:wsp>
+                  </a:graphicData>
+                </a:graphic>
+                <wp14:sizeRelH relativeFrom="page">
+                  <wp14:pctWidth>0</wp14:pctWidth>
+                </wp14:sizeRelH>
+                <wp14:sizeRelV relativeFrom="page">
+                  <wp14:pctHeight>0</wp14:pctHeight>
+                </wp14:sizeRelV>
+              </wp:anchor>
+            </w:drawing>
+          </mc:Choice>
+          <mc:Fallback>
+            <w:pict>
+              <v:shape id="AutoShape 28" o:spid="_x0000_s1026" type="#_x0000_t32" style="position:absolute;margin-left:268.7pt;margin-top:321.1pt;width:43.6pt;height:68.5pt;flip:x y;z-index:251695104;visibility:visible;mso-wrap-style:square;mso-width-percent:0;mso-height-percent:0;mso-wrap-distance-left:9pt;mso-wrap-distance-top:0;mso-wrap-distance-right:9pt;mso-wrap-distance-bottom:0;mso-position-horizontal:absolute;mso-position-horizontal-relative:text;mso-position-vertical:absolute;mso-position-vertical-relative:text;mso-width-percent:0;mso-height-percent:0;mso-width-relative:page;mso-height-relative:page" o:gfxdata="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" strokecolor="#f2f2f2 [3041]" strokeweight="3pt">
+                <v:stroke dashstyle="3 1" endarrow="block"/>
+                <v:shadow on="t" color="#7f7f7f [1601]" opacity=".5"/>
+              </v:shape>
+            </w:pict>
+          </mc:Fallback>
+        </mc:AlternateContent>
+      </w:r>
+      <w:r>
+        <w:rPr>
+          <w:rFonts w:asciiTheme="majorHAnsi" w:hAnsiTheme="majorHAnsi"/>
+          <w:b/>
+          <w:noProof/>
+          <w:sz w:val="27"/>
+          <w:szCs w:val="27"/>
+        </w:rPr>
+        <mc:AlternateContent>
+          <mc:Choice Requires="wps">
+            <w:drawing>
+              <wp:anchor distT="0" distB="0" distL="114300" distR="114300" simplePos="0" relativeHeight="251696128" behindDoc="0" locked="0" layoutInCell="1" allowOverlap="1" wp14:anchorId="20EEBA8B" wp14:editId="01772896">
+                <wp:simplePos x="0" y="0"/>
+                <wp:positionH relativeFrom="column">
+                  <wp:posOffset>3966903</wp:posOffset>
+                </wp:positionH>
+                <wp:positionV relativeFrom="paragraph">
+                  <wp:posOffset>4720937</wp:posOffset>
+                </wp:positionV>
+                <wp:extent cx="855980" cy="559204"/>
+                <wp:effectExtent l="19050" t="19050" r="39370" b="50800"/>
+                <wp:wrapNone/>
+                <wp:docPr id="32" name="AutoShape 27"/>
+                <wp:cNvGraphicFramePr>
+                  <a:graphicFrameLocks xmlns:a="http://schemas.openxmlformats.org/drawingml/2006/main"/>
+                </wp:cNvGraphicFramePr>
+                <a:graphic xmlns:a="http://schemas.openxmlformats.org/drawingml/2006/main">
+                  <a:graphicData uri="http://schemas.microsoft.com/office/word/2010/wordprocessingShape">
+                    <wps:wsp>
+                      <wps:cNvSpPr>
+                        <a:spLocks noChangeArrowheads="1"/>
+                      </wps:cNvSpPr>
+                      <wps:spPr bwMode="auto">
+                        <a:xfrm>
+                          <a:off x="0" y="0"/>
+                          <a:ext cx="855980" cy="559204"/>
+                        </a:xfrm>
+                        <a:prstGeom prst="flowChartAlternateProcess">
+                          <a:avLst/>
+                        </a:prstGeom>
+                        <a:solidFill>
+                          <a:schemeClr val="bg1">
+                            <a:lumMod val="100000"/>
+                            <a:lumOff val="0"/>
+                          </a:schemeClr>
+                        </a:solidFill>
+                        <a:ln w="38100">
+                          <a:solidFill>
+                            <a:schemeClr val="lt1">
+                              <a:lumMod val="95000"/>
+                              <a:lumOff val="0"/>
+                            </a:schemeClr>
+                          </a:solidFill>
+                          <a:miter lim="800000"/>
+                          <a:headEnd/>
+                          <a:tailEnd/>
+                        </a:ln>
+                        <a:effectLst>
+                          <a:outerShdw dist="28398" dir="3806097" algn="ctr" rotWithShape="0">
+                            <a:schemeClr val="accent1">
+                              <a:lumMod val="50000"/>
+                              <a:lumOff val="0"/>
+                              <a:alpha val="50000"/>
+                            </a:schemeClr>
+                          </a:outerShdw>
+                        </a:effectLst>
+                      </wps:spPr>
+                      <wps:txbx>
+                        <w:txbxContent>
+                          <w:p>
+                            <w:pPr>
+                              <w:jc w:val="center"/>
+                              <w:rPr>
+                                <w:rFonts w:asciiTheme="majorHAnsi" w:hAnsiTheme="majorHAnsi"/>
+                              </w:rPr>
+                            </w:pPr>
+                            <w:r>
+                              <w:rPr>
+                                <w:rFonts w:asciiTheme="majorHAnsi" w:hAnsiTheme="majorHAnsi"/>
+                              </w:rPr>
+                              <w:t>Bottom</w:t>
+                            </w:r>
+                          </w:p>
+                          <w:p>
+                            <w:pPr>
+                              <w:jc w:val="center"/>
+                              <w:rPr>
+                                <w:rFonts w:asciiTheme="majorHAnsi" w:hAnsiTheme="majorHAnsi"/>
+                              </w:rPr>
+                            </w:pPr>
+                            <w:r>
+                              <w:rPr>
+                                <w:rFonts w:asciiTheme="majorHAnsi" w:hAnsiTheme="majorHAnsi"/>
+                              </w:rPr>
+                              <w:t>Speaker</w:t>
+                            </w:r>
+                          </w:p>
+                        </w:txbxContent>
+                      </wps:txbx>
+                      <wps:bodyPr rot="0" vert="horz" wrap="square" lIns="91440" tIns="45720" rIns="91440" bIns="45720" anchor="t" anchorCtr="0" upright="1">
+                        <a:noAutofit/>
+                      </wps:bodyPr>
+                    </wps:wsp>
+                  </a:graphicData>
+                </a:graphic>
+                <wp14:sizeRelH relativeFrom="page">
+                  <wp14:pctWidth>0</wp14:pctWidth>
+                </wp14:sizeRelH>
+                <wp14:sizeRelV relativeFrom="page">
+                  <wp14:pctHeight>0</wp14:pctHeight>
+                </wp14:sizeRelV>
+              </wp:anchor>
+            </w:drawing>
+          </mc:Choice>
+          <mc:Fallback>
+            <w:pict>
+              <v:shape id="AutoShape 27" o:spid="_x0000_s1036" type="#_x0000_t176" style="position:absolute;margin-left:312.35pt;margin-top:371.75pt;width:67.4pt;height:44.05pt;z-index:251696128;visibility:visible;mso-wrap-style:square;mso-width-percent:0;mso-height-percent:0;mso-wrap-distance-left:9pt;mso-wrap-distance-top:0;mso-wrap-distance-right:9pt;mso-wrap-distance-bottom:0;mso-position-horizontal:absolute;mso-position-horizontal-relative:text;mso-position-vertical:absolute;mso-position-vertical-relative:text;mso-width-percent:0;mso-height-percent:0;mso-width-relative:page;mso-height-relative:page;v-text-anchor:top" o:gfxdata="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" fillcolor="white [3212]" strokecolor="#f2f2f2 [3041]" strokeweight="3pt">
+                <v:shadow on="t" color="#243f60 [1604]" opacity=".5" offset="1pt"/>
+                <v:textbox>
+                  <w:txbxContent>
+                    <w:p>
+                      <w:pPr>
+                        <w:jc w:val="center"/>
+                        <w:rPr>
+                          <w:rFonts w:asciiTheme="majorHAnsi" w:hAnsiTheme="majorHAnsi"/>
+                        </w:rPr>
+                      </w:pPr>
+                      <w:r>
+                        <w:rPr>
+                          <w:rFonts w:asciiTheme="majorHAnsi" w:hAnsiTheme="majorHAnsi"/>
+                        </w:rPr>
+                        <w:t>Bottom</w:t>
+                      </w:r>
+                    </w:p>
+                    <w:p>
+                      <w:pPr>
+                        <w:jc w:val="center"/>
+                        <w:rPr>
+                          <w:rFonts w:asciiTheme="majorHAnsi" w:hAnsiTheme="majorHAnsi"/>
+                        </w:rPr>
+                      </w:pPr>
+                      <w:r>
+                        <w:rPr>
+                          <w:rFonts w:asciiTheme="majorHAnsi" w:hAnsiTheme="majorHAnsi"/>
+                        </w:rPr>
+                        <w:t>Speaker</w:t>
+                      </w:r>
+                    </w:p>
+                  </w:txbxContent>
+                </v:textbox>
+              </v:shape>
+            </w:pict>
+          </mc:Fallback>
+        </mc:AlternateContent>
+      </w:r>
+      <w:r>
+        <w:rPr>
+          <w:rFonts w:asciiTheme="majorHAnsi" w:hAnsiTheme="majorHAnsi"/>
+          <w:b/>
+          <w:noProof/>
+          <w:sz w:val="27"/>
+          <w:szCs w:val="27"/>
+        </w:rPr>
+        <mc:AlternateContent>
+          <mc:Choice Requires="wps">
+            <w:drawing>
+              <wp:anchor distT="0" distB="0" distL="114300" distR="114300" simplePos="0" relativeHeight="251689984" behindDoc="0" locked="0" layoutInCell="1" allowOverlap="1" wp14:anchorId="535CBDE9" wp14:editId="27EE6F0F">
+                <wp:simplePos x="0" y="0"/>
+                <wp:positionH relativeFrom="column">
+                  <wp:posOffset>5035550</wp:posOffset>
+                </wp:positionH>
+                <wp:positionV relativeFrom="paragraph">
+                  <wp:posOffset>2458085</wp:posOffset>
+                </wp:positionV>
+                <wp:extent cx="939800" cy="1219200"/>
+                <wp:effectExtent l="82550" t="19685" r="44450" b="94615"/>
+                <wp:wrapNone/>
+                <wp:docPr id="15" name="AutoShape 33"/>
+                <wp:cNvGraphicFramePr>
+                  <a:graphicFrameLocks xmlns:a="http://schemas.openxmlformats.org/drawingml/2006/main"/>
+                </wp:cNvGraphicFramePr>
+                <a:graphic xmlns:a="http://schemas.openxmlformats.org/drawingml/2006/main">
+                  <a:graphicData uri="http://schemas.microsoft.com/office/word/2010/wordprocessingShape">
+                    <wps:wsp>
+                      <wps:cNvCnPr>
+                        <a:cxnSpLocks noChangeShapeType="1"/>
+                      </wps:cNvCnPr>
+                      <wps:spPr bwMode="auto">
+                        <a:xfrm flipH="1">
+                          <a:off x="0" y="0"/>
+                          <a:ext cx="939800" cy="1219200"/>
+                        </a:xfrm>
+                        <a:prstGeom prst="straightConnector1">
+                          <a:avLst/>
+                        </a:prstGeom>
+                        <a:noFill/>
+                        <a:ln w="38100">
+                          <a:solidFill>
+                            <a:schemeClr val="lt1">
+                              <a:lumMod val="95000"/>
+                              <a:lumOff val="0"/>
+                            </a:schemeClr>
+                          </a:solidFill>
+                          <a:round/>
+                          <a:headEnd/>
+                          <a:tailEnd type="triangle" w="med" len="med"/>
+                        </a:ln>
+                        <a:effectLst>
+                          <a:outerShdw dist="35921" dir="2700000" algn="ctr" rotWithShape="0">
+                            <a:schemeClr val="lt1">
+                              <a:lumMod val="50000"/>
+                              <a:lumOff val="0"/>
+                              <a:alpha val="50000"/>
+                            </a:schemeClr>
+                          </a:outerShdw>
+                        </a:effectLst>
+                        <a:extLst>
+                          <a:ext uri="{909E8E84-426E-40DD-AFC4-6F175D3DCCD1}">
+                            <a14:hiddenFill xmlns:a14="http://schemas.microsoft.com/office/drawing/2010/main">
+                              <a:noFill/>
+                            </a14:hiddenFill>
+                          </a:ext>
+                        </a:extLst>
+                      </wps:spPr>
+                      <wps:bodyPr/>
+                    </wps:wsp>
+                  </a:graphicData>
+                </a:graphic>
+                <wp14:sizeRelH relativeFrom="page">
+                  <wp14:pctWidth>0</wp14:pctWidth>
+                </wp14:sizeRelH>
+                <wp14:sizeRelV relativeFrom="page">
+                  <wp14:pctHeight>0</wp14:pctHeight>
+                </wp14:sizeRelV>
+              </wp:anchor>
+            </w:drawing>
+          </mc:Choice>
+          <mc:Fallback>
+            <w:pict>
+              <v:shape id="AutoShape 33" o:spid="_x0000_s1026" type="#_x0000_t32" style="position:absolute;margin-left:396.5pt;margin-top:193.55pt;width:74pt;height:96pt;flip:x;z-index:251689984;visibility:visible;mso-wrap-style:square;mso-width-percent:0;mso-height-percent:0;mso-wrap-distance-left:9pt;mso-wrap-distance-top:0;mso-wrap-distance-right:9pt;mso-wrap-distance-bottom:0;mso-position-horizontal:absolute;mso-position-horizontal-relative:text;mso-position-vertical:absolute;mso-position-vertical-relative:text;mso-width-percent:0;mso-height-percent:0;mso-width-relative:page;mso-height-relative:page" o:gfxdata="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" strokecolor="#f2f2f2 [3041]" strokeweight="3pt">
+                <v:stroke endarrow="block"/>
+                <v:shadow on="t" color="#7f7f7f [1601]" opacity=".5"/>
+              </v:shape>
+            </w:pict>
+          </mc:Fallback>
+        </mc:AlternateContent>
+      </w:r>
+      <w:r>
+        <w:rPr>
+          <w:rFonts w:asciiTheme="majorHAnsi" w:hAnsiTheme="majorHAnsi"/>
+          <w:b/>
+          <w:noProof/>
+          <w:sz w:val="27"/>
+          <w:szCs w:val="27"/>
+        </w:rPr>
+        <mc:AlternateContent>
+          <mc:Choice Requires="wps">
+            <w:drawing>
+              <wp:anchor distT="0" distB="0" distL="114300" distR="114300" simplePos="0" relativeHeight="251685888" behindDoc="0" locked="0" layoutInCell="1" allowOverlap="1" wp14:anchorId="0329FD55" wp14:editId="7CE84831">
                 <wp:simplePos x="0" y="0"/>
                 <wp:positionH relativeFrom="column">
                   <wp:posOffset>1776095</wp:posOffset>
@@ -2809,7 +3226,7 @@
           </mc:Choice>
           <mc:Fallback>
             <w:pict>
-              <v:shape id="AutoShape 29" o:spid="_x0000_s1035" type="#_x0000_t176" style="position:absolute;margin-left:139.85pt;margin-top:-.45pt;width:67.4pt;height:24.65pt;z-index:251685888;visibility:visible;mso-wrap-style:square;mso-width-percent:0;mso-height-percent:0;mso-wrap-distance-left:9pt;mso-wrap-distance-top:0;mso-wrap-distance-right:9pt;mso-wrap-distance-bottom:0;mso-position-horizontal:absolute;mso-position-horizontal-relative:text;mso-position-vertical:absolute;mso-position-vertical-relative:text;mso-width-percent:0;mso-height-percent:0;mso-width-relative:page;mso-height-relative:page;v-text-anchor:top" o:gfxdata="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" fillcolor="white [3212]" strokecolor="#f2f2f2 [3041]" strokeweight="3pt">
+              <v:shape id="AutoShape 29" o:spid="_x0000_s1037" type="#_x0000_t176" style="position:absolute;margin-left:139.85pt;margin-top:-.45pt;width:67.4pt;height:24.65pt;z-index:251685888;visibility:visible;mso-wrap-style:square;mso-width-percent:0;mso-height-percent:0;mso-wrap-distance-left:9pt;mso-wrap-distance-top:0;mso-wrap-distance-right:9pt;mso-wrap-distance-bottom:0;mso-position-horizontal:absolute;mso-position-horizontal-relative:text;mso-position-vertical:absolute;mso-position-vertical-relative:text;mso-width-percent:0;mso-height-percent:0;mso-width-relative:page;mso-height-relative:page;v-text-anchor:top" o:gfxdata="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" fillcolor="white [3212]" strokecolor="#f2f2f2 [3041]" strokeweight="3pt">
                 <v:shadow on="t" color="#243f60 [1604]" opacity=".5" offset="1pt"/>
                 <v:textbox>
                   <w:txbxContent>
@@ -2845,7 +3262,7 @@
         <mc:AlternateContent>
           <mc:Choice Requires="wps">
             <w:drawing>
-              <wp:anchor distT="0" distB="0" distL="114300" distR="114300" simplePos="0" relativeHeight="251687936" behindDoc="0" locked="0" layoutInCell="1" allowOverlap="1">
+              <wp:anchor distT="0" distB="0" distL="114300" distR="114300" simplePos="0" relativeHeight="251687936" behindDoc="0" locked="0" layoutInCell="1" allowOverlap="1" wp14:anchorId="76268758" wp14:editId="3F23425D">
                 <wp:simplePos x="0" y="0"/>
                 <wp:positionH relativeFrom="column">
                   <wp:posOffset>2326005</wp:posOffset>
@@ -2937,7 +3354,7 @@
         <mc:AlternateContent>
           <mc:Choice Requires="wps">
             <w:drawing>
-              <wp:anchor distT="0" distB="0" distL="114300" distR="114300" simplePos="0" relativeHeight="251686912" behindDoc="0" locked="0" layoutInCell="1" allowOverlap="1">
+              <wp:anchor distT="0" distB="0" distL="114300" distR="114300" simplePos="0" relativeHeight="251686912" behindDoc="0" locked="0" layoutInCell="1" allowOverlap="1" wp14:anchorId="46B5CC51" wp14:editId="476C13CB">
                 <wp:simplePos x="0" y="0"/>
                 <wp:positionH relativeFrom="column">
                   <wp:posOffset>2030095</wp:posOffset>
@@ -3029,7 +3446,7 @@
         <mc:AlternateContent>
           <mc:Choice Requires="wps">
             <w:drawing>
-              <wp:anchor distT="0" distB="0" distL="114300" distR="114300" simplePos="0" relativeHeight="251684864" behindDoc="0" locked="0" layoutInCell="1" allowOverlap="1">
+              <wp:anchor distT="0" distB="0" distL="114300" distR="114300" simplePos="0" relativeHeight="251684864" behindDoc="0" locked="0" layoutInCell="1" allowOverlap="1" wp14:anchorId="184040D2" wp14:editId="7403653E">
                 <wp:simplePos x="0" y="0"/>
                 <wp:positionH relativeFrom="column">
                   <wp:posOffset>2173605</wp:posOffset>
@@ -3121,7 +3538,7 @@
         <mc:AlternateContent>
           <mc:Choice Requires="wps">
             <w:drawing>
-              <wp:anchor distT="0" distB="0" distL="114300" distR="114300" simplePos="0" relativeHeight="251683840" behindDoc="0" locked="0" layoutInCell="1" allowOverlap="1">
+              <wp:anchor distT="0" distB="0" distL="114300" distR="114300" simplePos="0" relativeHeight="251691008" behindDoc="0" locked="0" layoutInCell="1" allowOverlap="1" wp14:anchorId="414FFB20" wp14:editId="3461E15A">
                 <wp:simplePos x="0" y="0"/>
                 <wp:positionH relativeFrom="column">
                   <wp:posOffset>2030095</wp:posOffset>
@@ -3226,7 +3643,7 @@
           </mc:Choice>
           <mc:Fallback>
             <w:pict>
-              <v:shape id="AutoShape 27" o:spid="_x0000_s1036" type="#_x0000_t176" style="position:absolute;margin-left:159.85pt;margin-top:312.2pt;width:67.4pt;height:39.95pt;z-index:251683840;visibility:visible;mso-wrap-style:square;mso-width-percent:0;mso-height-percent:0;mso-wrap-distance-left:9pt;mso-wrap-distance-top:0;mso-wrap-distance-right:9pt;mso-wrap-distance-bottom:0;mso-position-horizontal:absolute;mso-position-horizontal-relative:text;mso-position-vertical:absolute;mso-position-vertical-relative:text;mso-width-percent:0;mso-height-percent:0;mso-width-relative:page;mso-height-relative:page;v-text-anchor:top" o:gfxdata="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" fillcolor="white [3212]" strokecolor="#f2f2f2 [3041]" strokeweight="3pt">
+              <v:shape id="_x0000_s1038" type="#_x0000_t176" style="position:absolute;margin-left:159.85pt;margin-top:312.2pt;width:67.4pt;height:39.95pt;z-index:251691008;visibility:visible;mso-wrap-style:square;mso-width-percent:0;mso-height-percent:0;mso-wrap-distance-left:9pt;mso-wrap-distance-top:0;mso-wrap-distance-right:9pt;mso-wrap-distance-bottom:0;mso-position-horizontal:absolute;mso-position-horizontal-relative:text;mso-position-vertical:absolute;mso-position-vertical-relative:text;mso-width-percent:0;mso-height-percent:0;mso-width-relative:page;mso-height-relative:page;v-text-anchor:top" o:gfxdata="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" fillcolor="white [3212]" strokecolor="#f2f2f2 [3041]" strokeweight="3pt">
                 <v:shadow on="t" color="#243f60 [1604]" opacity=".5" offset="1pt"/>
                 <v:textbox>
                   <w:txbxContent>
@@ -3276,7 +3693,7 @@
         <mc:AlternateContent>
           <mc:Choice Requires="wps">
             <w:drawing>
-              <wp:anchor distT="0" distB="0" distL="114300" distR="114300" simplePos="0" relativeHeight="251681792" behindDoc="0" locked="0" layoutInCell="1" allowOverlap="1">
+              <wp:anchor distT="0" distB="0" distL="114300" distR="114300" simplePos="0" relativeHeight="251681792" behindDoc="0" locked="0" layoutInCell="1" allowOverlap="1" wp14:anchorId="2A0F14A9" wp14:editId="1F985E81">
                 <wp:simplePos x="0" y="0"/>
                 <wp:positionH relativeFrom="column">
                   <wp:posOffset>1487805</wp:posOffset>
@@ -3368,7 +3785,7 @@
         <mc:AlternateContent>
           <mc:Choice Requires="wps">
             <w:drawing>
-              <wp:anchor distT="0" distB="0" distL="114300" distR="114300" simplePos="0" relativeHeight="251682816" behindDoc="0" locked="0" layoutInCell="1" allowOverlap="1">
+              <wp:anchor distT="0" distB="0" distL="114300" distR="114300" simplePos="0" relativeHeight="251682816" behindDoc="0" locked="0" layoutInCell="1" allowOverlap="1" wp14:anchorId="336E3CCD" wp14:editId="271F5852">
                 <wp:simplePos x="0" y="0"/>
                 <wp:positionH relativeFrom="column">
                   <wp:posOffset>988695</wp:posOffset>
@@ -3473,7 +3890,7 @@
           </mc:Choice>
           <mc:Fallback>
             <w:pict>
-              <v:shape id="AutoShape 26" o:spid="_x0000_s1037" type="#_x0000_t176" style="position:absolute;margin-left:77.85pt;margin-top:289.55pt;width:67.4pt;height:39.95pt;z-index:251682816;visibility:visible;mso-wrap-style:square;mso-width-percent:0;mso-height-percent:0;mso-wrap-distance-left:9pt;mso-wrap-distance-top:0;mso-wrap-distance-right:9pt;mso-wrap-distance-bottom:0;mso-position-horizontal:absolute;mso-position-horizontal-relative:text;mso-position-vertical:absolute;mso-position-vertical-relative:text;mso-width-percent:0;mso-height-percent:0;mso-width-relative:page;mso-height-relative:page;v-text-anchor:top" o:gfxdata="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" fillcolor="white [3212]" strokecolor="#f2f2f2 [3041]" strokeweight="3pt">
+              <v:shape id="AutoShape 26" o:spid="_x0000_s1039" type="#_x0000_t176" style="position:absolute;margin-left:77.85pt;margin-top:289.55pt;width:67.4pt;height:39.95pt;z-index:251682816;visibility:visible;mso-wrap-style:square;mso-width-percent:0;mso-height-percent:0;mso-wrap-distance-left:9pt;mso-wrap-distance-top:0;mso-wrap-distance-right:9pt;mso-wrap-distance-bottom:0;mso-position-horizontal:absolute;mso-position-horizontal-relative:text;mso-position-vertical:absolute;mso-position-vertical-relative:text;mso-width-percent:0;mso-height-percent:0;mso-width-relative:page;mso-height-relative:page;v-text-anchor:top" o:gfxdata="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" fillcolor="white [3212]" strokecolor="#f2f2f2 [3041]" strokeweight="3pt">
                 <v:shadow on="t" color="#243f60 [1604]" opacity=".5" offset="1pt"/>
                 <v:textbox>
                   <w:txbxContent>
@@ -3523,7 +3940,7 @@
         <mc:AlternateContent>
           <mc:Choice Requires="wps">
             <w:drawing>
-              <wp:anchor distT="0" distB="0" distL="114300" distR="114300" simplePos="0" relativeHeight="251680768" behindDoc="0" locked="0" layoutInCell="1" allowOverlap="1">
+              <wp:anchor distT="0" distB="0" distL="114300" distR="114300" simplePos="0" relativeHeight="251680768" behindDoc="0" locked="0" layoutInCell="1" allowOverlap="1" wp14:anchorId="788BFF14" wp14:editId="2DC5926F">
                 <wp:simplePos x="0" y="0"/>
                 <wp:positionH relativeFrom="column">
                   <wp:posOffset>836930</wp:posOffset>
@@ -3615,162 +4032,7 @@
         <mc:AlternateContent>
           <mc:Choice Requires="wps">
             <w:drawing>
-              <wp:anchor distT="0" distB="0" distL="114300" distR="114300" simplePos="0" relativeHeight="251679744" behindDoc="0" locked="0" layoutInCell="1" allowOverlap="1">
-                <wp:simplePos x="0" y="0"/>
-                <wp:positionH relativeFrom="column">
-                  <wp:posOffset>-19050</wp:posOffset>
-                </wp:positionH>
-                <wp:positionV relativeFrom="paragraph">
-                  <wp:posOffset>3118485</wp:posOffset>
-                </wp:positionV>
-                <wp:extent cx="855980" cy="507365"/>
-                <wp:effectExtent l="19050" t="22860" r="39370" b="50800"/>
-                <wp:wrapNone/>
-                <wp:docPr id="5" name="AutoShape 23"/>
-                <wp:cNvGraphicFramePr>
-                  <a:graphicFrameLocks xmlns:a="http://schemas.openxmlformats.org/drawingml/2006/main"/>
-                </wp:cNvGraphicFramePr>
-                <a:graphic xmlns:a="http://schemas.openxmlformats.org/drawingml/2006/main">
-                  <a:graphicData uri="http://schemas.microsoft.com/office/word/2010/wordprocessingShape">
-                    <wps:wsp>
-                      <wps:cNvSpPr>
-                        <a:spLocks noChangeArrowheads="1"/>
-                      </wps:cNvSpPr>
-                      <wps:spPr bwMode="auto">
-                        <a:xfrm>
-                          <a:off x="0" y="0"/>
-                          <a:ext cx="855980" cy="507365"/>
-                        </a:xfrm>
-                        <a:prstGeom prst="flowChartAlternateProcess">
-                          <a:avLst/>
-                        </a:prstGeom>
-                        <a:solidFill>
-                          <a:schemeClr val="bg1">
-                            <a:lumMod val="100000"/>
-                            <a:lumOff val="0"/>
-                          </a:schemeClr>
-                        </a:solidFill>
-                        <a:ln w="38100">
-                          <a:solidFill>
-                            <a:schemeClr val="lt1">
-                              <a:lumMod val="95000"/>
-                              <a:lumOff val="0"/>
-                            </a:schemeClr>
-                          </a:solidFill>
-                          <a:miter lim="800000"/>
-                          <a:headEnd/>
-                          <a:tailEnd/>
-                        </a:ln>
-                        <a:effectLst>
-                          <a:outerShdw dist="28398" dir="3806097" algn="ctr" rotWithShape="0">
-                            <a:schemeClr val="accent1">
-                              <a:lumMod val="50000"/>
-                              <a:lumOff val="0"/>
-                              <a:alpha val="50000"/>
-                            </a:schemeClr>
-                          </a:outerShdw>
-                        </a:effectLst>
-                      </wps:spPr>
-                      <wps:txbx>
-                        <w:txbxContent>
-                          <w:p>
-                            <w:pPr>
-                              <w:jc w:val="center"/>
-                              <w:rPr>
-                                <w:rFonts w:asciiTheme="majorHAnsi" w:hAnsiTheme="majorHAnsi"/>
-                              </w:rPr>
-                            </w:pPr>
-                            <w:r>
-                              <w:rPr>
-                                <w:rFonts w:asciiTheme="majorHAnsi" w:hAnsiTheme="majorHAnsi"/>
-                              </w:rPr>
-                              <w:t>USB 2</w:t>
-                            </w:r>
-                          </w:p>
-                          <w:p>
-                            <w:pPr>
-                              <w:jc w:val="center"/>
-                              <w:rPr>
-                                <w:rFonts w:asciiTheme="majorHAnsi" w:hAnsiTheme="majorHAnsi"/>
-                              </w:rPr>
-                            </w:pPr>
-                            <w:r>
-                              <w:rPr>
-                                <w:rFonts w:asciiTheme="majorHAnsi" w:hAnsiTheme="majorHAnsi"/>
-                              </w:rPr>
-                              <w:t>Tape port</w:t>
-                            </w:r>
-                          </w:p>
-                        </w:txbxContent>
-                      </wps:txbx>
-                      <wps:bodyPr rot="0" vert="horz" wrap="square" lIns="91440" tIns="45720" rIns="91440" bIns="45720" anchor="t" anchorCtr="0" upright="1">
-                        <a:noAutofit/>
-                      </wps:bodyPr>
-                    </wps:wsp>
-                  </a:graphicData>
-                </a:graphic>
-                <wp14:sizeRelH relativeFrom="page">
-                  <wp14:pctWidth>0</wp14:pctWidth>
-                </wp14:sizeRelH>
-                <wp14:sizeRelV relativeFrom="page">
-                  <wp14:pctHeight>0</wp14:pctHeight>
-                </wp14:sizeRelV>
-              </wp:anchor>
-            </w:drawing>
-          </mc:Choice>
-          <mc:Fallback>
-            <w:pict>
-              <v:shape id="AutoShape 23" o:spid="_x0000_s1038" type="#_x0000_t176" style="position:absolute;margin-left:-1.5pt;margin-top:245.55pt;width:67.4pt;height:39.95pt;z-index:251679744;visibility:visible;mso-wrap-style:square;mso-width-percent:0;mso-height-percent:0;mso-wrap-distance-left:9pt;mso-wrap-distance-top:0;mso-wrap-distance-right:9pt;mso-wrap-distance-bottom:0;mso-position-horizontal:absolute;mso-position-horizontal-relative:text;mso-position-vertical:absolute;mso-position-vertical-relative:text;mso-width-percent:0;mso-height-percent:0;mso-width-relative:page;mso-height-relative:page;v-text-anchor:top" o:gfxdata="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" fillcolor="white [3212]" strokecolor="#f2f2f2 [3041]" strokeweight="3pt">
-                <v:shadow on="t" color="#243f60 [1604]" opacity=".5" offset="1pt"/>
-                <v:textbox>
-                  <w:txbxContent>
-                    <w:p>
-                      <w:pPr>
-                        <w:jc w:val="center"/>
-                        <w:rPr>
-                          <w:rFonts w:asciiTheme="majorHAnsi" w:hAnsiTheme="majorHAnsi"/>
-                        </w:rPr>
-                      </w:pPr>
-                      <w:r>
-                        <w:rPr>
-                          <w:rFonts w:asciiTheme="majorHAnsi" w:hAnsiTheme="majorHAnsi"/>
-                        </w:rPr>
-                        <w:t>USB 2</w:t>
-                      </w:r>
-                    </w:p>
-                    <w:p>
-                      <w:pPr>
-                        <w:jc w:val="center"/>
-                        <w:rPr>
-                          <w:rFonts w:asciiTheme="majorHAnsi" w:hAnsiTheme="majorHAnsi"/>
-                        </w:rPr>
-                      </w:pPr>
-                      <w:r>
-                        <w:rPr>
-                          <w:rFonts w:asciiTheme="majorHAnsi" w:hAnsiTheme="majorHAnsi"/>
-                        </w:rPr>
-                        <w:t>Tape port</w:t>
-                      </w:r>
-                    </w:p>
-                  </w:txbxContent>
-                </v:textbox>
-              </v:shape>
-            </w:pict>
-          </mc:Fallback>
-        </mc:AlternateContent>
-      </w:r>
-      <w:r>
-        <w:rPr>
-          <w:rFonts w:asciiTheme="majorHAnsi" w:hAnsiTheme="majorHAnsi"/>
-          <w:b/>
-          <w:noProof/>
-          <w:sz w:val="27"/>
-          <w:szCs w:val="27"/>
-        </w:rPr>
-        <mc:AlternateContent>
-          <mc:Choice Requires="wps">
-            <w:drawing>
-              <wp:anchor distT="0" distB="0" distL="114300" distR="114300" simplePos="0" relativeHeight="251678720" behindDoc="0" locked="0" layoutInCell="1" allowOverlap="1">
+              <wp:anchor distT="0" distB="0" distL="114300" distR="114300" simplePos="0" relativeHeight="251678720" behindDoc="0" locked="0" layoutInCell="1" allowOverlap="1" wp14:anchorId="216BE08A" wp14:editId="4291C38F">
                 <wp:simplePos x="0" y="0"/>
                 <wp:positionH relativeFrom="column">
                   <wp:posOffset>404495</wp:posOffset>
@@ -3862,7 +4124,7 @@
         <mc:AlternateContent>
           <mc:Choice Requires="wps">
             <w:drawing>
-              <wp:anchor distT="0" distB="0" distL="114300" distR="114300" simplePos="0" relativeHeight="251677696" behindDoc="0" locked="0" layoutInCell="1" allowOverlap="1">
+              <wp:anchor distT="0" distB="0" distL="114300" distR="114300" simplePos="0" relativeHeight="251677696" behindDoc="0" locked="0" layoutInCell="1" allowOverlap="1" wp14:anchorId="6D080BFB" wp14:editId="68C07D83">
                 <wp:simplePos x="0" y="0"/>
                 <wp:positionH relativeFrom="column">
                   <wp:posOffset>-19050</wp:posOffset>
@@ -3967,7 +4229,7 @@
           </mc:Choice>
           <mc:Fallback>
             <w:pict>
-              <v:shape id="AutoShape 21" o:spid="_x0000_s1039" type="#_x0000_t176" style="position:absolute;margin-left:-1.5pt;margin-top:3.55pt;width:67.4pt;height:39.95pt;z-index:251677696;visibility:visible;mso-wrap-style:square;mso-width-percent:0;mso-height-percent:0;mso-wrap-distance-left:9pt;mso-wrap-distance-top:0;mso-wrap-distance-right:9pt;mso-wrap-distance-bottom:0;mso-position-horizontal:absolute;mso-position-horizontal-relative:text;mso-position-vertical:absolute;mso-position-vertical-relative:text;mso-width-percent:0;mso-height-percent:0;mso-width-relative:page;mso-height-relative:page;v-text-anchor:top" o:gfxdata="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" fillcolor="white [3212]" strokecolor="#f2f2f2 [3041]" strokeweight="3pt">
+              <v:shape id="AutoShape 21" o:spid="_x0000_s1040" type="#_x0000_t176" style="position:absolute;margin-left:-1.5pt;margin-top:3.55pt;width:67.4pt;height:39.95pt;z-index:251677696;visibility:visible;mso-wrap-style:square;mso-width-percent:0;mso-height-percent:0;mso-wrap-distance-left:9pt;mso-wrap-distance-top:0;mso-wrap-distance-right:9pt;mso-wrap-distance-bottom:0;mso-position-horizontal:absolute;mso-position-horizontal-relative:text;mso-position-vertical:absolute;mso-position-vertical-relative:text;mso-width-percent:0;mso-height-percent:0;mso-width-relative:page;mso-height-relative:page;v-text-anchor:top" o:gfxdata="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" fillcolor="white [3212]" strokecolor="#f2f2f2 [3041]" strokeweight="3pt">
                 <v:shadow on="t" color="#243f60 [1604]" opacity=".5" offset="1pt"/>
                 <v:textbox>
                   <w:txbxContent>
@@ -4015,7 +4277,7 @@
           <w:szCs w:val="27"/>
         </w:rPr>
         <w:drawing>
-          <wp:inline distT="0" distB="0" distL="0" distR="0" wp14:anchorId="538ED6D7" wp14:editId="29D4E30E">
+          <wp:inline distT="0" distB="0" distL="0" distR="0" wp14:anchorId="3B9C08FF" wp14:editId="6C11E285">
             <wp:extent cx="6756400" cy="4766945"/>
             <wp:effectExtent l="0" t="0" r="0" b="0"/>
             <wp:docPr id="2" name="Picture 2" descr="C:\Users\Gideon\Dropbox\Proj\UltimateIIPlus\red.jpg"/>
@@ -4372,7 +4634,25 @@
           <w:sz w:val="27"/>
           <w:szCs w:val="27"/>
         </w:rPr>
-        <w:t xml:space="preserve"> When the user selects such a file, it is linked to the emulated drive. </w:t>
+        <w:t xml:space="preserve"> When the user selects such a file, it is linked </w:t>
+      </w:r>
+      <w:proofErr w:type="gramStart"/>
+      <w:r>
+        <w:rPr>
+          <w:rFonts w:asciiTheme="majorHAnsi" w:hAnsiTheme="majorHAnsi"/>
+          <w:sz w:val="27"/>
+          <w:szCs w:val="27"/>
+        </w:rPr>
+        <w:t>to</w:t>
+      </w:r>
+      <w:proofErr w:type="gramEnd"/>
+      <w:r>
+        <w:rPr>
+          <w:rFonts w:asciiTheme="majorHAnsi" w:hAnsiTheme="majorHAnsi"/>
+          <w:sz w:val="27"/>
+          <w:szCs w:val="27"/>
+        </w:rPr>
+        <w:t xml:space="preserve"> the emulated drive. </w:t>
       </w:r>
       <w:r>
         <w:rPr>
@@ -5734,7 +6014,43 @@
           <w:sz w:val="27"/>
           <w:szCs w:val="27"/>
         </w:rPr>
-        <w:t xml:space="preserve">KCS Power Cartridge and the Epyx fastloader. In the configuration menu, even the </w:t>
+        <w:t xml:space="preserve">KCS Power Cartridge and the </w:t>
+      </w:r>
+      <w:proofErr w:type="spellStart"/>
+      <w:r>
+        <w:rPr>
+          <w:rFonts w:asciiTheme="majorHAnsi" w:hAnsiTheme="majorHAnsi"/>
+          <w:sz w:val="27"/>
+          <w:szCs w:val="27"/>
+        </w:rPr>
+        <w:t>Epyx</w:t>
+      </w:r>
+      <w:proofErr w:type="spellEnd"/>
+      <w:r>
+        <w:rPr>
+          <w:rFonts w:asciiTheme="majorHAnsi" w:hAnsiTheme="majorHAnsi"/>
+          <w:sz w:val="27"/>
+          <w:szCs w:val="27"/>
+        </w:rPr>
+        <w:t xml:space="preserve"> </w:t>
+      </w:r>
+      <w:proofErr w:type="spellStart"/>
+      <w:r>
+        <w:rPr>
+          <w:rFonts w:asciiTheme="majorHAnsi" w:hAnsiTheme="majorHAnsi"/>
+          <w:sz w:val="27"/>
+          <w:szCs w:val="27"/>
+        </w:rPr>
+        <w:t>fastloader</w:t>
+      </w:r>
+      <w:proofErr w:type="spellEnd"/>
+      <w:r>
+        <w:rPr>
+          <w:rFonts w:asciiTheme="majorHAnsi" w:hAnsiTheme="majorHAnsi"/>
+          <w:sz w:val="27"/>
+          <w:szCs w:val="27"/>
+        </w:rPr>
+        <w:t xml:space="preserve">. In the configuration menu, even the </w:t>
       </w:r>
       <w:r>
         <w:rPr>
@@ -6024,15 +6340,6 @@
           <w:szCs w:val="27"/>
         </w:rPr>
         <w:t xml:space="preserve"> </w:t>
-      </w:r>
-      <w:r>
-        <w:rPr>
-          <w:rFonts w:asciiTheme="majorHAnsi" w:hAnsiTheme="majorHAnsi"/>
-          <w:i/>
-          <w:sz w:val="27"/>
-          <w:szCs w:val="27"/>
-        </w:rPr>
-        <w:t>[one for each emulated drive, if more than one exist]</w:t>
       </w:r>
     </w:p>
     <w:p>
@@ -7428,7 +7735,23 @@
           <w:sz w:val="27"/>
           <w:szCs w:val="27"/>
         </w:rPr>
-        <w:t>Technical note: The emulated stereo SID is taking the CPU writes from the cartridge slot. Unfortunately, there is no way to tell, whether the access is made to the I/O region ($D400-$D7FF), or to the RAM below. The necessary signal to differentiate between the two accesses is simply not available on the cartridge port. For this reason, when software uses the RAM in this area, it is possible that you will hear unintended clicks and pops, or even notes.</w:t>
+        <w:t>Technical note: The emulated stereo SID is taking the CPU writes from the cartridge slot. Unfortu</w:t>
+      </w:r>
+      <w:r>
+        <w:rPr>
+          <w:rFonts w:asciiTheme="majorHAnsi" w:hAnsiTheme="majorHAnsi"/>
+          <w:sz w:val="27"/>
+          <w:szCs w:val="27"/>
+        </w:rPr>
+        <w:t>nately, there is no way to tell</w:t>
+      </w:r>
+      <w:r>
+        <w:rPr>
+          <w:rFonts w:asciiTheme="majorHAnsi" w:hAnsiTheme="majorHAnsi"/>
+          <w:sz w:val="27"/>
+          <w:szCs w:val="27"/>
+        </w:rPr>
+        <w:t xml:space="preserve"> whether the access is made to the I/O region ($D400-$D7FF), or to the RAM below. The necessary signal to differentiate between the two accesses is simply not available on the cartridge port. For this reason, when software uses the RAM in this area, it is possible that you will hear unintended clicks and pops, or even notes.</w:t>
       </w:r>
     </w:p>
     <w:p>
@@ -7571,15 +7894,15 @@
           <w:sz w:val="27"/>
           <w:szCs w:val="27"/>
         </w:rPr>
-        <w:t>If you like to do some programming yourself using this sampler, you can enable this module</w:t>
-      </w:r>
-      <w:r>
-        <w:rPr>
-          <w:rFonts w:asciiTheme="majorHAnsi" w:hAnsiTheme="majorHAnsi"/>
-          <w:sz w:val="27"/>
-          <w:szCs w:val="27"/>
-        </w:rPr>
-        <w:t xml:space="preserve"> in configuration menu. It then appears in the I/O region. The programming interface is fully documented. Documentation can be downloaded from the official website.</w:t>
+        <w:t>If you like to do some programming yourself using this sampler, you can enable this module in configuration menu. It then appears in the I/O region. The programming interface is fully documented. Documentation can be downloaded from t</w:t>
+      </w:r>
+      <w:r>
+        <w:rPr>
+          <w:rFonts w:asciiTheme="majorHAnsi" w:hAnsiTheme="majorHAnsi"/>
+          <w:sz w:val="27"/>
+          <w:szCs w:val="27"/>
+        </w:rPr>
+        <w:t>he official website:</w:t>
       </w:r>
     </w:p>
     <w:p>
@@ -7593,6 +7916,17 @@
           <w:szCs w:val="27"/>
         </w:rPr>
       </w:pPr>
+      <w:hyperlink r:id="rId11" w:history="1">
+        <w:r>
+          <w:rPr>
+            <w:rStyle w:val="Hyperlink"/>
+            <w:rFonts w:asciiTheme="majorHAnsi" w:hAnsiTheme="majorHAnsi"/>
+            <w:sz w:val="27"/>
+            <w:szCs w:val="27"/>
+          </w:rPr>
+          <w:t>http://1541ultimate.net/content/download/ultimate_audio_v0.2.pdf</w:t>
+        </w:r>
+      </w:hyperlink>
     </w:p>
     <w:p>
       <w:pPr>
@@ -7605,14 +7939,6 @@
           <w:szCs w:val="27"/>
         </w:rPr>
       </w:pPr>
-      <w:r>
-        <w:rPr>
-          <w:rFonts w:asciiTheme="majorHAnsi" w:hAnsiTheme="majorHAnsi"/>
-          <w:sz w:val="27"/>
-          <w:szCs w:val="27"/>
-        </w:rPr>
-        <w:t>Note: On firmware 3.0, it is necessary to manually enable both the REU (RAM Expansion Unit), as well as the audio module in order to play MOD files.</w:t>
-      </w:r>
     </w:p>
     <w:p>
       <w:pPr>
@@ -7625,6 +7951,70 @@
           <w:szCs w:val="27"/>
         </w:rPr>
       </w:pPr>
+      <w:r>
+        <w:rPr>
+          <w:rFonts w:asciiTheme="majorHAnsi" w:hAnsiTheme="majorHAnsi"/>
+          <w:sz w:val="27"/>
+          <w:szCs w:val="27"/>
+        </w:rPr>
+        <w:t xml:space="preserve">Note: On </w:t>
+      </w:r>
+      <w:r>
+        <w:rPr>
+          <w:rFonts w:asciiTheme="majorHAnsi" w:hAnsiTheme="majorHAnsi"/>
+          <w:sz w:val="27"/>
+          <w:szCs w:val="27"/>
+        </w:rPr>
+        <w:t xml:space="preserve">the released </w:t>
+      </w:r>
+      <w:r>
+        <w:rPr>
+          <w:rFonts w:asciiTheme="majorHAnsi" w:hAnsiTheme="majorHAnsi"/>
+          <w:sz w:val="27"/>
+          <w:szCs w:val="27"/>
+        </w:rPr>
+        <w:t xml:space="preserve">firmware </w:t>
+      </w:r>
+      <w:r>
+        <w:rPr>
+          <w:rFonts w:asciiTheme="majorHAnsi" w:hAnsiTheme="majorHAnsi"/>
+          <w:sz w:val="27"/>
+          <w:szCs w:val="27"/>
+        </w:rPr>
+        <w:t xml:space="preserve">version </w:t>
+      </w:r>
+      <w:r>
+        <w:rPr>
+          <w:rFonts w:asciiTheme="majorHAnsi" w:hAnsiTheme="majorHAnsi"/>
+          <w:sz w:val="27"/>
+          <w:szCs w:val="27"/>
+        </w:rPr>
+        <w:t>3.0, it is necessary to manually enable both the REU (RAM Expansion Unit), as well as the audio module in order to play MOD files.</w:t>
+      </w:r>
+      <w:r>
+        <w:rPr>
+          <w:rFonts w:asciiTheme="majorHAnsi" w:hAnsiTheme="majorHAnsi"/>
+          <w:sz w:val="27"/>
+          <w:szCs w:val="27"/>
+        </w:rPr>
+        <w:t xml:space="preserve"> In the next software update, these settings are automatically selected when </w:t>
+      </w:r>
+      <w:r>
+        <w:rPr>
+          <w:rFonts w:asciiTheme="majorHAnsi" w:hAnsiTheme="majorHAnsi"/>
+          <w:sz w:val="27"/>
+          <w:szCs w:val="27"/>
+        </w:rPr>
+        <w:t>playing MOD files</w:t>
+      </w:r>
+      <w:r>
+        <w:rPr>
+          <w:rFonts w:asciiTheme="majorHAnsi" w:hAnsiTheme="majorHAnsi"/>
+          <w:sz w:val="27"/>
+          <w:szCs w:val="27"/>
+        </w:rPr>
+        <w:t>.</w:t>
+      </w:r>
     </w:p>
     <w:p>
       <w:pPr>
@@ -7659,6 +8049,1069 @@
           <w:szCs w:val="27"/>
           <w:u w:val="single"/>
         </w:rPr>
+        <w:t>Alternate ROMs</w:t>
+      </w:r>
+    </w:p>
+    <w:p>
+      <w:pPr>
+        <w:tabs>
+          <w:tab w:val="left" w:pos="3192"/>
+        </w:tabs>
+        <w:rPr>
+          <w:rFonts w:asciiTheme="majorHAnsi" w:hAnsiTheme="majorHAnsi"/>
+          <w:sz w:val="27"/>
+          <w:szCs w:val="27"/>
+        </w:rPr>
+      </w:pPr>
+      <w:r>
+        <w:rPr>
+          <w:rFonts w:asciiTheme="majorHAnsi" w:hAnsiTheme="majorHAnsi"/>
+          <w:sz w:val="27"/>
+          <w:szCs w:val="27"/>
+        </w:rPr>
+        <w:t xml:space="preserve">The Ultimate-II+ allows you to use other ROMs for both the emulated 1541 drive, as well as the built-in </w:t>
+      </w:r>
+      <w:proofErr w:type="spellStart"/>
+      <w:r>
+        <w:rPr>
+          <w:rFonts w:asciiTheme="majorHAnsi" w:hAnsiTheme="majorHAnsi"/>
+          <w:sz w:val="27"/>
+          <w:szCs w:val="27"/>
+        </w:rPr>
+        <w:t>Kernal</w:t>
+      </w:r>
+      <w:proofErr w:type="spellEnd"/>
+      <w:r>
+        <w:rPr>
+          <w:rFonts w:asciiTheme="majorHAnsi" w:hAnsiTheme="majorHAnsi"/>
+          <w:sz w:val="27"/>
+          <w:szCs w:val="27"/>
+        </w:rPr>
+        <w:t xml:space="preserve"> ROM of your machine. </w:t>
+      </w:r>
+      <w:r>
+        <w:rPr>
+          <w:rFonts w:asciiTheme="majorHAnsi" w:hAnsiTheme="majorHAnsi"/>
+          <w:sz w:val="27"/>
+          <w:szCs w:val="27"/>
+        </w:rPr>
+        <w:t>These ROMs are resident (remembered) by the Ultimate-II+ once they are loaded from the file system.</w:t>
+      </w:r>
+    </w:p>
+    <w:p>
+      <w:pPr>
+        <w:tabs>
+          <w:tab w:val="left" w:pos="3192"/>
+        </w:tabs>
+        <w:rPr>
+          <w:rFonts w:asciiTheme="majorHAnsi" w:hAnsiTheme="majorHAnsi"/>
+          <w:sz w:val="27"/>
+          <w:szCs w:val="27"/>
+        </w:rPr>
+      </w:pPr>
+    </w:p>
+    <w:p>
+      <w:pPr>
+        <w:tabs>
+          <w:tab w:val="left" w:pos="3192"/>
+        </w:tabs>
+        <w:rPr>
+          <w:rFonts w:asciiTheme="majorHAnsi" w:hAnsiTheme="majorHAnsi"/>
+          <w:sz w:val="27"/>
+          <w:szCs w:val="27"/>
+        </w:rPr>
+      </w:pPr>
+      <w:r>
+        <w:rPr>
+          <w:rFonts w:asciiTheme="majorHAnsi" w:hAnsiTheme="majorHAnsi"/>
+          <w:sz w:val="27"/>
+          <w:szCs w:val="27"/>
+        </w:rPr>
+        <w:t>In order to use an alternate ROM, browse in the file system to the binary ROM file that you like to use. The file should have the ‘.bin’ or ‘.rom’ extension. When you press enter, and the file is of the correct size, the option will appear: “Use as</w:t>
+      </w:r>
+      <w:proofErr w:type="gramStart"/>
+      <w:r>
+        <w:rPr>
+          <w:rFonts w:asciiTheme="majorHAnsi" w:hAnsiTheme="majorHAnsi"/>
+          <w:sz w:val="27"/>
+          <w:szCs w:val="27"/>
+        </w:rPr>
+        <w:t>..”</w:t>
+      </w:r>
+      <w:proofErr w:type="gramEnd"/>
+      <w:r>
+        <w:rPr>
+          <w:rFonts w:asciiTheme="majorHAnsi" w:hAnsiTheme="majorHAnsi"/>
+          <w:sz w:val="27"/>
+          <w:szCs w:val="27"/>
+        </w:rPr>
+        <w:t xml:space="preserve">. </w:t>
+      </w:r>
+      <w:proofErr w:type="spellStart"/>
+      <w:r>
+        <w:rPr>
+          <w:rFonts w:asciiTheme="majorHAnsi" w:hAnsiTheme="majorHAnsi"/>
+          <w:sz w:val="27"/>
+          <w:szCs w:val="27"/>
+        </w:rPr>
+        <w:t>Kernal</w:t>
+      </w:r>
+      <w:proofErr w:type="spellEnd"/>
+      <w:r>
+        <w:rPr>
+          <w:rFonts w:asciiTheme="majorHAnsi" w:hAnsiTheme="majorHAnsi"/>
+          <w:sz w:val="27"/>
+          <w:szCs w:val="27"/>
+        </w:rPr>
+        <w:t xml:space="preserve"> ROMs should be exactly 8K, and drive ROMs should be exactly 16K or 32K.</w:t>
+      </w:r>
+    </w:p>
+    <w:p>
+      <w:pPr>
+        <w:tabs>
+          <w:tab w:val="left" w:pos="3192"/>
+        </w:tabs>
+        <w:rPr>
+          <w:rFonts w:asciiTheme="majorHAnsi" w:hAnsiTheme="majorHAnsi"/>
+          <w:sz w:val="27"/>
+          <w:szCs w:val="27"/>
+        </w:rPr>
+      </w:pPr>
+    </w:p>
+    <w:p>
+      <w:pPr>
+        <w:tabs>
+          <w:tab w:val="left" w:pos="3192"/>
+        </w:tabs>
+        <w:rPr>
+          <w:rFonts w:asciiTheme="majorHAnsi" w:hAnsiTheme="majorHAnsi"/>
+          <w:sz w:val="27"/>
+          <w:szCs w:val="27"/>
+        </w:rPr>
+      </w:pPr>
+      <w:r>
+        <w:rPr>
+          <w:rFonts w:asciiTheme="majorHAnsi" w:hAnsiTheme="majorHAnsi"/>
+          <w:sz w:val="27"/>
+          <w:szCs w:val="27"/>
+        </w:rPr>
+        <w:t xml:space="preserve">NOTE: When you use an invalid file as </w:t>
+      </w:r>
+      <w:proofErr w:type="spellStart"/>
+      <w:r>
+        <w:rPr>
+          <w:rFonts w:asciiTheme="majorHAnsi" w:hAnsiTheme="majorHAnsi"/>
+          <w:sz w:val="27"/>
+          <w:szCs w:val="27"/>
+        </w:rPr>
+        <w:t>Kernal</w:t>
+      </w:r>
+      <w:proofErr w:type="spellEnd"/>
+      <w:r>
+        <w:rPr>
+          <w:rFonts w:asciiTheme="majorHAnsi" w:hAnsiTheme="majorHAnsi"/>
+          <w:sz w:val="27"/>
+          <w:szCs w:val="27"/>
+        </w:rPr>
+        <w:t xml:space="preserve"> replacement, the C64 will no longer boot. However, even when the C64 gives a black screen, you can still enter the configuration menu in order to disable the </w:t>
+      </w:r>
+      <w:proofErr w:type="spellStart"/>
+      <w:r>
+        <w:rPr>
+          <w:rFonts w:asciiTheme="majorHAnsi" w:hAnsiTheme="majorHAnsi"/>
+          <w:sz w:val="27"/>
+          <w:szCs w:val="27"/>
+        </w:rPr>
+        <w:t>Kernal</w:t>
+      </w:r>
+      <w:proofErr w:type="spellEnd"/>
+      <w:r>
+        <w:rPr>
+          <w:rFonts w:asciiTheme="majorHAnsi" w:hAnsiTheme="majorHAnsi"/>
+          <w:sz w:val="27"/>
+          <w:szCs w:val="27"/>
+        </w:rPr>
+        <w:t xml:space="preserve"> replacement option.</w:t>
+      </w:r>
+    </w:p>
+    <w:p>
+      <w:pPr>
+        <w:tabs>
+          <w:tab w:val="left" w:pos="3192"/>
+        </w:tabs>
+        <w:rPr>
+          <w:rFonts w:asciiTheme="majorHAnsi" w:hAnsiTheme="majorHAnsi"/>
+          <w:sz w:val="27"/>
+          <w:szCs w:val="27"/>
+        </w:rPr>
+      </w:pPr>
+    </w:p>
+    <w:p>
+      <w:pPr>
+        <w:tabs>
+          <w:tab w:val="left" w:pos="3192"/>
+        </w:tabs>
+        <w:rPr>
+          <w:rFonts w:asciiTheme="majorHAnsi" w:hAnsiTheme="majorHAnsi"/>
+          <w:b/>
+          <w:sz w:val="27"/>
+          <w:szCs w:val="27"/>
+          <w:u w:val="single"/>
+        </w:rPr>
+      </w:pPr>
+    </w:p>
+    <w:p>
+      <w:pPr>
+        <w:tabs>
+          <w:tab w:val="left" w:pos="3192"/>
+        </w:tabs>
+        <w:rPr>
+          <w:rFonts w:asciiTheme="majorHAnsi" w:hAnsiTheme="majorHAnsi"/>
+          <w:b/>
+          <w:sz w:val="27"/>
+          <w:szCs w:val="27"/>
+          <w:u w:val="single"/>
+        </w:rPr>
+      </w:pPr>
+      <w:r>
+        <w:rPr>
+          <w:rFonts w:asciiTheme="majorHAnsi" w:hAnsiTheme="majorHAnsi"/>
+          <w:b/>
+          <w:sz w:val="27"/>
+          <w:szCs w:val="27"/>
+          <w:u w:val="single"/>
+        </w:rPr>
+        <w:lastRenderedPageBreak/>
+        <w:t>Software IEC</w:t>
+      </w:r>
+    </w:p>
+    <w:p>
+      <w:pPr>
+        <w:tabs>
+          <w:tab w:val="left" w:pos="3192"/>
+        </w:tabs>
+        <w:rPr>
+          <w:rFonts w:asciiTheme="majorHAnsi" w:hAnsiTheme="majorHAnsi"/>
+          <w:sz w:val="27"/>
+          <w:szCs w:val="27"/>
+        </w:rPr>
+      </w:pPr>
+      <w:r>
+        <w:rPr>
+          <w:rFonts w:asciiTheme="majorHAnsi" w:hAnsiTheme="majorHAnsi"/>
+          <w:sz w:val="27"/>
+          <w:szCs w:val="27"/>
+        </w:rPr>
+        <w:t>The Software-IEC module is a serial bus service that can be enabled in the configuration menu. This module provides two additional devices on the Commodore serial bus; the IEC bus:</w:t>
+      </w:r>
+    </w:p>
+    <w:p>
+      <w:pPr>
+        <w:pStyle w:val="ListParagraph"/>
+        <w:numPr>
+          <w:ilvl w:val="0"/>
+          <w:numId w:val="3"/>
+        </w:numPr>
+        <w:tabs>
+          <w:tab w:val="left" w:pos="3192"/>
+        </w:tabs>
+        <w:rPr>
+          <w:rFonts w:asciiTheme="majorHAnsi" w:hAnsiTheme="majorHAnsi"/>
+          <w:sz w:val="27"/>
+          <w:szCs w:val="27"/>
+        </w:rPr>
+      </w:pPr>
+      <w:r>
+        <w:rPr>
+          <w:rFonts w:asciiTheme="majorHAnsi" w:hAnsiTheme="majorHAnsi"/>
+          <w:sz w:val="27"/>
+          <w:szCs w:val="27"/>
+        </w:rPr>
+        <w:t>Virtual drive that gives direct access to the Ultimate-II+ file system;</w:t>
+      </w:r>
+    </w:p>
+    <w:p>
+      <w:pPr>
+        <w:pStyle w:val="ListParagraph"/>
+        <w:numPr>
+          <w:ilvl w:val="0"/>
+          <w:numId w:val="3"/>
+        </w:numPr>
+        <w:tabs>
+          <w:tab w:val="left" w:pos="3192"/>
+        </w:tabs>
+        <w:rPr>
+          <w:rFonts w:asciiTheme="majorHAnsi" w:hAnsiTheme="majorHAnsi"/>
+          <w:sz w:val="27"/>
+          <w:szCs w:val="27"/>
+        </w:rPr>
+      </w:pPr>
+      <w:r>
+        <w:rPr>
+          <w:rFonts w:asciiTheme="majorHAnsi" w:hAnsiTheme="majorHAnsi"/>
+          <w:sz w:val="27"/>
+          <w:szCs w:val="27"/>
+        </w:rPr>
+        <w:t>A virtual printer</w:t>
+      </w:r>
+    </w:p>
+    <w:p>
+      <w:pPr>
+        <w:tabs>
+          <w:tab w:val="left" w:pos="3192"/>
+        </w:tabs>
+        <w:rPr>
+          <w:rFonts w:asciiTheme="majorHAnsi" w:hAnsiTheme="majorHAnsi"/>
+          <w:sz w:val="27"/>
+          <w:szCs w:val="27"/>
+        </w:rPr>
+      </w:pPr>
+    </w:p>
+    <w:p>
+      <w:pPr>
+        <w:tabs>
+          <w:tab w:val="left" w:pos="3192"/>
+        </w:tabs>
+        <w:rPr>
+          <w:rFonts w:asciiTheme="majorHAnsi" w:hAnsiTheme="majorHAnsi"/>
+          <w:sz w:val="27"/>
+          <w:szCs w:val="27"/>
+          <w:u w:val="single"/>
+        </w:rPr>
+      </w:pPr>
+      <w:r>
+        <w:rPr>
+          <w:rFonts w:asciiTheme="majorHAnsi" w:hAnsiTheme="majorHAnsi"/>
+          <w:sz w:val="27"/>
+          <w:szCs w:val="27"/>
+          <w:u w:val="single"/>
+        </w:rPr>
+        <w:t>Printer</w:t>
+      </w:r>
+    </w:p>
+    <w:p>
+      <w:pPr>
+        <w:tabs>
+          <w:tab w:val="left" w:pos="3192"/>
+        </w:tabs>
+        <w:rPr>
+          <w:rFonts w:asciiTheme="majorHAnsi" w:hAnsiTheme="majorHAnsi"/>
+          <w:sz w:val="27"/>
+          <w:szCs w:val="27"/>
+        </w:rPr>
+      </w:pPr>
+      <w:r>
+        <w:rPr>
+          <w:rFonts w:asciiTheme="majorHAnsi" w:hAnsiTheme="majorHAnsi"/>
+          <w:sz w:val="27"/>
+          <w:szCs w:val="27"/>
+        </w:rPr>
+        <w:t xml:space="preserve">The virtual printer </w:t>
+      </w:r>
+      <w:r>
+        <w:rPr>
+          <w:rFonts w:asciiTheme="majorHAnsi" w:hAnsiTheme="majorHAnsi"/>
+          <w:sz w:val="27"/>
+          <w:szCs w:val="27"/>
+        </w:rPr>
+        <w:t xml:space="preserve">is a valuable </w:t>
+      </w:r>
+      <w:r>
+        <w:rPr>
+          <w:rFonts w:asciiTheme="majorHAnsi" w:hAnsiTheme="majorHAnsi"/>
+          <w:sz w:val="27"/>
+          <w:szCs w:val="27"/>
+        </w:rPr>
+        <w:t xml:space="preserve">contribution </w:t>
+      </w:r>
+      <w:r>
+        <w:rPr>
+          <w:rFonts w:asciiTheme="majorHAnsi" w:hAnsiTheme="majorHAnsi"/>
+          <w:sz w:val="27"/>
+          <w:szCs w:val="27"/>
+        </w:rPr>
+        <w:t xml:space="preserve">created by René Garcia. It </w:t>
+      </w:r>
+      <w:r>
+        <w:rPr>
+          <w:rFonts w:asciiTheme="majorHAnsi" w:hAnsiTheme="majorHAnsi"/>
+          <w:sz w:val="27"/>
+          <w:szCs w:val="27"/>
+        </w:rPr>
+        <w:t xml:space="preserve">takes printer commands from the Commodore 64, and creates a black and white image of the printed graphics and text. This image is then saved to the USB flash drive. </w:t>
+      </w:r>
+      <w:r>
+        <w:rPr>
+          <w:rFonts w:asciiTheme="majorHAnsi" w:hAnsiTheme="majorHAnsi"/>
+          <w:sz w:val="27"/>
+          <w:szCs w:val="27"/>
+        </w:rPr>
+        <w:t>The full documentation</w:t>
+      </w:r>
+      <w:r>
+        <w:rPr>
+          <w:rFonts w:asciiTheme="majorHAnsi" w:hAnsiTheme="majorHAnsi"/>
+          <w:sz w:val="27"/>
+          <w:szCs w:val="27"/>
+        </w:rPr>
+        <w:t xml:space="preserve"> of the printer emulation and all of its capabilities and options is available here:</w:t>
+      </w:r>
+    </w:p>
+    <w:p>
+      <w:pPr>
+        <w:tabs>
+          <w:tab w:val="left" w:pos="3192"/>
+        </w:tabs>
+        <w:rPr>
+          <w:rFonts w:asciiTheme="majorHAnsi" w:hAnsiTheme="majorHAnsi"/>
+          <w:sz w:val="27"/>
+          <w:szCs w:val="27"/>
+        </w:rPr>
+      </w:pPr>
+      <w:hyperlink r:id="rId12" w:history="1">
+        <w:r>
+          <w:rPr>
+            <w:rStyle w:val="Hyperlink"/>
+            <w:rFonts w:asciiTheme="majorHAnsi" w:hAnsiTheme="majorHAnsi"/>
+            <w:sz w:val="27"/>
+            <w:szCs w:val="27"/>
+          </w:rPr>
+          <w:t>http://1541ultimate.net/content/download/mps_printer_emulation.pdf</w:t>
+        </w:r>
+      </w:hyperlink>
+    </w:p>
+    <w:p>
+      <w:pPr>
+        <w:tabs>
+          <w:tab w:val="left" w:pos="3192"/>
+        </w:tabs>
+        <w:rPr>
+          <w:rFonts w:asciiTheme="majorHAnsi" w:hAnsiTheme="majorHAnsi"/>
+          <w:sz w:val="27"/>
+          <w:szCs w:val="27"/>
+        </w:rPr>
+      </w:pPr>
+    </w:p>
+    <w:p>
+      <w:pPr>
+        <w:rPr>
+          <w:rFonts w:asciiTheme="majorHAnsi" w:hAnsiTheme="majorHAnsi"/>
+          <w:sz w:val="27"/>
+          <w:szCs w:val="27"/>
+          <w:u w:val="single"/>
+        </w:rPr>
+      </w:pPr>
+    </w:p>
+    <w:p>
+      <w:pPr>
+        <w:tabs>
+          <w:tab w:val="left" w:pos="3192"/>
+        </w:tabs>
+        <w:rPr>
+          <w:rFonts w:asciiTheme="majorHAnsi" w:hAnsiTheme="majorHAnsi"/>
+          <w:sz w:val="27"/>
+          <w:szCs w:val="27"/>
+          <w:u w:val="single"/>
+        </w:rPr>
+      </w:pPr>
+      <w:r>
+        <w:rPr>
+          <w:rFonts w:asciiTheme="majorHAnsi" w:hAnsiTheme="majorHAnsi"/>
+          <w:sz w:val="27"/>
+          <w:szCs w:val="27"/>
+          <w:u w:val="single"/>
+        </w:rPr>
+        <w:t>Virtual drive</w:t>
+      </w:r>
+    </w:p>
+    <w:p>
+      <w:pPr>
+        <w:tabs>
+          <w:tab w:val="left" w:pos="3192"/>
+        </w:tabs>
+        <w:rPr>
+          <w:rFonts w:asciiTheme="majorHAnsi" w:hAnsiTheme="majorHAnsi"/>
+          <w:sz w:val="27"/>
+          <w:szCs w:val="27"/>
+        </w:rPr>
+      </w:pPr>
+      <w:r>
+        <w:rPr>
+          <w:rFonts w:asciiTheme="majorHAnsi" w:hAnsiTheme="majorHAnsi"/>
+          <w:sz w:val="27"/>
+          <w:szCs w:val="27"/>
+        </w:rPr>
+        <w:t>The virtual drive can only be used to access files of the f</w:t>
+      </w:r>
+      <w:r>
+        <w:rPr>
+          <w:rFonts w:asciiTheme="majorHAnsi" w:hAnsiTheme="majorHAnsi"/>
+          <w:sz w:val="27"/>
+          <w:szCs w:val="27"/>
+        </w:rPr>
+        <w:t xml:space="preserve">ile system, through the OPEN/CLOSE commands on the IEC bus. By default, the path of the IEC drive is ‘/Usb0’, which is the top most USB connector on the right of the unit. This default path can be changed in the configuration menu. When the USB drive contains a program ‘TEST.PRG’, it can be loaded with the basic command </w:t>
+      </w:r>
+      <w:r>
+        <w:rPr>
+          <w:rFonts w:ascii="Courier New" w:hAnsi="Courier New" w:cs="Courier New"/>
+          <w:sz w:val="27"/>
+          <w:szCs w:val="27"/>
+        </w:rPr>
+        <w:t>LOAD"TEST.PRG"</w:t>
+      </w:r>
+      <w:proofErr w:type="gramStart"/>
+      <w:r>
+        <w:rPr>
+          <w:rFonts w:ascii="Courier New" w:hAnsi="Courier New" w:cs="Courier New"/>
+          <w:sz w:val="27"/>
+          <w:szCs w:val="27"/>
+        </w:rPr>
+        <w:t>,10</w:t>
+      </w:r>
+      <w:proofErr w:type="gramEnd"/>
+      <w:r>
+        <w:rPr>
+          <w:rFonts w:asciiTheme="majorHAnsi" w:hAnsiTheme="majorHAnsi"/>
+          <w:sz w:val="27"/>
+          <w:szCs w:val="27"/>
+        </w:rPr>
+        <w:t>. Similarly, you can save your programs with the SAVE command. When loading the directory (</w:t>
+      </w:r>
+      <w:r>
+        <w:rPr>
+          <w:rFonts w:ascii="Courier New" w:hAnsi="Courier New" w:cs="Courier New"/>
+          <w:sz w:val="27"/>
+          <w:szCs w:val="27"/>
+        </w:rPr>
+        <w:t>LOAD "$"</w:t>
+      </w:r>
+      <w:proofErr w:type="gramStart"/>
+      <w:r>
+        <w:rPr>
+          <w:rFonts w:ascii="Courier New" w:hAnsi="Courier New" w:cs="Courier New"/>
+          <w:sz w:val="27"/>
+          <w:szCs w:val="27"/>
+        </w:rPr>
+        <w:t>,10</w:t>
+      </w:r>
+      <w:proofErr w:type="gramEnd"/>
+      <w:r>
+        <w:rPr>
+          <w:rFonts w:asciiTheme="majorHAnsi" w:hAnsiTheme="majorHAnsi"/>
+          <w:sz w:val="27"/>
+          <w:szCs w:val="27"/>
+        </w:rPr>
+        <w:t>),  the path will be shown as disk name.</w:t>
+      </w:r>
+    </w:p>
+    <w:p>
+      <w:pPr>
+        <w:tabs>
+          <w:tab w:val="left" w:pos="3192"/>
+        </w:tabs>
+        <w:rPr>
+          <w:rFonts w:asciiTheme="majorHAnsi" w:hAnsiTheme="majorHAnsi"/>
+          <w:sz w:val="27"/>
+          <w:szCs w:val="27"/>
+        </w:rPr>
+      </w:pPr>
+    </w:p>
+    <w:p>
+      <w:pPr>
+        <w:tabs>
+          <w:tab w:val="left" w:pos="3192"/>
+        </w:tabs>
+        <w:rPr>
+          <w:rFonts w:asciiTheme="majorHAnsi" w:hAnsiTheme="majorHAnsi"/>
+          <w:sz w:val="27"/>
+          <w:szCs w:val="27"/>
+        </w:rPr>
+      </w:pPr>
+      <w:r>
+        <w:rPr>
+          <w:rFonts w:asciiTheme="majorHAnsi" w:hAnsiTheme="majorHAnsi"/>
+          <w:sz w:val="27"/>
+          <w:szCs w:val="27"/>
+        </w:rPr>
+        <w:t xml:space="preserve">The command channel 15, can currently only </w:t>
+      </w:r>
+      <w:proofErr w:type="gramStart"/>
+      <w:r>
+        <w:rPr>
+          <w:rFonts w:asciiTheme="majorHAnsi" w:hAnsiTheme="majorHAnsi"/>
+          <w:sz w:val="27"/>
+          <w:szCs w:val="27"/>
+        </w:rPr>
+        <w:t>be</w:t>
+      </w:r>
+      <w:proofErr w:type="gramEnd"/>
+      <w:r>
+        <w:rPr>
+          <w:rFonts w:asciiTheme="majorHAnsi" w:hAnsiTheme="majorHAnsi"/>
+          <w:sz w:val="27"/>
+          <w:szCs w:val="27"/>
+        </w:rPr>
+        <w:t xml:space="preserve"> used to change the current directory. Just like on modern systems, “</w:t>
+      </w:r>
+      <w:proofErr w:type="gramStart"/>
+      <w:r>
+        <w:rPr>
+          <w:rFonts w:asciiTheme="majorHAnsi" w:hAnsiTheme="majorHAnsi"/>
+          <w:sz w:val="27"/>
+          <w:szCs w:val="27"/>
+        </w:rPr>
+        <w:t>..”</w:t>
+      </w:r>
+      <w:proofErr w:type="gramEnd"/>
+      <w:r>
+        <w:rPr>
+          <w:rFonts w:asciiTheme="majorHAnsi" w:hAnsiTheme="majorHAnsi"/>
+          <w:sz w:val="27"/>
+          <w:szCs w:val="27"/>
+        </w:rPr>
+        <w:t xml:space="preserve"> is the parent directory and “/” is the root directory:</w:t>
+      </w:r>
+    </w:p>
+    <w:p>
+      <w:pPr>
+        <w:tabs>
+          <w:tab w:val="left" w:pos="3192"/>
+        </w:tabs>
+        <w:rPr>
+          <w:rFonts w:ascii="Courier New" w:hAnsi="Courier New" w:cs="Courier New"/>
+          <w:sz w:val="27"/>
+          <w:szCs w:val="27"/>
+        </w:rPr>
+      </w:pPr>
+    </w:p>
+    <w:p>
+      <w:pPr>
+        <w:tabs>
+          <w:tab w:val="left" w:pos="3192"/>
+        </w:tabs>
+        <w:rPr>
+          <w:rFonts w:ascii="Courier New" w:hAnsi="Courier New" w:cs="Courier New"/>
+          <w:sz w:val="27"/>
+          <w:szCs w:val="27"/>
+        </w:rPr>
+      </w:pPr>
+      <w:r>
+        <w:rPr>
+          <w:rFonts w:ascii="Courier New" w:hAnsi="Courier New" w:cs="Courier New"/>
+          <w:sz w:val="27"/>
+          <w:szCs w:val="27"/>
+        </w:rPr>
+        <w:t>OPEN 15</w:t>
+      </w:r>
+      <w:proofErr w:type="gramStart"/>
+      <w:r>
+        <w:rPr>
+          <w:rFonts w:ascii="Courier New" w:hAnsi="Courier New" w:cs="Courier New"/>
+          <w:sz w:val="27"/>
+          <w:szCs w:val="27"/>
+        </w:rPr>
+        <w:t>,10,15</w:t>
+      </w:r>
+      <w:proofErr w:type="gramEnd"/>
+      <w:r>
+        <w:rPr>
+          <w:rFonts w:ascii="Courier New" w:hAnsi="Courier New" w:cs="Courier New"/>
+          <w:sz w:val="27"/>
+          <w:szCs w:val="27"/>
+        </w:rPr>
+        <w:t>,"CD:/USB1/MYPROGRAMS":CLOSE 15</w:t>
+      </w:r>
+    </w:p>
+    <w:p>
+      <w:pPr>
+        <w:tabs>
+          <w:tab w:val="left" w:pos="3192"/>
+        </w:tabs>
+        <w:rPr>
+          <w:rFonts w:asciiTheme="majorHAnsi" w:hAnsiTheme="majorHAnsi"/>
+          <w:sz w:val="27"/>
+          <w:szCs w:val="27"/>
+        </w:rPr>
+      </w:pPr>
+      <w:r>
+        <w:rPr>
+          <w:rFonts w:asciiTheme="majorHAnsi" w:hAnsiTheme="majorHAnsi"/>
+          <w:sz w:val="27"/>
+          <w:szCs w:val="27"/>
+        </w:rPr>
+        <w:t xml:space="preserve"> </w:t>
+      </w:r>
+    </w:p>
+    <w:p>
+      <w:pPr>
+        <w:tabs>
+          <w:tab w:val="left" w:pos="3192"/>
+        </w:tabs>
+        <w:rPr>
+          <w:rFonts w:asciiTheme="majorHAnsi" w:hAnsiTheme="majorHAnsi"/>
+          <w:sz w:val="27"/>
+          <w:szCs w:val="27"/>
+        </w:rPr>
+      </w:pPr>
+      <w:r>
+        <w:rPr>
+          <w:rFonts w:asciiTheme="majorHAnsi" w:hAnsiTheme="majorHAnsi"/>
+          <w:sz w:val="27"/>
+          <w:szCs w:val="27"/>
+        </w:rPr>
+        <w:t xml:space="preserve">At this point, the virtual drive is not </w:t>
+      </w:r>
+      <w:proofErr w:type="spellStart"/>
+      <w:r>
+        <w:rPr>
+          <w:rFonts w:asciiTheme="majorHAnsi" w:hAnsiTheme="majorHAnsi"/>
+          <w:sz w:val="27"/>
+          <w:szCs w:val="27"/>
+        </w:rPr>
+        <w:t>JiffyDOS</w:t>
+      </w:r>
+      <w:proofErr w:type="spellEnd"/>
+      <w:r>
+        <w:rPr>
+          <w:rFonts w:asciiTheme="majorHAnsi" w:hAnsiTheme="majorHAnsi"/>
+          <w:sz w:val="27"/>
+          <w:szCs w:val="27"/>
+        </w:rPr>
+        <w:t xml:space="preserve"> compliant.</w:t>
+      </w:r>
+    </w:p>
+    <w:p>
+      <w:pPr>
+        <w:tabs>
+          <w:tab w:val="left" w:pos="3192"/>
+        </w:tabs>
+        <w:rPr>
+          <w:rFonts w:asciiTheme="majorHAnsi" w:hAnsiTheme="majorHAnsi"/>
+          <w:sz w:val="27"/>
+          <w:szCs w:val="27"/>
+        </w:rPr>
+      </w:pPr>
+    </w:p>
+    <w:p>
+      <w:pPr>
+        <w:tabs>
+          <w:tab w:val="left" w:pos="3192"/>
+        </w:tabs>
+        <w:rPr>
+          <w:rFonts w:asciiTheme="majorHAnsi" w:hAnsiTheme="majorHAnsi"/>
+          <w:sz w:val="27"/>
+          <w:szCs w:val="27"/>
+        </w:rPr>
+      </w:pPr>
+    </w:p>
+    <w:p>
+      <w:pPr>
+        <w:tabs>
+          <w:tab w:val="left" w:pos="3192"/>
+        </w:tabs>
+        <w:rPr>
+          <w:rFonts w:asciiTheme="majorHAnsi" w:hAnsiTheme="majorHAnsi"/>
+          <w:b/>
+          <w:sz w:val="27"/>
+          <w:szCs w:val="27"/>
+          <w:u w:val="single"/>
+        </w:rPr>
+      </w:pPr>
+      <w:r>
+        <w:rPr>
+          <w:rFonts w:asciiTheme="majorHAnsi" w:hAnsiTheme="majorHAnsi"/>
+          <w:b/>
+          <w:sz w:val="27"/>
+          <w:szCs w:val="27"/>
+          <w:u w:val="single"/>
+        </w:rPr>
+        <w:t>Ultimate Command Interface</w:t>
+      </w:r>
+    </w:p>
+    <w:p>
+      <w:pPr>
+        <w:tabs>
+          <w:tab w:val="left" w:pos="3192"/>
+        </w:tabs>
+        <w:rPr>
+          <w:rFonts w:asciiTheme="majorHAnsi" w:hAnsiTheme="majorHAnsi"/>
+          <w:sz w:val="27"/>
+          <w:szCs w:val="27"/>
+        </w:rPr>
+      </w:pPr>
+      <w:r>
+        <w:rPr>
+          <w:rFonts w:asciiTheme="majorHAnsi" w:hAnsiTheme="majorHAnsi"/>
+          <w:sz w:val="27"/>
+          <w:szCs w:val="27"/>
+        </w:rPr>
+        <w:t>Since some time, it has become possible to control the Ultimate-II programmatically through the I/O port of the C64, thus from a program that runs on the machine. This is useful for many things; for example it can be used to access the file system much faster than through the serial bus. But it can also be used to load files from the file system into REU memory for example. The set of commands grows over time and will provide more and more powerful features.</w:t>
+      </w:r>
+    </w:p>
+    <w:p>
+      <w:pPr>
+        <w:tabs>
+          <w:tab w:val="left" w:pos="3192"/>
+        </w:tabs>
+        <w:rPr>
+          <w:rFonts w:asciiTheme="majorHAnsi" w:hAnsiTheme="majorHAnsi"/>
+          <w:sz w:val="27"/>
+          <w:szCs w:val="27"/>
+        </w:rPr>
+      </w:pPr>
+    </w:p>
+    <w:p>
+      <w:pPr>
+        <w:tabs>
+          <w:tab w:val="left" w:pos="3192"/>
+        </w:tabs>
+        <w:rPr>
+          <w:rFonts w:asciiTheme="majorHAnsi" w:hAnsiTheme="majorHAnsi"/>
+          <w:sz w:val="27"/>
+          <w:szCs w:val="27"/>
+        </w:rPr>
+      </w:pPr>
+      <w:r>
+        <w:rPr>
+          <w:rFonts w:asciiTheme="majorHAnsi" w:hAnsiTheme="majorHAnsi"/>
+          <w:sz w:val="27"/>
+          <w:szCs w:val="27"/>
+        </w:rPr>
+        <w:t>Documentation of the interface itself is available here:</w:t>
+      </w:r>
+    </w:p>
+    <w:p>
+      <w:pPr>
+        <w:tabs>
+          <w:tab w:val="left" w:pos="3192"/>
+        </w:tabs>
+        <w:rPr>
+          <w:rFonts w:asciiTheme="majorHAnsi" w:hAnsiTheme="majorHAnsi"/>
+          <w:sz w:val="27"/>
+          <w:szCs w:val="27"/>
+        </w:rPr>
+      </w:pPr>
+      <w:hyperlink r:id="rId13" w:history="1">
+        <w:r>
+          <w:rPr>
+            <w:rStyle w:val="Hyperlink"/>
+            <w:rFonts w:asciiTheme="majorHAnsi" w:hAnsiTheme="majorHAnsi"/>
+            <w:sz w:val="27"/>
+            <w:szCs w:val="27"/>
+          </w:rPr>
+          <w:t>http://1541ultimate.net/content/download/command_interface_v1.0.pdf</w:t>
+        </w:r>
+      </w:hyperlink>
+    </w:p>
+    <w:p>
+      <w:pPr>
+        <w:tabs>
+          <w:tab w:val="left" w:pos="3192"/>
+        </w:tabs>
+        <w:rPr>
+          <w:rFonts w:asciiTheme="majorHAnsi" w:hAnsiTheme="majorHAnsi"/>
+          <w:sz w:val="27"/>
+          <w:szCs w:val="27"/>
+        </w:rPr>
+      </w:pPr>
+    </w:p>
+    <w:p>
+      <w:pPr>
+        <w:tabs>
+          <w:tab w:val="left" w:pos="3192"/>
+        </w:tabs>
+        <w:rPr>
+          <w:rFonts w:asciiTheme="majorHAnsi" w:hAnsiTheme="majorHAnsi"/>
+          <w:sz w:val="27"/>
+          <w:szCs w:val="27"/>
+        </w:rPr>
+      </w:pPr>
+      <w:r>
+        <w:rPr>
+          <w:rFonts w:asciiTheme="majorHAnsi" w:hAnsiTheme="majorHAnsi"/>
+          <w:sz w:val="27"/>
+          <w:szCs w:val="27"/>
+        </w:rPr>
+        <w:t>Accessing the file system is done through the “DOS” target, which is documented here:</w:t>
+      </w:r>
+    </w:p>
+    <w:p>
+      <w:pPr>
+        <w:tabs>
+          <w:tab w:val="left" w:pos="3192"/>
+        </w:tabs>
+        <w:rPr>
+          <w:rFonts w:asciiTheme="majorHAnsi" w:hAnsiTheme="majorHAnsi"/>
+          <w:sz w:val="27"/>
+          <w:szCs w:val="27"/>
+        </w:rPr>
+      </w:pPr>
+      <w:hyperlink r:id="rId14" w:history="1">
+        <w:r>
+          <w:rPr>
+            <w:rStyle w:val="Hyperlink"/>
+            <w:rFonts w:asciiTheme="majorHAnsi" w:hAnsiTheme="majorHAnsi"/>
+            <w:sz w:val="27"/>
+            <w:szCs w:val="27"/>
+          </w:rPr>
+          <w:t>http://1541ultimate.net/content/download/ultimate_dos_v1.0.pdf</w:t>
+        </w:r>
+      </w:hyperlink>
+    </w:p>
+    <w:p>
+      <w:pPr>
+        <w:tabs>
+          <w:tab w:val="left" w:pos="3192"/>
+        </w:tabs>
+        <w:rPr>
+          <w:rFonts w:asciiTheme="majorHAnsi" w:hAnsiTheme="majorHAnsi"/>
+          <w:sz w:val="27"/>
+          <w:szCs w:val="27"/>
+        </w:rPr>
+      </w:pPr>
+    </w:p>
+    <w:p>
+      <w:pPr>
+        <w:tabs>
+          <w:tab w:val="left" w:pos="3192"/>
+        </w:tabs>
+        <w:rPr>
+          <w:rFonts w:asciiTheme="majorHAnsi" w:hAnsiTheme="majorHAnsi"/>
+          <w:sz w:val="27"/>
+          <w:szCs w:val="27"/>
+        </w:rPr>
+      </w:pPr>
+    </w:p>
+    <w:p>
+      <w:pPr>
+        <w:tabs>
+          <w:tab w:val="left" w:pos="3192"/>
+        </w:tabs>
+        <w:rPr>
+          <w:rFonts w:asciiTheme="majorHAnsi" w:hAnsiTheme="majorHAnsi"/>
+          <w:b/>
+          <w:sz w:val="27"/>
+          <w:szCs w:val="27"/>
+          <w:u w:val="single"/>
+        </w:rPr>
+      </w:pPr>
+      <w:r>
+        <w:rPr>
+          <w:rFonts w:asciiTheme="majorHAnsi" w:hAnsiTheme="majorHAnsi"/>
+          <w:b/>
+          <w:sz w:val="27"/>
+          <w:szCs w:val="27"/>
+          <w:u w:val="single"/>
+        </w:rPr>
+        <w:lastRenderedPageBreak/>
+        <w:t>Real Time Clock</w:t>
+      </w:r>
+    </w:p>
+    <w:p>
+      <w:pPr>
+        <w:tabs>
+          <w:tab w:val="left" w:pos="3192"/>
+        </w:tabs>
+        <w:rPr>
+          <w:rFonts w:asciiTheme="majorHAnsi" w:hAnsiTheme="majorHAnsi"/>
+          <w:sz w:val="27"/>
+          <w:szCs w:val="27"/>
+        </w:rPr>
+      </w:pPr>
+      <w:r>
+        <w:rPr>
+          <w:rFonts w:asciiTheme="majorHAnsi" w:hAnsiTheme="majorHAnsi"/>
+          <w:sz w:val="27"/>
+          <w:szCs w:val="27"/>
+        </w:rPr>
+        <w:t>For getting correct time stamps on the files that are created on the USB pen drives, the Ultimate-II+ offers a real time clock (RTC) function. This RTC can be set through the configuration menu.</w:t>
+      </w:r>
+    </w:p>
+    <w:p>
+      <w:pPr>
+        <w:tabs>
+          <w:tab w:val="left" w:pos="3192"/>
+        </w:tabs>
+        <w:rPr>
+          <w:rFonts w:asciiTheme="majorHAnsi" w:hAnsiTheme="majorHAnsi"/>
+          <w:sz w:val="27"/>
+          <w:szCs w:val="27"/>
+        </w:rPr>
+      </w:pPr>
+    </w:p>
+    <w:p>
+      <w:pPr>
+        <w:tabs>
+          <w:tab w:val="left" w:pos="3192"/>
+        </w:tabs>
+        <w:rPr>
+          <w:rFonts w:asciiTheme="majorHAnsi" w:hAnsiTheme="majorHAnsi"/>
+          <w:sz w:val="27"/>
+          <w:szCs w:val="27"/>
+        </w:rPr>
+      </w:pPr>
+      <w:r>
+        <w:rPr>
+          <w:rFonts w:asciiTheme="majorHAnsi" w:hAnsiTheme="majorHAnsi"/>
+          <w:sz w:val="27"/>
+          <w:szCs w:val="27"/>
+        </w:rPr>
+        <w:t xml:space="preserve">The RTC is powered by a CR2032 battery, which is located inside of the unit. </w:t>
+      </w:r>
+      <w:r>
+        <w:rPr>
+          <w:rFonts w:asciiTheme="majorHAnsi" w:hAnsiTheme="majorHAnsi"/>
+          <w:sz w:val="27"/>
+          <w:szCs w:val="27"/>
+        </w:rPr>
+        <w:t>Calculations show that the lifetime of this battery is several years.</w:t>
+      </w:r>
+    </w:p>
+    <w:p>
+      <w:pPr>
+        <w:tabs>
+          <w:tab w:val="left" w:pos="3192"/>
+        </w:tabs>
+        <w:rPr>
+          <w:rFonts w:asciiTheme="majorHAnsi" w:hAnsiTheme="majorHAnsi"/>
+          <w:sz w:val="27"/>
+          <w:szCs w:val="27"/>
+        </w:rPr>
+      </w:pPr>
+    </w:p>
+    <w:p>
+      <w:pPr>
+        <w:tabs>
+          <w:tab w:val="left" w:pos="3192"/>
+        </w:tabs>
+        <w:rPr>
+          <w:rFonts w:asciiTheme="majorHAnsi" w:hAnsiTheme="majorHAnsi"/>
+          <w:sz w:val="27"/>
+          <w:szCs w:val="27"/>
+        </w:rPr>
+      </w:pPr>
+    </w:p>
+    <w:p>
+      <w:pPr>
+        <w:tabs>
+          <w:tab w:val="left" w:pos="3192"/>
+        </w:tabs>
+        <w:rPr>
+          <w:rFonts w:asciiTheme="majorHAnsi" w:hAnsiTheme="majorHAnsi"/>
+          <w:b/>
+          <w:sz w:val="27"/>
+          <w:szCs w:val="27"/>
+          <w:u w:val="single"/>
+        </w:rPr>
+      </w:pPr>
+      <w:r>
+        <w:rPr>
+          <w:rFonts w:asciiTheme="majorHAnsi" w:hAnsiTheme="majorHAnsi"/>
+          <w:b/>
+          <w:sz w:val="27"/>
+          <w:szCs w:val="27"/>
+          <w:u w:val="single"/>
+        </w:rPr>
         <w:t>Website</w:t>
       </w:r>
     </w:p>
@@ -7681,7 +9134,7 @@
         </w:rPr>
         <w:t xml:space="preserve">Consult the website </w:t>
       </w:r>
-      <w:hyperlink r:id="rId11" w:history="1">
+      <w:hyperlink r:id="rId15" w:history="1">
         <w:r>
           <w:rPr>
             <w:rStyle w:val="Hyperlink"/>
@@ -7724,6 +9177,9 @@
     </w:p>
     <w:p>
       <w:pPr>
+        <w:pBdr>
+          <w:bottom w:val="double" w:sz="6" w:space="1" w:color="auto"/>
+        </w:pBdr>
         <w:jc w:val="both"/>
         <w:rPr>
           <w:rFonts w:asciiTheme="majorHAnsi" w:hAnsiTheme="majorHAnsi"/>
@@ -7738,50 +9194,47 @@
         <w:jc w:val="both"/>
         <w:rPr>
           <w:rFonts w:asciiTheme="majorHAnsi" w:hAnsiTheme="majorHAnsi"/>
-          <w:sz w:val="22"/>
-          <w:szCs w:val="22"/>
-        </w:rPr>
-      </w:pPr>
-      <w:r>
-        <w:rPr>
-          <w:rFonts w:asciiTheme="majorHAnsi" w:hAnsiTheme="majorHAnsi"/>
           <w:b/>
           <w:sz w:val="22"/>
           <w:szCs w:val="22"/>
         </w:rPr>
-        <w:t>Disclaimer:</w:t>
-      </w:r>
-      <w:r>
-        <w:rPr>
-          <w:rFonts w:asciiTheme="majorHAnsi" w:hAnsiTheme="majorHAnsi"/>
+      </w:pPr>
+    </w:p>
+    <w:p>
+      <w:pPr>
+        <w:rPr>
+          <w:rFonts w:asciiTheme="majorHAnsi" w:hAnsiTheme="majorHAnsi"/>
+          <w:b/>
           <w:sz w:val="22"/>
           <w:szCs w:val="22"/>
         </w:rPr>
-        <w:t xml:space="preserve"> The ‘firmware’ on your </w:t>
-      </w:r>
-      <w:r>
-        <w:rPr>
-          <w:rFonts w:asciiTheme="majorHAnsi" w:hAnsiTheme="majorHAnsi"/>
+      </w:pPr>
+      <w:r>
+        <w:rPr>
+          <w:rFonts w:asciiTheme="majorHAnsi" w:hAnsiTheme="majorHAnsi"/>
+          <w:b/>
           <w:sz w:val="22"/>
           <w:szCs w:val="22"/>
         </w:rPr>
-        <w:t>Ultimate-II+</w:t>
-      </w:r>
-      <w:r>
+        <w:t>Disclaimer:</w:t>
+      </w:r>
+    </w:p>
+    <w:p>
+      <w:pPr>
+        <w:jc w:val="both"/>
         <w:rPr>
           <w:rFonts w:asciiTheme="majorHAnsi" w:hAnsiTheme="majorHAnsi"/>
           <w:sz w:val="22"/>
           <w:szCs w:val="22"/>
         </w:rPr>
-        <w:t xml:space="preserve"> board consists of a rather large number of functional parts that all work together. Although </w:t>
-      </w:r>
+      </w:pPr>
       <w:r>
         <w:rPr>
           <w:rFonts w:asciiTheme="majorHAnsi" w:hAnsiTheme="majorHAnsi"/>
           <w:sz w:val="22"/>
           <w:szCs w:val="22"/>
         </w:rPr>
-        <w:t xml:space="preserve">an insane number of </w:t>
+        <w:t xml:space="preserve">The ‘firmware’ on your </w:t>
       </w:r>
       <w:r>
         <w:rPr>
@@ -7789,7 +9242,7 @@
           <w:sz w:val="22"/>
           <w:szCs w:val="22"/>
         </w:rPr>
-        <w:t xml:space="preserve">hours have been put into testing and improving the firmware and software, I am very certain that it still has bugs. </w:t>
+        <w:t>Ultimate-II+</w:t>
       </w:r>
       <w:r>
         <w:rPr>
@@ -7797,7 +9250,7 @@
           <w:sz w:val="22"/>
           <w:szCs w:val="22"/>
         </w:rPr>
-        <w:t>S</w:t>
+        <w:t xml:space="preserve"> board consists of a rather large number of functional parts that all work together. Although </w:t>
       </w:r>
       <w:r>
         <w:rPr>
@@ -7805,7 +9258,7 @@
           <w:sz w:val="22"/>
           <w:szCs w:val="22"/>
         </w:rPr>
-        <w:t xml:space="preserve">ome testing work still needs to be done. </w:t>
+        <w:t xml:space="preserve">an insane number of </w:t>
       </w:r>
       <w:r>
         <w:rPr>
@@ -7813,7 +9266,7 @@
           <w:sz w:val="22"/>
           <w:szCs w:val="22"/>
         </w:rPr>
-        <w:t xml:space="preserve">Feel free to report bugs </w:t>
+        <w:t xml:space="preserve">hours have been put into testing and improving the firmware and software, I am very certain that it still has bugs. </w:t>
       </w:r>
       <w:r>
         <w:rPr>
@@ -7821,7 +9274,7 @@
           <w:sz w:val="22"/>
           <w:szCs w:val="22"/>
         </w:rPr>
-        <w:t>to me by E-mail.</w:t>
+        <w:t>S</w:t>
       </w:r>
       <w:r>
         <w:rPr>
@@ -7829,7 +9282,7 @@
           <w:sz w:val="22"/>
           <w:szCs w:val="22"/>
         </w:rPr>
-        <w:t xml:space="preserve"> </w:t>
+        <w:t xml:space="preserve">ome testing work still needs to be done. </w:t>
       </w:r>
       <w:r>
         <w:rPr>
@@ -7837,7 +9290,7 @@
           <w:sz w:val="22"/>
           <w:szCs w:val="22"/>
         </w:rPr>
-        <w:sym w:font="Wingdings" w:char="F04A"/>
+        <w:t xml:space="preserve">The device will be improved further as time passes. </w:t>
       </w:r>
       <w:r>
         <w:rPr>
@@ -7845,7 +9298,7 @@
           <w:sz w:val="22"/>
           <w:szCs w:val="22"/>
         </w:rPr>
-        <w:t xml:space="preserve">  </w:t>
+        <w:t xml:space="preserve">Check the download section at the website for the newest firmware version. </w:t>
       </w:r>
       <w:r>
         <w:rPr>
@@ -7853,7 +9306,7 @@
           <w:sz w:val="22"/>
           <w:szCs w:val="22"/>
         </w:rPr>
-        <w:t xml:space="preserve">The device will be improved further as time passes. </w:t>
+        <w:t>We believe in the end this will sure be the ‘ultimate’ storage solution for your 8-bit Commodore</w:t>
       </w:r>
       <w:r>
         <w:rPr>
@@ -7861,7 +9314,7 @@
           <w:sz w:val="22"/>
           <w:szCs w:val="22"/>
         </w:rPr>
-        <w:t xml:space="preserve">Check the download section at the website for the newest firmware version. </w:t>
+        <w:t xml:space="preserve"> computer</w:t>
       </w:r>
       <w:r>
         <w:rPr>
@@ -7869,42 +9322,309 @@
           <w:sz w:val="22"/>
           <w:szCs w:val="22"/>
         </w:rPr>
-        <w:t>We believe in the end this will sure be the ‘ultimate’ storage solution for your 8-bit Commodore</w:t>
-      </w:r>
-      <w:r>
+        <w:t>.</w:t>
+      </w:r>
+    </w:p>
+    <w:p>
+      <w:pPr>
+        <w:jc w:val="both"/>
         <w:rPr>
           <w:rFonts w:asciiTheme="majorHAnsi" w:hAnsiTheme="majorHAnsi"/>
           <w:sz w:val="22"/>
           <w:szCs w:val="22"/>
         </w:rPr>
-        <w:t xml:space="preserve"> computer</w:t>
-      </w:r>
-      <w:r>
-        <w:rPr>
-          <w:rFonts w:asciiTheme="majorHAnsi" w:hAnsiTheme="majorHAnsi"/>
+      </w:pPr>
+    </w:p>
+    <w:p>
+      <w:pPr>
+        <w:jc w:val="both"/>
+        <w:rPr>
+          <w:rFonts w:asciiTheme="majorHAnsi" w:hAnsiTheme="majorHAnsi"/>
+          <w:b/>
           <w:sz w:val="22"/>
           <w:szCs w:val="22"/>
         </w:rPr>
-        <w:t>.</w:t>
-      </w:r>
-    </w:p>
-    <w:p>
-      <w:pPr>
-        <w:jc w:val="both"/>
-        <w:rPr>
-          <w:rFonts w:asciiTheme="majorHAnsi" w:hAnsiTheme="majorHAnsi"/>
+      </w:pPr>
+      <w:r>
+        <w:rPr>
+          <w:rFonts w:asciiTheme="majorHAnsi" w:hAnsiTheme="majorHAnsi"/>
+          <w:b/>
           <w:sz w:val="22"/>
           <w:szCs w:val="22"/>
         </w:rPr>
-      </w:pPr>
+        <w:t>Known issues:</w:t>
+      </w:r>
+    </w:p>
+    <w:p>
+      <w:pPr>
+        <w:pStyle w:val="ListParagraph"/>
+        <w:numPr>
+          <w:ilvl w:val="0"/>
+          <w:numId w:val="3"/>
+        </w:numPr>
+        <w:jc w:val="both"/>
+        <w:rPr>
+          <w:rFonts w:asciiTheme="majorHAnsi" w:hAnsiTheme="majorHAnsi"/>
+          <w:sz w:val="22"/>
+          <w:szCs w:val="22"/>
+        </w:rPr>
+      </w:pPr>
+      <w:r>
+        <w:rPr>
+          <w:rFonts w:asciiTheme="majorHAnsi" w:hAnsiTheme="majorHAnsi"/>
+          <w:sz w:val="22"/>
+          <w:szCs w:val="22"/>
+        </w:rPr>
+        <w:t xml:space="preserve">The processing </w:t>
+      </w:r>
+      <w:proofErr w:type="gramStart"/>
+      <w:r>
+        <w:rPr>
+          <w:rFonts w:asciiTheme="majorHAnsi" w:hAnsiTheme="majorHAnsi"/>
+          <w:sz w:val="22"/>
+          <w:szCs w:val="22"/>
+        </w:rPr>
+        <w:t>speed</w:t>
+      </w:r>
+      <w:proofErr w:type="gramEnd"/>
+      <w:r>
+        <w:rPr>
+          <w:rFonts w:asciiTheme="majorHAnsi" w:hAnsiTheme="majorHAnsi"/>
+          <w:sz w:val="22"/>
+          <w:szCs w:val="22"/>
+        </w:rPr>
+        <w:t xml:space="preserve"> of the Ultimate-II+ is currently (V3.0) still </w:t>
+      </w:r>
+      <w:r>
+        <w:rPr>
+          <w:rFonts w:asciiTheme="majorHAnsi" w:hAnsiTheme="majorHAnsi"/>
+          <w:sz w:val="22"/>
+          <w:szCs w:val="22"/>
+        </w:rPr>
+        <w:t xml:space="preserve">quite a bit </w:t>
+      </w:r>
+      <w:r>
+        <w:rPr>
+          <w:rFonts w:asciiTheme="majorHAnsi" w:hAnsiTheme="majorHAnsi"/>
+          <w:sz w:val="22"/>
+          <w:szCs w:val="22"/>
+        </w:rPr>
+        <w:t xml:space="preserve">lower than the Ultimate-II. This is because the Ultimate-II+ platform </w:t>
+      </w:r>
+      <w:proofErr w:type="gramStart"/>
+      <w:r>
+        <w:rPr>
+          <w:rFonts w:asciiTheme="majorHAnsi" w:hAnsiTheme="majorHAnsi"/>
+          <w:sz w:val="22"/>
+          <w:szCs w:val="22"/>
+        </w:rPr>
+        <w:t>does</w:t>
+      </w:r>
+      <w:proofErr w:type="gramEnd"/>
+      <w:r>
+        <w:rPr>
+          <w:rFonts w:asciiTheme="majorHAnsi" w:hAnsiTheme="majorHAnsi"/>
+          <w:sz w:val="22"/>
+          <w:szCs w:val="22"/>
+        </w:rPr>
+        <w:t xml:space="preserve"> not have instruction/data caches still on its embedded processor. </w:t>
+      </w:r>
+      <w:proofErr w:type="spellStart"/>
+      <w:r>
+        <w:rPr>
+          <w:rFonts w:asciiTheme="majorHAnsi" w:hAnsiTheme="majorHAnsi"/>
+          <w:sz w:val="22"/>
+          <w:szCs w:val="22"/>
+        </w:rPr>
+        <w:t>The</w:t>
+      </w:r>
+      <w:proofErr w:type="spellEnd"/>
+      <w:r>
+        <w:rPr>
+          <w:rFonts w:asciiTheme="majorHAnsi" w:hAnsiTheme="majorHAnsi"/>
+          <w:sz w:val="22"/>
+          <w:szCs w:val="22"/>
+        </w:rPr>
+        <w:t xml:space="preserve"> lower speed may cause some situations in which the unit appears to hang, while it is just busy. For example, when the unit is trying to find a free sector on a large USB stick (and note: even 8 GB is already huge!), it may take up to half a minute or so, before the first file can be written, or the first directory can be created. Similarly, when using the printer emulation, the conversion from a bitmap image to a PNG file can take quite some time.</w:t>
+      </w:r>
+      <w:r>
+        <w:rPr>
+          <w:rFonts w:asciiTheme="majorHAnsi" w:hAnsiTheme="majorHAnsi"/>
+          <w:sz w:val="22"/>
+          <w:szCs w:val="22"/>
+        </w:rPr>
+        <w:t xml:space="preserve">  This problem can (and will) be solved in a future software upgrade.</w:t>
+      </w:r>
+    </w:p>
+    <w:p>
+      <w:pPr>
+        <w:pStyle w:val="ListParagraph"/>
+        <w:jc w:val="both"/>
+        <w:rPr>
+          <w:rFonts w:asciiTheme="majorHAnsi" w:hAnsiTheme="majorHAnsi"/>
+          <w:sz w:val="22"/>
+          <w:szCs w:val="22"/>
+        </w:rPr>
+      </w:pPr>
+    </w:p>
+    <w:p>
+      <w:pPr>
+        <w:pStyle w:val="ListParagraph"/>
+        <w:numPr>
+          <w:ilvl w:val="0"/>
+          <w:numId w:val="3"/>
+        </w:numPr>
+        <w:jc w:val="both"/>
+        <w:rPr>
+          <w:rFonts w:asciiTheme="majorHAnsi" w:hAnsiTheme="majorHAnsi"/>
+          <w:sz w:val="22"/>
+          <w:szCs w:val="22"/>
+        </w:rPr>
+      </w:pPr>
+      <w:r>
+        <w:rPr>
+          <w:rFonts w:asciiTheme="majorHAnsi" w:hAnsiTheme="majorHAnsi"/>
+          <w:sz w:val="22"/>
+          <w:szCs w:val="22"/>
+        </w:rPr>
+        <w:t xml:space="preserve">The built-in speaker may produce a hissing interference sound. This is primarily observed with some low cost USB phone chargers and thin </w:t>
+      </w:r>
+      <w:proofErr w:type="spellStart"/>
+      <w:r>
+        <w:rPr>
+          <w:rFonts w:asciiTheme="majorHAnsi" w:hAnsiTheme="majorHAnsi"/>
+          <w:sz w:val="22"/>
+          <w:szCs w:val="22"/>
+        </w:rPr>
+        <w:t>MicroUSB</w:t>
+      </w:r>
+      <w:proofErr w:type="spellEnd"/>
+      <w:r>
+        <w:rPr>
+          <w:rFonts w:asciiTheme="majorHAnsi" w:hAnsiTheme="majorHAnsi"/>
+          <w:sz w:val="22"/>
+          <w:szCs w:val="22"/>
+        </w:rPr>
+        <w:t xml:space="preserve"> cables. It is clearly power supply related, but it is a hardware issue that still needs further investigation.</w:t>
+      </w:r>
+      <w:r>
+        <w:rPr>
+          <w:rFonts w:asciiTheme="majorHAnsi" w:hAnsiTheme="majorHAnsi"/>
+          <w:sz w:val="22"/>
+          <w:szCs w:val="22"/>
+        </w:rPr>
+        <w:t xml:space="preserve"> It cannot be solved with a software upgrade.</w:t>
+      </w:r>
+    </w:p>
+    <w:p>
+      <w:pPr>
+        <w:pStyle w:val="ListParagraph"/>
+        <w:rPr>
+          <w:rFonts w:asciiTheme="majorHAnsi" w:hAnsiTheme="majorHAnsi"/>
+          <w:sz w:val="22"/>
+          <w:szCs w:val="22"/>
+        </w:rPr>
+      </w:pPr>
+    </w:p>
+    <w:p>
+      <w:pPr>
+        <w:pStyle w:val="ListParagraph"/>
+        <w:numPr>
+          <w:ilvl w:val="0"/>
+          <w:numId w:val="3"/>
+        </w:numPr>
+        <w:jc w:val="both"/>
+        <w:rPr>
+          <w:rFonts w:asciiTheme="majorHAnsi" w:hAnsiTheme="majorHAnsi"/>
+          <w:sz w:val="22"/>
+          <w:szCs w:val="22"/>
+        </w:rPr>
+      </w:pPr>
+      <w:r>
+        <w:rPr>
+          <w:rFonts w:asciiTheme="majorHAnsi" w:hAnsiTheme="majorHAnsi"/>
+          <w:sz w:val="22"/>
+          <w:szCs w:val="22"/>
+        </w:rPr>
+        <w:t>The built-in speaker produces some clicks when the unit is powered up. This will be solved in the next board revision.</w:t>
+      </w:r>
+      <w:r>
+        <w:rPr>
+          <w:rFonts w:asciiTheme="majorHAnsi" w:hAnsiTheme="majorHAnsi"/>
+          <w:sz w:val="22"/>
+          <w:szCs w:val="22"/>
+        </w:rPr>
+        <w:t xml:space="preserve"> It cannot be solved with a software upgrade.</w:t>
+      </w:r>
+    </w:p>
+    <w:p>
+      <w:pPr>
+        <w:pStyle w:val="ListParagraph"/>
+        <w:rPr>
+          <w:rFonts w:asciiTheme="majorHAnsi" w:hAnsiTheme="majorHAnsi"/>
+          <w:sz w:val="22"/>
+          <w:szCs w:val="22"/>
+        </w:rPr>
+      </w:pPr>
+    </w:p>
+    <w:p>
+      <w:pPr>
+        <w:jc w:val="both"/>
+        <w:rPr>
+          <w:rFonts w:asciiTheme="majorHAnsi" w:hAnsiTheme="majorHAnsi"/>
+          <w:sz w:val="22"/>
+          <w:szCs w:val="22"/>
+        </w:rPr>
+      </w:pPr>
+      <w:r>
+        <w:rPr>
+          <w:rFonts w:asciiTheme="majorHAnsi" w:hAnsiTheme="majorHAnsi"/>
+          <w:sz w:val="22"/>
+          <w:szCs w:val="22"/>
+        </w:rPr>
+        <w:t>Other issues can be found (and reported) here:</w:t>
+      </w:r>
+    </w:p>
+    <w:p>
+      <w:pPr>
+        <w:jc w:val="both"/>
+        <w:rPr>
+          <w:rFonts w:asciiTheme="majorHAnsi" w:hAnsiTheme="majorHAnsi"/>
+          <w:sz w:val="22"/>
+          <w:szCs w:val="22"/>
+        </w:rPr>
+      </w:pPr>
+      <w:hyperlink r:id="rId16" w:history="1">
+        <w:r>
+          <w:rPr>
+            <w:rStyle w:val="Hyperlink"/>
+            <w:rFonts w:asciiTheme="majorHAnsi" w:hAnsiTheme="majorHAnsi"/>
+            <w:sz w:val="22"/>
+            <w:szCs w:val="22"/>
+          </w:rPr>
+          <w:t>http://1541ultimate.net/content/index.php?option=com_issueform&amp;Itemid=24</w:t>
+        </w:r>
+      </w:hyperlink>
+    </w:p>
+    <w:p>
+      <w:pPr>
+        <w:jc w:val="both"/>
+        <w:rPr>
+          <w:rFonts w:asciiTheme="majorHAnsi" w:hAnsiTheme="majorHAnsi"/>
+          <w:sz w:val="22"/>
+          <w:szCs w:val="22"/>
+        </w:rPr>
+      </w:pPr>
+      <w:bookmarkStart w:id="0" w:name="_GoBack"/>
+      <w:bookmarkEnd w:id="0"/>
     </w:p>
     <w:sectPr>
-      <w:headerReference w:type="even" r:id="rId12"/>
-      <w:headerReference w:type="default" r:id="rId13"/>
-      <w:footerReference w:type="even" r:id="rId14"/>
-      <w:footerReference w:type="default" r:id="rId15"/>
-      <w:headerReference w:type="first" r:id="rId16"/>
-      <w:footerReference w:type="first" r:id="rId17"/>
+      <w:headerReference w:type="even" r:id="rId17"/>
+      <w:headerReference w:type="default" r:id="rId18"/>
+      <w:footerReference w:type="even" r:id="rId19"/>
+      <w:footerReference w:type="default" r:id="rId20"/>
+      <w:headerReference w:type="first" r:id="rId21"/>
+      <w:footerReference w:type="first" r:id="rId22"/>
       <w:type w:val="continuous"/>
       <w:pgSz w:w="11907" w:h="16840" w:code="9"/>
       <w:pgMar w:top="823" w:right="630" w:bottom="680" w:left="630" w:header="720" w:footer="183" w:gutter="0"/>
@@ -7999,7 +9719,7 @@
             <w:sz w:val="32"/>
             <w:szCs w:val="32"/>
           </w:rPr>
-          <w:t>2</w:t>
+          <w:t>8</w:t>
         </w:r>
         <w:r>
           <w:rPr>
@@ -8839,7 +10559,6 @@
   <w:style w:type="character" w:default="1" w:styleId="DefaultParagraphFont">
     <w:name w:val="Default Paragraph Font"/>
     <w:uiPriority w:val="1"/>
-    <w:semiHidden/>
     <w:unhideWhenUsed/>
   </w:style>
   <w:style w:type="table" w:default="1" w:styleId="TableNormal">
@@ -9124,7 +10843,6 @@
   <w:style w:type="character" w:default="1" w:styleId="DefaultParagraphFont">
     <w:name w:val="Default Paragraph Font"/>
     <w:uiPriority w:val="1"/>
-    <w:semiHidden/>
     <w:unhideWhenUsed/>
   </w:style>
   <w:style w:type="table" w:default="1" w:styleId="TableNormal">
@@ -9545,7 +11263,7 @@
 </file>
 
 <file path=customXml/itemProps1.xml><?xml version="1.0" encoding="utf-8"?>
-<ds:datastoreItem xmlns:ds="http://schemas.openxmlformats.org/officeDocument/2006/customXml" ds:itemID="{828A5A7C-C1F9-4BED-A6B7-6303A8E227F6}">
+<ds:datastoreItem xmlns:ds="http://schemas.openxmlformats.org/officeDocument/2006/customXml" ds:itemID="{F2EB4558-2D71-4395-B3A6-51F806723837}">
   <ds:schemaRefs>
     <ds:schemaRef ds:uri="http://schemas.openxmlformats.org/officeDocument/2006/bibliography"/>
   </ds:schemaRefs>

</xml_diff>

<commit_message>
Work in progress.. added U64 configuration options.
</commit_message>
<xml_diff>
--- a/doc/Quick guide Ultimate II+.docx
+++ b/doc/Quick guide Ultimate II+.docx
@@ -12,6 +12,8 @@
           <w:szCs w:val="44"/>
         </w:rPr>
       </w:pPr>
+      <w:bookmarkStart w:id="0" w:name="_GoBack"/>
+      <w:bookmarkEnd w:id="0"/>
       <w:r>
         <w:rPr>
           <w:rFonts w:ascii="Rockwell Extra Bold" w:hAnsi="Rockwell Extra Bold"/>
@@ -4634,25 +4636,7 @@
           <w:sz w:val="27"/>
           <w:szCs w:val="27"/>
         </w:rPr>
-        <w:t xml:space="preserve"> When the user selects such a file, it is linked </w:t>
-      </w:r>
-      <w:proofErr w:type="gramStart"/>
-      <w:r>
-        <w:rPr>
-          <w:rFonts w:asciiTheme="majorHAnsi" w:hAnsiTheme="majorHAnsi"/>
-          <w:sz w:val="27"/>
-          <w:szCs w:val="27"/>
-        </w:rPr>
-        <w:t>to</w:t>
-      </w:r>
-      <w:proofErr w:type="gramEnd"/>
-      <w:r>
-        <w:rPr>
-          <w:rFonts w:asciiTheme="majorHAnsi" w:hAnsiTheme="majorHAnsi"/>
-          <w:sz w:val="27"/>
-          <w:szCs w:val="27"/>
-        </w:rPr>
-        <w:t xml:space="preserve"> the emulated drive. </w:t>
+        <w:t xml:space="preserve"> When the user selects such a file, it is linked to the emulated drive. </w:t>
       </w:r>
       <w:r>
         <w:rPr>
@@ -7951,70 +7935,6 @@
           <w:szCs w:val="27"/>
         </w:rPr>
       </w:pPr>
-      <w:r>
-        <w:rPr>
-          <w:rFonts w:asciiTheme="majorHAnsi" w:hAnsiTheme="majorHAnsi"/>
-          <w:sz w:val="27"/>
-          <w:szCs w:val="27"/>
-        </w:rPr>
-        <w:t xml:space="preserve">Note: On </w:t>
-      </w:r>
-      <w:r>
-        <w:rPr>
-          <w:rFonts w:asciiTheme="majorHAnsi" w:hAnsiTheme="majorHAnsi"/>
-          <w:sz w:val="27"/>
-          <w:szCs w:val="27"/>
-        </w:rPr>
-        <w:t xml:space="preserve">the released </w:t>
-      </w:r>
-      <w:r>
-        <w:rPr>
-          <w:rFonts w:asciiTheme="majorHAnsi" w:hAnsiTheme="majorHAnsi"/>
-          <w:sz w:val="27"/>
-          <w:szCs w:val="27"/>
-        </w:rPr>
-        <w:t xml:space="preserve">firmware </w:t>
-      </w:r>
-      <w:r>
-        <w:rPr>
-          <w:rFonts w:asciiTheme="majorHAnsi" w:hAnsiTheme="majorHAnsi"/>
-          <w:sz w:val="27"/>
-          <w:szCs w:val="27"/>
-        </w:rPr>
-        <w:t xml:space="preserve">version </w:t>
-      </w:r>
-      <w:r>
-        <w:rPr>
-          <w:rFonts w:asciiTheme="majorHAnsi" w:hAnsiTheme="majorHAnsi"/>
-          <w:sz w:val="27"/>
-          <w:szCs w:val="27"/>
-        </w:rPr>
-        <w:t>3.0, it is necessary to manually enable both the REU (RAM Expansion Unit), as well as the audio module in order to play MOD files.</w:t>
-      </w:r>
-      <w:r>
-        <w:rPr>
-          <w:rFonts w:asciiTheme="majorHAnsi" w:hAnsiTheme="majorHAnsi"/>
-          <w:sz w:val="27"/>
-          <w:szCs w:val="27"/>
-        </w:rPr>
-        <w:t xml:space="preserve"> In the next software update, these settings are automatically selected when </w:t>
-      </w:r>
-      <w:r>
-        <w:rPr>
-          <w:rFonts w:asciiTheme="majorHAnsi" w:hAnsiTheme="majorHAnsi"/>
-          <w:sz w:val="27"/>
-          <w:szCs w:val="27"/>
-        </w:rPr>
-        <w:t>playing MOD files</w:t>
-      </w:r>
-      <w:r>
-        <w:rPr>
-          <w:rFonts w:asciiTheme="majorHAnsi" w:hAnsiTheme="majorHAnsi"/>
-          <w:sz w:val="27"/>
-          <w:szCs w:val="27"/>
-        </w:rPr>
-        <w:t>.</w:t>
-      </w:r>
     </w:p>
     <w:p>
       <w:pPr>
@@ -8023,10 +7943,22 @@
         </w:tabs>
         <w:rPr>
           <w:rFonts w:asciiTheme="majorHAnsi" w:hAnsiTheme="majorHAnsi"/>
-          <w:sz w:val="27"/>
-          <w:szCs w:val="27"/>
-        </w:rPr>
-      </w:pPr>
+          <w:b/>
+          <w:sz w:val="27"/>
+          <w:szCs w:val="27"/>
+          <w:u w:val="single"/>
+        </w:rPr>
+      </w:pPr>
+      <w:r>
+        <w:rPr>
+          <w:rFonts w:asciiTheme="majorHAnsi" w:hAnsiTheme="majorHAnsi"/>
+          <w:b/>
+          <w:sz w:val="27"/>
+          <w:szCs w:val="27"/>
+          <w:u w:val="single"/>
+        </w:rPr>
+        <w:t>Alternate ROMs</w:t>
+      </w:r>
     </w:p>
     <w:p>
       <w:pPr>
@@ -8035,13 +7967,209 @@
         </w:tabs>
         <w:rPr>
           <w:rFonts w:asciiTheme="majorHAnsi" w:hAnsiTheme="majorHAnsi"/>
+          <w:sz w:val="27"/>
+          <w:szCs w:val="27"/>
+        </w:rPr>
+      </w:pPr>
+      <w:r>
+        <w:rPr>
+          <w:rFonts w:asciiTheme="majorHAnsi" w:hAnsiTheme="majorHAnsi"/>
+          <w:sz w:val="27"/>
+          <w:szCs w:val="27"/>
+        </w:rPr>
+        <w:t xml:space="preserve">The Ultimate-II+ allows you to use other ROMs for both the emulated 1541 drive, as well as the built-in </w:t>
+      </w:r>
+      <w:proofErr w:type="spellStart"/>
+      <w:r>
+        <w:rPr>
+          <w:rFonts w:asciiTheme="majorHAnsi" w:hAnsiTheme="majorHAnsi"/>
+          <w:sz w:val="27"/>
+          <w:szCs w:val="27"/>
+        </w:rPr>
+        <w:t>Kernal</w:t>
+      </w:r>
+      <w:proofErr w:type="spellEnd"/>
+      <w:r>
+        <w:rPr>
+          <w:rFonts w:asciiTheme="majorHAnsi" w:hAnsiTheme="majorHAnsi"/>
+          <w:sz w:val="27"/>
+          <w:szCs w:val="27"/>
+        </w:rPr>
+        <w:t xml:space="preserve"> ROM of your machine. </w:t>
+      </w:r>
+      <w:r>
+        <w:rPr>
+          <w:rFonts w:asciiTheme="majorHAnsi" w:hAnsiTheme="majorHAnsi"/>
+          <w:sz w:val="27"/>
+          <w:szCs w:val="27"/>
+        </w:rPr>
+        <w:t>These ROMs are resident (remembered) by the Ultimate-II+ once they are loaded from the file system.</w:t>
+      </w:r>
+    </w:p>
+    <w:p>
+      <w:pPr>
+        <w:tabs>
+          <w:tab w:val="left" w:pos="3192"/>
+        </w:tabs>
+        <w:rPr>
+          <w:rFonts w:asciiTheme="majorHAnsi" w:hAnsiTheme="majorHAnsi"/>
+          <w:sz w:val="27"/>
+          <w:szCs w:val="27"/>
+        </w:rPr>
+      </w:pPr>
+    </w:p>
+    <w:p>
+      <w:pPr>
+        <w:tabs>
+          <w:tab w:val="left" w:pos="3192"/>
+        </w:tabs>
+        <w:rPr>
+          <w:rFonts w:asciiTheme="majorHAnsi" w:hAnsiTheme="majorHAnsi"/>
+          <w:sz w:val="27"/>
+          <w:szCs w:val="27"/>
+        </w:rPr>
+      </w:pPr>
+      <w:r>
+        <w:rPr>
+          <w:rFonts w:asciiTheme="majorHAnsi" w:hAnsiTheme="majorHAnsi"/>
+          <w:sz w:val="27"/>
+          <w:szCs w:val="27"/>
+        </w:rPr>
+        <w:t>In order to use an alternate ROM, browse in the file system to the binary ROM file that you like to use. The file should have the ‘.bin’ or ‘.rom’ extension. When you press enter, and the file is of the correct size, the option will appear: “Use as</w:t>
+      </w:r>
+      <w:proofErr w:type="gramStart"/>
+      <w:r>
+        <w:rPr>
+          <w:rFonts w:asciiTheme="majorHAnsi" w:hAnsiTheme="majorHAnsi"/>
+          <w:sz w:val="27"/>
+          <w:szCs w:val="27"/>
+        </w:rPr>
+        <w:t>..”</w:t>
+      </w:r>
+      <w:proofErr w:type="gramEnd"/>
+      <w:r>
+        <w:rPr>
+          <w:rFonts w:asciiTheme="majorHAnsi" w:hAnsiTheme="majorHAnsi"/>
+          <w:sz w:val="27"/>
+          <w:szCs w:val="27"/>
+        </w:rPr>
+        <w:t xml:space="preserve">. </w:t>
+      </w:r>
+      <w:proofErr w:type="spellStart"/>
+      <w:r>
+        <w:rPr>
+          <w:rFonts w:asciiTheme="majorHAnsi" w:hAnsiTheme="majorHAnsi"/>
+          <w:sz w:val="27"/>
+          <w:szCs w:val="27"/>
+        </w:rPr>
+        <w:t>Kernal</w:t>
+      </w:r>
+      <w:proofErr w:type="spellEnd"/>
+      <w:r>
+        <w:rPr>
+          <w:rFonts w:asciiTheme="majorHAnsi" w:hAnsiTheme="majorHAnsi"/>
+          <w:sz w:val="27"/>
+          <w:szCs w:val="27"/>
+        </w:rPr>
+        <w:t xml:space="preserve"> ROMs should be exactly 8K, and drive ROMs should be exactly 16K or 32K.</w:t>
+      </w:r>
+    </w:p>
+    <w:p>
+      <w:pPr>
+        <w:tabs>
+          <w:tab w:val="left" w:pos="3192"/>
+        </w:tabs>
+        <w:rPr>
+          <w:rFonts w:asciiTheme="majorHAnsi" w:hAnsiTheme="majorHAnsi"/>
+          <w:sz w:val="27"/>
+          <w:szCs w:val="27"/>
+        </w:rPr>
+      </w:pPr>
+    </w:p>
+    <w:p>
+      <w:pPr>
+        <w:tabs>
+          <w:tab w:val="left" w:pos="3192"/>
+        </w:tabs>
+        <w:rPr>
+          <w:rFonts w:asciiTheme="majorHAnsi" w:hAnsiTheme="majorHAnsi"/>
+          <w:sz w:val="27"/>
+          <w:szCs w:val="27"/>
+        </w:rPr>
+      </w:pPr>
+      <w:r>
+        <w:rPr>
+          <w:rFonts w:asciiTheme="majorHAnsi" w:hAnsiTheme="majorHAnsi"/>
+          <w:sz w:val="27"/>
+          <w:szCs w:val="27"/>
+        </w:rPr>
+        <w:t xml:space="preserve">NOTE: When you use an invalid file as </w:t>
+      </w:r>
+      <w:proofErr w:type="spellStart"/>
+      <w:r>
+        <w:rPr>
+          <w:rFonts w:asciiTheme="majorHAnsi" w:hAnsiTheme="majorHAnsi"/>
+          <w:sz w:val="27"/>
+          <w:szCs w:val="27"/>
+        </w:rPr>
+        <w:t>Kernal</w:t>
+      </w:r>
+      <w:proofErr w:type="spellEnd"/>
+      <w:r>
+        <w:rPr>
+          <w:rFonts w:asciiTheme="majorHAnsi" w:hAnsiTheme="majorHAnsi"/>
+          <w:sz w:val="27"/>
+          <w:szCs w:val="27"/>
+        </w:rPr>
+        <w:t xml:space="preserve"> replacement, the C64 will no longer boot. However, even when the C64 gives a black screen, you can still enter the configuration menu in order to disable the </w:t>
+      </w:r>
+      <w:proofErr w:type="spellStart"/>
+      <w:r>
+        <w:rPr>
+          <w:rFonts w:asciiTheme="majorHAnsi" w:hAnsiTheme="majorHAnsi"/>
+          <w:sz w:val="27"/>
+          <w:szCs w:val="27"/>
+        </w:rPr>
+        <w:t>Kernal</w:t>
+      </w:r>
+      <w:proofErr w:type="spellEnd"/>
+      <w:r>
+        <w:rPr>
+          <w:rFonts w:asciiTheme="majorHAnsi" w:hAnsiTheme="majorHAnsi"/>
+          <w:sz w:val="27"/>
+          <w:szCs w:val="27"/>
+        </w:rPr>
+        <w:t xml:space="preserve"> replacement option.</w:t>
+      </w:r>
+    </w:p>
+    <w:p>
+      <w:pPr>
+        <w:tabs>
+          <w:tab w:val="left" w:pos="3192"/>
+        </w:tabs>
+        <w:rPr>
+          <w:rFonts w:asciiTheme="majorHAnsi" w:hAnsiTheme="majorHAnsi"/>
+          <w:sz w:val="27"/>
+          <w:szCs w:val="27"/>
+        </w:rPr>
+      </w:pPr>
+    </w:p>
+    <w:p>
+      <w:pPr>
+        <w:tabs>
+          <w:tab w:val="left" w:pos="3192"/>
+        </w:tabs>
+        <w:rPr>
+          <w:rFonts w:asciiTheme="majorHAnsi" w:hAnsiTheme="majorHAnsi"/>
           <w:b/>
           <w:sz w:val="27"/>
           <w:szCs w:val="27"/>
           <w:u w:val="single"/>
         </w:rPr>
       </w:pPr>
-      <w:r>
+    </w:p>
+    <w:p>
+      <w:pPr>
         <w:rPr>
           <w:rFonts w:asciiTheme="majorHAnsi" w:hAnsiTheme="majorHAnsi"/>
           <w:b/>
@@ -8049,208 +8177,8 @@
           <w:szCs w:val="27"/>
           <w:u w:val="single"/>
         </w:rPr>
-        <w:t>Alternate ROMs</w:t>
-      </w:r>
-    </w:p>
-    <w:p>
-      <w:pPr>
-        <w:tabs>
-          <w:tab w:val="left" w:pos="3192"/>
-        </w:tabs>
-        <w:rPr>
-          <w:rFonts w:asciiTheme="majorHAnsi" w:hAnsiTheme="majorHAnsi"/>
-          <w:sz w:val="27"/>
-          <w:szCs w:val="27"/>
-        </w:rPr>
-      </w:pPr>
-      <w:r>
-        <w:rPr>
-          <w:rFonts w:asciiTheme="majorHAnsi" w:hAnsiTheme="majorHAnsi"/>
-          <w:sz w:val="27"/>
-          <w:szCs w:val="27"/>
-        </w:rPr>
-        <w:t xml:space="preserve">The Ultimate-II+ allows you to use other ROMs for both the emulated 1541 drive, as well as the built-in </w:t>
-      </w:r>
-      <w:proofErr w:type="spellStart"/>
-      <w:r>
-        <w:rPr>
-          <w:rFonts w:asciiTheme="majorHAnsi" w:hAnsiTheme="majorHAnsi"/>
-          <w:sz w:val="27"/>
-          <w:szCs w:val="27"/>
-        </w:rPr>
-        <w:t>Kernal</w:t>
-      </w:r>
-      <w:proofErr w:type="spellEnd"/>
-      <w:r>
-        <w:rPr>
-          <w:rFonts w:asciiTheme="majorHAnsi" w:hAnsiTheme="majorHAnsi"/>
-          <w:sz w:val="27"/>
-          <w:szCs w:val="27"/>
-        </w:rPr>
-        <w:t xml:space="preserve"> ROM of your machine. </w:t>
-      </w:r>
-      <w:r>
-        <w:rPr>
-          <w:rFonts w:asciiTheme="majorHAnsi" w:hAnsiTheme="majorHAnsi"/>
-          <w:sz w:val="27"/>
-          <w:szCs w:val="27"/>
-        </w:rPr>
-        <w:t>These ROMs are resident (remembered) by the Ultimate-II+ once they are loaded from the file system.</w:t>
-      </w:r>
-    </w:p>
-    <w:p>
-      <w:pPr>
-        <w:tabs>
-          <w:tab w:val="left" w:pos="3192"/>
-        </w:tabs>
-        <w:rPr>
-          <w:rFonts w:asciiTheme="majorHAnsi" w:hAnsiTheme="majorHAnsi"/>
-          <w:sz w:val="27"/>
-          <w:szCs w:val="27"/>
-        </w:rPr>
-      </w:pPr>
-    </w:p>
-    <w:p>
-      <w:pPr>
-        <w:tabs>
-          <w:tab w:val="left" w:pos="3192"/>
-        </w:tabs>
-        <w:rPr>
-          <w:rFonts w:asciiTheme="majorHAnsi" w:hAnsiTheme="majorHAnsi"/>
-          <w:sz w:val="27"/>
-          <w:szCs w:val="27"/>
-        </w:rPr>
-      </w:pPr>
-      <w:r>
-        <w:rPr>
-          <w:rFonts w:asciiTheme="majorHAnsi" w:hAnsiTheme="majorHAnsi"/>
-          <w:sz w:val="27"/>
-          <w:szCs w:val="27"/>
-        </w:rPr>
-        <w:t>In order to use an alternate ROM, browse in the file system to the binary ROM file that you like to use. The file should have the ‘.bin’ or ‘.rom’ extension. When you press enter, and the file is of the correct size, the option will appear: “Use as</w:t>
-      </w:r>
-      <w:proofErr w:type="gramStart"/>
-      <w:r>
-        <w:rPr>
-          <w:rFonts w:asciiTheme="majorHAnsi" w:hAnsiTheme="majorHAnsi"/>
-          <w:sz w:val="27"/>
-          <w:szCs w:val="27"/>
-        </w:rPr>
-        <w:t>..”</w:t>
-      </w:r>
-      <w:proofErr w:type="gramEnd"/>
-      <w:r>
-        <w:rPr>
-          <w:rFonts w:asciiTheme="majorHAnsi" w:hAnsiTheme="majorHAnsi"/>
-          <w:sz w:val="27"/>
-          <w:szCs w:val="27"/>
-        </w:rPr>
-        <w:t xml:space="preserve">. </w:t>
-      </w:r>
-      <w:proofErr w:type="spellStart"/>
-      <w:r>
-        <w:rPr>
-          <w:rFonts w:asciiTheme="majorHAnsi" w:hAnsiTheme="majorHAnsi"/>
-          <w:sz w:val="27"/>
-          <w:szCs w:val="27"/>
-        </w:rPr>
-        <w:t>Kernal</w:t>
-      </w:r>
-      <w:proofErr w:type="spellEnd"/>
-      <w:r>
-        <w:rPr>
-          <w:rFonts w:asciiTheme="majorHAnsi" w:hAnsiTheme="majorHAnsi"/>
-          <w:sz w:val="27"/>
-          <w:szCs w:val="27"/>
-        </w:rPr>
-        <w:t xml:space="preserve"> ROMs should be exactly 8K, and drive ROMs should be exactly 16K or 32K.</w:t>
-      </w:r>
-    </w:p>
-    <w:p>
-      <w:pPr>
-        <w:tabs>
-          <w:tab w:val="left" w:pos="3192"/>
-        </w:tabs>
-        <w:rPr>
-          <w:rFonts w:asciiTheme="majorHAnsi" w:hAnsiTheme="majorHAnsi"/>
-          <w:sz w:val="27"/>
-          <w:szCs w:val="27"/>
-        </w:rPr>
-      </w:pPr>
-    </w:p>
-    <w:p>
-      <w:pPr>
-        <w:tabs>
-          <w:tab w:val="left" w:pos="3192"/>
-        </w:tabs>
-        <w:rPr>
-          <w:rFonts w:asciiTheme="majorHAnsi" w:hAnsiTheme="majorHAnsi"/>
-          <w:sz w:val="27"/>
-          <w:szCs w:val="27"/>
-        </w:rPr>
-      </w:pPr>
-      <w:r>
-        <w:rPr>
-          <w:rFonts w:asciiTheme="majorHAnsi" w:hAnsiTheme="majorHAnsi"/>
-          <w:sz w:val="27"/>
-          <w:szCs w:val="27"/>
-        </w:rPr>
-        <w:t xml:space="preserve">NOTE: When you use an invalid file as </w:t>
-      </w:r>
-      <w:proofErr w:type="spellStart"/>
-      <w:r>
-        <w:rPr>
-          <w:rFonts w:asciiTheme="majorHAnsi" w:hAnsiTheme="majorHAnsi"/>
-          <w:sz w:val="27"/>
-          <w:szCs w:val="27"/>
-        </w:rPr>
-        <w:t>Kernal</w:t>
-      </w:r>
-      <w:proofErr w:type="spellEnd"/>
-      <w:r>
-        <w:rPr>
-          <w:rFonts w:asciiTheme="majorHAnsi" w:hAnsiTheme="majorHAnsi"/>
-          <w:sz w:val="27"/>
-          <w:szCs w:val="27"/>
-        </w:rPr>
-        <w:t xml:space="preserve"> replacement, the C64 will no longer boot. However, even when the C64 gives a black screen, you can still enter the configuration menu in order to disable the </w:t>
-      </w:r>
-      <w:proofErr w:type="spellStart"/>
-      <w:r>
-        <w:rPr>
-          <w:rFonts w:asciiTheme="majorHAnsi" w:hAnsiTheme="majorHAnsi"/>
-          <w:sz w:val="27"/>
-          <w:szCs w:val="27"/>
-        </w:rPr>
-        <w:t>Kernal</w:t>
-      </w:r>
-      <w:proofErr w:type="spellEnd"/>
-      <w:r>
-        <w:rPr>
-          <w:rFonts w:asciiTheme="majorHAnsi" w:hAnsiTheme="majorHAnsi"/>
-          <w:sz w:val="27"/>
-          <w:szCs w:val="27"/>
-        </w:rPr>
-        <w:t xml:space="preserve"> replacement option.</w:t>
-      </w:r>
-    </w:p>
-    <w:p>
-      <w:pPr>
-        <w:tabs>
-          <w:tab w:val="left" w:pos="3192"/>
-        </w:tabs>
-        <w:rPr>
-          <w:rFonts w:asciiTheme="majorHAnsi" w:hAnsiTheme="majorHAnsi"/>
-          <w:sz w:val="27"/>
-          <w:szCs w:val="27"/>
-        </w:rPr>
-      </w:pPr>
-    </w:p>
-    <w:p>
-      <w:pPr>
-        <w:tabs>
-          <w:tab w:val="left" w:pos="3192"/>
-        </w:tabs>
+      </w:pPr>
+      <w:r>
         <w:rPr>
           <w:rFonts w:asciiTheme="majorHAnsi" w:hAnsiTheme="majorHAnsi"/>
           <w:b/>
@@ -8258,7 +8186,8 @@
           <w:szCs w:val="27"/>
           <w:u w:val="single"/>
         </w:rPr>
-      </w:pPr>
+        <w:br w:type="page"/>
+      </w:r>
     </w:p>
     <w:p>
       <w:pPr>
@@ -8845,7 +8774,23 @@
           <w:sz w:val="27"/>
           <w:szCs w:val="27"/>
         </w:rPr>
-        <w:t>Since some time, it has become possible to control the Ultimate-II programmatically through the I/O port of the C64, thus from a program that runs on the machine. This is useful for many things; for example it can be used to access the file system much faster than through the serial bus. But it can also be used to load files from the file system into REU memory for example. The set of commands grows over time and will provide more and more powerful features.</w:t>
+        <w:t>Since some time, it has become possible to control the Ultimate-II</w:t>
+      </w:r>
+      <w:r>
+        <w:rPr>
+          <w:rFonts w:asciiTheme="majorHAnsi" w:hAnsiTheme="majorHAnsi"/>
+          <w:sz w:val="27"/>
+          <w:szCs w:val="27"/>
+        </w:rPr>
+        <w:t>+</w:t>
+      </w:r>
+      <w:r>
+        <w:rPr>
+          <w:rFonts w:asciiTheme="majorHAnsi" w:hAnsiTheme="majorHAnsi"/>
+          <w:sz w:val="27"/>
+          <w:szCs w:val="27"/>
+        </w:rPr>
+        <w:t xml:space="preserve"> programmatically through the I/O port of the C64, thus from a program that runs on the machine. This is useful for many things; for example it can be used to access the file system much faster than through the serial bus. But it can also be used to load files from the file system into REU memory for example. The set of commands grows over time and will provide more and more powerful features.</w:t>
       </w:r>
     </w:p>
     <w:p>
@@ -9177,6 +9122,175 @@
     </w:p>
     <w:p>
       <w:pPr>
+        <w:tabs>
+          <w:tab w:val="left" w:pos="3192"/>
+        </w:tabs>
+        <w:rPr>
+          <w:rFonts w:asciiTheme="majorHAnsi" w:hAnsiTheme="majorHAnsi"/>
+          <w:sz w:val="26"/>
+          <w:szCs w:val="26"/>
+        </w:rPr>
+      </w:pPr>
+    </w:p>
+    <w:p>
+      <w:pPr>
+        <w:tabs>
+          <w:tab w:val="left" w:pos="3192"/>
+        </w:tabs>
+        <w:rPr>
+          <w:rFonts w:asciiTheme="majorHAnsi" w:hAnsiTheme="majorHAnsi"/>
+          <w:b/>
+          <w:sz w:val="26"/>
+          <w:szCs w:val="26"/>
+          <w:u w:val="single"/>
+        </w:rPr>
+      </w:pPr>
+      <w:r>
+        <w:rPr>
+          <w:rFonts w:asciiTheme="majorHAnsi" w:hAnsiTheme="majorHAnsi"/>
+          <w:b/>
+          <w:sz w:val="26"/>
+          <w:szCs w:val="26"/>
+          <w:u w:val="single"/>
+        </w:rPr>
+        <w:t>Firmware Updates</w:t>
+      </w:r>
+    </w:p>
+    <w:p>
+      <w:pPr>
+        <w:tabs>
+          <w:tab w:val="left" w:pos="3192"/>
+        </w:tabs>
+        <w:rPr>
+          <w:rFonts w:asciiTheme="majorHAnsi" w:hAnsiTheme="majorHAnsi"/>
+          <w:sz w:val="26"/>
+          <w:szCs w:val="26"/>
+        </w:rPr>
+      </w:pPr>
+      <w:r>
+        <w:rPr>
+          <w:rFonts w:asciiTheme="majorHAnsi" w:hAnsiTheme="majorHAnsi"/>
+          <w:sz w:val="26"/>
+          <w:szCs w:val="26"/>
+        </w:rPr>
+        <w:t xml:space="preserve">In order to update the firmware, you will need a file with the “.U2P” extension. Such a file can be found in the ‘.zip’ archives found in the download section of the </w:t>
+      </w:r>
+      <w:hyperlink r:id="rId16" w:history="1">
+        <w:r>
+          <w:rPr>
+            <w:rStyle w:val="Hyperlink"/>
+            <w:rFonts w:asciiTheme="majorHAnsi" w:hAnsiTheme="majorHAnsi"/>
+            <w:sz w:val="26"/>
+            <w:szCs w:val="26"/>
+          </w:rPr>
+          <w:t>http://1541ultimate.net</w:t>
+        </w:r>
+      </w:hyperlink>
+      <w:r>
+        <w:rPr>
+          <w:rFonts w:asciiTheme="majorHAnsi" w:hAnsiTheme="majorHAnsi"/>
+          <w:sz w:val="26"/>
+          <w:szCs w:val="26"/>
+        </w:rPr>
+        <w:t xml:space="preserve"> website, after logging on to the site.</w:t>
+      </w:r>
+    </w:p>
+    <w:p>
+      <w:pPr>
+        <w:tabs>
+          <w:tab w:val="left" w:pos="3192"/>
+        </w:tabs>
+        <w:rPr>
+          <w:rFonts w:asciiTheme="majorHAnsi" w:hAnsiTheme="majorHAnsi"/>
+          <w:sz w:val="26"/>
+          <w:szCs w:val="26"/>
+        </w:rPr>
+      </w:pPr>
+    </w:p>
+    <w:p>
+      <w:pPr>
+        <w:tabs>
+          <w:tab w:val="left" w:pos="3192"/>
+        </w:tabs>
+        <w:rPr>
+          <w:rFonts w:asciiTheme="majorHAnsi" w:hAnsiTheme="majorHAnsi"/>
+          <w:sz w:val="26"/>
+          <w:szCs w:val="26"/>
+        </w:rPr>
+      </w:pPr>
+      <w:r>
+        <w:rPr>
+          <w:rFonts w:asciiTheme="majorHAnsi" w:hAnsiTheme="majorHAnsi"/>
+          <w:sz w:val="26"/>
+          <w:szCs w:val="26"/>
+        </w:rPr>
+        <w:t xml:space="preserve">Procedure: Use the Ultimate-II+ file browser to find the .U2P file. Press </w:t>
+      </w:r>
+      <w:proofErr w:type="gramStart"/>
+      <w:r>
+        <w:rPr>
+          <w:rFonts w:asciiTheme="majorHAnsi" w:hAnsiTheme="majorHAnsi"/>
+          <w:sz w:val="26"/>
+          <w:szCs w:val="26"/>
+        </w:rPr>
+        <w:t>ENTER,</w:t>
+      </w:r>
+      <w:proofErr w:type="gramEnd"/>
+      <w:r>
+        <w:rPr>
+          <w:rFonts w:asciiTheme="majorHAnsi" w:hAnsiTheme="majorHAnsi"/>
+          <w:sz w:val="26"/>
+          <w:szCs w:val="26"/>
+        </w:rPr>
+        <w:t xml:space="preserve"> and the option “Run Update” will appear. Select this option and follow the instructions, if any. After running an update, the unit will reset itself completely after about a minute, without any notification. This is normal behavior.</w:t>
+      </w:r>
+    </w:p>
+    <w:p>
+      <w:pPr>
+        <w:tabs>
+          <w:tab w:val="left" w:pos="3192"/>
+        </w:tabs>
+        <w:rPr>
+          <w:rFonts w:asciiTheme="majorHAnsi" w:hAnsiTheme="majorHAnsi"/>
+          <w:sz w:val="26"/>
+          <w:szCs w:val="26"/>
+        </w:rPr>
+      </w:pPr>
+    </w:p>
+    <w:p>
+      <w:pPr>
+        <w:tabs>
+          <w:tab w:val="left" w:pos="3192"/>
+        </w:tabs>
+        <w:rPr>
+          <w:rFonts w:asciiTheme="majorHAnsi" w:hAnsiTheme="majorHAnsi"/>
+          <w:sz w:val="26"/>
+          <w:szCs w:val="26"/>
+        </w:rPr>
+      </w:pPr>
+      <w:r>
+        <w:rPr>
+          <w:rFonts w:asciiTheme="majorHAnsi" w:hAnsiTheme="majorHAnsi"/>
+          <w:sz w:val="26"/>
+          <w:szCs w:val="26"/>
+        </w:rPr>
+        <w:t>When, for some reason, the update has failed and corrupted the Flash chip; you can start the “Recovery Mode”, by holding the middle button while powering on the unit. In the recovery mode, not all features are available, but the “Run Update” feature should work.</w:t>
+      </w:r>
+    </w:p>
+    <w:p>
+      <w:pPr>
+        <w:tabs>
+          <w:tab w:val="left" w:pos="3192"/>
+        </w:tabs>
+        <w:rPr>
+          <w:rFonts w:asciiTheme="majorHAnsi" w:hAnsiTheme="majorHAnsi"/>
+          <w:sz w:val="26"/>
+          <w:szCs w:val="26"/>
+        </w:rPr>
+      </w:pPr>
+    </w:p>
+    <w:p>
+      <w:pPr>
         <w:pBdr>
           <w:bottom w:val="double" w:sz="6" w:space="1" w:color="auto"/>
         </w:pBdr>
@@ -9393,7 +9507,7 @@
           <w:sz w:val="22"/>
           <w:szCs w:val="22"/>
         </w:rPr>
-        <w:t xml:space="preserve"> of the Ultimate-II+ is currently (V3.0) still </w:t>
+        <w:t xml:space="preserve"> of the</w:t>
       </w:r>
       <w:r>
         <w:rPr>
@@ -9401,7 +9515,7 @@
           <w:sz w:val="22"/>
           <w:szCs w:val="22"/>
         </w:rPr>
-        <w:t xml:space="preserve">quite a bit </w:t>
+        <w:t xml:space="preserve"> Ultimate-II+ is currently (V3.1</w:t>
       </w:r>
       <w:r>
         <w:rPr>
@@ -9409,43 +9523,41 @@
           <w:sz w:val="22"/>
           <w:szCs w:val="22"/>
         </w:rPr>
-        <w:t xml:space="preserve">lower than the Ultimate-II. This is because the Ultimate-II+ platform </w:t>
-      </w:r>
-      <w:proofErr w:type="gramStart"/>
+        <w:t xml:space="preserve">) still </w:t>
+      </w:r>
       <w:r>
         <w:rPr>
           <w:rFonts w:asciiTheme="majorHAnsi" w:hAnsiTheme="majorHAnsi"/>
           <w:sz w:val="22"/>
           <w:szCs w:val="22"/>
         </w:rPr>
-        <w:t>does</w:t>
-      </w:r>
-      <w:proofErr w:type="gramEnd"/>
+        <w:t xml:space="preserve">quite a bit </w:t>
+      </w:r>
       <w:r>
         <w:rPr>
           <w:rFonts w:asciiTheme="majorHAnsi" w:hAnsiTheme="majorHAnsi"/>
           <w:sz w:val="22"/>
           <w:szCs w:val="22"/>
         </w:rPr>
-        <w:t xml:space="preserve"> not have instruction/data caches still on its embedded processor. </w:t>
-      </w:r>
-      <w:proofErr w:type="spellStart"/>
+        <w:t xml:space="preserve">lower than the Ultimate-II. This is because the Ultimate-II+ platform </w:t>
+      </w:r>
+      <w:proofErr w:type="gramStart"/>
       <w:r>
         <w:rPr>
           <w:rFonts w:asciiTheme="majorHAnsi" w:hAnsiTheme="majorHAnsi"/>
           <w:sz w:val="22"/>
           <w:szCs w:val="22"/>
         </w:rPr>
-        <w:t>The</w:t>
-      </w:r>
-      <w:proofErr w:type="spellEnd"/>
+        <w:t>does</w:t>
+      </w:r>
+      <w:proofErr w:type="gramEnd"/>
       <w:r>
         <w:rPr>
           <w:rFonts w:asciiTheme="majorHAnsi" w:hAnsiTheme="majorHAnsi"/>
           <w:sz w:val="22"/>
           <w:szCs w:val="22"/>
         </w:rPr>
-        <w:t xml:space="preserve"> lower speed may cause some situations in which the unit appears to hang, while it is just busy. For example, when the unit is trying to find a free sector on a large USB stick (and note: even 8 GB is already huge!), it may take up to half a minute or so, before the first file can be written, or the first directory can be created. Similarly, when using the printer emulation, the conversion from a bitmap image to a PNG file can take quite some time.</w:t>
+        <w:t xml:space="preserve"> not have instruction/data caches still on its embedded processor. The lower speed may cause some situations in which the unit appears to hang, while it is just busy. For example, when the unit is trying to find a free sector on a large USB stick (and note: even 8 GB is already huge!), it may take up to half a minute or so, before the first file can be written, or the first directory can be created. Similarly, when using the printer emulation, the conversion from a bitmap image to a PNG file can take quite some time.</w:t>
       </w:r>
       <w:r>
         <w:rPr>
@@ -9453,7 +9565,23 @@
           <w:sz w:val="22"/>
           <w:szCs w:val="22"/>
         </w:rPr>
-        <w:t xml:space="preserve">  This problem can (and will) be solved in a future software upgrade.</w:t>
+        <w:t xml:space="preserve">  This </w:t>
+      </w:r>
+      <w:r>
+        <w:rPr>
+          <w:rFonts w:asciiTheme="majorHAnsi" w:hAnsiTheme="majorHAnsi"/>
+          <w:sz w:val="22"/>
+          <w:szCs w:val="22"/>
+        </w:rPr>
+        <w:t>may</w:t>
+      </w:r>
+      <w:r>
+        <w:rPr>
+          <w:rFonts w:asciiTheme="majorHAnsi" w:hAnsiTheme="majorHAnsi"/>
+          <w:sz w:val="22"/>
+          <w:szCs w:val="22"/>
+        </w:rPr>
+        <w:t xml:space="preserve"> be solved in a future software upgrade.</w:t>
       </w:r>
     </w:p>
     <w:p>
@@ -9469,132 +9597,41 @@
     </w:p>
     <w:p>
       <w:pPr>
-        <w:pStyle w:val="ListParagraph"/>
-        <w:numPr>
-          <w:ilvl w:val="0"/>
-          <w:numId w:val="3"/>
-        </w:numPr>
-        <w:jc w:val="both"/>
         <w:rPr>
           <w:rFonts w:asciiTheme="majorHAnsi" w:hAnsiTheme="majorHAnsi"/>
           <w:sz w:val="22"/>
           <w:szCs w:val="22"/>
         </w:rPr>
       </w:pPr>
-      <w:r>
+    </w:p>
+    <w:p>
+      <w:pPr>
+        <w:jc w:val="both"/>
         <w:rPr>
           <w:rFonts w:asciiTheme="majorHAnsi" w:hAnsiTheme="majorHAnsi"/>
           <w:sz w:val="22"/>
           <w:szCs w:val="22"/>
         </w:rPr>
-        <w:t xml:space="preserve">The built-in speaker may produce a hissing interference sound. This is primarily observed with some low cost USB phone chargers and thin </w:t>
-      </w:r>
-      <w:proofErr w:type="spellStart"/>
+      </w:pPr>
       <w:r>
         <w:rPr>
           <w:rFonts w:asciiTheme="majorHAnsi" w:hAnsiTheme="majorHAnsi"/>
           <w:sz w:val="22"/>
           <w:szCs w:val="22"/>
         </w:rPr>
-        <w:t>MicroUSB</w:t>
-      </w:r>
-      <w:proofErr w:type="spellEnd"/>
-      <w:r>
+        <w:t>Other issues can be found (and reported) here:</w:t>
+      </w:r>
+    </w:p>
+    <w:p>
+      <w:pPr>
+        <w:jc w:val="both"/>
         <w:rPr>
           <w:rFonts w:asciiTheme="majorHAnsi" w:hAnsiTheme="majorHAnsi"/>
           <w:sz w:val="22"/>
           <w:szCs w:val="22"/>
         </w:rPr>
-        <w:t xml:space="preserve"> cables. It is clearly power supply related, but it is a hardware issue that still needs further investigation.</w:t>
-      </w:r>
-      <w:r>
-        <w:rPr>
-          <w:rFonts w:asciiTheme="majorHAnsi" w:hAnsiTheme="majorHAnsi"/>
-          <w:sz w:val="22"/>
-          <w:szCs w:val="22"/>
-        </w:rPr>
-        <w:t xml:space="preserve"> It cannot be solved with a software upgrade.</w:t>
-      </w:r>
-    </w:p>
-    <w:p>
-      <w:pPr>
-        <w:pStyle w:val="ListParagraph"/>
-        <w:rPr>
-          <w:rFonts w:asciiTheme="majorHAnsi" w:hAnsiTheme="majorHAnsi"/>
-          <w:sz w:val="22"/>
-          <w:szCs w:val="22"/>
-        </w:rPr>
-      </w:pPr>
-    </w:p>
-    <w:p>
-      <w:pPr>
-        <w:pStyle w:val="ListParagraph"/>
-        <w:numPr>
-          <w:ilvl w:val="0"/>
-          <w:numId w:val="3"/>
-        </w:numPr>
-        <w:jc w:val="both"/>
-        <w:rPr>
-          <w:rFonts w:asciiTheme="majorHAnsi" w:hAnsiTheme="majorHAnsi"/>
-          <w:sz w:val="22"/>
-          <w:szCs w:val="22"/>
-        </w:rPr>
-      </w:pPr>
-      <w:r>
-        <w:rPr>
-          <w:rFonts w:asciiTheme="majorHAnsi" w:hAnsiTheme="majorHAnsi"/>
-          <w:sz w:val="22"/>
-          <w:szCs w:val="22"/>
-        </w:rPr>
-        <w:t>The built-in speaker produces some clicks when the unit is powered up. This will be solved in the next board revision.</w:t>
-      </w:r>
-      <w:r>
-        <w:rPr>
-          <w:rFonts w:asciiTheme="majorHAnsi" w:hAnsiTheme="majorHAnsi"/>
-          <w:sz w:val="22"/>
-          <w:szCs w:val="22"/>
-        </w:rPr>
-        <w:t xml:space="preserve"> It cannot be solved with a software upgrade.</w:t>
-      </w:r>
-    </w:p>
-    <w:p>
-      <w:pPr>
-        <w:pStyle w:val="ListParagraph"/>
-        <w:rPr>
-          <w:rFonts w:asciiTheme="majorHAnsi" w:hAnsiTheme="majorHAnsi"/>
-          <w:sz w:val="22"/>
-          <w:szCs w:val="22"/>
-        </w:rPr>
-      </w:pPr>
-    </w:p>
-    <w:p>
-      <w:pPr>
-        <w:jc w:val="both"/>
-        <w:rPr>
-          <w:rFonts w:asciiTheme="majorHAnsi" w:hAnsiTheme="majorHAnsi"/>
-          <w:sz w:val="22"/>
-          <w:szCs w:val="22"/>
-        </w:rPr>
-      </w:pPr>
-      <w:r>
-        <w:rPr>
-          <w:rFonts w:asciiTheme="majorHAnsi" w:hAnsiTheme="majorHAnsi"/>
-          <w:sz w:val="22"/>
-          <w:szCs w:val="22"/>
-        </w:rPr>
-        <w:t>Other issues can be found (and reported) here:</w:t>
-      </w:r>
-    </w:p>
-    <w:p>
-      <w:pPr>
-        <w:jc w:val="both"/>
-        <w:rPr>
-          <w:rFonts w:asciiTheme="majorHAnsi" w:hAnsiTheme="majorHAnsi"/>
-          <w:sz w:val="22"/>
-          <w:szCs w:val="22"/>
-        </w:rPr>
-      </w:pPr>
-      <w:hyperlink r:id="rId16" w:history="1">
+      </w:pPr>
+      <w:hyperlink r:id="rId17" w:history="1">
         <w:r>
           <w:rPr>
             <w:rStyle w:val="Hyperlink"/>
@@ -9615,16 +9652,14 @@
           <w:szCs w:val="22"/>
         </w:rPr>
       </w:pPr>
-      <w:bookmarkStart w:id="0" w:name="_GoBack"/>
-      <w:bookmarkEnd w:id="0"/>
     </w:p>
     <w:sectPr>
-      <w:headerReference w:type="even" r:id="rId17"/>
-      <w:headerReference w:type="default" r:id="rId18"/>
-      <w:footerReference w:type="even" r:id="rId19"/>
-      <w:footerReference w:type="default" r:id="rId20"/>
-      <w:headerReference w:type="first" r:id="rId21"/>
-      <w:footerReference w:type="first" r:id="rId22"/>
+      <w:headerReference w:type="even" r:id="rId18"/>
+      <w:headerReference w:type="default" r:id="rId19"/>
+      <w:footerReference w:type="even" r:id="rId20"/>
+      <w:footerReference w:type="default" r:id="rId21"/>
+      <w:headerReference w:type="first" r:id="rId22"/>
+      <w:footerReference w:type="first" r:id="rId23"/>
       <w:type w:val="continuous"/>
       <w:pgSz w:w="11907" w:h="16840" w:code="9"/>
       <w:pgMar w:top="823" w:right="630" w:bottom="680" w:left="630" w:header="720" w:footer="183" w:gutter="0"/>
@@ -9719,7 +9754,7 @@
             <w:sz w:val="32"/>
             <w:szCs w:val="32"/>
           </w:rPr>
-          <w:t>8</w:t>
+          <w:t>1</w:t>
         </w:r>
         <w:r>
           <w:rPr>
@@ -10559,6 +10594,7 @@
   <w:style w:type="character" w:default="1" w:styleId="DefaultParagraphFont">
     <w:name w:val="Default Paragraph Font"/>
     <w:uiPriority w:val="1"/>
+    <w:semiHidden/>
     <w:unhideWhenUsed/>
   </w:style>
   <w:style w:type="table" w:default="1" w:styleId="TableNormal">
@@ -10843,6 +10879,7 @@
   <w:style w:type="character" w:default="1" w:styleId="DefaultParagraphFont">
     <w:name w:val="Default Paragraph Font"/>
     <w:uiPriority w:val="1"/>
+    <w:semiHidden/>
     <w:unhideWhenUsed/>
   </w:style>
   <w:style w:type="table" w:default="1" w:styleId="TableNormal">
@@ -11263,7 +11300,7 @@
 </file>
 
 <file path=customXml/itemProps1.xml><?xml version="1.0" encoding="utf-8"?>
-<ds:datastoreItem xmlns:ds="http://schemas.openxmlformats.org/officeDocument/2006/customXml" ds:itemID="{F2EB4558-2D71-4395-B3A6-51F806723837}">
+<ds:datastoreItem xmlns:ds="http://schemas.openxmlformats.org/officeDocument/2006/customXml" ds:itemID="{A7B6E948-C5EC-4461-ABC9-233249E09D15}">
   <ds:schemaRefs>
     <ds:schemaRef ds:uri="http://schemas.openxmlformats.org/officeDocument/2006/bibliography"/>
   </ds:schemaRefs>

</xml_diff>

<commit_message>
Edited Quick Guide for U2+
</commit_message>
<xml_diff>
--- a/doc/Quick guide Ultimate II+.docx
+++ b/doc/Quick guide Ultimate II+.docx
@@ -1,6 +1,6 @@
 
 <file path=word/document.xml><?xml version="1.0" encoding="utf-8"?>
-<w:document xmlns:wpc="http://schemas.microsoft.com/office/word/2010/wordprocessingCanvas" xmlns:mc="http://schemas.openxmlformats.org/markup-compatibility/2006" xmlns:o="urn:schemas-microsoft-com:office:office" xmlns:r="http://schemas.openxmlformats.org/officeDocument/2006/relationships" xmlns:m="http://schemas.openxmlformats.org/officeDocument/2006/math" xmlns:v="urn:schemas-microsoft-com:vml" xmlns:wp14="http://schemas.microsoft.com/office/word/2010/wordprocessingDrawing" xmlns:wp="http://schemas.openxmlformats.org/drawingml/2006/wordprocessingDrawing" xmlns:w10="urn:schemas-microsoft-com:office:word" xmlns:w="http://schemas.openxmlformats.org/wordprocessingml/2006/main" xmlns:w14="http://schemas.microsoft.com/office/word/2010/wordml" xmlns:wpg="http://schemas.microsoft.com/office/word/2010/wordprocessingGroup" xmlns:wpi="http://schemas.microsoft.com/office/word/2010/wordprocessingInk" xmlns:wne="http://schemas.microsoft.com/office/word/2006/wordml" xmlns:wps="http://schemas.microsoft.com/office/word/2010/wordprocessingShape" mc:Ignorable="w14 wp14">
+<w:document xmlns:wpc="http://schemas.microsoft.com/office/word/2010/wordprocessingCanvas" xmlns:cx="http://schemas.microsoft.com/office/drawing/2014/chartex" xmlns:cx1="http://schemas.microsoft.com/office/drawing/2015/9/8/chartex" xmlns:cx2="http://schemas.microsoft.com/office/drawing/2015/10/21/chartex" xmlns:cx3="http://schemas.microsoft.com/office/drawing/2016/5/9/chartex" xmlns:cx4="http://schemas.microsoft.com/office/drawing/2016/5/10/chartex" xmlns:cx5="http://schemas.microsoft.com/office/drawing/2016/5/11/chartex" xmlns:cx6="http://schemas.microsoft.com/office/drawing/2016/5/12/chartex" xmlns:cx7="http://schemas.microsoft.com/office/drawing/2016/5/13/chartex" xmlns:cx8="http://schemas.microsoft.com/office/drawing/2016/5/14/chartex" xmlns:mc="http://schemas.openxmlformats.org/markup-compatibility/2006" xmlns:aink="http://schemas.microsoft.com/office/drawing/2016/ink" xmlns:am3d="http://schemas.microsoft.com/office/drawing/2017/model3d" xmlns:o="urn:schemas-microsoft-com:office:office" xmlns:r="http://schemas.openxmlformats.org/officeDocument/2006/relationships" xmlns:m="http://schemas.openxmlformats.org/officeDocument/2006/math" xmlns:v="urn:schemas-microsoft-com:vml" xmlns:wp14="http://schemas.microsoft.com/office/word/2010/wordprocessingDrawing" xmlns:wp="http://schemas.openxmlformats.org/drawingml/2006/wordprocessingDrawing" xmlns:w10="urn:schemas-microsoft-com:office:word" xmlns:w="http://schemas.openxmlformats.org/wordprocessingml/2006/main" xmlns:w14="http://schemas.microsoft.com/office/word/2010/wordml" xmlns:w15="http://schemas.microsoft.com/office/word/2012/wordml" xmlns:w16cid="http://schemas.microsoft.com/office/word/2016/wordml/cid" xmlns:w16se="http://schemas.microsoft.com/office/word/2015/wordml/symex" xmlns:wpg="http://schemas.microsoft.com/office/word/2010/wordprocessingGroup" xmlns:wpi="http://schemas.microsoft.com/office/word/2010/wordprocessingInk" xmlns:wne="http://schemas.microsoft.com/office/word/2006/wordml" xmlns:wps="http://schemas.microsoft.com/office/word/2010/wordprocessingShape" mc:Ignorable="w14 w15 w16se w16cid wp14">
   <w:body>
     <w:p>
       <w:pPr>
@@ -12,8 +12,6 @@
           <w:szCs w:val="44"/>
         </w:rPr>
       </w:pPr>
-      <w:bookmarkStart w:id="0" w:name="_GoBack"/>
-      <w:bookmarkEnd w:id="0"/>
       <w:r>
         <w:rPr>
           <w:rFonts w:ascii="Rockwell Extra Bold" w:hAnsi="Rockwell Extra Bold"/>
@@ -690,7 +688,7 @@
           </mc:Choice>
           <mc:Fallback>
             <w:pict>
-              <v:shapetype id="_x0000_t176" coordsize="21600,21600" o:spt="176" adj="2700" path="m@0,qx0@0l0@2qy@0,21600l@1,21600qx21600@2l21600@0qy@1,xe">
+              <v:shapetype w14:anchorId="0458EE29" id="_x0000_t176" coordsize="21600,21600" o:spt="176" adj="2700" path="m@0,qx0@0l0@2qy@0,21600l@1,21600qx21600@2l21600@0qy@1,xe">
                 <v:stroke joinstyle="miter"/>
                 <v:formulas>
                   <v:f eqn="val #0"/>
@@ -842,7 +840,7 @@
           </mc:Choice>
           <mc:Fallback>
             <w:pict>
-              <v:shape id="AutoShape 11" o:spid="_x0000_s1027" type="#_x0000_t176" style="position:absolute;margin-left:390.9pt;margin-top:224.6pt;width:67.4pt;height:24.85pt;z-index:251667456;visibility:visible;mso-wrap-style:square;mso-width-percent:0;mso-height-percent:0;mso-wrap-distance-left:9pt;mso-wrap-distance-top:0;mso-wrap-distance-right:9pt;mso-wrap-distance-bottom:0;mso-position-horizontal:absolute;mso-position-horizontal-relative:text;mso-position-vertical:absolute;mso-position-vertical-relative:text;mso-width-percent:0;mso-height-percent:0;mso-width-relative:page;mso-height-relative:page;v-text-anchor:top" o:gfxdata="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" fillcolor="white [3201]" strokecolor="black [3200]" strokeweight="2.5pt">
+              <v:shape w14:anchorId="4B731AC8" id="AutoShape 11" o:spid="_x0000_s1027" type="#_x0000_t176" style="position:absolute;margin-left:390.9pt;margin-top:224.6pt;width:67.4pt;height:24.85pt;z-index:251667456;visibility:visible;mso-wrap-style:square;mso-width-percent:0;mso-height-percent:0;mso-wrap-distance-left:9pt;mso-wrap-distance-top:0;mso-wrap-distance-right:9pt;mso-wrap-distance-bottom:0;mso-position-horizontal:absolute;mso-position-horizontal-relative:text;mso-position-vertical:absolute;mso-position-vertical-relative:text;mso-width-percent:0;mso-height-percent:0;mso-width-relative:page;mso-height-relative:page;v-text-anchor:top" o:gfxdata="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" fillcolor="white [3201]" strokecolor="black [3200]" strokeweight="2.5pt">
                 <v:shadow on="t" color="#868686"/>
                 <v:textbox>
                   <w:txbxContent>
@@ -964,7 +962,7 @@
           </mc:Choice>
           <mc:Fallback>
             <w:pict>
-              <v:shape id="AutoShape 5" o:spid="_x0000_s1028" type="#_x0000_t176" style="position:absolute;margin-left:85.85pt;margin-top:181.4pt;width:58.05pt;height:25.7pt;z-index:251661312;visibility:visible;mso-wrap-style:square;mso-width-percent:0;mso-height-percent:0;mso-wrap-distance-left:9pt;mso-wrap-distance-top:0;mso-wrap-distance-right:9pt;mso-wrap-distance-bottom:0;mso-position-horizontal:absolute;mso-position-horizontal-relative:text;mso-position-vertical:absolute;mso-position-vertical-relative:text;mso-width-percent:0;mso-height-percent:0;mso-width-relative:page;mso-height-relative:page;v-text-anchor:top" o:gfxdata="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" fillcolor="white [3201]" strokecolor="black [3200]" strokeweight="2.5pt">
+              <v:shape w14:anchorId="730F666F" id="AutoShape 5" o:spid="_x0000_s1028" type="#_x0000_t176" style="position:absolute;margin-left:85.85pt;margin-top:181.4pt;width:58.05pt;height:25.7pt;z-index:251661312;visibility:visible;mso-wrap-style:square;mso-width-percent:0;mso-height-percent:0;mso-wrap-distance-left:9pt;mso-wrap-distance-top:0;mso-wrap-distance-right:9pt;mso-wrap-distance-bottom:0;mso-position-horizontal:absolute;mso-position-horizontal-relative:text;mso-position-vertical:absolute;mso-position-vertical-relative:text;mso-width-percent:0;mso-height-percent:0;mso-width-relative:page;mso-height-relative:page;v-text-anchor:top" o:gfxdata="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" fillcolor="white [3201]" strokecolor="black [3200]" strokeweight="2.5pt">
                 <v:shadow on="t" color="#868686"/>
                 <v:textbox>
                   <w:txbxContent>
@@ -1086,7 +1084,7 @@
           </mc:Choice>
           <mc:Fallback>
             <w:pict>
-              <v:shape id="AutoShape 7" o:spid="_x0000_s1029" type="#_x0000_t176" style="position:absolute;margin-left:227.25pt;margin-top:268.7pt;width:59.35pt;height:26.1pt;z-index:251663360;visibility:visible;mso-wrap-style:square;mso-width-percent:0;mso-height-percent:0;mso-wrap-distance-left:9pt;mso-wrap-distance-top:0;mso-wrap-distance-right:9pt;mso-wrap-distance-bottom:0;mso-position-horizontal:absolute;mso-position-horizontal-relative:text;mso-position-vertical:absolute;mso-position-vertical-relative:text;mso-width-percent:0;mso-height-percent:0;mso-width-relative:page;mso-height-relative:page;v-text-anchor:top" o:gfxdata="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" fillcolor="white [3201]" strokecolor="black [3200]" strokeweight="2.5pt">
+              <v:shape w14:anchorId="298FA5CA" id="AutoShape 7" o:spid="_x0000_s1029" type="#_x0000_t176" style="position:absolute;margin-left:227.25pt;margin-top:268.7pt;width:59.35pt;height:26.1pt;z-index:251663360;visibility:visible;mso-wrap-style:square;mso-width-percent:0;mso-height-percent:0;mso-wrap-distance-left:9pt;mso-wrap-distance-top:0;mso-wrap-distance-right:9pt;mso-wrap-distance-bottom:0;mso-position-horizontal:absolute;mso-position-horizontal-relative:text;mso-position-vertical:absolute;mso-position-vertical-relative:text;mso-width-percent:0;mso-height-percent:0;mso-width-relative:page;mso-height-relative:page;v-text-anchor:top" o:gfxdata="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" fillcolor="white [3201]" strokecolor="black [3200]" strokeweight="2.5pt">
                 <v:shadow on="t" color="#868686"/>
                 <v:textbox>
                   <w:txbxContent>
@@ -1190,7 +1188,7 @@
           </mc:Choice>
           <mc:Fallback>
             <w:pict>
-              <v:shapetype id="_x0000_t32" coordsize="21600,21600" o:spt="32" o:oned="t" path="m,l21600,21600e" filled="f">
+              <v:shapetype w14:anchorId="0BD3D125" id="_x0000_t32" coordsize="21600,21600" o:spt="32" o:oned="t" path="m,l21600,21600e" filled="f">
                 <v:path arrowok="t" fillok="f" o:connecttype="none"/>
                 <o:lock v:ext="edit" shapetype="t"/>
               </v:shapetype>
@@ -1281,7 +1279,7 @@
           </mc:Choice>
           <mc:Fallback>
             <w:pict>
-              <v:shape id="AutoShape 17" o:spid="_x0000_s1026" type="#_x0000_t32" style="position:absolute;margin-left:427.75pt;margin-top:170.6pt;width:30.85pt;height:20pt;flip:x y;z-index:251673600;visibility:visible;mso-wrap-style:square;mso-width-percent:0;mso-height-percent:0;mso-wrap-distance-left:9pt;mso-wrap-distance-top:0;mso-wrap-distance-right:9pt;mso-wrap-distance-bottom:0;mso-position-horizontal:absolute;mso-position-horizontal-relative:text;mso-position-vertical:absolute;mso-position-vertical-relative:text;mso-width-percent:0;mso-height-percent:0;mso-width-relative:page;mso-height-relative:page" o:gfxdata="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" strokecolor="black [3200]" strokeweight="2.5pt">
+              <v:shape w14:anchorId="5AEBBA2C" id="AutoShape 17" o:spid="_x0000_s1026" type="#_x0000_t32" style="position:absolute;margin-left:427.75pt;margin-top:170.6pt;width:30.85pt;height:20pt;flip:x y;z-index:251673600;visibility:visible;mso-wrap-style:square;mso-width-percent:0;mso-height-percent:0;mso-wrap-distance-left:9pt;mso-wrap-distance-top:0;mso-wrap-distance-right:9pt;mso-wrap-distance-bottom:0;mso-position-horizontal:absolute;mso-position-horizontal-relative:text;mso-position-vertical:absolute;mso-position-vertical-relative:text;mso-width-percent:0;mso-height-percent:0;mso-width-relative:page;mso-height-relative:page" o:gfxdata="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" strokecolor="black [3200]" strokeweight="2.5pt">
                 <v:stroke endarrow="block"/>
                 <v:shadow on="t" color="#868686"/>
               </v:shape>
@@ -1368,7 +1366,7 @@
           </mc:Choice>
           <mc:Fallback>
             <w:pict>
-              <v:shape id="AutoShape 16" o:spid="_x0000_s1026" type="#_x0000_t32" style="position:absolute;margin-left:391.2pt;margin-top:207.25pt;width:31.85pt;height:17.35pt;flip:x y;z-index:251672576;visibility:visible;mso-wrap-style:square;mso-width-percent:0;mso-height-percent:0;mso-wrap-distance-left:9pt;mso-wrap-distance-top:0;mso-wrap-distance-right:9pt;mso-wrap-distance-bottom:0;mso-position-horizontal:absolute;mso-position-horizontal-relative:text;mso-position-vertical:absolute;mso-position-vertical-relative:text;mso-width-percent:0;mso-height-percent:0;mso-width-relative:page;mso-height-relative:page" o:gfxdata="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" strokecolor="black [3200]" strokeweight="2.5pt">
+              <v:shape w14:anchorId="0A42222D" id="AutoShape 16" o:spid="_x0000_s1026" type="#_x0000_t32" style="position:absolute;margin-left:391.2pt;margin-top:207.25pt;width:31.85pt;height:17.35pt;flip:x y;z-index:251672576;visibility:visible;mso-wrap-style:square;mso-width-percent:0;mso-height-percent:0;mso-wrap-distance-left:9pt;mso-wrap-distance-top:0;mso-wrap-distance-right:9pt;mso-wrap-distance-bottom:0;mso-position-horizontal:absolute;mso-position-horizontal-relative:text;mso-position-vertical:absolute;mso-position-vertical-relative:text;mso-width-percent:0;mso-height-percent:0;mso-width-relative:page;mso-height-relative:page" o:gfxdata="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" strokecolor="black [3200]" strokeweight="2.5pt">
                 <v:stroke endarrow="block"/>
                 <v:shadow on="t" color="#868686"/>
               </v:shape>
@@ -1473,7 +1471,7 @@
           </mc:Choice>
           <mc:Fallback>
             <w:pict>
-              <v:shape id="AutoShape 10" o:spid="_x0000_s1030" type="#_x0000_t176" style="position:absolute;margin-left:427.75pt;margin-top:190.6pt;width:64.6pt;height:24.9pt;z-index:251666432;visibility:visible;mso-wrap-style:square;mso-width-percent:0;mso-height-percent:0;mso-wrap-distance-left:9pt;mso-wrap-distance-top:0;mso-wrap-distance-right:9pt;mso-wrap-distance-bottom:0;mso-position-horizontal:absolute;mso-position-horizontal-relative:text;mso-position-vertical:absolute;mso-position-vertical-relative:text;mso-width-percent:0;mso-height-percent:0;mso-width-relative:page;mso-height-relative:page;v-text-anchor:top" o:gfxdata="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" fillcolor="white [3201]" strokecolor="black [3200]" strokeweight="2.5pt">
+              <v:shape w14:anchorId="59C53D41" id="AutoShape 10" o:spid="_x0000_s1030" type="#_x0000_t176" style="position:absolute;margin-left:427.75pt;margin-top:190.6pt;width:64.6pt;height:24.9pt;z-index:251666432;visibility:visible;mso-wrap-style:square;mso-width-percent:0;mso-height-percent:0;mso-wrap-distance-left:9pt;mso-wrap-distance-top:0;mso-wrap-distance-right:9pt;mso-wrap-distance-bottom:0;mso-position-horizontal:absolute;mso-position-horizontal-relative:text;mso-position-vertical:absolute;mso-position-vertical-relative:text;mso-width-percent:0;mso-height-percent:0;mso-width-relative:page;mso-height-relative:page;v-text-anchor:top" o:gfxdata="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" fillcolor="white [3201]" strokecolor="black [3200]" strokeweight="2.5pt">
                 <v:shadow on="t" color="#868686"/>
                 <v:textbox>
                   <w:txbxContent>
@@ -1585,19 +1583,11 @@
                                 <w:rFonts w:asciiTheme="majorHAnsi" w:hAnsiTheme="majorHAnsi"/>
                               </w:rPr>
                             </w:pPr>
-                            <w:proofErr w:type="gramStart"/>
                             <w:r>
                               <w:rPr>
                                 <w:rFonts w:asciiTheme="majorHAnsi" w:hAnsiTheme="majorHAnsi"/>
                               </w:rPr>
-                              <w:t>ext</w:t>
-                            </w:r>
-                            <w:proofErr w:type="gramEnd"/>
-                            <w:r>
-                              <w:rPr>
-                                <w:rFonts w:asciiTheme="majorHAnsi" w:hAnsiTheme="majorHAnsi"/>
-                              </w:rPr>
-                              <w:t>. power</w:t>
+                              <w:t>ext. power</w:t>
                             </w:r>
                           </w:p>
                         </w:txbxContent>
@@ -1619,7 +1609,7 @@
           </mc:Choice>
           <mc:Fallback>
             <w:pict>
-              <v:shape id="AutoShape 9" o:spid="_x0000_s1031" type="#_x0000_t176" style="position:absolute;margin-left:31.15pt;margin-top:252.6pt;width:80.05pt;height:42.25pt;z-index:251665408;visibility:visible;mso-wrap-style:square;mso-width-percent:0;mso-height-percent:0;mso-wrap-distance-left:9pt;mso-wrap-distance-top:0;mso-wrap-distance-right:9pt;mso-wrap-distance-bottom:0;mso-position-horizontal:absolute;mso-position-horizontal-relative:text;mso-position-vertical:absolute;mso-position-vertical-relative:text;mso-width-percent:0;mso-height-percent:0;mso-width-relative:page;mso-height-relative:page;v-text-anchor:top" o:gfxdata="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" fillcolor="white [3201]" strokecolor="black [3200]" strokeweight="2.5pt">
+              <v:shape w14:anchorId="6DDBC32F" id="AutoShape 9" o:spid="_x0000_s1031" type="#_x0000_t176" style="position:absolute;margin-left:31.15pt;margin-top:252.6pt;width:80.05pt;height:42.25pt;z-index:251665408;visibility:visible;mso-wrap-style:square;mso-width-percent:0;mso-height-percent:0;mso-wrap-distance-left:9pt;mso-wrap-distance-top:0;mso-wrap-distance-right:9pt;mso-wrap-distance-bottom:0;mso-position-horizontal:absolute;mso-position-horizontal-relative:text;mso-position-vertical:absolute;mso-position-vertical-relative:text;mso-width-percent:0;mso-height-percent:0;mso-width-relative:page;mso-height-relative:page;v-text-anchor:top" o:gfxdata="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" fillcolor="white [3201]" strokecolor="black [3200]" strokeweight="2.5pt">
                 <v:shadow on="t" color="#868686"/>
                 <v:textbox>
                   <w:txbxContent>
@@ -1646,19 +1636,11 @@
                           <w:rFonts w:asciiTheme="majorHAnsi" w:hAnsiTheme="majorHAnsi"/>
                         </w:rPr>
                       </w:pPr>
-                      <w:proofErr w:type="gramStart"/>
                       <w:r>
                         <w:rPr>
                           <w:rFonts w:asciiTheme="majorHAnsi" w:hAnsiTheme="majorHAnsi"/>
                         </w:rPr>
-                        <w:t>ext</w:t>
-                      </w:r>
-                      <w:proofErr w:type="gramEnd"/>
-                      <w:r>
-                        <w:rPr>
-                          <w:rFonts w:asciiTheme="majorHAnsi" w:hAnsiTheme="majorHAnsi"/>
-                        </w:rPr>
-                        <w:t>. power</w:t>
+                        <w:t>ext. power</w:t>
                       </w:r>
                     </w:p>
                   </w:txbxContent>
@@ -1779,7 +1761,7 @@
           </mc:Choice>
           <mc:Fallback>
             <w:pict>
-              <v:shape id="AutoShape 8" o:spid="_x0000_s1032" type="#_x0000_t176" style="position:absolute;margin-left:314.6pt;margin-top:263.25pt;width:76.6pt;height:38.7pt;z-index:251664384;visibility:visible;mso-wrap-style:square;mso-width-percent:0;mso-height-percent:0;mso-wrap-distance-left:9pt;mso-wrap-distance-top:0;mso-wrap-distance-right:9pt;mso-wrap-distance-bottom:0;mso-position-horizontal:absolute;mso-position-horizontal-relative:text;mso-position-vertical:absolute;mso-position-vertical-relative:text;mso-width-percent:0;mso-height-percent:0;mso-width-relative:page;mso-height-relative:page;v-text-anchor:top" o:gfxdata="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" fillcolor="white [3201]" strokecolor="black [3200]" strokeweight="2.5pt">
+              <v:shape w14:anchorId="663A29EC" id="AutoShape 8" o:spid="_x0000_s1032" type="#_x0000_t176" style="position:absolute;margin-left:314.6pt;margin-top:263.25pt;width:76.6pt;height:38.7pt;z-index:251664384;visibility:visible;mso-wrap-style:square;mso-width-percent:0;mso-height-percent:0;mso-wrap-distance-left:9pt;mso-wrap-distance-top:0;mso-wrap-distance-right:9pt;mso-wrap-distance-bottom:0;mso-position-horizontal:absolute;mso-position-horizontal-relative:text;mso-position-vertical:absolute;mso-position-vertical-relative:text;mso-width-percent:0;mso-height-percent:0;mso-width-relative:page;mso-height-relative:page;v-text-anchor:top" o:gfxdata="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" fillcolor="white [3201]" strokecolor="black [3200]" strokeweight="2.5pt">
                 <v:shadow on="t" color="#868686"/>
                 <v:textbox>
                   <w:txbxContent>
@@ -1897,7 +1879,7 @@
           </mc:Choice>
           <mc:Fallback>
             <w:pict>
-              <v:shape id="AutoShape 15" o:spid="_x0000_s1026" type="#_x0000_t32" style="position:absolute;margin-left:286.5pt;margin-top:241.9pt;width:28.1pt;height:21.35pt;flip:x y;z-index:251671552;visibility:visible;mso-wrap-style:square;mso-width-percent:0;mso-height-percent:0;mso-wrap-distance-left:9pt;mso-wrap-distance-top:0;mso-wrap-distance-right:9pt;mso-wrap-distance-bottom:0;mso-position-horizontal:absolute;mso-position-horizontal-relative:text;mso-position-vertical:absolute;mso-position-vertical-relative:text;mso-width-percent:0;mso-height-percent:0;mso-width-relative:page;mso-height-relative:page" o:gfxdata="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" strokecolor="black [3200]" strokeweight="2.5pt">
+              <v:shape w14:anchorId="6B566AA2" id="AutoShape 15" o:spid="_x0000_s1026" type="#_x0000_t32" style="position:absolute;margin-left:286.5pt;margin-top:241.9pt;width:28.1pt;height:21.35pt;flip:x y;z-index:251671552;visibility:visible;mso-wrap-style:square;mso-width-percent:0;mso-height-percent:0;mso-wrap-distance-left:9pt;mso-wrap-distance-top:0;mso-wrap-distance-right:9pt;mso-wrap-distance-bottom:0;mso-position-horizontal:absolute;mso-position-horizontal-relative:text;mso-position-vertical:absolute;mso-position-vertical-relative:text;mso-width-percent:0;mso-height-percent:0;mso-width-relative:page;mso-height-relative:page" o:gfxdata="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" strokecolor="black [3200]" strokeweight="2.5pt">
                 <v:stroke endarrow="block"/>
                 <v:shadow on="t" color="#868686"/>
               </v:shape>
@@ -1984,7 +1966,7 @@
           </mc:Choice>
           <mc:Fallback>
             <w:pict>
-              <v:shape id="AutoShape 2" o:spid="_x0000_s1026" type="#_x0000_t32" style="position:absolute;margin-left:111.2pt;margin-top:252.6pt;width:47.95pt;height:20.65pt;flip:y;z-index:251658240;visibility:visible;mso-wrap-style:square;mso-width-percent:0;mso-height-percent:0;mso-wrap-distance-left:9pt;mso-wrap-distance-top:0;mso-wrap-distance-right:9pt;mso-wrap-distance-bottom:0;mso-position-horizontal:absolute;mso-position-horizontal-relative:text;mso-position-vertical:absolute;mso-position-vertical-relative:text;mso-width-percent:0;mso-height-percent:0;mso-width-relative:page;mso-height-relative:page" o:gfxdata="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" strokecolor="black [3200]" strokeweight="2.5pt">
+              <v:shape w14:anchorId="1EDCDF33" id="AutoShape 2" o:spid="_x0000_s1026" type="#_x0000_t32" style="position:absolute;margin-left:111.2pt;margin-top:252.6pt;width:47.95pt;height:20.65pt;flip:y;z-index:251658240;visibility:visible;mso-wrap-style:square;mso-width-percent:0;mso-height-percent:0;mso-wrap-distance-left:9pt;mso-wrap-distance-top:0;mso-wrap-distance-right:9pt;mso-wrap-distance-bottom:0;mso-position-horizontal:absolute;mso-position-horizontal-relative:text;mso-position-vertical:absolute;mso-position-vertical-relative:text;mso-width-percent:0;mso-height-percent:0;mso-width-relative:page;mso-height-relative:page" o:gfxdata="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" strokecolor="black [3200]" strokeweight="2.5pt">
                 <v:stroke endarrow="block"/>
                 <v:shadow on="t" color="#868686"/>
               </v:shape>
@@ -2071,11 +2053,7 @@
           </mc:Choice>
           <mc:Fallback>
             <w:pict>
-              <v:shapetype id="_x0000_t32" coordsize="21600,21600" o:spt="32" o:oned="t" path="m,l21600,21600e" filled="f">
-                <v:path arrowok="t" fillok="f" o:connecttype="none"/>
-                <o:lock v:ext="edit" shapetype="t"/>
-              </v:shapetype>
-              <v:shape id="AutoShape 20" o:spid="_x0000_s1026" type="#_x0000_t32" style="position:absolute;margin-left:256.6pt;margin-top:52.55pt;width:25.25pt;height:33.35pt;z-index:251676672;visibility:visible;mso-wrap-style:square;mso-width-percent:0;mso-height-percent:0;mso-wrap-distance-left:9pt;mso-wrap-distance-top:0;mso-wrap-distance-right:9pt;mso-wrap-distance-bottom:0;mso-position-horizontal:absolute;mso-position-horizontal-relative:text;mso-position-vertical:absolute;mso-position-vertical-relative:text;mso-width-percent:0;mso-height-percent:0;mso-width-relative:page;mso-height-relative:page" o:gfxdata="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" strokecolor="black [3200]" strokeweight="2.5pt">
+              <v:shape w14:anchorId="50985BF1" id="AutoShape 20" o:spid="_x0000_s1026" type="#_x0000_t32" style="position:absolute;margin-left:256.6pt;margin-top:52.55pt;width:25.25pt;height:33.35pt;z-index:251676672;visibility:visible;mso-wrap-style:square;mso-width-percent:0;mso-height-percent:0;mso-wrap-distance-left:9pt;mso-wrap-distance-top:0;mso-wrap-distance-right:9pt;mso-wrap-distance-bottom:0;mso-position-horizontal:absolute;mso-position-horizontal-relative:text;mso-position-vertical:absolute;mso-position-vertical-relative:text;mso-width-percent:0;mso-height-percent:0;mso-width-relative:page;mso-height-relative:page" o:gfxdata="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" strokecolor="black [3200]" strokeweight="2.5pt">
                 <v:stroke endarrow="block"/>
                 <v:shadow on="t" color="#868686"/>
               </v:shape>
@@ -2162,7 +2140,7 @@
           </mc:Choice>
           <mc:Fallback>
             <w:pict>
-              <v:shape id="AutoShape 14" o:spid="_x0000_s1026" type="#_x0000_t32" style="position:absolute;margin-left:216.5pt;margin-top:241.9pt;width:10.65pt;height:26.7pt;flip:x y;z-index:251670528;visibility:visible;mso-wrap-style:square;mso-width-percent:0;mso-height-percent:0;mso-wrap-distance-left:9pt;mso-wrap-distance-top:0;mso-wrap-distance-right:9pt;mso-wrap-distance-bottom:0;mso-position-horizontal:absolute;mso-position-horizontal-relative:text;mso-position-vertical:absolute;mso-position-vertical-relative:text;mso-width-percent:0;mso-height-percent:0;mso-width-relative:page;mso-height-relative:page" o:gfxdata="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" strokecolor="black [3200]" strokeweight="2.5pt">
+              <v:shape w14:anchorId="621265B3" id="AutoShape 14" o:spid="_x0000_s1026" type="#_x0000_t32" style="position:absolute;margin-left:216.5pt;margin-top:241.9pt;width:10.65pt;height:26.7pt;flip:x y;z-index:251670528;visibility:visible;mso-wrap-style:square;mso-width-percent:0;mso-height-percent:0;mso-wrap-distance-left:9pt;mso-wrap-distance-top:0;mso-wrap-distance-right:9pt;mso-wrap-distance-bottom:0;mso-position-horizontal:absolute;mso-position-horizontal-relative:text;mso-position-vertical:absolute;mso-position-vertical-relative:text;mso-width-percent:0;mso-height-percent:0;mso-width-relative:page;mso-height-relative:page" o:gfxdata="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" strokecolor="black [3200]" strokeweight="2.5pt">
                 <v:stroke endarrow="block"/>
                 <v:shadow on="t" color="#868686"/>
               </v:shape>
@@ -2249,7 +2227,7 @@
           </mc:Choice>
           <mc:Fallback>
             <w:pict>
-              <v:shape id="AutoShape 13" o:spid="_x0000_s1026" type="#_x0000_t32" style="position:absolute;margin-left:143.9pt;margin-top:190.6pt;width:39.95pt;height:21.3pt;z-index:251669504;visibility:visible;mso-wrap-style:square;mso-width-percent:0;mso-height-percent:0;mso-wrap-distance-left:9pt;mso-wrap-distance-top:0;mso-wrap-distance-right:9pt;mso-wrap-distance-bottom:0;mso-position-horizontal:absolute;mso-position-horizontal-relative:text;mso-position-vertical:absolute;mso-position-vertical-relative:text;mso-width-percent:0;mso-height-percent:0;mso-width-relative:page;mso-height-relative:page" o:gfxdata="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" strokecolor="black [3200]" strokeweight="2.5pt">
+              <v:shape w14:anchorId="6F77BBCC" id="AutoShape 13" o:spid="_x0000_s1026" type="#_x0000_t32" style="position:absolute;margin-left:143.9pt;margin-top:190.6pt;width:39.95pt;height:21.3pt;z-index:251669504;visibility:visible;mso-wrap-style:square;mso-width-percent:0;mso-height-percent:0;mso-wrap-distance-left:9pt;mso-wrap-distance-top:0;mso-wrap-distance-right:9pt;mso-wrap-distance-bottom:0;mso-position-horizontal:absolute;mso-position-horizontal-relative:text;mso-position-vertical:absolute;mso-position-vertical-relative:text;mso-width-percent:0;mso-height-percent:0;mso-width-relative:page;mso-height-relative:page" o:gfxdata="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" strokecolor="black [3200]" strokeweight="2.5pt">
                 <v:stroke endarrow="block"/>
                 <v:shadow on="t" color="#868686"/>
               </v:shape>
@@ -2404,7 +2382,7 @@
                     </pic:cNvPicPr>
                   </pic:nvPicPr>
                   <pic:blipFill>
-                    <a:blip r:embed="rId9">
+                    <a:blip r:embed="rId8">
                       <a:extLst>
                         <a:ext uri="{28A0092B-C50C-407E-A947-70E740481C1C}">
                           <a14:useLocalDpi xmlns:a14="http://schemas.microsoft.com/office/drawing/2010/main" val="0"/>
@@ -2592,7 +2570,7 @@
           </mc:Choice>
           <mc:Fallback>
             <w:pict>
-              <v:shape id="AutoShape 32" o:spid="_x0000_s1034" type="#_x0000_t176" style="position:absolute;margin-left:448.5pt;margin-top:138.25pt;width:75.9pt;height:55.35pt;z-index:251688960;visibility:visible;mso-wrap-style:square;mso-width-percent:0;mso-height-percent:0;mso-wrap-distance-left:9pt;mso-wrap-distance-top:0;mso-wrap-distance-right:9pt;mso-wrap-distance-bottom:0;mso-position-horizontal:absolute;mso-position-horizontal-relative:text;mso-position-vertical:absolute;mso-position-vertical-relative:text;mso-width-percent:0;mso-height-percent:0;mso-width-relative:page;mso-height-relative:page;v-text-anchor:top" o:gfxdata="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" fillcolor="white [3212]" strokecolor="#f2f2f2 [3041]" strokeweight="3pt">
+              <v:shape w14:anchorId="01276879" id="AutoShape 32" o:spid="_x0000_s1034" type="#_x0000_t176" style="position:absolute;margin-left:448.5pt;margin-top:138.25pt;width:75.9pt;height:55.35pt;z-index:251688960;visibility:visible;mso-wrap-style:square;mso-width-percent:0;mso-height-percent:0;mso-wrap-distance-left:9pt;mso-wrap-distance-top:0;mso-wrap-distance-right:9pt;mso-wrap-distance-bottom:0;mso-position-horizontal:absolute;mso-position-horizontal-relative:text;mso-position-vertical:absolute;mso-position-vertical-relative:text;mso-width-percent:0;mso-height-percent:0;mso-width-relative:page;mso-height-relative:page;v-text-anchor:top" o:gfxdata="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" fillcolor="white [3212]" strokecolor="#f2f2f2 [3041]" strokeweight="3pt">
                 <v:shadow on="t" color="#243f60 [1604]" opacity=".5" offset="1pt"/>
                 <v:textbox>
                   <w:txbxContent>
@@ -2747,7 +2725,7 @@
           </mc:Choice>
           <mc:Fallback>
             <w:pict>
-              <v:shape id="AutoShape 23" o:spid="_x0000_s1035" type="#_x0000_t176" style="position:absolute;margin-left:-1.85pt;margin-top:245.6pt;width:67.4pt;height:44.05pt;z-index:251679744;visibility:visible;mso-wrap-style:square;mso-width-percent:0;mso-height-percent:0;mso-wrap-distance-left:9pt;mso-wrap-distance-top:0;mso-wrap-distance-right:9pt;mso-wrap-distance-bottom:0;mso-position-horizontal:absolute;mso-position-horizontal-relative:text;mso-position-vertical:absolute;mso-position-vertical-relative:text;mso-width-percent:0;mso-height-percent:0;mso-width-relative:page;mso-height-relative:page;v-text-anchor:top" o:gfxdata="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" fillcolor="white [3212]" strokecolor="#f2f2f2 [3041]" strokeweight="3pt">
+              <v:shape w14:anchorId="7FC93079" id="AutoShape 23" o:spid="_x0000_s1035" type="#_x0000_t176" style="position:absolute;margin-left:-1.85pt;margin-top:245.6pt;width:67.4pt;height:44.05pt;z-index:251679744;visibility:visible;mso-wrap-style:square;mso-width-percent:0;mso-height-percent:0;mso-wrap-distance-left:9pt;mso-wrap-distance-top:0;mso-wrap-distance-right:9pt;mso-wrap-distance-bottom:0;mso-position-horizontal:absolute;mso-position-horizontal-relative:text;mso-position-vertical:absolute;mso-position-vertical-relative:text;mso-width-percent:0;mso-height-percent:0;mso-width-relative:page;mso-height-relative:page;v-text-anchor:top" o:gfxdata="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" fillcolor="white [3212]" strokecolor="#f2f2f2 [3041]" strokeweight="3pt">
                 <v:shadow on="t" color="#243f60 [1604]" opacity=".5" offset="1pt"/>
                 <v:textbox>
                   <w:txbxContent>
@@ -2871,7 +2849,7 @@
           </mc:Choice>
           <mc:Fallback>
             <w:pict>
-              <v:shape id="AutoShape 28" o:spid="_x0000_s1026" type="#_x0000_t32" style="position:absolute;margin-left:268.7pt;margin-top:321.1pt;width:43.6pt;height:68.5pt;flip:x y;z-index:251695104;visibility:visible;mso-wrap-style:square;mso-width-percent:0;mso-height-percent:0;mso-wrap-distance-left:9pt;mso-wrap-distance-top:0;mso-wrap-distance-right:9pt;mso-wrap-distance-bottom:0;mso-position-horizontal:absolute;mso-position-horizontal-relative:text;mso-position-vertical:absolute;mso-position-vertical-relative:text;mso-width-percent:0;mso-height-percent:0;mso-width-relative:page;mso-height-relative:page" o:gfxdata="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" strokecolor="#f2f2f2 [3041]" strokeweight="3pt">
+              <v:shape w14:anchorId="43D24B76" id="AutoShape 28" o:spid="_x0000_s1026" type="#_x0000_t32" style="position:absolute;margin-left:268.7pt;margin-top:321.1pt;width:43.6pt;height:68.5pt;flip:x y;z-index:251695104;visibility:visible;mso-wrap-style:square;mso-width-percent:0;mso-height-percent:0;mso-wrap-distance-left:9pt;mso-wrap-distance-top:0;mso-wrap-distance-right:9pt;mso-wrap-distance-bottom:0;mso-position-horizontal:absolute;mso-position-horizontal-relative:text;mso-position-vertical:absolute;mso-position-vertical-relative:text;mso-width-percent:0;mso-height-percent:0;mso-width-relative:page;mso-height-relative:page" o:gfxdata="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" strokecolor="#f2f2f2 [3041]" strokeweight="3pt">
                 <v:stroke dashstyle="3 1" endarrow="block"/>
                 <v:shadow on="t" color="#7f7f7f [1601]" opacity=".5"/>
               </v:shape>
@@ -2995,7 +2973,7 @@
           </mc:Choice>
           <mc:Fallback>
             <w:pict>
-              <v:shape id="AutoShape 27" o:spid="_x0000_s1036" type="#_x0000_t176" style="position:absolute;margin-left:312.35pt;margin-top:371.75pt;width:67.4pt;height:44.05pt;z-index:251696128;visibility:visible;mso-wrap-style:square;mso-width-percent:0;mso-height-percent:0;mso-wrap-distance-left:9pt;mso-wrap-distance-top:0;mso-wrap-distance-right:9pt;mso-wrap-distance-bottom:0;mso-position-horizontal:absolute;mso-position-horizontal-relative:text;mso-position-vertical:absolute;mso-position-vertical-relative:text;mso-width-percent:0;mso-height-percent:0;mso-width-relative:page;mso-height-relative:page;v-text-anchor:top" o:gfxdata="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" fillcolor="white [3212]" strokecolor="#f2f2f2 [3041]" strokeweight="3pt">
+              <v:shape w14:anchorId="20EEBA8B" id="AutoShape 27" o:spid="_x0000_s1036" type="#_x0000_t176" style="position:absolute;margin-left:312.35pt;margin-top:371.75pt;width:67.4pt;height:44.05pt;z-index:251696128;visibility:visible;mso-wrap-style:square;mso-width-percent:0;mso-height-percent:0;mso-wrap-distance-left:9pt;mso-wrap-distance-top:0;mso-wrap-distance-right:9pt;mso-wrap-distance-bottom:0;mso-position-horizontal:absolute;mso-position-horizontal-relative:text;mso-position-vertical:absolute;mso-position-vertical-relative:text;mso-width-percent:0;mso-height-percent:0;mso-width-relative:page;mso-height-relative:page;v-text-anchor:top" o:gfxdata="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" fillcolor="white [3212]" strokecolor="#f2f2f2 [3041]" strokeweight="3pt">
                 <v:shadow on="t" color="#243f60 [1604]" opacity=".5" offset="1pt"/>
                 <v:textbox>
                   <w:txbxContent>
@@ -3118,7 +3096,7 @@
           </mc:Choice>
           <mc:Fallback>
             <w:pict>
-              <v:shape id="AutoShape 33" o:spid="_x0000_s1026" type="#_x0000_t32" style="position:absolute;margin-left:396.5pt;margin-top:193.55pt;width:74pt;height:96pt;flip:x;z-index:251689984;visibility:visible;mso-wrap-style:square;mso-width-percent:0;mso-height-percent:0;mso-wrap-distance-left:9pt;mso-wrap-distance-top:0;mso-wrap-distance-right:9pt;mso-wrap-distance-bottom:0;mso-position-horizontal:absolute;mso-position-horizontal-relative:text;mso-position-vertical:absolute;mso-position-vertical-relative:text;mso-width-percent:0;mso-height-percent:0;mso-width-relative:page;mso-height-relative:page" o:gfxdata="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" strokecolor="#f2f2f2 [3041]" strokeweight="3pt">
+              <v:shape w14:anchorId="7A638624" id="AutoShape 33" o:spid="_x0000_s1026" type="#_x0000_t32" style="position:absolute;margin-left:396.5pt;margin-top:193.55pt;width:74pt;height:96pt;flip:x;z-index:251689984;visibility:visible;mso-wrap-style:square;mso-width-percent:0;mso-height-percent:0;mso-wrap-distance-left:9pt;mso-wrap-distance-top:0;mso-wrap-distance-right:9pt;mso-wrap-distance-bottom:0;mso-position-horizontal:absolute;mso-position-horizontal-relative:text;mso-position-vertical:absolute;mso-position-vertical-relative:text;mso-width-percent:0;mso-height-percent:0;mso-width-relative:page;mso-height-relative:page" o:gfxdata="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" strokecolor="#f2f2f2 [3041]" strokeweight="3pt">
                 <v:stroke endarrow="block"/>
                 <v:shadow on="t" color="#7f7f7f [1601]" opacity=".5"/>
               </v:shape>
@@ -3228,7 +3206,7 @@
           </mc:Choice>
           <mc:Fallback>
             <w:pict>
-              <v:shape id="AutoShape 29" o:spid="_x0000_s1037" type="#_x0000_t176" style="position:absolute;margin-left:139.85pt;margin-top:-.45pt;width:67.4pt;height:24.65pt;z-index:251685888;visibility:visible;mso-wrap-style:square;mso-width-percent:0;mso-height-percent:0;mso-wrap-distance-left:9pt;mso-wrap-distance-top:0;mso-wrap-distance-right:9pt;mso-wrap-distance-bottom:0;mso-position-horizontal:absolute;mso-position-horizontal-relative:text;mso-position-vertical:absolute;mso-position-vertical-relative:text;mso-width-percent:0;mso-height-percent:0;mso-width-relative:page;mso-height-relative:page;v-text-anchor:top" o:gfxdata="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" fillcolor="white [3212]" strokecolor="#f2f2f2 [3041]" strokeweight="3pt">
+              <v:shape w14:anchorId="0329FD55" id="AutoShape 29" o:spid="_x0000_s1037" type="#_x0000_t176" style="position:absolute;margin-left:139.85pt;margin-top:-.45pt;width:67.4pt;height:24.65pt;z-index:251685888;visibility:visible;mso-wrap-style:square;mso-width-percent:0;mso-height-percent:0;mso-wrap-distance-left:9pt;mso-wrap-distance-top:0;mso-wrap-distance-right:9pt;mso-wrap-distance-bottom:0;mso-position-horizontal:absolute;mso-position-horizontal-relative:text;mso-position-vertical:absolute;mso-position-vertical-relative:text;mso-width-percent:0;mso-height-percent:0;mso-width-relative:page;mso-height-relative:page;v-text-anchor:top" o:gfxdata="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" fillcolor="white [3212]" strokecolor="#f2f2f2 [3041]" strokeweight="3pt">
                 <v:shadow on="t" color="#243f60 [1604]" opacity=".5" offset="1pt"/>
                 <v:textbox>
                   <w:txbxContent>
@@ -3337,7 +3315,7 @@
           </mc:Choice>
           <mc:Fallback>
             <w:pict>
-              <v:shape id="AutoShape 31" o:spid="_x0000_s1026" type="#_x0000_t32" style="position:absolute;margin-left:183.15pt;margin-top:24.2pt;width:12.7pt;height:24pt;z-index:251687936;visibility:visible;mso-wrap-style:square;mso-width-percent:0;mso-height-percent:0;mso-wrap-distance-left:9pt;mso-wrap-distance-top:0;mso-wrap-distance-right:9pt;mso-wrap-distance-bottom:0;mso-position-horizontal:absolute;mso-position-horizontal-relative:text;mso-position-vertical:absolute;mso-position-vertical-relative:text;mso-width-percent:0;mso-height-percent:0;mso-width-relative:page;mso-height-relative:page" o:gfxdata="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" strokecolor="#f2f2f2 [3041]" strokeweight="3pt">
+              <v:shape w14:anchorId="21AAD33D" id="AutoShape 31" o:spid="_x0000_s1026" type="#_x0000_t32" style="position:absolute;margin-left:183.15pt;margin-top:24.2pt;width:12.7pt;height:24pt;z-index:251687936;visibility:visible;mso-wrap-style:square;mso-width-percent:0;mso-height-percent:0;mso-wrap-distance-left:9pt;mso-wrap-distance-top:0;mso-wrap-distance-right:9pt;mso-wrap-distance-bottom:0;mso-position-horizontal:absolute;mso-position-horizontal-relative:text;mso-position-vertical:absolute;mso-position-vertical-relative:text;mso-width-percent:0;mso-height-percent:0;mso-width-relative:page;mso-height-relative:page" o:gfxdata="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" strokecolor="#f2f2f2 [3041]" strokeweight="3pt">
                 <v:stroke endarrow="block"/>
                 <v:shadow on="t" color="#7f7f7f [1601]" opacity=".5"/>
               </v:shape>
@@ -3429,7 +3407,7 @@
           </mc:Choice>
           <mc:Fallback>
             <w:pict>
-              <v:shape id="AutoShape 30" o:spid="_x0000_s1026" type="#_x0000_t32" style="position:absolute;margin-left:159.85pt;margin-top:24.2pt;width:11.3pt;height:32pt;flip:x;z-index:251686912;visibility:visible;mso-wrap-style:square;mso-width-percent:0;mso-height-percent:0;mso-wrap-distance-left:9pt;mso-wrap-distance-top:0;mso-wrap-distance-right:9pt;mso-wrap-distance-bottom:0;mso-position-horizontal:absolute;mso-position-horizontal-relative:text;mso-position-vertical:absolute;mso-position-vertical-relative:text;mso-width-percent:0;mso-height-percent:0;mso-width-relative:page;mso-height-relative:page" o:gfxdata="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" strokecolor="#f2f2f2 [3041]" strokeweight="3pt">
+              <v:shape w14:anchorId="01610DFF" id="AutoShape 30" o:spid="_x0000_s1026" type="#_x0000_t32" style="position:absolute;margin-left:159.85pt;margin-top:24.2pt;width:11.3pt;height:32pt;flip:x;z-index:251686912;visibility:visible;mso-wrap-style:square;mso-width-percent:0;mso-height-percent:0;mso-wrap-distance-left:9pt;mso-wrap-distance-top:0;mso-wrap-distance-right:9pt;mso-wrap-distance-bottom:0;mso-position-horizontal:absolute;mso-position-horizontal-relative:text;mso-position-vertical:absolute;mso-position-vertical-relative:text;mso-width-percent:0;mso-height-percent:0;mso-width-relative:page;mso-height-relative:page" o:gfxdata="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" strokecolor="#f2f2f2 [3041]" strokeweight="3pt">
                 <v:stroke endarrow="block"/>
                 <v:shadow on="t" color="#7f7f7f [1601]" opacity=".5"/>
               </v:shape>
@@ -3521,7 +3499,7 @@
           </mc:Choice>
           <mc:Fallback>
             <w:pict>
-              <v:shape id="AutoShape 28" o:spid="_x0000_s1026" type="#_x0000_t32" style="position:absolute;margin-left:171.15pt;margin-top:240.85pt;width:24.7pt;height:71.35pt;flip:x y;z-index:251684864;visibility:visible;mso-wrap-style:square;mso-width-percent:0;mso-height-percent:0;mso-wrap-distance-left:9pt;mso-wrap-distance-top:0;mso-wrap-distance-right:9pt;mso-wrap-distance-bottom:0;mso-position-horizontal:absolute;mso-position-horizontal-relative:text;mso-position-vertical:absolute;mso-position-vertical-relative:text;mso-width-percent:0;mso-height-percent:0;mso-width-relative:page;mso-height-relative:page" o:gfxdata="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" strokecolor="#f2f2f2 [3041]" strokeweight="3pt">
+              <v:shape w14:anchorId="0C1D4F46" id="AutoShape 28" o:spid="_x0000_s1026" type="#_x0000_t32" style="position:absolute;margin-left:171.15pt;margin-top:240.85pt;width:24.7pt;height:71.35pt;flip:x y;z-index:251684864;visibility:visible;mso-wrap-style:square;mso-width-percent:0;mso-height-percent:0;mso-wrap-distance-left:9pt;mso-wrap-distance-top:0;mso-wrap-distance-right:9pt;mso-wrap-distance-bottom:0;mso-position-horizontal:absolute;mso-position-horizontal-relative:text;mso-position-vertical:absolute;mso-position-vertical-relative:text;mso-width-percent:0;mso-height-percent:0;mso-width-relative:page;mso-height-relative:page" o:gfxdata="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" strokecolor="#f2f2f2 [3041]" strokeweight="3pt">
                 <v:stroke endarrow="block"/>
                 <v:shadow on="t" color="#7f7f7f [1601]" opacity=".5"/>
               </v:shape>
@@ -3645,7 +3623,7 @@
           </mc:Choice>
           <mc:Fallback>
             <w:pict>
-              <v:shape id="_x0000_s1038" type="#_x0000_t176" style="position:absolute;margin-left:159.85pt;margin-top:312.2pt;width:67.4pt;height:39.95pt;z-index:251691008;visibility:visible;mso-wrap-style:square;mso-width-percent:0;mso-height-percent:0;mso-wrap-distance-left:9pt;mso-wrap-distance-top:0;mso-wrap-distance-right:9pt;mso-wrap-distance-bottom:0;mso-position-horizontal:absolute;mso-position-horizontal-relative:text;mso-position-vertical:absolute;mso-position-vertical-relative:text;mso-width-percent:0;mso-height-percent:0;mso-width-relative:page;mso-height-relative:page;v-text-anchor:top" o:gfxdata="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" fillcolor="white [3212]" strokecolor="#f2f2f2 [3041]" strokeweight="3pt">
+              <v:shape w14:anchorId="414FFB20" id="_x0000_s1038" type="#_x0000_t176" style="position:absolute;margin-left:159.85pt;margin-top:312.2pt;width:67.4pt;height:39.95pt;z-index:251691008;visibility:visible;mso-wrap-style:square;mso-width-percent:0;mso-height-percent:0;mso-wrap-distance-left:9pt;mso-wrap-distance-top:0;mso-wrap-distance-right:9pt;mso-wrap-distance-bottom:0;mso-position-horizontal:absolute;mso-position-horizontal-relative:text;mso-position-vertical:absolute;mso-position-vertical-relative:text;mso-width-percent:0;mso-height-percent:0;mso-width-relative:page;mso-height-relative:page;v-text-anchor:top" o:gfxdata="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" fillcolor="white [3212]" strokecolor="#f2f2f2 [3041]" strokeweight="3pt">
                 <v:shadow on="t" color="#243f60 [1604]" opacity=".5" offset="1pt"/>
                 <v:textbox>
                   <w:txbxContent>
@@ -3768,7 +3746,7 @@
           </mc:Choice>
           <mc:Fallback>
             <w:pict>
-              <v:shape id="AutoShape 25" o:spid="_x0000_s1026" type="#_x0000_t32" style="position:absolute;margin-left:117.15pt;margin-top:222.85pt;width:22.7pt;height:66.7pt;flip:y;z-index:251681792;visibility:visible;mso-wrap-style:square;mso-width-percent:0;mso-height-percent:0;mso-wrap-distance-left:9pt;mso-wrap-distance-top:0;mso-wrap-distance-right:9pt;mso-wrap-distance-bottom:0;mso-position-horizontal:absolute;mso-position-horizontal-relative:text;mso-position-vertical:absolute;mso-position-vertical-relative:text;mso-width-percent:0;mso-height-percent:0;mso-width-relative:page;mso-height-relative:page" o:gfxdata="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" strokecolor="#f2f2f2 [3041]" strokeweight="3pt">
+              <v:shape w14:anchorId="35CE3384" id="AutoShape 25" o:spid="_x0000_s1026" type="#_x0000_t32" style="position:absolute;margin-left:117.15pt;margin-top:222.85pt;width:22.7pt;height:66.7pt;flip:y;z-index:251681792;visibility:visible;mso-wrap-style:square;mso-width-percent:0;mso-height-percent:0;mso-wrap-distance-left:9pt;mso-wrap-distance-top:0;mso-wrap-distance-right:9pt;mso-wrap-distance-bottom:0;mso-position-horizontal:absolute;mso-position-horizontal-relative:text;mso-position-vertical:absolute;mso-position-vertical-relative:text;mso-width-percent:0;mso-height-percent:0;mso-width-relative:page;mso-height-relative:page" o:gfxdata="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" strokecolor="#f2f2f2 [3041]" strokeweight="3pt">
                 <v:stroke endarrow="block"/>
                 <v:shadow on="t" color="#7f7f7f [1601]" opacity=".5"/>
               </v:shape>
@@ -3892,7 +3870,7 @@
           </mc:Choice>
           <mc:Fallback>
             <w:pict>
-              <v:shape id="AutoShape 26" o:spid="_x0000_s1039" type="#_x0000_t176" style="position:absolute;margin-left:77.85pt;margin-top:289.55pt;width:67.4pt;height:39.95pt;z-index:251682816;visibility:visible;mso-wrap-style:square;mso-width-percent:0;mso-height-percent:0;mso-wrap-distance-left:9pt;mso-wrap-distance-top:0;mso-wrap-distance-right:9pt;mso-wrap-distance-bottom:0;mso-position-horizontal:absolute;mso-position-horizontal-relative:text;mso-position-vertical:absolute;mso-position-vertical-relative:text;mso-width-percent:0;mso-height-percent:0;mso-width-relative:page;mso-height-relative:page;v-text-anchor:top" o:gfxdata="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" fillcolor="white [3212]" strokecolor="#f2f2f2 [3041]" strokeweight="3pt">
+              <v:shape w14:anchorId="336E3CCD" id="AutoShape 26" o:spid="_x0000_s1039" type="#_x0000_t176" style="position:absolute;margin-left:77.85pt;margin-top:289.55pt;width:67.4pt;height:39.95pt;z-index:251682816;visibility:visible;mso-wrap-style:square;mso-width-percent:0;mso-height-percent:0;mso-wrap-distance-left:9pt;mso-wrap-distance-top:0;mso-wrap-distance-right:9pt;mso-wrap-distance-bottom:0;mso-position-horizontal:absolute;mso-position-horizontal-relative:text;mso-position-vertical:absolute;mso-position-vertical-relative:text;mso-width-percent:0;mso-height-percent:0;mso-width-relative:page;mso-height-relative:page;v-text-anchor:top" o:gfxdata="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" fillcolor="white [3212]" strokecolor="#f2f2f2 [3041]" strokeweight="3pt">
                 <v:shadow on="t" color="#243f60 [1604]" opacity=".5" offset="1pt"/>
                 <v:textbox>
                   <w:txbxContent>
@@ -4015,7 +3993,7 @@
           </mc:Choice>
           <mc:Fallback>
             <w:pict>
-              <v:shape id="AutoShape 24" o:spid="_x0000_s1026" type="#_x0000_t32" style="position:absolute;margin-left:65.9pt;margin-top:216.85pt;width:43.95pt;height:32.7pt;flip:y;z-index:251680768;visibility:visible;mso-wrap-style:square;mso-width-percent:0;mso-height-percent:0;mso-wrap-distance-left:9pt;mso-wrap-distance-top:0;mso-wrap-distance-right:9pt;mso-wrap-distance-bottom:0;mso-position-horizontal:absolute;mso-position-horizontal-relative:text;mso-position-vertical:absolute;mso-position-vertical-relative:text;mso-width-percent:0;mso-height-percent:0;mso-width-relative:page;mso-height-relative:page" o:gfxdata="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" strokecolor="#f2f2f2 [3041]" strokeweight="3pt">
+              <v:shape w14:anchorId="46461107" id="AutoShape 24" o:spid="_x0000_s1026" type="#_x0000_t32" style="position:absolute;margin-left:65.9pt;margin-top:216.85pt;width:43.95pt;height:32.7pt;flip:y;z-index:251680768;visibility:visible;mso-wrap-style:square;mso-width-percent:0;mso-height-percent:0;mso-wrap-distance-left:9pt;mso-wrap-distance-top:0;mso-wrap-distance-right:9pt;mso-wrap-distance-bottom:0;mso-position-horizontal:absolute;mso-position-horizontal-relative:text;mso-position-vertical:absolute;mso-position-vertical-relative:text;mso-width-percent:0;mso-height-percent:0;mso-width-relative:page;mso-height-relative:page" o:gfxdata="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" strokecolor="#f2f2f2 [3041]" strokeweight="3pt">
                 <v:stroke endarrow="block"/>
                 <v:shadow on="t" color="#7f7f7f [1601]" opacity=".5"/>
               </v:shape>
@@ -4107,7 +4085,7 @@
           </mc:Choice>
           <mc:Fallback>
             <w:pict>
-              <v:shape id="AutoShape 22" o:spid="_x0000_s1026" type="#_x0000_t32" style="position:absolute;margin-left:31.85pt;margin-top:43.5pt;width:46pt;height:90.7pt;z-index:251678720;visibility:visible;mso-wrap-style:square;mso-width-percent:0;mso-height-percent:0;mso-wrap-distance-left:9pt;mso-wrap-distance-top:0;mso-wrap-distance-right:9pt;mso-wrap-distance-bottom:0;mso-position-horizontal:absolute;mso-position-horizontal-relative:text;mso-position-vertical:absolute;mso-position-vertical-relative:text;mso-width-percent:0;mso-height-percent:0;mso-width-relative:page;mso-height-relative:page" o:gfxdata="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" strokecolor="#f2f2f2 [3041]" strokeweight="3pt">
+              <v:shape w14:anchorId="7A116710" id="AutoShape 22" o:spid="_x0000_s1026" type="#_x0000_t32" style="position:absolute;margin-left:31.85pt;margin-top:43.5pt;width:46pt;height:90.7pt;z-index:251678720;visibility:visible;mso-wrap-style:square;mso-width-percent:0;mso-height-percent:0;mso-wrap-distance-left:9pt;mso-wrap-distance-top:0;mso-wrap-distance-right:9pt;mso-wrap-distance-bottom:0;mso-position-horizontal:absolute;mso-position-horizontal-relative:text;mso-position-vertical:absolute;mso-position-vertical-relative:text;mso-width-percent:0;mso-height-percent:0;mso-width-relative:page;mso-height-relative:page" o:gfxdata="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" strokecolor="#f2f2f2 [3041]" strokeweight="3pt">
                 <v:stroke endarrow="block"/>
                 <v:shadow on="t" color="#7f7f7f [1601]" opacity=".5"/>
               </v:shape>
@@ -4231,7 +4209,7 @@
           </mc:Choice>
           <mc:Fallback>
             <w:pict>
-              <v:shape id="AutoShape 21" o:spid="_x0000_s1040" type="#_x0000_t176" style="position:absolute;margin-left:-1.5pt;margin-top:3.55pt;width:67.4pt;height:39.95pt;z-index:251677696;visibility:visible;mso-wrap-style:square;mso-width-percent:0;mso-height-percent:0;mso-wrap-distance-left:9pt;mso-wrap-distance-top:0;mso-wrap-distance-right:9pt;mso-wrap-distance-bottom:0;mso-position-horizontal:absolute;mso-position-horizontal-relative:text;mso-position-vertical:absolute;mso-position-vertical-relative:text;mso-width-percent:0;mso-height-percent:0;mso-width-relative:page;mso-height-relative:page;v-text-anchor:top" o:gfxdata="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" fillcolor="white [3212]" strokecolor="#f2f2f2 [3041]" strokeweight="3pt">
+              <v:shape w14:anchorId="6D080BFB" id="AutoShape 21" o:spid="_x0000_s1040" type="#_x0000_t176" style="position:absolute;margin-left:-1.5pt;margin-top:3.55pt;width:67.4pt;height:39.95pt;z-index:251677696;visibility:visible;mso-wrap-style:square;mso-width-percent:0;mso-height-percent:0;mso-wrap-distance-left:9pt;mso-wrap-distance-top:0;mso-wrap-distance-right:9pt;mso-wrap-distance-bottom:0;mso-position-horizontal:absolute;mso-position-horizontal-relative:text;mso-position-vertical:absolute;mso-position-vertical-relative:text;mso-width-percent:0;mso-height-percent:0;mso-width-relative:page;mso-height-relative:page;v-text-anchor:top" o:gfxdata="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" fillcolor="white [3212]" strokecolor="#f2f2f2 [3041]" strokeweight="3pt">
                 <v:shadow on="t" color="#243f60 [1604]" opacity=".5" offset="1pt"/>
                 <v:textbox>
                   <w:txbxContent>
@@ -4296,7 +4274,7 @@
                     </pic:cNvPicPr>
                   </pic:nvPicPr>
                   <pic:blipFill>
-                    <a:blip r:embed="rId10">
+                    <a:blip r:embed="rId9">
                       <a:extLst>
                         <a:ext uri="{28A0092B-C50C-407E-A947-70E740481C1C}">
                           <a14:useLocalDpi xmlns:a14="http://schemas.microsoft.com/office/drawing/2010/main" val="0"/>
@@ -4604,31 +4582,57 @@
           <w:sz w:val="27"/>
           <w:szCs w:val="27"/>
         </w:rPr>
-        <w:t xml:space="preserve">. These virtual disks exist in the form of a </w:t>
-      </w:r>
-      <w:r>
-        <w:rPr>
-          <w:rFonts w:asciiTheme="majorHAnsi" w:hAnsiTheme="majorHAnsi"/>
-          <w:sz w:val="27"/>
-          <w:szCs w:val="27"/>
-        </w:rPr>
-        <w:t xml:space="preserve">.D64 or .G64 </w:t>
-      </w:r>
-      <w:r>
-        <w:rPr>
-          <w:rFonts w:asciiTheme="majorHAnsi" w:hAnsiTheme="majorHAnsi"/>
-          <w:sz w:val="27"/>
-          <w:szCs w:val="27"/>
-        </w:rPr>
-        <w:t xml:space="preserve">file on a storage device, such as the </w:t>
-      </w:r>
-      <w:r>
-        <w:rPr>
-          <w:rFonts w:asciiTheme="majorHAnsi" w:hAnsiTheme="majorHAnsi"/>
-          <w:sz w:val="27"/>
-          <w:szCs w:val="27"/>
-        </w:rPr>
-        <w:t xml:space="preserve">supplied USB stick. </w:t>
+        <w:t xml:space="preserve">. These virtual disks exist in the form of </w:t>
+      </w:r>
+      <w:proofErr w:type="gramStart"/>
+      <w:r>
+        <w:rPr>
+          <w:rFonts w:asciiTheme="majorHAnsi" w:hAnsiTheme="majorHAnsi"/>
+          <w:sz w:val="27"/>
+          <w:szCs w:val="27"/>
+        </w:rPr>
+        <w:t xml:space="preserve">a </w:t>
+      </w:r>
+      <w:r>
+        <w:rPr>
+          <w:rFonts w:asciiTheme="majorHAnsi" w:hAnsiTheme="majorHAnsi"/>
+          <w:sz w:val="27"/>
+          <w:szCs w:val="27"/>
+        </w:rPr>
+        <w:t>.D</w:t>
+      </w:r>
+      <w:proofErr w:type="gramEnd"/>
+      <w:r>
+        <w:rPr>
+          <w:rFonts w:asciiTheme="majorHAnsi" w:hAnsiTheme="majorHAnsi"/>
+          <w:sz w:val="27"/>
+          <w:szCs w:val="27"/>
+        </w:rPr>
+        <w:t xml:space="preserve">64 or .G64 </w:t>
+      </w:r>
+      <w:r>
+        <w:rPr>
+          <w:rFonts w:asciiTheme="majorHAnsi" w:hAnsiTheme="majorHAnsi"/>
+          <w:sz w:val="27"/>
+          <w:szCs w:val="27"/>
+        </w:rPr>
+        <w:t xml:space="preserve">file on a storage device, such as </w:t>
+      </w:r>
+      <w:r>
+        <w:rPr>
+          <w:rFonts w:asciiTheme="majorHAnsi" w:hAnsiTheme="majorHAnsi"/>
+          <w:sz w:val="27"/>
+          <w:szCs w:val="27"/>
+        </w:rPr>
+        <w:t xml:space="preserve">a </w:t>
+      </w:r>
+      <w:r>
+        <w:rPr>
+          <w:rFonts w:asciiTheme="majorHAnsi" w:hAnsiTheme="majorHAnsi"/>
+          <w:sz w:val="27"/>
+          <w:szCs w:val="27"/>
+        </w:rPr>
+        <w:t xml:space="preserve">USB stick. </w:t>
       </w:r>
       <w:r>
         <w:rPr>
@@ -6863,6 +6867,346 @@
           <w:szCs w:val="27"/>
           <w:u w:val="single"/>
         </w:rPr>
+        <w:t>Modem support</w:t>
+      </w:r>
+    </w:p>
+    <w:p>
+      <w:pPr>
+        <w:tabs>
+          <w:tab w:val="left" w:pos="3192"/>
+        </w:tabs>
+        <w:rPr>
+          <w:rFonts w:asciiTheme="majorHAnsi" w:hAnsiTheme="majorHAnsi"/>
+          <w:sz w:val="27"/>
+          <w:szCs w:val="27"/>
+        </w:rPr>
+      </w:pPr>
+      <w:r>
+        <w:rPr>
+          <w:rFonts w:asciiTheme="majorHAnsi" w:hAnsiTheme="majorHAnsi"/>
+          <w:sz w:val="27"/>
+          <w:szCs w:val="27"/>
+        </w:rPr>
+        <w:t>Starting from version 3.7, a lightweight modem emulation layer is provided</w:t>
+      </w:r>
+      <w:r>
+        <w:rPr>
+          <w:rFonts w:asciiTheme="majorHAnsi" w:hAnsiTheme="majorHAnsi"/>
+          <w:sz w:val="27"/>
+          <w:szCs w:val="27"/>
+        </w:rPr>
+        <w:t xml:space="preserve"> </w:t>
+      </w:r>
+      <w:r>
+        <w:rPr>
+          <w:rFonts w:asciiTheme="majorHAnsi" w:hAnsiTheme="majorHAnsi"/>
+          <w:sz w:val="27"/>
+          <w:szCs w:val="27"/>
+        </w:rPr>
+        <w:t>in the firmware of the Ultimate. This modem layer is accessible through an</w:t>
+      </w:r>
+      <w:r>
+        <w:rPr>
+          <w:rFonts w:asciiTheme="majorHAnsi" w:hAnsiTheme="majorHAnsi"/>
+          <w:sz w:val="27"/>
+          <w:szCs w:val="27"/>
+        </w:rPr>
+        <w:t xml:space="preserve"> </w:t>
+      </w:r>
+      <w:r>
+        <w:rPr>
+          <w:rFonts w:asciiTheme="majorHAnsi" w:hAnsiTheme="majorHAnsi"/>
+          <w:sz w:val="27"/>
+          <w:szCs w:val="27"/>
+        </w:rPr>
+        <w:t xml:space="preserve">emulated MOS 6551 ACIA chip. This chip was found in the </w:t>
+      </w:r>
+      <w:proofErr w:type="spellStart"/>
+      <w:r>
+        <w:rPr>
+          <w:rFonts w:asciiTheme="majorHAnsi" w:hAnsiTheme="majorHAnsi"/>
+          <w:sz w:val="27"/>
+          <w:szCs w:val="27"/>
+        </w:rPr>
+        <w:t>SwiftLink</w:t>
+      </w:r>
+      <w:proofErr w:type="spellEnd"/>
+      <w:r>
+        <w:rPr>
+          <w:rFonts w:asciiTheme="majorHAnsi" w:hAnsiTheme="majorHAnsi"/>
+          <w:sz w:val="27"/>
+          <w:szCs w:val="27"/>
+        </w:rPr>
+        <w:t xml:space="preserve"> </w:t>
+      </w:r>
+      <w:r>
+        <w:rPr>
+          <w:rFonts w:asciiTheme="majorHAnsi" w:hAnsiTheme="majorHAnsi"/>
+          <w:sz w:val="27"/>
+          <w:szCs w:val="27"/>
+        </w:rPr>
+        <w:t>cartridge, as well as some other ACIA based RS-232 cartridges of the time.</w:t>
+      </w:r>
+    </w:p>
+    <w:p>
+      <w:pPr>
+        <w:tabs>
+          <w:tab w:val="left" w:pos="3192"/>
+        </w:tabs>
+        <w:rPr>
+          <w:rFonts w:asciiTheme="majorHAnsi" w:hAnsiTheme="majorHAnsi"/>
+          <w:sz w:val="27"/>
+          <w:szCs w:val="27"/>
+        </w:rPr>
+      </w:pPr>
+    </w:p>
+    <w:p>
+      <w:pPr>
+        <w:tabs>
+          <w:tab w:val="left" w:pos="3192"/>
+        </w:tabs>
+        <w:rPr>
+          <w:rFonts w:asciiTheme="majorHAnsi" w:hAnsiTheme="majorHAnsi"/>
+          <w:sz w:val="27"/>
+          <w:szCs w:val="27"/>
+        </w:rPr>
+      </w:pPr>
+      <w:r>
+        <w:rPr>
+          <w:rFonts w:asciiTheme="majorHAnsi" w:hAnsiTheme="majorHAnsi"/>
+          <w:sz w:val="27"/>
+          <w:szCs w:val="27"/>
+        </w:rPr>
+        <w:t>The modem emulation layer bridges the ACIA chip and the LAN port. The modem</w:t>
+      </w:r>
+      <w:r>
+        <w:rPr>
+          <w:rFonts w:asciiTheme="majorHAnsi" w:hAnsiTheme="majorHAnsi"/>
+          <w:sz w:val="27"/>
+          <w:szCs w:val="27"/>
+        </w:rPr>
+        <w:t xml:space="preserve"> </w:t>
+      </w:r>
+      <w:r>
+        <w:rPr>
+          <w:rFonts w:asciiTheme="majorHAnsi" w:hAnsiTheme="majorHAnsi"/>
+          <w:sz w:val="27"/>
+          <w:szCs w:val="27"/>
+        </w:rPr>
+        <w:t xml:space="preserve">connects to a server (e.g. one that is running a bulletin board system) through the internet. </w:t>
+      </w:r>
+      <w:r>
+        <w:rPr>
+          <w:rFonts w:asciiTheme="majorHAnsi" w:hAnsiTheme="majorHAnsi"/>
+          <w:sz w:val="27"/>
+          <w:szCs w:val="27"/>
+        </w:rPr>
+        <w:t xml:space="preserve"> </w:t>
+      </w:r>
+      <w:r>
+        <w:rPr>
+          <w:rFonts w:asciiTheme="majorHAnsi" w:hAnsiTheme="majorHAnsi"/>
+          <w:sz w:val="27"/>
+          <w:szCs w:val="27"/>
+        </w:rPr>
+        <w:t>In order to use this, the modem needs to be enabled in the config</w:t>
+      </w:r>
+      <w:r>
+        <w:rPr>
+          <w:rFonts w:asciiTheme="majorHAnsi" w:hAnsiTheme="majorHAnsi"/>
+          <w:sz w:val="27"/>
+          <w:szCs w:val="27"/>
+        </w:rPr>
+        <w:t>u</w:t>
+      </w:r>
+      <w:r>
+        <w:rPr>
+          <w:rFonts w:asciiTheme="majorHAnsi" w:hAnsiTheme="majorHAnsi"/>
+          <w:sz w:val="27"/>
+          <w:szCs w:val="27"/>
+        </w:rPr>
+        <w:t>ration menu</w:t>
+      </w:r>
+      <w:r>
+        <w:rPr>
+          <w:rFonts w:asciiTheme="majorHAnsi" w:hAnsiTheme="majorHAnsi"/>
+          <w:sz w:val="27"/>
+          <w:szCs w:val="27"/>
+        </w:rPr>
+        <w:t xml:space="preserve"> </w:t>
+      </w:r>
+      <w:r>
+        <w:rPr>
+          <w:rFonts w:asciiTheme="majorHAnsi" w:hAnsiTheme="majorHAnsi"/>
+          <w:sz w:val="27"/>
+          <w:szCs w:val="27"/>
+        </w:rPr>
+        <w:t>of the Ultimate application, as well as in the terminal program, e.g. CCGMS.</w:t>
+      </w:r>
+      <w:r>
+        <w:rPr>
+          <w:rFonts w:asciiTheme="majorHAnsi" w:hAnsiTheme="majorHAnsi"/>
+          <w:sz w:val="27"/>
+          <w:szCs w:val="27"/>
+        </w:rPr>
+        <w:t xml:space="preserve"> </w:t>
+      </w:r>
+      <w:r>
+        <w:rPr>
+          <w:rFonts w:asciiTheme="majorHAnsi" w:hAnsiTheme="majorHAnsi"/>
+          <w:sz w:val="27"/>
+          <w:szCs w:val="27"/>
+        </w:rPr>
+        <w:t>The modem will respond to commands such as "ATDT", which is followed by the</w:t>
+      </w:r>
+      <w:r>
+        <w:rPr>
+          <w:rFonts w:asciiTheme="majorHAnsi" w:hAnsiTheme="majorHAnsi"/>
+          <w:sz w:val="27"/>
+          <w:szCs w:val="27"/>
+        </w:rPr>
+        <w:t xml:space="preserve"> </w:t>
+      </w:r>
+      <w:r>
+        <w:rPr>
+          <w:rFonts w:asciiTheme="majorHAnsi" w:hAnsiTheme="majorHAnsi"/>
+          <w:sz w:val="27"/>
+          <w:szCs w:val="27"/>
+        </w:rPr>
+        <w:t>domain name, followed by a colon and the port num</w:t>
+      </w:r>
+      <w:r>
+        <w:rPr>
+          <w:rFonts w:asciiTheme="majorHAnsi" w:hAnsiTheme="majorHAnsi"/>
+          <w:sz w:val="27"/>
+          <w:szCs w:val="27"/>
+        </w:rPr>
+        <w:t>b</w:t>
+      </w:r>
+      <w:r>
+        <w:rPr>
+          <w:rFonts w:asciiTheme="majorHAnsi" w:hAnsiTheme="majorHAnsi"/>
+          <w:sz w:val="27"/>
+          <w:szCs w:val="27"/>
+        </w:rPr>
+        <w:t>er. For example:</w:t>
+      </w:r>
+    </w:p>
+    <w:p>
+      <w:pPr>
+        <w:tabs>
+          <w:tab w:val="left" w:pos="3192"/>
+        </w:tabs>
+        <w:rPr>
+          <w:rFonts w:asciiTheme="majorHAnsi" w:hAnsiTheme="majorHAnsi"/>
+          <w:sz w:val="27"/>
+          <w:szCs w:val="27"/>
+        </w:rPr>
+      </w:pPr>
+    </w:p>
+    <w:p>
+      <w:pPr>
+        <w:tabs>
+          <w:tab w:val="left" w:pos="3192"/>
+        </w:tabs>
+        <w:rPr>
+          <w:rFonts w:ascii="Courier New" w:hAnsi="Courier New" w:cs="Courier New"/>
+          <w:sz w:val="27"/>
+          <w:szCs w:val="27"/>
+        </w:rPr>
+      </w:pPr>
+      <w:r>
+        <w:rPr>
+          <w:rFonts w:ascii="Courier New" w:hAnsi="Courier New" w:cs="Courier New"/>
+          <w:sz w:val="27"/>
+          <w:szCs w:val="27"/>
+        </w:rPr>
+        <w:t>ATDTAFTERLIFE.DYNU.COM:6400</w:t>
+      </w:r>
+    </w:p>
+    <w:p>
+      <w:pPr>
+        <w:tabs>
+          <w:tab w:val="left" w:pos="3192"/>
+        </w:tabs>
+        <w:rPr>
+          <w:rFonts w:asciiTheme="majorHAnsi" w:hAnsiTheme="majorHAnsi"/>
+          <w:sz w:val="27"/>
+          <w:szCs w:val="27"/>
+        </w:rPr>
+      </w:pPr>
+    </w:p>
+    <w:p>
+      <w:pPr>
+        <w:tabs>
+          <w:tab w:val="left" w:pos="3192"/>
+        </w:tabs>
+        <w:rPr>
+          <w:rFonts w:asciiTheme="majorHAnsi" w:hAnsiTheme="majorHAnsi"/>
+          <w:sz w:val="27"/>
+          <w:szCs w:val="27"/>
+        </w:rPr>
+      </w:pPr>
+      <w:r>
+        <w:rPr>
+          <w:rFonts w:asciiTheme="majorHAnsi" w:hAnsiTheme="majorHAnsi"/>
+          <w:sz w:val="27"/>
+          <w:szCs w:val="27"/>
+        </w:rPr>
+        <w:t>Incoming connections are also supported. This enables you to run a simple</w:t>
+      </w:r>
+      <w:r>
+        <w:rPr>
+          <w:rFonts w:asciiTheme="majorHAnsi" w:hAnsiTheme="majorHAnsi"/>
+          <w:sz w:val="27"/>
+          <w:szCs w:val="27"/>
+        </w:rPr>
+        <w:t xml:space="preserve"> </w:t>
+      </w:r>
+      <w:r>
+        <w:rPr>
+          <w:rFonts w:asciiTheme="majorHAnsi" w:hAnsiTheme="majorHAnsi"/>
+          <w:sz w:val="27"/>
+          <w:szCs w:val="27"/>
+        </w:rPr>
+        <w:t>server on your C64, or maybe even a BBS!</w:t>
+      </w:r>
+    </w:p>
+    <w:p>
+      <w:pPr>
+        <w:tabs>
+          <w:tab w:val="left" w:pos="3192"/>
+        </w:tabs>
+        <w:rPr>
+          <w:rFonts w:asciiTheme="majorHAnsi" w:hAnsiTheme="majorHAnsi"/>
+          <w:b/>
+          <w:sz w:val="27"/>
+          <w:szCs w:val="27"/>
+          <w:u w:val="single"/>
+        </w:rPr>
+      </w:pPr>
+    </w:p>
+    <w:p>
+      <w:pPr>
+        <w:tabs>
+          <w:tab w:val="left" w:pos="3192"/>
+        </w:tabs>
+        <w:rPr>
+          <w:rFonts w:asciiTheme="majorHAnsi" w:hAnsiTheme="majorHAnsi"/>
+          <w:b/>
+          <w:sz w:val="27"/>
+          <w:szCs w:val="27"/>
+          <w:u w:val="single"/>
+        </w:rPr>
+      </w:pPr>
+      <w:r>
+        <w:rPr>
+          <w:rFonts w:asciiTheme="majorHAnsi" w:hAnsiTheme="majorHAnsi"/>
+          <w:b/>
+          <w:sz w:val="27"/>
+          <w:szCs w:val="27"/>
+          <w:u w:val="single"/>
+        </w:rPr>
         <w:t>USB support</w:t>
       </w:r>
     </w:p>
@@ -7184,7 +7528,16 @@
           <w:sz w:val="27"/>
           <w:szCs w:val="27"/>
         </w:rPr>
-        <w:t xml:space="preserve"> the .PRG type only. It doesn’t matter if the PRG is located on the FAT</w:t>
+        <w:t xml:space="preserve"> the .PRG </w:t>
+      </w:r>
+      <w:r>
+        <w:rPr>
+          <w:rFonts w:asciiTheme="majorHAnsi" w:hAnsiTheme="majorHAnsi"/>
+          <w:sz w:val="27"/>
+          <w:szCs w:val="27"/>
+        </w:rPr>
+        <w:lastRenderedPageBreak/>
+        <w:t>type only. It doesn’t matter if the PRG is located on the FAT</w:t>
       </w:r>
       <w:r>
         <w:rPr>
@@ -7550,7 +7903,6 @@
           <w:szCs w:val="27"/>
           <w:u w:val="single"/>
         </w:rPr>
-        <w:lastRenderedPageBreak/>
         <w:t>Audio</w:t>
       </w:r>
     </w:p>
@@ -7775,7 +8127,39 @@
           <w:sz w:val="27"/>
           <w:szCs w:val="27"/>
         </w:rPr>
-        <w:t>The blue line-in connector is not yet used at this point.</w:t>
+        <w:t>The blue line-in connector may be used to mix external audio with the output</w:t>
+      </w:r>
+      <w:r>
+        <w:rPr>
+          <w:rFonts w:asciiTheme="majorHAnsi" w:hAnsiTheme="majorHAnsi"/>
+          <w:sz w:val="27"/>
+          <w:szCs w:val="27"/>
+        </w:rPr>
+        <w:t xml:space="preserve"> </w:t>
+      </w:r>
+      <w:r>
+        <w:rPr>
+          <w:rFonts w:asciiTheme="majorHAnsi" w:hAnsiTheme="majorHAnsi"/>
+          <w:sz w:val="27"/>
+          <w:szCs w:val="27"/>
+        </w:rPr>
+        <w:t>of the Ultimate-II+ cartridge. The separate left and right inputs can be</w:t>
+      </w:r>
+      <w:r>
+        <w:rPr>
+          <w:rFonts w:asciiTheme="majorHAnsi" w:hAnsiTheme="majorHAnsi"/>
+          <w:sz w:val="27"/>
+          <w:szCs w:val="27"/>
+        </w:rPr>
+        <w:t xml:space="preserve"> </w:t>
+      </w:r>
+      <w:r>
+        <w:rPr>
+          <w:rFonts w:asciiTheme="majorHAnsi" w:hAnsiTheme="majorHAnsi"/>
+          <w:sz w:val="27"/>
+          <w:szCs w:val="27"/>
+        </w:rPr>
+        <w:t>found in the Audio Mixer configuration menu.</w:t>
       </w:r>
     </w:p>
     <w:p>
@@ -7894,7 +8278,475 @@
         <w:tabs>
           <w:tab w:val="left" w:pos="3192"/>
         </w:tabs>
-        <w:rPr>
+      </w:pPr>
+    </w:p>
+    <w:p>
+      <w:pPr>
+        <w:tabs>
+          <w:tab w:val="left" w:pos="3192"/>
+        </w:tabs>
+      </w:pPr>
+      <w:hyperlink r:id="rId10" w:history="1">
+        <w:r>
+          <w:rPr>
+            <w:rStyle w:val="Hyperlink"/>
+          </w:rPr>
+          <w:t>https://github.com/GideonZ/1541ultimate/blob/master/doc/ultimate_audio_v0.2.pdf</w:t>
+        </w:r>
+      </w:hyperlink>
+    </w:p>
+    <w:p>
+      <w:pPr>
+        <w:tabs>
+          <w:tab w:val="left" w:pos="3192"/>
+        </w:tabs>
+        <w:rPr>
+          <w:rFonts w:asciiTheme="majorHAnsi" w:hAnsiTheme="majorHAnsi"/>
+          <w:sz w:val="27"/>
+          <w:szCs w:val="27"/>
+        </w:rPr>
+      </w:pPr>
+    </w:p>
+    <w:p>
+      <w:pPr>
+        <w:tabs>
+          <w:tab w:val="left" w:pos="3192"/>
+        </w:tabs>
+        <w:rPr>
+          <w:rFonts w:asciiTheme="majorHAnsi" w:hAnsiTheme="majorHAnsi"/>
+          <w:sz w:val="27"/>
+          <w:szCs w:val="27"/>
+        </w:rPr>
+      </w:pPr>
+    </w:p>
+    <w:p>
+      <w:pPr>
+        <w:tabs>
+          <w:tab w:val="left" w:pos="3192"/>
+        </w:tabs>
+        <w:rPr>
+          <w:rFonts w:asciiTheme="majorHAnsi" w:hAnsiTheme="majorHAnsi"/>
+          <w:b/>
+          <w:sz w:val="27"/>
+          <w:szCs w:val="27"/>
+          <w:u w:val="single"/>
+        </w:rPr>
+      </w:pPr>
+      <w:r>
+        <w:rPr>
+          <w:rFonts w:asciiTheme="majorHAnsi" w:hAnsiTheme="majorHAnsi"/>
+          <w:b/>
+          <w:sz w:val="27"/>
+          <w:szCs w:val="27"/>
+          <w:u w:val="single"/>
+        </w:rPr>
+        <w:t>Alternate ROMs</w:t>
+      </w:r>
+    </w:p>
+    <w:p>
+      <w:pPr>
+        <w:tabs>
+          <w:tab w:val="left" w:pos="3192"/>
+        </w:tabs>
+        <w:rPr>
+          <w:rFonts w:asciiTheme="majorHAnsi" w:hAnsiTheme="majorHAnsi"/>
+          <w:sz w:val="27"/>
+          <w:szCs w:val="27"/>
+        </w:rPr>
+      </w:pPr>
+      <w:r>
+        <w:rPr>
+          <w:rFonts w:asciiTheme="majorHAnsi" w:hAnsiTheme="majorHAnsi"/>
+          <w:sz w:val="27"/>
+          <w:szCs w:val="27"/>
+        </w:rPr>
+        <w:t xml:space="preserve">The Ultimate-II+ allows you to use other ROMs for both the emulated 1541 drive, as well as the built-in </w:t>
+      </w:r>
+      <w:proofErr w:type="spellStart"/>
+      <w:r>
+        <w:rPr>
+          <w:rFonts w:asciiTheme="majorHAnsi" w:hAnsiTheme="majorHAnsi"/>
+          <w:sz w:val="27"/>
+          <w:szCs w:val="27"/>
+        </w:rPr>
+        <w:t>Kernal</w:t>
+      </w:r>
+      <w:proofErr w:type="spellEnd"/>
+      <w:r>
+        <w:rPr>
+          <w:rFonts w:asciiTheme="majorHAnsi" w:hAnsiTheme="majorHAnsi"/>
+          <w:sz w:val="27"/>
+          <w:szCs w:val="27"/>
+        </w:rPr>
+        <w:t xml:space="preserve"> ROM of your machine. </w:t>
+      </w:r>
+      <w:r>
+        <w:rPr>
+          <w:rFonts w:asciiTheme="majorHAnsi" w:hAnsiTheme="majorHAnsi"/>
+          <w:sz w:val="27"/>
+          <w:szCs w:val="27"/>
+        </w:rPr>
+        <w:t>These ROMs are resident (remembered) by the Ultimate-II+ once they are loaded from the file system.</w:t>
+      </w:r>
+    </w:p>
+    <w:p>
+      <w:pPr>
+        <w:tabs>
+          <w:tab w:val="left" w:pos="3192"/>
+        </w:tabs>
+        <w:rPr>
+          <w:rFonts w:asciiTheme="majorHAnsi" w:hAnsiTheme="majorHAnsi"/>
+          <w:sz w:val="27"/>
+          <w:szCs w:val="27"/>
+        </w:rPr>
+      </w:pPr>
+    </w:p>
+    <w:p>
+      <w:pPr>
+        <w:tabs>
+          <w:tab w:val="left" w:pos="3192"/>
+        </w:tabs>
+        <w:rPr>
+          <w:rFonts w:asciiTheme="majorHAnsi" w:hAnsiTheme="majorHAnsi"/>
+          <w:sz w:val="27"/>
+          <w:szCs w:val="27"/>
+        </w:rPr>
+      </w:pPr>
+      <w:r>
+        <w:rPr>
+          <w:rFonts w:asciiTheme="majorHAnsi" w:hAnsiTheme="majorHAnsi"/>
+          <w:sz w:val="27"/>
+          <w:szCs w:val="27"/>
+        </w:rPr>
+        <w:t xml:space="preserve">In order to use an alternate ROM, browse in the file system to the binary ROM file that you like to use. The file should have the ‘.bin’ or ‘.rom’ extension. When you press enter, and the file is of the correct size, the option will appear: “Use </w:t>
+      </w:r>
+      <w:proofErr w:type="gramStart"/>
+      <w:r>
+        <w:rPr>
+          <w:rFonts w:asciiTheme="majorHAnsi" w:hAnsiTheme="majorHAnsi"/>
+          <w:sz w:val="27"/>
+          <w:szCs w:val="27"/>
+        </w:rPr>
+        <w:t>as..</w:t>
+      </w:r>
+      <w:proofErr w:type="gramEnd"/>
+      <w:r>
+        <w:rPr>
+          <w:rFonts w:asciiTheme="majorHAnsi" w:hAnsiTheme="majorHAnsi"/>
+          <w:sz w:val="27"/>
+          <w:szCs w:val="27"/>
+        </w:rPr>
+        <w:t xml:space="preserve">”. </w:t>
+      </w:r>
+      <w:proofErr w:type="spellStart"/>
+      <w:r>
+        <w:rPr>
+          <w:rFonts w:asciiTheme="majorHAnsi" w:hAnsiTheme="majorHAnsi"/>
+          <w:sz w:val="27"/>
+          <w:szCs w:val="27"/>
+        </w:rPr>
+        <w:t>Kernal</w:t>
+      </w:r>
+      <w:proofErr w:type="spellEnd"/>
+      <w:r>
+        <w:rPr>
+          <w:rFonts w:asciiTheme="majorHAnsi" w:hAnsiTheme="majorHAnsi"/>
+          <w:sz w:val="27"/>
+          <w:szCs w:val="27"/>
+        </w:rPr>
+        <w:t xml:space="preserve"> ROMs should be exactly 8K, and drive ROMs should be exactly 16K or 32K.</w:t>
+      </w:r>
+    </w:p>
+    <w:p>
+      <w:pPr>
+        <w:tabs>
+          <w:tab w:val="left" w:pos="3192"/>
+        </w:tabs>
+        <w:rPr>
+          <w:rFonts w:asciiTheme="majorHAnsi" w:hAnsiTheme="majorHAnsi"/>
+          <w:sz w:val="27"/>
+          <w:szCs w:val="27"/>
+        </w:rPr>
+      </w:pPr>
+    </w:p>
+    <w:p>
+      <w:pPr>
+        <w:tabs>
+          <w:tab w:val="left" w:pos="3192"/>
+        </w:tabs>
+        <w:rPr>
+          <w:rFonts w:asciiTheme="majorHAnsi" w:hAnsiTheme="majorHAnsi"/>
+          <w:sz w:val="27"/>
+          <w:szCs w:val="27"/>
+        </w:rPr>
+      </w:pPr>
+      <w:r>
+        <w:rPr>
+          <w:rFonts w:asciiTheme="majorHAnsi" w:hAnsiTheme="majorHAnsi"/>
+          <w:sz w:val="27"/>
+          <w:szCs w:val="27"/>
+        </w:rPr>
+        <w:t xml:space="preserve">NOTE: When you use an invalid file as </w:t>
+      </w:r>
+      <w:proofErr w:type="spellStart"/>
+      <w:r>
+        <w:rPr>
+          <w:rFonts w:asciiTheme="majorHAnsi" w:hAnsiTheme="majorHAnsi"/>
+          <w:sz w:val="27"/>
+          <w:szCs w:val="27"/>
+        </w:rPr>
+        <w:t>Kernal</w:t>
+      </w:r>
+      <w:proofErr w:type="spellEnd"/>
+      <w:r>
+        <w:rPr>
+          <w:rFonts w:asciiTheme="majorHAnsi" w:hAnsiTheme="majorHAnsi"/>
+          <w:sz w:val="27"/>
+          <w:szCs w:val="27"/>
+        </w:rPr>
+        <w:t xml:space="preserve"> replacement, the C64 will no longer boot. However, even when the C64 gives a black screen, you can still enter the configuration menu in order to disable the </w:t>
+      </w:r>
+      <w:proofErr w:type="spellStart"/>
+      <w:r>
+        <w:rPr>
+          <w:rFonts w:asciiTheme="majorHAnsi" w:hAnsiTheme="majorHAnsi"/>
+          <w:sz w:val="27"/>
+          <w:szCs w:val="27"/>
+        </w:rPr>
+        <w:t>Kernal</w:t>
+      </w:r>
+      <w:proofErr w:type="spellEnd"/>
+      <w:r>
+        <w:rPr>
+          <w:rFonts w:asciiTheme="majorHAnsi" w:hAnsiTheme="majorHAnsi"/>
+          <w:sz w:val="27"/>
+          <w:szCs w:val="27"/>
+        </w:rPr>
+        <w:t xml:space="preserve"> replacement option.</w:t>
+      </w:r>
+    </w:p>
+    <w:p>
+      <w:pPr>
+        <w:tabs>
+          <w:tab w:val="left" w:pos="3192"/>
+        </w:tabs>
+        <w:rPr>
+          <w:rFonts w:asciiTheme="majorHAnsi" w:hAnsiTheme="majorHAnsi"/>
+          <w:sz w:val="27"/>
+          <w:szCs w:val="27"/>
+        </w:rPr>
+      </w:pPr>
+    </w:p>
+    <w:p>
+      <w:pPr>
+        <w:tabs>
+          <w:tab w:val="left" w:pos="3192"/>
+        </w:tabs>
+        <w:rPr>
+          <w:rFonts w:asciiTheme="majorHAnsi" w:hAnsiTheme="majorHAnsi"/>
+          <w:b/>
+          <w:sz w:val="27"/>
+          <w:szCs w:val="27"/>
+          <w:u w:val="single"/>
+        </w:rPr>
+      </w:pPr>
+      <w:r>
+        <w:rPr>
+          <w:rFonts w:asciiTheme="majorHAnsi" w:hAnsiTheme="majorHAnsi"/>
+          <w:b/>
+          <w:sz w:val="27"/>
+          <w:szCs w:val="27"/>
+          <w:u w:val="single"/>
+        </w:rPr>
+        <w:t>Software IEC</w:t>
+      </w:r>
+    </w:p>
+    <w:p>
+      <w:pPr>
+        <w:tabs>
+          <w:tab w:val="left" w:pos="3192"/>
+        </w:tabs>
+        <w:rPr>
+          <w:rFonts w:asciiTheme="majorHAnsi" w:hAnsiTheme="majorHAnsi"/>
+          <w:sz w:val="27"/>
+          <w:szCs w:val="27"/>
+        </w:rPr>
+      </w:pPr>
+      <w:r>
+        <w:rPr>
+          <w:rFonts w:asciiTheme="majorHAnsi" w:hAnsiTheme="majorHAnsi"/>
+          <w:sz w:val="27"/>
+          <w:szCs w:val="27"/>
+        </w:rPr>
+        <w:t>The Software-IEC module is a serial bus service that can be enabled in the configuration menu. This module provides two additional devices on the Commodore serial bus; the IEC bus:</w:t>
+      </w:r>
+    </w:p>
+    <w:p>
+      <w:pPr>
+        <w:pStyle w:val="ListParagraph"/>
+        <w:numPr>
+          <w:ilvl w:val="0"/>
+          <w:numId w:val="3"/>
+        </w:numPr>
+        <w:tabs>
+          <w:tab w:val="left" w:pos="3192"/>
+        </w:tabs>
+        <w:rPr>
+          <w:rFonts w:asciiTheme="majorHAnsi" w:hAnsiTheme="majorHAnsi"/>
+          <w:sz w:val="27"/>
+          <w:szCs w:val="27"/>
+        </w:rPr>
+      </w:pPr>
+      <w:r>
+        <w:rPr>
+          <w:rFonts w:asciiTheme="majorHAnsi" w:hAnsiTheme="majorHAnsi"/>
+          <w:sz w:val="27"/>
+          <w:szCs w:val="27"/>
+        </w:rPr>
+        <w:t>Virtual drive that gives direct access to the Ultimate-II+ file system;</w:t>
+      </w:r>
+    </w:p>
+    <w:p>
+      <w:pPr>
+        <w:pStyle w:val="ListParagraph"/>
+        <w:numPr>
+          <w:ilvl w:val="0"/>
+          <w:numId w:val="3"/>
+        </w:numPr>
+        <w:tabs>
+          <w:tab w:val="left" w:pos="3192"/>
+        </w:tabs>
+        <w:rPr>
+          <w:rFonts w:asciiTheme="majorHAnsi" w:hAnsiTheme="majorHAnsi"/>
+          <w:sz w:val="27"/>
+          <w:szCs w:val="27"/>
+        </w:rPr>
+      </w:pPr>
+      <w:r>
+        <w:rPr>
+          <w:rFonts w:asciiTheme="majorHAnsi" w:hAnsiTheme="majorHAnsi"/>
+          <w:sz w:val="27"/>
+          <w:szCs w:val="27"/>
+        </w:rPr>
+        <w:t>A virtual printer</w:t>
+      </w:r>
+    </w:p>
+    <w:p>
+      <w:pPr>
+        <w:tabs>
+          <w:tab w:val="left" w:pos="3192"/>
+        </w:tabs>
+        <w:rPr>
+          <w:rFonts w:asciiTheme="majorHAnsi" w:hAnsiTheme="majorHAnsi"/>
+          <w:sz w:val="27"/>
+          <w:szCs w:val="27"/>
+        </w:rPr>
+      </w:pPr>
+    </w:p>
+    <w:p>
+      <w:pPr>
+        <w:tabs>
+          <w:tab w:val="left" w:pos="3192"/>
+        </w:tabs>
+        <w:rPr>
+          <w:rFonts w:asciiTheme="majorHAnsi" w:hAnsiTheme="majorHAnsi"/>
+          <w:sz w:val="27"/>
+          <w:szCs w:val="27"/>
+          <w:u w:val="single"/>
+        </w:rPr>
+      </w:pPr>
+      <w:r>
+        <w:rPr>
+          <w:rFonts w:asciiTheme="majorHAnsi" w:hAnsiTheme="majorHAnsi"/>
+          <w:sz w:val="27"/>
+          <w:szCs w:val="27"/>
+          <w:u w:val="single"/>
+        </w:rPr>
+        <w:t>Printer</w:t>
+      </w:r>
+    </w:p>
+    <w:p>
+      <w:pPr>
+        <w:tabs>
+          <w:tab w:val="left" w:pos="3192"/>
+        </w:tabs>
+        <w:rPr>
+          <w:rFonts w:asciiTheme="majorHAnsi" w:hAnsiTheme="majorHAnsi"/>
+          <w:sz w:val="27"/>
+          <w:szCs w:val="27"/>
+        </w:rPr>
+      </w:pPr>
+      <w:r>
+        <w:rPr>
+          <w:rFonts w:asciiTheme="majorHAnsi" w:hAnsiTheme="majorHAnsi"/>
+          <w:sz w:val="27"/>
+          <w:szCs w:val="27"/>
+        </w:rPr>
+        <w:t xml:space="preserve">The virtual printer </w:t>
+      </w:r>
+      <w:r>
+        <w:rPr>
+          <w:rFonts w:asciiTheme="majorHAnsi" w:hAnsiTheme="majorHAnsi"/>
+          <w:sz w:val="27"/>
+          <w:szCs w:val="27"/>
+        </w:rPr>
+        <w:t xml:space="preserve">is a valuable </w:t>
+      </w:r>
+      <w:r>
+        <w:rPr>
+          <w:rFonts w:asciiTheme="majorHAnsi" w:hAnsiTheme="majorHAnsi"/>
+          <w:sz w:val="27"/>
+          <w:szCs w:val="27"/>
+        </w:rPr>
+        <w:t xml:space="preserve">contribution </w:t>
+      </w:r>
+      <w:r>
+        <w:rPr>
+          <w:rFonts w:asciiTheme="majorHAnsi" w:hAnsiTheme="majorHAnsi"/>
+          <w:sz w:val="27"/>
+          <w:szCs w:val="27"/>
+        </w:rPr>
+        <w:t xml:space="preserve">created by René Garcia. It </w:t>
+      </w:r>
+      <w:r>
+        <w:rPr>
+          <w:rFonts w:asciiTheme="majorHAnsi" w:hAnsiTheme="majorHAnsi"/>
+          <w:sz w:val="27"/>
+          <w:szCs w:val="27"/>
+        </w:rPr>
+        <w:t xml:space="preserve">takes printer commands from the Commodore 64, and creates a black and white image of the printed graphics and text. This image is then saved to the USB flash drive. </w:t>
+      </w:r>
+      <w:r>
+        <w:rPr>
+          <w:rFonts w:asciiTheme="majorHAnsi" w:hAnsiTheme="majorHAnsi"/>
+          <w:sz w:val="27"/>
+          <w:szCs w:val="27"/>
+        </w:rPr>
+        <w:t>The full documentation</w:t>
+      </w:r>
+      <w:r>
+        <w:rPr>
+          <w:rFonts w:asciiTheme="majorHAnsi" w:hAnsiTheme="majorHAnsi"/>
+          <w:sz w:val="27"/>
+          <w:szCs w:val="27"/>
+        </w:rPr>
+        <w:t xml:space="preserve"> of the printer emulation and all of its capabilities and options is available here:</w:t>
+      </w:r>
+    </w:p>
+    <w:p>
+      <w:pPr>
+        <w:tabs>
+          <w:tab w:val="left" w:pos="3192"/>
+        </w:tabs>
+      </w:pPr>
+    </w:p>
+    <w:p>
+      <w:pPr>
+        <w:tabs>
+          <w:tab w:val="left" w:pos="3192"/>
+        </w:tabs>
+        <w:rPr>
+          <w:rStyle w:val="Hyperlink"/>
           <w:rFonts w:asciiTheme="majorHAnsi" w:hAnsiTheme="majorHAnsi"/>
           <w:sz w:val="27"/>
           <w:szCs w:val="27"/>
@@ -7908,12 +8760,22 @@
             <w:sz w:val="27"/>
             <w:szCs w:val="27"/>
           </w:rPr>
-          <w:t>http://1541ultimate.net/content/download/ultimate_audio_v0.2.pdf</w:t>
+          <w:t>https://github.com/GideonZ/1541ultimate/blob/master/doc/ultimate_printer.pdf</w:t>
         </w:r>
       </w:hyperlink>
     </w:p>
     <w:p>
       <w:pPr>
+        <w:rPr>
+          <w:rFonts w:asciiTheme="majorHAnsi" w:hAnsiTheme="majorHAnsi"/>
+          <w:sz w:val="27"/>
+          <w:szCs w:val="27"/>
+          <w:u w:val="single"/>
+        </w:rPr>
+      </w:pPr>
+    </w:p>
+    <w:p>
+      <w:pPr>
         <w:tabs>
           <w:tab w:val="left" w:pos="3192"/>
         </w:tabs>
@@ -7921,8 +8783,18 @@
           <w:rFonts w:asciiTheme="majorHAnsi" w:hAnsiTheme="majorHAnsi"/>
           <w:sz w:val="27"/>
           <w:szCs w:val="27"/>
-        </w:rPr>
-      </w:pPr>
+          <w:u w:val="single"/>
+        </w:rPr>
+      </w:pPr>
+      <w:r>
+        <w:rPr>
+          <w:rFonts w:asciiTheme="majorHAnsi" w:hAnsiTheme="majorHAnsi"/>
+          <w:sz w:val="27"/>
+          <w:szCs w:val="27"/>
+          <w:u w:val="single"/>
+        </w:rPr>
+        <w:t>Virtual drive</w:t>
+      </w:r>
     </w:p>
     <w:p>
       <w:pPr>
@@ -7935,6 +8807,64 @@
           <w:szCs w:val="27"/>
         </w:rPr>
       </w:pPr>
+      <w:r>
+        <w:rPr>
+          <w:rFonts w:asciiTheme="majorHAnsi" w:hAnsiTheme="majorHAnsi"/>
+          <w:sz w:val="27"/>
+          <w:szCs w:val="27"/>
+        </w:rPr>
+        <w:t>The virtual drive can only be used to access files of the f</w:t>
+      </w:r>
+      <w:r>
+        <w:rPr>
+          <w:rFonts w:asciiTheme="majorHAnsi" w:hAnsiTheme="majorHAnsi"/>
+          <w:sz w:val="27"/>
+          <w:szCs w:val="27"/>
+        </w:rPr>
+        <w:t xml:space="preserve">ile system, through the OPEN/CLOSE commands on the IEC bus. By default, the path of the IEC drive is ‘/Usb0’, which is the top most USB connector on the right of the unit. This default path can be changed in the configuration menu. When the USB drive contains a program ‘TEST.PRG’, it can be loaded with the basic command </w:t>
+      </w:r>
+      <w:r>
+        <w:rPr>
+          <w:rFonts w:ascii="Courier New" w:hAnsi="Courier New" w:cs="Courier New"/>
+          <w:sz w:val="27"/>
+          <w:szCs w:val="27"/>
+        </w:rPr>
+        <w:t>LOAD"TEST.PRG",10</w:t>
+      </w:r>
+      <w:r>
+        <w:rPr>
+          <w:rFonts w:asciiTheme="majorHAnsi" w:hAnsiTheme="majorHAnsi"/>
+          <w:sz w:val="27"/>
+          <w:szCs w:val="27"/>
+        </w:rPr>
+        <w:t>. Similarly, you can save your programs with the SAVE command. When loading the directory (</w:t>
+      </w:r>
+      <w:r>
+        <w:rPr>
+          <w:rFonts w:ascii="Courier New" w:hAnsi="Courier New" w:cs="Courier New"/>
+          <w:sz w:val="27"/>
+          <w:szCs w:val="27"/>
+        </w:rPr>
+        <w:t>LOAD "$",10</w:t>
+      </w:r>
+      <w:proofErr w:type="gramStart"/>
+      <w:r>
+        <w:rPr>
+          <w:rFonts w:asciiTheme="majorHAnsi" w:hAnsiTheme="majorHAnsi"/>
+          <w:sz w:val="27"/>
+          <w:szCs w:val="27"/>
+        </w:rPr>
+        <w:t>),  the</w:t>
+      </w:r>
+      <w:proofErr w:type="gramEnd"/>
+      <w:r>
+        <w:rPr>
+          <w:rFonts w:asciiTheme="majorHAnsi" w:hAnsiTheme="majorHAnsi"/>
+          <w:sz w:val="27"/>
+          <w:szCs w:val="27"/>
+        </w:rPr>
+        <w:t xml:space="preserve"> path will be shown as disk name.</w:t>
+      </w:r>
     </w:p>
     <w:p>
       <w:pPr>
@@ -7943,6 +8873,146 @@
         </w:tabs>
         <w:rPr>
           <w:rFonts w:asciiTheme="majorHAnsi" w:hAnsiTheme="majorHAnsi"/>
+          <w:sz w:val="27"/>
+          <w:szCs w:val="27"/>
+        </w:rPr>
+      </w:pPr>
+    </w:p>
+    <w:p>
+      <w:pPr>
+        <w:tabs>
+          <w:tab w:val="left" w:pos="3192"/>
+        </w:tabs>
+        <w:rPr>
+          <w:rFonts w:asciiTheme="majorHAnsi" w:hAnsiTheme="majorHAnsi"/>
+          <w:sz w:val="27"/>
+          <w:szCs w:val="27"/>
+        </w:rPr>
+      </w:pPr>
+      <w:r>
+        <w:rPr>
+          <w:rFonts w:asciiTheme="majorHAnsi" w:hAnsiTheme="majorHAnsi"/>
+          <w:sz w:val="27"/>
+          <w:szCs w:val="27"/>
+        </w:rPr>
+        <w:t>The command channel 15, can currently only be used to change the current directory. Just like on modern systems, “..” is the parent directory and “/” is the root directory:</w:t>
+      </w:r>
+    </w:p>
+    <w:p>
+      <w:pPr>
+        <w:tabs>
+          <w:tab w:val="left" w:pos="3192"/>
+        </w:tabs>
+        <w:rPr>
+          <w:rFonts w:ascii="Courier New" w:hAnsi="Courier New" w:cs="Courier New"/>
+          <w:sz w:val="27"/>
+          <w:szCs w:val="27"/>
+        </w:rPr>
+      </w:pPr>
+    </w:p>
+    <w:p>
+      <w:pPr>
+        <w:tabs>
+          <w:tab w:val="left" w:pos="3192"/>
+        </w:tabs>
+        <w:rPr>
+          <w:rFonts w:ascii="Courier New" w:hAnsi="Courier New" w:cs="Courier New"/>
+          <w:sz w:val="27"/>
+          <w:szCs w:val="27"/>
+        </w:rPr>
+      </w:pPr>
+      <w:r>
+        <w:rPr>
+          <w:rFonts w:ascii="Courier New" w:hAnsi="Courier New" w:cs="Courier New"/>
+          <w:sz w:val="27"/>
+          <w:szCs w:val="27"/>
+        </w:rPr>
+        <w:t>OPEN 15,10,15,"CD:/USB1/MYPROGRAMS</w:t>
+      </w:r>
+      <w:proofErr w:type="gramStart"/>
+      <w:r>
+        <w:rPr>
+          <w:rFonts w:ascii="Courier New" w:hAnsi="Courier New" w:cs="Courier New"/>
+          <w:sz w:val="27"/>
+          <w:szCs w:val="27"/>
+        </w:rPr>
+        <w:t>":CLOSE</w:t>
+      </w:r>
+      <w:proofErr w:type="gramEnd"/>
+      <w:r>
+        <w:rPr>
+          <w:rFonts w:ascii="Courier New" w:hAnsi="Courier New" w:cs="Courier New"/>
+          <w:sz w:val="27"/>
+          <w:szCs w:val="27"/>
+        </w:rPr>
+        <w:t xml:space="preserve"> 15</w:t>
+      </w:r>
+    </w:p>
+    <w:p>
+      <w:pPr>
+        <w:tabs>
+          <w:tab w:val="left" w:pos="3192"/>
+        </w:tabs>
+        <w:rPr>
+          <w:rFonts w:asciiTheme="majorHAnsi" w:hAnsiTheme="majorHAnsi"/>
+          <w:sz w:val="27"/>
+          <w:szCs w:val="27"/>
+        </w:rPr>
+      </w:pPr>
+      <w:r>
+        <w:rPr>
+          <w:rFonts w:asciiTheme="majorHAnsi" w:hAnsiTheme="majorHAnsi"/>
+          <w:sz w:val="27"/>
+          <w:szCs w:val="27"/>
+        </w:rPr>
+        <w:t xml:space="preserve"> </w:t>
+      </w:r>
+    </w:p>
+    <w:p>
+      <w:pPr>
+        <w:tabs>
+          <w:tab w:val="left" w:pos="3192"/>
+        </w:tabs>
+        <w:rPr>
+          <w:rFonts w:asciiTheme="majorHAnsi" w:hAnsiTheme="majorHAnsi"/>
+          <w:sz w:val="27"/>
+          <w:szCs w:val="27"/>
+        </w:rPr>
+      </w:pPr>
+      <w:r>
+        <w:rPr>
+          <w:rFonts w:asciiTheme="majorHAnsi" w:hAnsiTheme="majorHAnsi"/>
+          <w:sz w:val="27"/>
+          <w:szCs w:val="27"/>
+        </w:rPr>
+        <w:t xml:space="preserve">At this point, the virtual drive is not </w:t>
+      </w:r>
+      <w:proofErr w:type="spellStart"/>
+      <w:r>
+        <w:rPr>
+          <w:rFonts w:asciiTheme="majorHAnsi" w:hAnsiTheme="majorHAnsi"/>
+          <w:sz w:val="27"/>
+          <w:szCs w:val="27"/>
+        </w:rPr>
+        <w:t>JiffyDOS</w:t>
+      </w:r>
+      <w:proofErr w:type="spellEnd"/>
+      <w:r>
+        <w:rPr>
+          <w:rFonts w:asciiTheme="majorHAnsi" w:hAnsiTheme="majorHAnsi"/>
+          <w:sz w:val="27"/>
+          <w:szCs w:val="27"/>
+        </w:rPr>
+        <w:t xml:space="preserve"> compliant.</w:t>
+      </w:r>
+    </w:p>
+    <w:p>
+      <w:pPr>
+        <w:tabs>
+          <w:tab w:val="left" w:pos="3192"/>
+        </w:tabs>
+        <w:rPr>
+          <w:rFonts w:asciiTheme="majorHAnsi" w:hAnsiTheme="majorHAnsi"/>
           <w:b/>
           <w:sz w:val="27"/>
           <w:szCs w:val="27"/>
@@ -7957,7 +9027,8 @@
           <w:szCs w:val="27"/>
           <w:u w:val="single"/>
         </w:rPr>
-        <w:t>Alternate ROMs</w:t>
+        <w:lastRenderedPageBreak/>
+        <w:t>Ultimate Command Interface</w:t>
       </w:r>
     </w:p>
     <w:p>
@@ -7977,33 +9048,23 @@
           <w:sz w:val="27"/>
           <w:szCs w:val="27"/>
         </w:rPr>
-        <w:t xml:space="preserve">The Ultimate-II+ allows you to use other ROMs for both the emulated 1541 drive, as well as the built-in </w:t>
-      </w:r>
-      <w:proofErr w:type="spellStart"/>
-      <w:r>
-        <w:rPr>
-          <w:rFonts w:asciiTheme="majorHAnsi" w:hAnsiTheme="majorHAnsi"/>
-          <w:sz w:val="27"/>
-          <w:szCs w:val="27"/>
-        </w:rPr>
-        <w:t>Kernal</w:t>
-      </w:r>
-      <w:proofErr w:type="spellEnd"/>
-      <w:r>
-        <w:rPr>
-          <w:rFonts w:asciiTheme="majorHAnsi" w:hAnsiTheme="majorHAnsi"/>
-          <w:sz w:val="27"/>
-          <w:szCs w:val="27"/>
-        </w:rPr>
-        <w:t xml:space="preserve"> ROM of your machine. </w:t>
-      </w:r>
-      <w:r>
-        <w:rPr>
-          <w:rFonts w:asciiTheme="majorHAnsi" w:hAnsiTheme="majorHAnsi"/>
-          <w:sz w:val="27"/>
-          <w:szCs w:val="27"/>
-        </w:rPr>
-        <w:t>These ROMs are resident (remembered) by the Ultimate-II+ once they are loaded from the file system.</w:t>
+        <w:t>Since some time, it has become possible to control the Ultimate-II</w:t>
+      </w:r>
+      <w:r>
+        <w:rPr>
+          <w:rFonts w:asciiTheme="majorHAnsi" w:hAnsiTheme="majorHAnsi"/>
+          <w:sz w:val="27"/>
+          <w:szCs w:val="27"/>
+        </w:rPr>
+        <w:t>+</w:t>
+      </w:r>
+      <w:r>
+        <w:rPr>
+          <w:rFonts w:asciiTheme="majorHAnsi" w:hAnsiTheme="majorHAnsi"/>
+          <w:sz w:val="27"/>
+          <w:szCs w:val="27"/>
+        </w:rPr>
+        <w:t xml:space="preserve"> programmatically through the I/O port of the C64, thus from a program that runs on the machine. This is useful for many things; for example it can be used to access the file system much faster than through the serial bus. But it can also be used to load files from the file system into REU memory for example. The set of commands grows over time and will provide more and more powerful features.</w:t>
       </w:r>
     </w:p>
     <w:p>
@@ -8035,43 +9096,7 @@
           <w:sz w:val="27"/>
           <w:szCs w:val="27"/>
         </w:rPr>
-        <w:t>In order to use an alternate ROM, browse in the file system to the binary ROM file that you like to use. The file should have the ‘.bin’ or ‘.rom’ extension. When you press enter, and the file is of the correct size, the option will appear: “Use as</w:t>
-      </w:r>
-      <w:proofErr w:type="gramStart"/>
-      <w:r>
-        <w:rPr>
-          <w:rFonts w:asciiTheme="majorHAnsi" w:hAnsiTheme="majorHAnsi"/>
-          <w:sz w:val="27"/>
-          <w:szCs w:val="27"/>
-        </w:rPr>
-        <w:t>..”</w:t>
-      </w:r>
-      <w:proofErr w:type="gramEnd"/>
-      <w:r>
-        <w:rPr>
-          <w:rFonts w:asciiTheme="majorHAnsi" w:hAnsiTheme="majorHAnsi"/>
-          <w:sz w:val="27"/>
-          <w:szCs w:val="27"/>
-        </w:rPr>
-        <w:t xml:space="preserve">. </w:t>
-      </w:r>
-      <w:proofErr w:type="spellStart"/>
-      <w:r>
-        <w:rPr>
-          <w:rFonts w:asciiTheme="majorHAnsi" w:hAnsiTheme="majorHAnsi"/>
-          <w:sz w:val="27"/>
-          <w:szCs w:val="27"/>
-        </w:rPr>
-        <w:t>Kernal</w:t>
-      </w:r>
-      <w:proofErr w:type="spellEnd"/>
-      <w:r>
-        <w:rPr>
-          <w:rFonts w:asciiTheme="majorHAnsi" w:hAnsiTheme="majorHAnsi"/>
-          <w:sz w:val="27"/>
-          <w:szCs w:val="27"/>
-        </w:rPr>
-        <w:t xml:space="preserve"> ROMs should be exactly 8K, and drive ROMs should be exactly 16K or 32K.</w:t>
+        <w:t>Documentation of the interface itself is available here:</w:t>
       </w:r>
     </w:p>
     <w:p>
@@ -8080,321 +9105,7 @@
           <w:tab w:val="left" w:pos="3192"/>
         </w:tabs>
         <w:rPr>
-          <w:rFonts w:asciiTheme="majorHAnsi" w:hAnsiTheme="majorHAnsi"/>
-          <w:sz w:val="27"/>
-          <w:szCs w:val="27"/>
-        </w:rPr>
-      </w:pPr>
-    </w:p>
-    <w:p>
-      <w:pPr>
-        <w:tabs>
-          <w:tab w:val="left" w:pos="3192"/>
-        </w:tabs>
-        <w:rPr>
-          <w:rFonts w:asciiTheme="majorHAnsi" w:hAnsiTheme="majorHAnsi"/>
-          <w:sz w:val="27"/>
-          <w:szCs w:val="27"/>
-        </w:rPr>
-      </w:pPr>
-      <w:r>
-        <w:rPr>
-          <w:rFonts w:asciiTheme="majorHAnsi" w:hAnsiTheme="majorHAnsi"/>
-          <w:sz w:val="27"/>
-          <w:szCs w:val="27"/>
-        </w:rPr>
-        <w:t xml:space="preserve">NOTE: When you use an invalid file as </w:t>
-      </w:r>
-      <w:proofErr w:type="spellStart"/>
-      <w:r>
-        <w:rPr>
-          <w:rFonts w:asciiTheme="majorHAnsi" w:hAnsiTheme="majorHAnsi"/>
-          <w:sz w:val="27"/>
-          <w:szCs w:val="27"/>
-        </w:rPr>
-        <w:t>Kernal</w:t>
-      </w:r>
-      <w:proofErr w:type="spellEnd"/>
-      <w:r>
-        <w:rPr>
-          <w:rFonts w:asciiTheme="majorHAnsi" w:hAnsiTheme="majorHAnsi"/>
-          <w:sz w:val="27"/>
-          <w:szCs w:val="27"/>
-        </w:rPr>
-        <w:t xml:space="preserve"> replacement, the C64 will no longer boot. However, even when the C64 gives a black screen, you can still enter the configuration menu in order to disable the </w:t>
-      </w:r>
-      <w:proofErr w:type="spellStart"/>
-      <w:r>
-        <w:rPr>
-          <w:rFonts w:asciiTheme="majorHAnsi" w:hAnsiTheme="majorHAnsi"/>
-          <w:sz w:val="27"/>
-          <w:szCs w:val="27"/>
-        </w:rPr>
-        <w:t>Kernal</w:t>
-      </w:r>
-      <w:proofErr w:type="spellEnd"/>
-      <w:r>
-        <w:rPr>
-          <w:rFonts w:asciiTheme="majorHAnsi" w:hAnsiTheme="majorHAnsi"/>
-          <w:sz w:val="27"/>
-          <w:szCs w:val="27"/>
-        </w:rPr>
-        <w:t xml:space="preserve"> replacement option.</w:t>
-      </w:r>
-    </w:p>
-    <w:p>
-      <w:pPr>
-        <w:tabs>
-          <w:tab w:val="left" w:pos="3192"/>
-        </w:tabs>
-        <w:rPr>
-          <w:rFonts w:asciiTheme="majorHAnsi" w:hAnsiTheme="majorHAnsi"/>
-          <w:sz w:val="27"/>
-          <w:szCs w:val="27"/>
-        </w:rPr>
-      </w:pPr>
-    </w:p>
-    <w:p>
-      <w:pPr>
-        <w:tabs>
-          <w:tab w:val="left" w:pos="3192"/>
-        </w:tabs>
-        <w:rPr>
-          <w:rFonts w:asciiTheme="majorHAnsi" w:hAnsiTheme="majorHAnsi"/>
-          <w:b/>
-          <w:sz w:val="27"/>
-          <w:szCs w:val="27"/>
-          <w:u w:val="single"/>
-        </w:rPr>
-      </w:pPr>
-    </w:p>
-    <w:p>
-      <w:pPr>
-        <w:rPr>
-          <w:rFonts w:asciiTheme="majorHAnsi" w:hAnsiTheme="majorHAnsi"/>
-          <w:b/>
-          <w:sz w:val="27"/>
-          <w:szCs w:val="27"/>
-          <w:u w:val="single"/>
-        </w:rPr>
-      </w:pPr>
-      <w:r>
-        <w:rPr>
-          <w:rFonts w:asciiTheme="majorHAnsi" w:hAnsiTheme="majorHAnsi"/>
-          <w:b/>
-          <w:sz w:val="27"/>
-          <w:szCs w:val="27"/>
-          <w:u w:val="single"/>
-        </w:rPr>
-        <w:br w:type="page"/>
-      </w:r>
-    </w:p>
-    <w:p>
-      <w:pPr>
-        <w:tabs>
-          <w:tab w:val="left" w:pos="3192"/>
-        </w:tabs>
-        <w:rPr>
-          <w:rFonts w:asciiTheme="majorHAnsi" w:hAnsiTheme="majorHAnsi"/>
-          <w:b/>
-          <w:sz w:val="27"/>
-          <w:szCs w:val="27"/>
-          <w:u w:val="single"/>
-        </w:rPr>
-      </w:pPr>
-      <w:r>
-        <w:rPr>
-          <w:rFonts w:asciiTheme="majorHAnsi" w:hAnsiTheme="majorHAnsi"/>
-          <w:b/>
-          <w:sz w:val="27"/>
-          <w:szCs w:val="27"/>
-          <w:u w:val="single"/>
-        </w:rPr>
-        <w:lastRenderedPageBreak/>
-        <w:t>Software IEC</w:t>
-      </w:r>
-    </w:p>
-    <w:p>
-      <w:pPr>
-        <w:tabs>
-          <w:tab w:val="left" w:pos="3192"/>
-        </w:tabs>
-        <w:rPr>
-          <w:rFonts w:asciiTheme="majorHAnsi" w:hAnsiTheme="majorHAnsi"/>
-          <w:sz w:val="27"/>
-          <w:szCs w:val="27"/>
-        </w:rPr>
-      </w:pPr>
-      <w:r>
-        <w:rPr>
-          <w:rFonts w:asciiTheme="majorHAnsi" w:hAnsiTheme="majorHAnsi"/>
-          <w:sz w:val="27"/>
-          <w:szCs w:val="27"/>
-        </w:rPr>
-        <w:t>The Software-IEC module is a serial bus service that can be enabled in the configuration menu. This module provides two additional devices on the Commodore serial bus; the IEC bus:</w:t>
-      </w:r>
-    </w:p>
-    <w:p>
-      <w:pPr>
-        <w:pStyle w:val="ListParagraph"/>
-        <w:numPr>
-          <w:ilvl w:val="0"/>
-          <w:numId w:val="3"/>
-        </w:numPr>
-        <w:tabs>
-          <w:tab w:val="left" w:pos="3192"/>
-        </w:tabs>
-        <w:rPr>
-          <w:rFonts w:asciiTheme="majorHAnsi" w:hAnsiTheme="majorHAnsi"/>
-          <w:sz w:val="27"/>
-          <w:szCs w:val="27"/>
-        </w:rPr>
-      </w:pPr>
-      <w:r>
-        <w:rPr>
-          <w:rFonts w:asciiTheme="majorHAnsi" w:hAnsiTheme="majorHAnsi"/>
-          <w:sz w:val="27"/>
-          <w:szCs w:val="27"/>
-        </w:rPr>
-        <w:t>Virtual drive that gives direct access to the Ultimate-II+ file system;</w:t>
-      </w:r>
-    </w:p>
-    <w:p>
-      <w:pPr>
-        <w:pStyle w:val="ListParagraph"/>
-        <w:numPr>
-          <w:ilvl w:val="0"/>
-          <w:numId w:val="3"/>
-        </w:numPr>
-        <w:tabs>
-          <w:tab w:val="left" w:pos="3192"/>
-        </w:tabs>
-        <w:rPr>
-          <w:rFonts w:asciiTheme="majorHAnsi" w:hAnsiTheme="majorHAnsi"/>
-          <w:sz w:val="27"/>
-          <w:szCs w:val="27"/>
-        </w:rPr>
-      </w:pPr>
-      <w:r>
-        <w:rPr>
-          <w:rFonts w:asciiTheme="majorHAnsi" w:hAnsiTheme="majorHAnsi"/>
-          <w:sz w:val="27"/>
-          <w:szCs w:val="27"/>
-        </w:rPr>
-        <w:t>A virtual printer</w:t>
-      </w:r>
-    </w:p>
-    <w:p>
-      <w:pPr>
-        <w:tabs>
-          <w:tab w:val="left" w:pos="3192"/>
-        </w:tabs>
-        <w:rPr>
-          <w:rFonts w:asciiTheme="majorHAnsi" w:hAnsiTheme="majorHAnsi"/>
-          <w:sz w:val="27"/>
-          <w:szCs w:val="27"/>
-        </w:rPr>
-      </w:pPr>
-    </w:p>
-    <w:p>
-      <w:pPr>
-        <w:tabs>
-          <w:tab w:val="left" w:pos="3192"/>
-        </w:tabs>
-        <w:rPr>
-          <w:rFonts w:asciiTheme="majorHAnsi" w:hAnsiTheme="majorHAnsi"/>
-          <w:sz w:val="27"/>
-          <w:szCs w:val="27"/>
-          <w:u w:val="single"/>
-        </w:rPr>
-      </w:pPr>
-      <w:r>
-        <w:rPr>
-          <w:rFonts w:asciiTheme="majorHAnsi" w:hAnsiTheme="majorHAnsi"/>
-          <w:sz w:val="27"/>
-          <w:szCs w:val="27"/>
-          <w:u w:val="single"/>
-        </w:rPr>
-        <w:t>Printer</w:t>
-      </w:r>
-    </w:p>
-    <w:p>
-      <w:pPr>
-        <w:tabs>
-          <w:tab w:val="left" w:pos="3192"/>
-        </w:tabs>
-        <w:rPr>
-          <w:rFonts w:asciiTheme="majorHAnsi" w:hAnsiTheme="majorHAnsi"/>
-          <w:sz w:val="27"/>
-          <w:szCs w:val="27"/>
-        </w:rPr>
-      </w:pPr>
-      <w:r>
-        <w:rPr>
-          <w:rFonts w:asciiTheme="majorHAnsi" w:hAnsiTheme="majorHAnsi"/>
-          <w:sz w:val="27"/>
-          <w:szCs w:val="27"/>
-        </w:rPr>
-        <w:t xml:space="preserve">The virtual printer </w:t>
-      </w:r>
-      <w:r>
-        <w:rPr>
-          <w:rFonts w:asciiTheme="majorHAnsi" w:hAnsiTheme="majorHAnsi"/>
-          <w:sz w:val="27"/>
-          <w:szCs w:val="27"/>
-        </w:rPr>
-        <w:t xml:space="preserve">is a valuable </w:t>
-      </w:r>
-      <w:r>
-        <w:rPr>
-          <w:rFonts w:asciiTheme="majorHAnsi" w:hAnsiTheme="majorHAnsi"/>
-          <w:sz w:val="27"/>
-          <w:szCs w:val="27"/>
-        </w:rPr>
-        <w:t xml:space="preserve">contribution </w:t>
-      </w:r>
-      <w:r>
-        <w:rPr>
-          <w:rFonts w:asciiTheme="majorHAnsi" w:hAnsiTheme="majorHAnsi"/>
-          <w:sz w:val="27"/>
-          <w:szCs w:val="27"/>
-        </w:rPr>
-        <w:t xml:space="preserve">created by René Garcia. It </w:t>
-      </w:r>
-      <w:r>
-        <w:rPr>
-          <w:rFonts w:asciiTheme="majorHAnsi" w:hAnsiTheme="majorHAnsi"/>
-          <w:sz w:val="27"/>
-          <w:szCs w:val="27"/>
-        </w:rPr>
-        <w:t xml:space="preserve">takes printer commands from the Commodore 64, and creates a black and white image of the printed graphics and text. This image is then saved to the USB flash drive. </w:t>
-      </w:r>
-      <w:r>
-        <w:rPr>
-          <w:rFonts w:asciiTheme="majorHAnsi" w:hAnsiTheme="majorHAnsi"/>
-          <w:sz w:val="27"/>
-          <w:szCs w:val="27"/>
-        </w:rPr>
-        <w:t>The full documentation</w:t>
-      </w:r>
-      <w:r>
-        <w:rPr>
-          <w:rFonts w:asciiTheme="majorHAnsi" w:hAnsiTheme="majorHAnsi"/>
-          <w:sz w:val="27"/>
-          <w:szCs w:val="27"/>
-        </w:rPr>
-        <w:t xml:space="preserve"> of the printer emulation and all of its capabilities and options is available here:</w:t>
-      </w:r>
-    </w:p>
-    <w:p>
-      <w:pPr>
-        <w:tabs>
-          <w:tab w:val="left" w:pos="3192"/>
-        </w:tabs>
-        <w:rPr>
-          <w:rFonts w:asciiTheme="majorHAnsi" w:hAnsiTheme="majorHAnsi"/>
-          <w:sz w:val="27"/>
-          <w:szCs w:val="27"/>
+          <w:sz w:val="22"/>
         </w:rPr>
       </w:pPr>
       <w:hyperlink r:id="rId12" w:history="1">
@@ -8402,10 +9113,9 @@
           <w:rPr>
             <w:rStyle w:val="Hyperlink"/>
             <w:rFonts w:asciiTheme="majorHAnsi" w:hAnsiTheme="majorHAnsi"/>
-            <w:sz w:val="27"/>
             <w:szCs w:val="27"/>
           </w:rPr>
-          <w:t>http://1541ultimate.net/content/download/mps_printer_emulation.pdf</w:t>
+          <w:t>https://github.com/GideonZ/1541ultimate/blob/master/doc/Command%20Interface%20V1.0.pdf</w:t>
         </w:r>
       </w:hyperlink>
     </w:p>
@@ -8423,16 +9133,6 @@
     </w:p>
     <w:p>
       <w:pPr>
-        <w:rPr>
-          <w:rFonts w:asciiTheme="majorHAnsi" w:hAnsiTheme="majorHAnsi"/>
-          <w:sz w:val="27"/>
-          <w:szCs w:val="27"/>
-          <w:u w:val="single"/>
-        </w:rPr>
-      </w:pPr>
-    </w:p>
-    <w:p>
-      <w:pPr>
         <w:tabs>
           <w:tab w:val="left" w:pos="3192"/>
         </w:tabs>
@@ -8440,389 +9140,15 @@
           <w:rFonts w:asciiTheme="majorHAnsi" w:hAnsiTheme="majorHAnsi"/>
           <w:sz w:val="27"/>
           <w:szCs w:val="27"/>
-          <w:u w:val="single"/>
-        </w:rPr>
-      </w:pPr>
-      <w:r>
-        <w:rPr>
-          <w:rFonts w:asciiTheme="majorHAnsi" w:hAnsiTheme="majorHAnsi"/>
-          <w:sz w:val="27"/>
-          <w:szCs w:val="27"/>
-          <w:u w:val="single"/>
-        </w:rPr>
-        <w:t>Virtual drive</w:t>
-      </w:r>
-    </w:p>
-    <w:p>
-      <w:pPr>
-        <w:tabs>
-          <w:tab w:val="left" w:pos="3192"/>
-        </w:tabs>
-        <w:rPr>
-          <w:rFonts w:asciiTheme="majorHAnsi" w:hAnsiTheme="majorHAnsi"/>
-          <w:sz w:val="27"/>
-          <w:szCs w:val="27"/>
-        </w:rPr>
-      </w:pPr>
-      <w:r>
-        <w:rPr>
-          <w:rFonts w:asciiTheme="majorHAnsi" w:hAnsiTheme="majorHAnsi"/>
-          <w:sz w:val="27"/>
-          <w:szCs w:val="27"/>
-        </w:rPr>
-        <w:t>The virtual drive can only be used to access files of the f</w:t>
-      </w:r>
-      <w:r>
-        <w:rPr>
-          <w:rFonts w:asciiTheme="majorHAnsi" w:hAnsiTheme="majorHAnsi"/>
-          <w:sz w:val="27"/>
-          <w:szCs w:val="27"/>
-        </w:rPr>
-        <w:t xml:space="preserve">ile system, through the OPEN/CLOSE commands on the IEC bus. By default, the path of the IEC drive is ‘/Usb0’, which is the top most USB connector on the right of the unit. This default path can be changed in the configuration menu. When the USB drive contains a program ‘TEST.PRG’, it can be loaded with the basic command </w:t>
-      </w:r>
-      <w:r>
-        <w:rPr>
-          <w:rFonts w:ascii="Courier New" w:hAnsi="Courier New" w:cs="Courier New"/>
-          <w:sz w:val="27"/>
-          <w:szCs w:val="27"/>
-        </w:rPr>
-        <w:t>LOAD"TEST.PRG"</w:t>
-      </w:r>
-      <w:proofErr w:type="gramStart"/>
-      <w:r>
-        <w:rPr>
-          <w:rFonts w:ascii="Courier New" w:hAnsi="Courier New" w:cs="Courier New"/>
-          <w:sz w:val="27"/>
-          <w:szCs w:val="27"/>
-        </w:rPr>
-        <w:t>,10</w:t>
-      </w:r>
-      <w:proofErr w:type="gramEnd"/>
-      <w:r>
-        <w:rPr>
-          <w:rFonts w:asciiTheme="majorHAnsi" w:hAnsiTheme="majorHAnsi"/>
-          <w:sz w:val="27"/>
-          <w:szCs w:val="27"/>
-        </w:rPr>
-        <w:t>. Similarly, you can save your programs with the SAVE command. When loading the directory (</w:t>
-      </w:r>
-      <w:r>
-        <w:rPr>
-          <w:rFonts w:ascii="Courier New" w:hAnsi="Courier New" w:cs="Courier New"/>
-          <w:sz w:val="27"/>
-          <w:szCs w:val="27"/>
-        </w:rPr>
-        <w:t>LOAD "$"</w:t>
-      </w:r>
-      <w:proofErr w:type="gramStart"/>
-      <w:r>
-        <w:rPr>
-          <w:rFonts w:ascii="Courier New" w:hAnsi="Courier New" w:cs="Courier New"/>
-          <w:sz w:val="27"/>
-          <w:szCs w:val="27"/>
-        </w:rPr>
-        <w:t>,10</w:t>
-      </w:r>
-      <w:proofErr w:type="gramEnd"/>
-      <w:r>
-        <w:rPr>
-          <w:rFonts w:asciiTheme="majorHAnsi" w:hAnsiTheme="majorHAnsi"/>
-          <w:sz w:val="27"/>
-          <w:szCs w:val="27"/>
-        </w:rPr>
-        <w:t>),  the path will be shown as disk name.</w:t>
-      </w:r>
-    </w:p>
-    <w:p>
-      <w:pPr>
-        <w:tabs>
-          <w:tab w:val="left" w:pos="3192"/>
-        </w:tabs>
-        <w:rPr>
-          <w:rFonts w:asciiTheme="majorHAnsi" w:hAnsiTheme="majorHAnsi"/>
-          <w:sz w:val="27"/>
-          <w:szCs w:val="27"/>
-        </w:rPr>
-      </w:pPr>
-    </w:p>
-    <w:p>
-      <w:pPr>
-        <w:tabs>
-          <w:tab w:val="left" w:pos="3192"/>
-        </w:tabs>
-        <w:rPr>
-          <w:rFonts w:asciiTheme="majorHAnsi" w:hAnsiTheme="majorHAnsi"/>
-          <w:sz w:val="27"/>
-          <w:szCs w:val="27"/>
-        </w:rPr>
-      </w:pPr>
-      <w:r>
-        <w:rPr>
-          <w:rFonts w:asciiTheme="majorHAnsi" w:hAnsiTheme="majorHAnsi"/>
-          <w:sz w:val="27"/>
-          <w:szCs w:val="27"/>
-        </w:rPr>
-        <w:t xml:space="preserve">The command channel 15, can currently only </w:t>
-      </w:r>
-      <w:proofErr w:type="gramStart"/>
-      <w:r>
-        <w:rPr>
-          <w:rFonts w:asciiTheme="majorHAnsi" w:hAnsiTheme="majorHAnsi"/>
-          <w:sz w:val="27"/>
-          <w:szCs w:val="27"/>
-        </w:rPr>
-        <w:t>be</w:t>
-      </w:r>
-      <w:proofErr w:type="gramEnd"/>
-      <w:r>
-        <w:rPr>
-          <w:rFonts w:asciiTheme="majorHAnsi" w:hAnsiTheme="majorHAnsi"/>
-          <w:sz w:val="27"/>
-          <w:szCs w:val="27"/>
-        </w:rPr>
-        <w:t xml:space="preserve"> used to change the current directory. Just like on modern systems, “</w:t>
-      </w:r>
-      <w:proofErr w:type="gramStart"/>
-      <w:r>
-        <w:rPr>
-          <w:rFonts w:asciiTheme="majorHAnsi" w:hAnsiTheme="majorHAnsi"/>
-          <w:sz w:val="27"/>
-          <w:szCs w:val="27"/>
-        </w:rPr>
-        <w:t>..”</w:t>
-      </w:r>
-      <w:proofErr w:type="gramEnd"/>
-      <w:r>
-        <w:rPr>
-          <w:rFonts w:asciiTheme="majorHAnsi" w:hAnsiTheme="majorHAnsi"/>
-          <w:sz w:val="27"/>
-          <w:szCs w:val="27"/>
-        </w:rPr>
-        <w:t xml:space="preserve"> is the parent directory and “/” is the root directory:</w:t>
-      </w:r>
-    </w:p>
-    <w:p>
-      <w:pPr>
-        <w:tabs>
-          <w:tab w:val="left" w:pos="3192"/>
-        </w:tabs>
-        <w:rPr>
-          <w:rFonts w:ascii="Courier New" w:hAnsi="Courier New" w:cs="Courier New"/>
-          <w:sz w:val="27"/>
-          <w:szCs w:val="27"/>
-        </w:rPr>
-      </w:pPr>
-    </w:p>
-    <w:p>
-      <w:pPr>
-        <w:tabs>
-          <w:tab w:val="left" w:pos="3192"/>
-        </w:tabs>
-        <w:rPr>
-          <w:rFonts w:ascii="Courier New" w:hAnsi="Courier New" w:cs="Courier New"/>
-          <w:sz w:val="27"/>
-          <w:szCs w:val="27"/>
-        </w:rPr>
-      </w:pPr>
-      <w:r>
-        <w:rPr>
-          <w:rFonts w:ascii="Courier New" w:hAnsi="Courier New" w:cs="Courier New"/>
-          <w:sz w:val="27"/>
-          <w:szCs w:val="27"/>
-        </w:rPr>
-        <w:t>OPEN 15</w:t>
-      </w:r>
-      <w:proofErr w:type="gramStart"/>
-      <w:r>
-        <w:rPr>
-          <w:rFonts w:ascii="Courier New" w:hAnsi="Courier New" w:cs="Courier New"/>
-          <w:sz w:val="27"/>
-          <w:szCs w:val="27"/>
-        </w:rPr>
-        <w:t>,10,15</w:t>
-      </w:r>
-      <w:proofErr w:type="gramEnd"/>
-      <w:r>
-        <w:rPr>
-          <w:rFonts w:ascii="Courier New" w:hAnsi="Courier New" w:cs="Courier New"/>
-          <w:sz w:val="27"/>
-          <w:szCs w:val="27"/>
-        </w:rPr>
-        <w:t>,"CD:/USB1/MYPROGRAMS":CLOSE 15</w:t>
-      </w:r>
-    </w:p>
-    <w:p>
-      <w:pPr>
-        <w:tabs>
-          <w:tab w:val="left" w:pos="3192"/>
-        </w:tabs>
-        <w:rPr>
-          <w:rFonts w:asciiTheme="majorHAnsi" w:hAnsiTheme="majorHAnsi"/>
-          <w:sz w:val="27"/>
-          <w:szCs w:val="27"/>
-        </w:rPr>
-      </w:pPr>
-      <w:r>
-        <w:rPr>
-          <w:rFonts w:asciiTheme="majorHAnsi" w:hAnsiTheme="majorHAnsi"/>
-          <w:sz w:val="27"/>
-          <w:szCs w:val="27"/>
-        </w:rPr>
-        <w:t xml:space="preserve"> </w:t>
-      </w:r>
-    </w:p>
-    <w:p>
-      <w:pPr>
-        <w:tabs>
-          <w:tab w:val="left" w:pos="3192"/>
-        </w:tabs>
-        <w:rPr>
-          <w:rFonts w:asciiTheme="majorHAnsi" w:hAnsiTheme="majorHAnsi"/>
-          <w:sz w:val="27"/>
-          <w:szCs w:val="27"/>
-        </w:rPr>
-      </w:pPr>
-      <w:r>
-        <w:rPr>
-          <w:rFonts w:asciiTheme="majorHAnsi" w:hAnsiTheme="majorHAnsi"/>
-          <w:sz w:val="27"/>
-          <w:szCs w:val="27"/>
-        </w:rPr>
-        <w:t xml:space="preserve">At this point, the virtual drive is not </w:t>
-      </w:r>
-      <w:proofErr w:type="spellStart"/>
-      <w:r>
-        <w:rPr>
-          <w:rFonts w:asciiTheme="majorHAnsi" w:hAnsiTheme="majorHAnsi"/>
-          <w:sz w:val="27"/>
-          <w:szCs w:val="27"/>
-        </w:rPr>
-        <w:t>JiffyDOS</w:t>
-      </w:r>
-      <w:proofErr w:type="spellEnd"/>
-      <w:r>
-        <w:rPr>
-          <w:rFonts w:asciiTheme="majorHAnsi" w:hAnsiTheme="majorHAnsi"/>
-          <w:sz w:val="27"/>
-          <w:szCs w:val="27"/>
-        </w:rPr>
-        <w:t xml:space="preserve"> compliant.</w:t>
-      </w:r>
-    </w:p>
-    <w:p>
-      <w:pPr>
-        <w:tabs>
-          <w:tab w:val="left" w:pos="3192"/>
-        </w:tabs>
-        <w:rPr>
-          <w:rFonts w:asciiTheme="majorHAnsi" w:hAnsiTheme="majorHAnsi"/>
-          <w:sz w:val="27"/>
-          <w:szCs w:val="27"/>
-        </w:rPr>
-      </w:pPr>
-    </w:p>
-    <w:p>
-      <w:pPr>
-        <w:tabs>
-          <w:tab w:val="left" w:pos="3192"/>
-        </w:tabs>
-        <w:rPr>
-          <w:rFonts w:asciiTheme="majorHAnsi" w:hAnsiTheme="majorHAnsi"/>
-          <w:sz w:val="27"/>
-          <w:szCs w:val="27"/>
-        </w:rPr>
-      </w:pPr>
-    </w:p>
-    <w:p>
-      <w:pPr>
-        <w:tabs>
-          <w:tab w:val="left" w:pos="3192"/>
-        </w:tabs>
-        <w:rPr>
-          <w:rFonts w:asciiTheme="majorHAnsi" w:hAnsiTheme="majorHAnsi"/>
-          <w:b/>
-          <w:sz w:val="27"/>
-          <w:szCs w:val="27"/>
-          <w:u w:val="single"/>
-        </w:rPr>
-      </w:pPr>
-      <w:r>
-        <w:rPr>
-          <w:rFonts w:asciiTheme="majorHAnsi" w:hAnsiTheme="majorHAnsi"/>
-          <w:b/>
-          <w:sz w:val="27"/>
-          <w:szCs w:val="27"/>
-          <w:u w:val="single"/>
-        </w:rPr>
-        <w:t>Ultimate Command Interface</w:t>
-      </w:r>
-    </w:p>
-    <w:p>
-      <w:pPr>
-        <w:tabs>
-          <w:tab w:val="left" w:pos="3192"/>
-        </w:tabs>
-        <w:rPr>
-          <w:rFonts w:asciiTheme="majorHAnsi" w:hAnsiTheme="majorHAnsi"/>
-          <w:sz w:val="27"/>
-          <w:szCs w:val="27"/>
-        </w:rPr>
-      </w:pPr>
-      <w:r>
-        <w:rPr>
-          <w:rFonts w:asciiTheme="majorHAnsi" w:hAnsiTheme="majorHAnsi"/>
-          <w:sz w:val="27"/>
-          <w:szCs w:val="27"/>
-        </w:rPr>
-        <w:t>Since some time, it has become possible to control the Ultimate-II</w:t>
-      </w:r>
-      <w:r>
-        <w:rPr>
-          <w:rFonts w:asciiTheme="majorHAnsi" w:hAnsiTheme="majorHAnsi"/>
-          <w:sz w:val="27"/>
-          <w:szCs w:val="27"/>
-        </w:rPr>
-        <w:t>+</w:t>
-      </w:r>
-      <w:r>
-        <w:rPr>
-          <w:rFonts w:asciiTheme="majorHAnsi" w:hAnsiTheme="majorHAnsi"/>
-          <w:sz w:val="27"/>
-          <w:szCs w:val="27"/>
-        </w:rPr>
-        <w:t xml:space="preserve"> programmatically through the I/O port of the C64, thus from a program that runs on the machine. This is useful for many things; for example it can be used to access the file system much faster than through the serial bus. But it can also be used to load files from the file system into REU memory for example. The set of commands grows over time and will provide more and more powerful features.</w:t>
-      </w:r>
-    </w:p>
-    <w:p>
-      <w:pPr>
-        <w:tabs>
-          <w:tab w:val="left" w:pos="3192"/>
-        </w:tabs>
-        <w:rPr>
-          <w:rFonts w:asciiTheme="majorHAnsi" w:hAnsiTheme="majorHAnsi"/>
-          <w:sz w:val="27"/>
-          <w:szCs w:val="27"/>
-        </w:rPr>
-      </w:pPr>
-    </w:p>
-    <w:p>
-      <w:pPr>
-        <w:tabs>
-          <w:tab w:val="left" w:pos="3192"/>
-        </w:tabs>
-        <w:rPr>
-          <w:rFonts w:asciiTheme="majorHAnsi" w:hAnsiTheme="majorHAnsi"/>
-          <w:sz w:val="27"/>
-          <w:szCs w:val="27"/>
-        </w:rPr>
-      </w:pPr>
-      <w:r>
-        <w:rPr>
-          <w:rFonts w:asciiTheme="majorHAnsi" w:hAnsiTheme="majorHAnsi"/>
-          <w:sz w:val="27"/>
-          <w:szCs w:val="27"/>
-        </w:rPr>
-        <w:t>Documentation of the interface itself is available here:</w:t>
+        </w:rPr>
+      </w:pPr>
+      <w:r>
+        <w:rPr>
+          <w:rFonts w:asciiTheme="majorHAnsi" w:hAnsiTheme="majorHAnsi"/>
+          <w:sz w:val="27"/>
+          <w:szCs w:val="27"/>
+        </w:rPr>
+        <w:t>Accessing the file system is done through the “DOS” target, which is documented here:</w:t>
       </w:r>
     </w:p>
     <w:p>
@@ -8844,7 +9170,7 @@
             <w:sz w:val="27"/>
             <w:szCs w:val="27"/>
           </w:rPr>
-          <w:t>http://1541ultimate.net/content/download/command_interface_v1.0.pdf</w:t>
+          <w:t>https://github.com/GideonZ/1541ultimate/blob/master/doc/ultimate_dos-1.2.pdf</w:t>
         </w:r>
       </w:hyperlink>
     </w:p>
@@ -8871,14 +9197,6 @@
           <w:szCs w:val="27"/>
         </w:rPr>
       </w:pPr>
-      <w:r>
-        <w:rPr>
-          <w:rFonts w:asciiTheme="majorHAnsi" w:hAnsiTheme="majorHAnsi"/>
-          <w:sz w:val="27"/>
-          <w:szCs w:val="27"/>
-        </w:rPr>
-        <w:t>Accessing the file system is done through the “DOS” target, which is documented here:</w:t>
-      </w:r>
     </w:p>
     <w:p>
       <w:pPr>
@@ -8887,10 +9205,150 @@
         </w:tabs>
         <w:rPr>
           <w:rFonts w:asciiTheme="majorHAnsi" w:hAnsiTheme="majorHAnsi"/>
-          <w:sz w:val="27"/>
-          <w:szCs w:val="27"/>
-        </w:rPr>
-      </w:pPr>
+          <w:b/>
+          <w:sz w:val="27"/>
+          <w:szCs w:val="27"/>
+          <w:u w:val="single"/>
+        </w:rPr>
+      </w:pPr>
+      <w:r>
+        <w:rPr>
+          <w:rFonts w:asciiTheme="majorHAnsi" w:hAnsiTheme="majorHAnsi"/>
+          <w:b/>
+          <w:sz w:val="27"/>
+          <w:szCs w:val="27"/>
+          <w:u w:val="single"/>
+        </w:rPr>
+        <w:t>Real Time Clock</w:t>
+      </w:r>
+    </w:p>
+    <w:p>
+      <w:pPr>
+        <w:tabs>
+          <w:tab w:val="left" w:pos="3192"/>
+        </w:tabs>
+        <w:rPr>
+          <w:rFonts w:asciiTheme="majorHAnsi" w:hAnsiTheme="majorHAnsi"/>
+          <w:sz w:val="27"/>
+          <w:szCs w:val="27"/>
+        </w:rPr>
+      </w:pPr>
+      <w:r>
+        <w:rPr>
+          <w:rFonts w:asciiTheme="majorHAnsi" w:hAnsiTheme="majorHAnsi"/>
+          <w:sz w:val="27"/>
+          <w:szCs w:val="27"/>
+        </w:rPr>
+        <w:t>For getting correct time stamps on the files that are created on the USB pen drives, the Ultimate-II+ offers a real time clock (RTC) function. This RTC can be set through the configuration menu.</w:t>
+      </w:r>
+    </w:p>
+    <w:p>
+      <w:pPr>
+        <w:tabs>
+          <w:tab w:val="left" w:pos="3192"/>
+        </w:tabs>
+        <w:rPr>
+          <w:rFonts w:asciiTheme="majorHAnsi" w:hAnsiTheme="majorHAnsi"/>
+          <w:sz w:val="27"/>
+          <w:szCs w:val="27"/>
+        </w:rPr>
+      </w:pPr>
+    </w:p>
+    <w:p>
+      <w:pPr>
+        <w:tabs>
+          <w:tab w:val="left" w:pos="3192"/>
+        </w:tabs>
+        <w:rPr>
+          <w:rFonts w:asciiTheme="majorHAnsi" w:hAnsiTheme="majorHAnsi"/>
+          <w:sz w:val="27"/>
+          <w:szCs w:val="27"/>
+        </w:rPr>
+      </w:pPr>
+      <w:r>
+        <w:rPr>
+          <w:rFonts w:asciiTheme="majorHAnsi" w:hAnsiTheme="majorHAnsi"/>
+          <w:sz w:val="27"/>
+          <w:szCs w:val="27"/>
+        </w:rPr>
+        <w:t xml:space="preserve">The RTC is powered by a CR2032 battery, which is located inside of the unit. </w:t>
+      </w:r>
+      <w:r>
+        <w:rPr>
+          <w:rFonts w:asciiTheme="majorHAnsi" w:hAnsiTheme="majorHAnsi"/>
+          <w:sz w:val="27"/>
+          <w:szCs w:val="27"/>
+        </w:rPr>
+        <w:t>Calculations show that the lifetime of this battery is several years.</w:t>
+      </w:r>
+    </w:p>
+    <w:p>
+      <w:pPr>
+        <w:tabs>
+          <w:tab w:val="left" w:pos="3192"/>
+        </w:tabs>
+        <w:rPr>
+          <w:rFonts w:asciiTheme="majorHAnsi" w:hAnsiTheme="majorHAnsi"/>
+          <w:sz w:val="27"/>
+          <w:szCs w:val="27"/>
+        </w:rPr>
+      </w:pPr>
+    </w:p>
+    <w:p>
+      <w:pPr>
+        <w:tabs>
+          <w:tab w:val="left" w:pos="3192"/>
+        </w:tabs>
+        <w:rPr>
+          <w:rFonts w:asciiTheme="majorHAnsi" w:hAnsiTheme="majorHAnsi"/>
+          <w:sz w:val="27"/>
+          <w:szCs w:val="27"/>
+        </w:rPr>
+      </w:pPr>
+    </w:p>
+    <w:p>
+      <w:pPr>
+        <w:tabs>
+          <w:tab w:val="left" w:pos="3192"/>
+        </w:tabs>
+        <w:rPr>
+          <w:rFonts w:asciiTheme="majorHAnsi" w:hAnsiTheme="majorHAnsi"/>
+          <w:b/>
+          <w:sz w:val="27"/>
+          <w:szCs w:val="27"/>
+          <w:u w:val="single"/>
+        </w:rPr>
+      </w:pPr>
+      <w:r>
+        <w:rPr>
+          <w:rFonts w:asciiTheme="majorHAnsi" w:hAnsiTheme="majorHAnsi"/>
+          <w:b/>
+          <w:sz w:val="27"/>
+          <w:szCs w:val="27"/>
+          <w:u w:val="single"/>
+        </w:rPr>
+        <w:t>Website</w:t>
+      </w:r>
+    </w:p>
+    <w:p>
+      <w:pPr>
+        <w:tabs>
+          <w:tab w:val="left" w:pos="3192"/>
+        </w:tabs>
+        <w:rPr>
+          <w:rFonts w:asciiTheme="majorHAnsi" w:hAnsiTheme="majorHAnsi"/>
+          <w:sz w:val="27"/>
+          <w:szCs w:val="27"/>
+        </w:rPr>
+      </w:pPr>
+      <w:r>
+        <w:rPr>
+          <w:rFonts w:asciiTheme="majorHAnsi" w:hAnsiTheme="majorHAnsi"/>
+          <w:sz w:val="27"/>
+          <w:szCs w:val="27"/>
+        </w:rPr>
+        <w:t xml:space="preserve">Consult the website </w:t>
+      </w:r>
       <w:hyperlink r:id="rId14" w:history="1">
         <w:r>
           <w:rPr>
@@ -8899,205 +9357,24 @@
             <w:sz w:val="27"/>
             <w:szCs w:val="27"/>
           </w:rPr>
-          <w:t>http://1541ultimate.net/content/download/ultimate_dos_v1.0.pdf</w:t>
+          <w:t>https://ultimate64.com</w:t>
         </w:r>
       </w:hyperlink>
-    </w:p>
-    <w:p>
-      <w:pPr>
-        <w:tabs>
-          <w:tab w:val="left" w:pos="3192"/>
-        </w:tabs>
-        <w:rPr>
-          <w:rFonts w:asciiTheme="majorHAnsi" w:hAnsiTheme="majorHAnsi"/>
-          <w:sz w:val="27"/>
-          <w:szCs w:val="27"/>
-        </w:rPr>
-      </w:pPr>
-    </w:p>
-    <w:p>
-      <w:pPr>
-        <w:tabs>
-          <w:tab w:val="left" w:pos="3192"/>
-        </w:tabs>
-        <w:rPr>
-          <w:rFonts w:asciiTheme="majorHAnsi" w:hAnsiTheme="majorHAnsi"/>
-          <w:sz w:val="27"/>
-          <w:szCs w:val="27"/>
-        </w:rPr>
-      </w:pPr>
-    </w:p>
-    <w:p>
-      <w:pPr>
-        <w:tabs>
-          <w:tab w:val="left" w:pos="3192"/>
-        </w:tabs>
-        <w:rPr>
-          <w:rFonts w:asciiTheme="majorHAnsi" w:hAnsiTheme="majorHAnsi"/>
-          <w:b/>
-          <w:sz w:val="27"/>
-          <w:szCs w:val="27"/>
-          <w:u w:val="single"/>
-        </w:rPr>
-      </w:pPr>
-      <w:r>
-        <w:rPr>
-          <w:rFonts w:asciiTheme="majorHAnsi" w:hAnsiTheme="majorHAnsi"/>
-          <w:b/>
-          <w:sz w:val="27"/>
-          <w:szCs w:val="27"/>
-          <w:u w:val="single"/>
-        </w:rPr>
-        <w:lastRenderedPageBreak/>
-        <w:t>Real Time Clock</w:t>
-      </w:r>
-    </w:p>
-    <w:p>
-      <w:pPr>
-        <w:tabs>
-          <w:tab w:val="left" w:pos="3192"/>
-        </w:tabs>
-        <w:rPr>
-          <w:rFonts w:asciiTheme="majorHAnsi" w:hAnsiTheme="majorHAnsi"/>
-          <w:sz w:val="27"/>
-          <w:szCs w:val="27"/>
-        </w:rPr>
-      </w:pPr>
-      <w:r>
-        <w:rPr>
-          <w:rFonts w:asciiTheme="majorHAnsi" w:hAnsiTheme="majorHAnsi"/>
-          <w:sz w:val="27"/>
-          <w:szCs w:val="27"/>
-        </w:rPr>
-        <w:t>For getting correct time stamps on the files that are created on the USB pen drives, the Ultimate-II+ offers a real time clock (RTC) function. This RTC can be set through the configuration menu.</w:t>
-      </w:r>
-    </w:p>
-    <w:p>
-      <w:pPr>
-        <w:tabs>
-          <w:tab w:val="left" w:pos="3192"/>
-        </w:tabs>
-        <w:rPr>
-          <w:rFonts w:asciiTheme="majorHAnsi" w:hAnsiTheme="majorHAnsi"/>
-          <w:sz w:val="27"/>
-          <w:szCs w:val="27"/>
-        </w:rPr>
-      </w:pPr>
-    </w:p>
-    <w:p>
-      <w:pPr>
-        <w:tabs>
-          <w:tab w:val="left" w:pos="3192"/>
-        </w:tabs>
-        <w:rPr>
-          <w:rFonts w:asciiTheme="majorHAnsi" w:hAnsiTheme="majorHAnsi"/>
-          <w:sz w:val="27"/>
-          <w:szCs w:val="27"/>
-        </w:rPr>
-      </w:pPr>
-      <w:r>
-        <w:rPr>
-          <w:rFonts w:asciiTheme="majorHAnsi" w:hAnsiTheme="majorHAnsi"/>
-          <w:sz w:val="27"/>
-          <w:szCs w:val="27"/>
-        </w:rPr>
-        <w:t xml:space="preserve">The RTC is powered by a CR2032 battery, which is located inside of the unit. </w:t>
-      </w:r>
-      <w:r>
-        <w:rPr>
-          <w:rFonts w:asciiTheme="majorHAnsi" w:hAnsiTheme="majorHAnsi"/>
-          <w:sz w:val="27"/>
-          <w:szCs w:val="27"/>
-        </w:rPr>
-        <w:t>Calculations show that the lifetime of this battery is several years.</w:t>
-      </w:r>
-    </w:p>
-    <w:p>
-      <w:pPr>
-        <w:tabs>
-          <w:tab w:val="left" w:pos="3192"/>
-        </w:tabs>
-        <w:rPr>
-          <w:rFonts w:asciiTheme="majorHAnsi" w:hAnsiTheme="majorHAnsi"/>
-          <w:sz w:val="27"/>
-          <w:szCs w:val="27"/>
-        </w:rPr>
-      </w:pPr>
-    </w:p>
-    <w:p>
-      <w:pPr>
-        <w:tabs>
-          <w:tab w:val="left" w:pos="3192"/>
-        </w:tabs>
-        <w:rPr>
-          <w:rFonts w:asciiTheme="majorHAnsi" w:hAnsiTheme="majorHAnsi"/>
-          <w:sz w:val="27"/>
-          <w:szCs w:val="27"/>
-        </w:rPr>
-      </w:pPr>
-    </w:p>
-    <w:p>
-      <w:pPr>
-        <w:tabs>
-          <w:tab w:val="left" w:pos="3192"/>
-        </w:tabs>
-        <w:rPr>
-          <w:rFonts w:asciiTheme="majorHAnsi" w:hAnsiTheme="majorHAnsi"/>
-          <w:b/>
-          <w:sz w:val="27"/>
-          <w:szCs w:val="27"/>
-          <w:u w:val="single"/>
-        </w:rPr>
-      </w:pPr>
-      <w:r>
-        <w:rPr>
-          <w:rFonts w:asciiTheme="majorHAnsi" w:hAnsiTheme="majorHAnsi"/>
-          <w:b/>
-          <w:sz w:val="27"/>
-          <w:szCs w:val="27"/>
-          <w:u w:val="single"/>
-        </w:rPr>
-        <w:t>Website</w:t>
-      </w:r>
-    </w:p>
-    <w:p>
-      <w:pPr>
-        <w:tabs>
-          <w:tab w:val="left" w:pos="3192"/>
-        </w:tabs>
-        <w:rPr>
-          <w:rFonts w:asciiTheme="majorHAnsi" w:hAnsiTheme="majorHAnsi"/>
-          <w:sz w:val="27"/>
-          <w:szCs w:val="27"/>
-        </w:rPr>
-      </w:pPr>
-      <w:r>
-        <w:rPr>
-          <w:rFonts w:asciiTheme="majorHAnsi" w:hAnsiTheme="majorHAnsi"/>
-          <w:sz w:val="27"/>
-          <w:szCs w:val="27"/>
-        </w:rPr>
-        <w:t xml:space="preserve">Consult the website </w:t>
-      </w:r>
-      <w:hyperlink r:id="rId15" w:history="1">
-        <w:r>
-          <w:rPr>
-            <w:rStyle w:val="Hyperlink"/>
-            <w:rFonts w:asciiTheme="majorHAnsi" w:hAnsiTheme="majorHAnsi"/>
-            <w:b/>
-            <w:sz w:val="27"/>
-            <w:szCs w:val="27"/>
-          </w:rPr>
-          <w:t>http://www.1541ultimate.net</w:t>
-        </w:r>
-      </w:hyperlink>
-      <w:r>
-        <w:rPr>
-          <w:rFonts w:asciiTheme="majorHAnsi" w:hAnsiTheme="majorHAnsi"/>
-          <w:sz w:val="27"/>
-          <w:szCs w:val="27"/>
-        </w:rPr>
-        <w:t xml:space="preserve"> for more information, or for questions regarding your d</w:t>
+      <w:r>
+        <w:rPr>
+          <w:rFonts w:asciiTheme="majorHAnsi" w:hAnsiTheme="majorHAnsi"/>
+          <w:sz w:val="27"/>
+          <w:szCs w:val="27"/>
+        </w:rPr>
+        <w:t xml:space="preserve"> </w:t>
+      </w:r>
+      <w:r>
+        <w:rPr>
+          <w:rFonts w:asciiTheme="majorHAnsi" w:hAnsiTheme="majorHAnsi"/>
+          <w:sz w:val="27"/>
+          <w:szCs w:val="27"/>
+        </w:rPr>
+        <w:t>for more information, or for questions regarding your d</w:t>
       </w:r>
       <w:r>
         <w:rPr>
@@ -9173,9 +9450,25 @@
           <w:sz w:val="26"/>
           <w:szCs w:val="26"/>
         </w:rPr>
-        <w:t xml:space="preserve">In order to update the firmware, you will need a file with the “.U2P” extension. Such a file can be found in the ‘.zip’ archives found in the download section of the </w:t>
-      </w:r>
-      <w:hyperlink r:id="rId16" w:history="1">
+        <w:t xml:space="preserve">In order to update the firmware, you will need a file with the “.U2P” extension. Such a file can be found in the ‘.zip’ archives found in the </w:t>
+      </w:r>
+      <w:r>
+        <w:rPr>
+          <w:rFonts w:asciiTheme="majorHAnsi" w:hAnsiTheme="majorHAnsi"/>
+          <w:sz w:val="26"/>
+          <w:szCs w:val="26"/>
+        </w:rPr>
+        <w:t>firmware</w:t>
+      </w:r>
+      <w:r>
+        <w:rPr>
+          <w:rFonts w:asciiTheme="majorHAnsi" w:hAnsiTheme="majorHAnsi"/>
+          <w:sz w:val="26"/>
+          <w:szCs w:val="26"/>
+        </w:rPr>
+        <w:t xml:space="preserve"> section of the </w:t>
+      </w:r>
+      <w:hyperlink r:id="rId15" w:history="1">
         <w:r>
           <w:rPr>
             <w:rStyle w:val="Hyperlink"/>
@@ -9183,7 +9476,7 @@
             <w:sz w:val="26"/>
             <w:szCs w:val="26"/>
           </w:rPr>
-          <w:t>http://1541ultimate.net</w:t>
+          <w:t>https://ultimate64.com</w:t>
         </w:r>
       </w:hyperlink>
       <w:r>
@@ -9192,20 +9485,16 @@
           <w:sz w:val="26"/>
           <w:szCs w:val="26"/>
         </w:rPr>
-        <w:t xml:space="preserve"> website, after logging on to the site.</w:t>
-      </w:r>
-    </w:p>
-    <w:p>
-      <w:pPr>
-        <w:tabs>
-          <w:tab w:val="left" w:pos="3192"/>
-        </w:tabs>
+        <w:t xml:space="preserve"> </w:t>
+      </w:r>
+      <w:r>
         <w:rPr>
           <w:rFonts w:asciiTheme="majorHAnsi" w:hAnsiTheme="majorHAnsi"/>
           <w:sz w:val="26"/>
           <w:szCs w:val="26"/>
         </w:rPr>
-      </w:pPr>
+        <w:t>website, after logging on to the site.</w:t>
+      </w:r>
     </w:p>
     <w:p>
       <w:pPr>
@@ -9218,31 +9507,25 @@
           <w:szCs w:val="26"/>
         </w:rPr>
       </w:pPr>
-      <w:r>
+    </w:p>
+    <w:p>
+      <w:pPr>
+        <w:tabs>
+          <w:tab w:val="left" w:pos="3192"/>
+        </w:tabs>
         <w:rPr>
           <w:rFonts w:asciiTheme="majorHAnsi" w:hAnsiTheme="majorHAnsi"/>
           <w:sz w:val="26"/>
           <w:szCs w:val="26"/>
         </w:rPr>
-        <w:t xml:space="preserve">Procedure: Use the Ultimate-II+ file browser to find the .U2P file. Press </w:t>
-      </w:r>
-      <w:proofErr w:type="gramStart"/>
+      </w:pPr>
       <w:r>
         <w:rPr>
           <w:rFonts w:asciiTheme="majorHAnsi" w:hAnsiTheme="majorHAnsi"/>
           <w:sz w:val="26"/>
           <w:szCs w:val="26"/>
         </w:rPr>
-        <w:t>ENTER,</w:t>
-      </w:r>
-      <w:proofErr w:type="gramEnd"/>
-      <w:r>
-        <w:rPr>
-          <w:rFonts w:asciiTheme="majorHAnsi" w:hAnsiTheme="majorHAnsi"/>
-          <w:sz w:val="26"/>
-          <w:szCs w:val="26"/>
-        </w:rPr>
-        <w:t xml:space="preserve"> and the option “Run Update” will appear. Select this option and follow the instructions, if any. After running an update, the unit will reset itself completely after about a minute, without any notification. This is normal behavior.</w:t>
+        <w:t>Procedure: Use the Ultimate-II+ file browser to find the .U2P file. Press ENTER, and the option “Run Update” will appear. Select this option and follow the instructions, if any. After running an update, the unit will reset itself completely after about a minute, without any notification. This is normal behavior.</w:t>
       </w:r>
     </w:p>
     <w:p>
@@ -9330,6 +9613,28 @@
           <w:sz w:val="22"/>
           <w:szCs w:val="22"/>
         </w:rPr>
+        <w:br w:type="page"/>
+      </w:r>
+    </w:p>
+    <w:p>
+      <w:pPr>
+        <w:rPr>
+          <w:rFonts w:asciiTheme="majorHAnsi" w:hAnsiTheme="majorHAnsi"/>
+          <w:b/>
+          <w:sz w:val="22"/>
+          <w:szCs w:val="22"/>
+        </w:rPr>
+      </w:pPr>
+      <w:bookmarkStart w:id="0" w:name="_GoBack"/>
+      <w:bookmarkEnd w:id="0"/>
+      <w:r>
+        <w:rPr>
+          <w:rFonts w:asciiTheme="majorHAnsi" w:hAnsiTheme="majorHAnsi"/>
+          <w:b/>
+          <w:sz w:val="22"/>
+          <w:szCs w:val="22"/>
+        </w:rPr>
+        <w:lastRenderedPageBreak/>
         <w:t>Disclaimer:</w:t>
       </w:r>
     </w:p>
@@ -9489,25 +9794,23 @@
           <w:sz w:val="22"/>
           <w:szCs w:val="22"/>
         </w:rPr>
-        <w:t xml:space="preserve">The processing </w:t>
-      </w:r>
-      <w:proofErr w:type="gramStart"/>
+        <w:t>The processing speed of the</w:t>
+      </w:r>
       <w:r>
         <w:rPr>
           <w:rFonts w:asciiTheme="majorHAnsi" w:hAnsiTheme="majorHAnsi"/>
           <w:sz w:val="22"/>
           <w:szCs w:val="22"/>
         </w:rPr>
-        <w:t>speed</w:t>
-      </w:r>
-      <w:proofErr w:type="gramEnd"/>
+        <w:t xml:space="preserve"> Ultimate-II+ is currently (V3.</w:t>
+      </w:r>
       <w:r>
         <w:rPr>
           <w:rFonts w:asciiTheme="majorHAnsi" w:hAnsiTheme="majorHAnsi"/>
           <w:sz w:val="22"/>
           <w:szCs w:val="22"/>
         </w:rPr>
-        <w:t xml:space="preserve"> of the</w:t>
+        <w:t>7</w:t>
       </w:r>
       <w:r>
         <w:rPr>
@@ -9515,7 +9818,7 @@
           <w:sz w:val="22"/>
           <w:szCs w:val="22"/>
         </w:rPr>
-        <w:t xml:space="preserve"> Ultimate-II+ is currently (V3.1</w:t>
+        <w:t xml:space="preserve">) still </w:t>
       </w:r>
       <w:r>
         <w:rPr>
@@ -9523,7 +9826,7 @@
           <w:sz w:val="22"/>
           <w:szCs w:val="22"/>
         </w:rPr>
-        <w:t xml:space="preserve">) still </w:t>
+        <w:t xml:space="preserve">quite a bit </w:t>
       </w:r>
       <w:r>
         <w:rPr>
@@ -9531,7 +9834,7 @@
           <w:sz w:val="22"/>
           <w:szCs w:val="22"/>
         </w:rPr>
-        <w:t xml:space="preserve">quite a bit </w:t>
+        <w:t>lower than the Ultimate-II. This is because the Ultimate-II+ platform does not have instruction/data caches still on its embedded processor. The lower speed may cause some situations in which the unit appears to hang, while it is just busy. For example, when the unit is trying to find a free sector on a large USB stick (and note: even 8 GB is already huge!), it may take up to half a minute or so, before the first file can be written, or the first directory can be created. Similarly, when using the printer emulation, the conversion from a bitmap image to a PNG file can take quite some time.</w:t>
       </w:r>
       <w:r>
         <w:rPr>
@@ -9539,107 +9842,73 @@
           <w:sz w:val="22"/>
           <w:szCs w:val="22"/>
         </w:rPr>
-        <w:t xml:space="preserve">lower than the Ultimate-II. This is because the Ultimate-II+ platform </w:t>
-      </w:r>
-      <w:proofErr w:type="gramStart"/>
+        <w:t xml:space="preserve">  This </w:t>
+      </w:r>
       <w:r>
         <w:rPr>
           <w:rFonts w:asciiTheme="majorHAnsi" w:hAnsiTheme="majorHAnsi"/>
           <w:sz w:val="22"/>
           <w:szCs w:val="22"/>
         </w:rPr>
-        <w:t>does</w:t>
-      </w:r>
-      <w:proofErr w:type="gramEnd"/>
+        <w:t>may</w:t>
+      </w:r>
       <w:r>
         <w:rPr>
           <w:rFonts w:asciiTheme="majorHAnsi" w:hAnsiTheme="majorHAnsi"/>
           <w:sz w:val="22"/>
           <w:szCs w:val="22"/>
         </w:rPr>
-        <w:t xml:space="preserve"> not have instruction/data caches still on its embedded processor. The lower speed may cause some situations in which the unit appears to hang, while it is just busy. For example, when the unit is trying to find a free sector on a large USB stick (and note: even 8 GB is already huge!), it may take up to half a minute or so, before the first file can be written, or the first directory can be created. Similarly, when using the printer emulation, the conversion from a bitmap image to a PNG file can take quite some time.</w:t>
-      </w:r>
-      <w:r>
+        <w:t xml:space="preserve"> be solved in a future software upgrade.</w:t>
+      </w:r>
+    </w:p>
+    <w:p>
+      <w:pPr>
+        <w:pStyle w:val="ListParagraph"/>
+        <w:jc w:val="both"/>
         <w:rPr>
           <w:rFonts w:asciiTheme="majorHAnsi" w:hAnsiTheme="majorHAnsi"/>
           <w:sz w:val="22"/>
           <w:szCs w:val="22"/>
         </w:rPr>
-        <w:t xml:space="preserve">  This </w:t>
-      </w:r>
-      <w:r>
+      </w:pPr>
+    </w:p>
+    <w:p>
+      <w:pPr>
         <w:rPr>
           <w:rFonts w:asciiTheme="majorHAnsi" w:hAnsiTheme="majorHAnsi"/>
           <w:sz w:val="22"/>
           <w:szCs w:val="22"/>
         </w:rPr>
-        <w:t>may</w:t>
-      </w:r>
-      <w:r>
+      </w:pPr>
+    </w:p>
+    <w:p>
+      <w:pPr>
+        <w:jc w:val="both"/>
         <w:rPr>
           <w:rFonts w:asciiTheme="majorHAnsi" w:hAnsiTheme="majorHAnsi"/>
           <w:sz w:val="22"/>
           <w:szCs w:val="22"/>
         </w:rPr>
-        <w:t xml:space="preserve"> be solved in a future software upgrade.</w:t>
-      </w:r>
-    </w:p>
-    <w:p>
-      <w:pPr>
-        <w:pStyle w:val="ListParagraph"/>
-        <w:jc w:val="both"/>
+      </w:pPr>
+      <w:r>
         <w:rPr>
           <w:rFonts w:asciiTheme="majorHAnsi" w:hAnsiTheme="majorHAnsi"/>
           <w:sz w:val="22"/>
           <w:szCs w:val="22"/>
         </w:rPr>
-      </w:pPr>
-    </w:p>
-    <w:p>
-      <w:pPr>
-        <w:rPr>
-          <w:rFonts w:asciiTheme="majorHAnsi" w:hAnsiTheme="majorHAnsi"/>
-          <w:sz w:val="22"/>
-          <w:szCs w:val="22"/>
-        </w:rPr>
-      </w:pPr>
+        <w:t>Other issues can be found (and reported) here:</w:t>
+      </w:r>
     </w:p>
     <w:p>
       <w:pPr>
         <w:jc w:val="both"/>
-        <w:rPr>
-          <w:rFonts w:asciiTheme="majorHAnsi" w:hAnsiTheme="majorHAnsi"/>
-          <w:sz w:val="22"/>
-          <w:szCs w:val="22"/>
-        </w:rPr>
-      </w:pPr>
-      <w:r>
-        <w:rPr>
-          <w:rFonts w:asciiTheme="majorHAnsi" w:hAnsiTheme="majorHAnsi"/>
-          <w:sz w:val="22"/>
-          <w:szCs w:val="22"/>
-        </w:rPr>
-        <w:t>Other issues can be found (and reported) here:</w:t>
-      </w:r>
-    </w:p>
-    <w:p>
-      <w:pPr>
-        <w:jc w:val="both"/>
-        <w:rPr>
-          <w:rFonts w:asciiTheme="majorHAnsi" w:hAnsiTheme="majorHAnsi"/>
-          <w:sz w:val="22"/>
-          <w:szCs w:val="22"/>
-        </w:rPr>
-      </w:pPr>
-      <w:hyperlink r:id="rId17" w:history="1">
+      </w:pPr>
+      <w:hyperlink r:id="rId16" w:history="1">
         <w:r>
           <w:rPr>
             <w:rStyle w:val="Hyperlink"/>
-            <w:rFonts w:asciiTheme="majorHAnsi" w:hAnsiTheme="majorHAnsi"/>
-            <w:sz w:val="22"/>
-            <w:szCs w:val="22"/>
           </w:rPr>
-          <w:t>http://1541ultimate.net/content/index.php?option=com_issueform&amp;Itemid=24</w:t>
+          <w:t>https://github.com/GideonZ/1541ultimate/issues</w:t>
         </w:r>
       </w:hyperlink>
     </w:p>
@@ -9653,13 +9922,23 @@
         </w:rPr>
       </w:pPr>
     </w:p>
+    <w:p>
+      <w:pPr>
+        <w:jc w:val="both"/>
+        <w:rPr>
+          <w:rFonts w:asciiTheme="majorHAnsi" w:hAnsiTheme="majorHAnsi"/>
+          <w:sz w:val="22"/>
+          <w:szCs w:val="22"/>
+        </w:rPr>
+      </w:pPr>
+    </w:p>
     <w:sectPr>
-      <w:headerReference w:type="even" r:id="rId18"/>
-      <w:headerReference w:type="default" r:id="rId19"/>
-      <w:footerReference w:type="even" r:id="rId20"/>
-      <w:footerReference w:type="default" r:id="rId21"/>
-      <w:headerReference w:type="first" r:id="rId22"/>
-      <w:footerReference w:type="first" r:id="rId23"/>
+      <w:headerReference w:type="even" r:id="rId17"/>
+      <w:headerReference w:type="default" r:id="rId18"/>
+      <w:footerReference w:type="even" r:id="rId19"/>
+      <w:footerReference w:type="default" r:id="rId20"/>
+      <w:headerReference w:type="first" r:id="rId21"/>
+      <w:footerReference w:type="first" r:id="rId22"/>
       <w:type w:val="continuous"/>
       <w:pgSz w:w="11907" w:h="16840" w:code="9"/>
       <w:pgMar w:top="823" w:right="630" w:bottom="680" w:left="630" w:header="720" w:footer="183" w:gutter="0"/>
@@ -9671,7 +9950,7 @@
 </file>
 
 <file path=word/endnotes.xml><?xml version="1.0" encoding="utf-8"?>
-<w:endnotes xmlns:wpc="http://schemas.microsoft.com/office/word/2010/wordprocessingCanvas" xmlns:mc="http://schemas.openxmlformats.org/markup-compatibility/2006" xmlns:o="urn:schemas-microsoft-com:office:office" xmlns:r="http://schemas.openxmlformats.org/officeDocument/2006/relationships" xmlns:m="http://schemas.openxmlformats.org/officeDocument/2006/math" xmlns:v="urn:schemas-microsoft-com:vml" xmlns:wp14="http://schemas.microsoft.com/office/word/2010/wordprocessingDrawing" xmlns:wp="http://schemas.openxmlformats.org/drawingml/2006/wordprocessingDrawing" xmlns:w10="urn:schemas-microsoft-com:office:word" xmlns:w="http://schemas.openxmlformats.org/wordprocessingml/2006/main" xmlns:w14="http://schemas.microsoft.com/office/word/2010/wordml" xmlns:wpg="http://schemas.microsoft.com/office/word/2010/wordprocessingGroup" xmlns:wpi="http://schemas.microsoft.com/office/word/2010/wordprocessingInk" xmlns:wne="http://schemas.microsoft.com/office/word/2006/wordml" xmlns:wps="http://schemas.microsoft.com/office/word/2010/wordprocessingShape" mc:Ignorable="w14 wp14">
+<w:endnotes xmlns:wpc="http://schemas.microsoft.com/office/word/2010/wordprocessingCanvas" xmlns:cx="http://schemas.microsoft.com/office/drawing/2014/chartex" xmlns:cx1="http://schemas.microsoft.com/office/drawing/2015/9/8/chartex" xmlns:cx2="http://schemas.microsoft.com/office/drawing/2015/10/21/chartex" xmlns:cx3="http://schemas.microsoft.com/office/drawing/2016/5/9/chartex" xmlns:cx4="http://schemas.microsoft.com/office/drawing/2016/5/10/chartex" xmlns:cx5="http://schemas.microsoft.com/office/drawing/2016/5/11/chartex" xmlns:cx6="http://schemas.microsoft.com/office/drawing/2016/5/12/chartex" xmlns:cx7="http://schemas.microsoft.com/office/drawing/2016/5/13/chartex" xmlns:cx8="http://schemas.microsoft.com/office/drawing/2016/5/14/chartex" xmlns:mc="http://schemas.openxmlformats.org/markup-compatibility/2006" xmlns:aink="http://schemas.microsoft.com/office/drawing/2016/ink" xmlns:am3d="http://schemas.microsoft.com/office/drawing/2017/model3d" xmlns:o="urn:schemas-microsoft-com:office:office" xmlns:r="http://schemas.openxmlformats.org/officeDocument/2006/relationships" xmlns:m="http://schemas.openxmlformats.org/officeDocument/2006/math" xmlns:v="urn:schemas-microsoft-com:vml" xmlns:wp14="http://schemas.microsoft.com/office/word/2010/wordprocessingDrawing" xmlns:wp="http://schemas.openxmlformats.org/drawingml/2006/wordprocessingDrawing" xmlns:w10="urn:schemas-microsoft-com:office:word" xmlns:w="http://schemas.openxmlformats.org/wordprocessingml/2006/main" xmlns:w14="http://schemas.microsoft.com/office/word/2010/wordml" xmlns:w15="http://schemas.microsoft.com/office/word/2012/wordml" xmlns:w16cid="http://schemas.microsoft.com/office/word/2016/wordml/cid" xmlns:w16se="http://schemas.microsoft.com/office/word/2015/wordml/symex" xmlns:wpg="http://schemas.microsoft.com/office/word/2010/wordprocessingGroup" xmlns:wpi="http://schemas.microsoft.com/office/word/2010/wordprocessingInk" xmlns:wne="http://schemas.microsoft.com/office/word/2006/wordml" xmlns:wps="http://schemas.microsoft.com/office/word/2010/wordprocessingShape" mc:Ignorable="w14 w15 w16se w16cid wp14">
   <w:endnote w:type="separator" w:id="-1">
     <w:p>
       <w:r>
@@ -9690,7 +9969,7 @@
 </file>
 
 <file path=word/footer1.xml><?xml version="1.0" encoding="utf-8"?>
-<w:ftr xmlns:wpc="http://schemas.microsoft.com/office/word/2010/wordprocessingCanvas" xmlns:mc="http://schemas.openxmlformats.org/markup-compatibility/2006" xmlns:o="urn:schemas-microsoft-com:office:office" xmlns:r="http://schemas.openxmlformats.org/officeDocument/2006/relationships" xmlns:m="http://schemas.openxmlformats.org/officeDocument/2006/math" xmlns:v="urn:schemas-microsoft-com:vml" xmlns:wp14="http://schemas.microsoft.com/office/word/2010/wordprocessingDrawing" xmlns:wp="http://schemas.openxmlformats.org/drawingml/2006/wordprocessingDrawing" xmlns:w10="urn:schemas-microsoft-com:office:word" xmlns:w="http://schemas.openxmlformats.org/wordprocessingml/2006/main" xmlns:w14="http://schemas.microsoft.com/office/word/2010/wordml" xmlns:wpg="http://schemas.microsoft.com/office/word/2010/wordprocessingGroup" xmlns:wpi="http://schemas.microsoft.com/office/word/2010/wordprocessingInk" xmlns:wne="http://schemas.microsoft.com/office/word/2006/wordml" xmlns:wps="http://schemas.microsoft.com/office/word/2010/wordprocessingShape" mc:Ignorable="w14 wp14">
+<w:ftr xmlns:wpc="http://schemas.microsoft.com/office/word/2010/wordprocessingCanvas" xmlns:cx="http://schemas.microsoft.com/office/drawing/2014/chartex" xmlns:cx1="http://schemas.microsoft.com/office/drawing/2015/9/8/chartex" xmlns:cx2="http://schemas.microsoft.com/office/drawing/2015/10/21/chartex" xmlns:cx3="http://schemas.microsoft.com/office/drawing/2016/5/9/chartex" xmlns:cx4="http://schemas.microsoft.com/office/drawing/2016/5/10/chartex" xmlns:cx5="http://schemas.microsoft.com/office/drawing/2016/5/11/chartex" xmlns:cx6="http://schemas.microsoft.com/office/drawing/2016/5/12/chartex" xmlns:cx7="http://schemas.microsoft.com/office/drawing/2016/5/13/chartex" xmlns:cx8="http://schemas.microsoft.com/office/drawing/2016/5/14/chartex" xmlns:mc="http://schemas.openxmlformats.org/markup-compatibility/2006" xmlns:aink="http://schemas.microsoft.com/office/drawing/2016/ink" xmlns:am3d="http://schemas.microsoft.com/office/drawing/2017/model3d" xmlns:o="urn:schemas-microsoft-com:office:office" xmlns:r="http://schemas.openxmlformats.org/officeDocument/2006/relationships" xmlns:m="http://schemas.openxmlformats.org/officeDocument/2006/math" xmlns:v="urn:schemas-microsoft-com:vml" xmlns:wp14="http://schemas.microsoft.com/office/word/2010/wordprocessingDrawing" xmlns:wp="http://schemas.openxmlformats.org/drawingml/2006/wordprocessingDrawing" xmlns:w10="urn:schemas-microsoft-com:office:word" xmlns:w="http://schemas.openxmlformats.org/wordprocessingml/2006/main" xmlns:w14="http://schemas.microsoft.com/office/word/2010/wordml" xmlns:w15="http://schemas.microsoft.com/office/word/2012/wordml" xmlns:w16cid="http://schemas.microsoft.com/office/word/2016/wordml/cid" xmlns:w16se="http://schemas.microsoft.com/office/word/2015/wordml/symex" xmlns:wpg="http://schemas.microsoft.com/office/word/2010/wordprocessingGroup" xmlns:wpi="http://schemas.microsoft.com/office/word/2010/wordprocessingInk" xmlns:wne="http://schemas.microsoft.com/office/word/2006/wordml" xmlns:wps="http://schemas.microsoft.com/office/word/2010/wordprocessingShape" mc:Ignorable="w14 w15 w16se w16cid wp14">
   <w:p>
     <w:pPr>
       <w:pStyle w:val="Footer"/>
@@ -9700,7 +9979,7 @@
 </file>
 
 <file path=word/footer2.xml><?xml version="1.0" encoding="utf-8"?>
-<w:ftr xmlns:wpc="http://schemas.microsoft.com/office/word/2010/wordprocessingCanvas" xmlns:mc="http://schemas.openxmlformats.org/markup-compatibility/2006" xmlns:o="urn:schemas-microsoft-com:office:office" xmlns:r="http://schemas.openxmlformats.org/officeDocument/2006/relationships" xmlns:m="http://schemas.openxmlformats.org/officeDocument/2006/math" xmlns:v="urn:schemas-microsoft-com:vml" xmlns:wp14="http://schemas.microsoft.com/office/word/2010/wordprocessingDrawing" xmlns:wp="http://schemas.openxmlformats.org/drawingml/2006/wordprocessingDrawing" xmlns:w10="urn:schemas-microsoft-com:office:word" xmlns:w="http://schemas.openxmlformats.org/wordprocessingml/2006/main" xmlns:w14="http://schemas.microsoft.com/office/word/2010/wordml" xmlns:wpg="http://schemas.microsoft.com/office/word/2010/wordprocessingGroup" xmlns:wpi="http://schemas.microsoft.com/office/word/2010/wordprocessingInk" xmlns:wne="http://schemas.microsoft.com/office/word/2006/wordml" xmlns:wps="http://schemas.microsoft.com/office/word/2010/wordprocessingShape" mc:Ignorable="w14 wp14">
+<w:ftr xmlns:wpc="http://schemas.microsoft.com/office/word/2010/wordprocessingCanvas" xmlns:cx="http://schemas.microsoft.com/office/drawing/2014/chartex" xmlns:cx1="http://schemas.microsoft.com/office/drawing/2015/9/8/chartex" xmlns:cx2="http://schemas.microsoft.com/office/drawing/2015/10/21/chartex" xmlns:cx3="http://schemas.microsoft.com/office/drawing/2016/5/9/chartex" xmlns:cx4="http://schemas.microsoft.com/office/drawing/2016/5/10/chartex" xmlns:cx5="http://schemas.microsoft.com/office/drawing/2016/5/11/chartex" xmlns:cx6="http://schemas.microsoft.com/office/drawing/2016/5/12/chartex" xmlns:cx7="http://schemas.microsoft.com/office/drawing/2016/5/13/chartex" xmlns:cx8="http://schemas.microsoft.com/office/drawing/2016/5/14/chartex" xmlns:mc="http://schemas.openxmlformats.org/markup-compatibility/2006" xmlns:aink="http://schemas.microsoft.com/office/drawing/2016/ink" xmlns:am3d="http://schemas.microsoft.com/office/drawing/2017/model3d" xmlns:o="urn:schemas-microsoft-com:office:office" xmlns:r="http://schemas.openxmlformats.org/officeDocument/2006/relationships" xmlns:m="http://schemas.openxmlformats.org/officeDocument/2006/math" xmlns:v="urn:schemas-microsoft-com:vml" xmlns:wp14="http://schemas.microsoft.com/office/word/2010/wordprocessingDrawing" xmlns:wp="http://schemas.openxmlformats.org/drawingml/2006/wordprocessingDrawing" xmlns:w10="urn:schemas-microsoft-com:office:word" xmlns:w="http://schemas.openxmlformats.org/wordprocessingml/2006/main" xmlns:w14="http://schemas.microsoft.com/office/word/2010/wordml" xmlns:w15="http://schemas.microsoft.com/office/word/2012/wordml" xmlns:w16cid="http://schemas.microsoft.com/office/word/2016/wordml/cid" xmlns:w16se="http://schemas.microsoft.com/office/word/2015/wordml/symex" xmlns:wpg="http://schemas.microsoft.com/office/word/2010/wordprocessingGroup" xmlns:wpi="http://schemas.microsoft.com/office/word/2010/wordprocessingInk" xmlns:wne="http://schemas.microsoft.com/office/word/2006/wordml" xmlns:wps="http://schemas.microsoft.com/office/word/2010/wordprocessingShape" mc:Ignorable="w14 w15 w16se w16cid wp14">
   <w:sdt>
     <w:sdtPr>
       <w:id w:val="49203376"/>
@@ -9776,7 +10055,7 @@
 </file>
 
 <file path=word/footer3.xml><?xml version="1.0" encoding="utf-8"?>
-<w:ftr xmlns:wpc="http://schemas.microsoft.com/office/word/2010/wordprocessingCanvas" xmlns:mc="http://schemas.openxmlformats.org/markup-compatibility/2006" xmlns:o="urn:schemas-microsoft-com:office:office" xmlns:r="http://schemas.openxmlformats.org/officeDocument/2006/relationships" xmlns:m="http://schemas.openxmlformats.org/officeDocument/2006/math" xmlns:v="urn:schemas-microsoft-com:vml" xmlns:wp14="http://schemas.microsoft.com/office/word/2010/wordprocessingDrawing" xmlns:wp="http://schemas.openxmlformats.org/drawingml/2006/wordprocessingDrawing" xmlns:w10="urn:schemas-microsoft-com:office:word" xmlns:w="http://schemas.openxmlformats.org/wordprocessingml/2006/main" xmlns:w14="http://schemas.microsoft.com/office/word/2010/wordml" xmlns:wpg="http://schemas.microsoft.com/office/word/2010/wordprocessingGroup" xmlns:wpi="http://schemas.microsoft.com/office/word/2010/wordprocessingInk" xmlns:wne="http://schemas.microsoft.com/office/word/2006/wordml" xmlns:wps="http://schemas.microsoft.com/office/word/2010/wordprocessingShape" mc:Ignorable="w14 wp14">
+<w:ftr xmlns:wpc="http://schemas.microsoft.com/office/word/2010/wordprocessingCanvas" xmlns:cx="http://schemas.microsoft.com/office/drawing/2014/chartex" xmlns:cx1="http://schemas.microsoft.com/office/drawing/2015/9/8/chartex" xmlns:cx2="http://schemas.microsoft.com/office/drawing/2015/10/21/chartex" xmlns:cx3="http://schemas.microsoft.com/office/drawing/2016/5/9/chartex" xmlns:cx4="http://schemas.microsoft.com/office/drawing/2016/5/10/chartex" xmlns:cx5="http://schemas.microsoft.com/office/drawing/2016/5/11/chartex" xmlns:cx6="http://schemas.microsoft.com/office/drawing/2016/5/12/chartex" xmlns:cx7="http://schemas.microsoft.com/office/drawing/2016/5/13/chartex" xmlns:cx8="http://schemas.microsoft.com/office/drawing/2016/5/14/chartex" xmlns:mc="http://schemas.openxmlformats.org/markup-compatibility/2006" xmlns:aink="http://schemas.microsoft.com/office/drawing/2016/ink" xmlns:am3d="http://schemas.microsoft.com/office/drawing/2017/model3d" xmlns:o="urn:schemas-microsoft-com:office:office" xmlns:r="http://schemas.openxmlformats.org/officeDocument/2006/relationships" xmlns:m="http://schemas.openxmlformats.org/officeDocument/2006/math" xmlns:v="urn:schemas-microsoft-com:vml" xmlns:wp14="http://schemas.microsoft.com/office/word/2010/wordprocessingDrawing" xmlns:wp="http://schemas.openxmlformats.org/drawingml/2006/wordprocessingDrawing" xmlns:w10="urn:schemas-microsoft-com:office:word" xmlns:w="http://schemas.openxmlformats.org/wordprocessingml/2006/main" xmlns:w14="http://schemas.microsoft.com/office/word/2010/wordml" xmlns:w15="http://schemas.microsoft.com/office/word/2012/wordml" xmlns:w16cid="http://schemas.microsoft.com/office/word/2016/wordml/cid" xmlns:w16se="http://schemas.microsoft.com/office/word/2015/wordml/symex" xmlns:wpg="http://schemas.microsoft.com/office/word/2010/wordprocessingGroup" xmlns:wpi="http://schemas.microsoft.com/office/word/2010/wordprocessingInk" xmlns:wne="http://schemas.microsoft.com/office/word/2006/wordml" xmlns:wps="http://schemas.microsoft.com/office/word/2010/wordprocessingShape" mc:Ignorable="w14 w15 w16se w16cid wp14">
   <w:p>
     <w:pPr>
       <w:pStyle w:val="Footer"/>
@@ -9786,7 +10065,7 @@
 </file>
 
 <file path=word/footnotes.xml><?xml version="1.0" encoding="utf-8"?>
-<w:footnotes xmlns:wpc="http://schemas.microsoft.com/office/word/2010/wordprocessingCanvas" xmlns:mc="http://schemas.openxmlformats.org/markup-compatibility/2006" xmlns:o="urn:schemas-microsoft-com:office:office" xmlns:r="http://schemas.openxmlformats.org/officeDocument/2006/relationships" xmlns:m="http://schemas.openxmlformats.org/officeDocument/2006/math" xmlns:v="urn:schemas-microsoft-com:vml" xmlns:wp14="http://schemas.microsoft.com/office/word/2010/wordprocessingDrawing" xmlns:wp="http://schemas.openxmlformats.org/drawingml/2006/wordprocessingDrawing" xmlns:w10="urn:schemas-microsoft-com:office:word" xmlns:w="http://schemas.openxmlformats.org/wordprocessingml/2006/main" xmlns:w14="http://schemas.microsoft.com/office/word/2010/wordml" xmlns:wpg="http://schemas.microsoft.com/office/word/2010/wordprocessingGroup" xmlns:wpi="http://schemas.microsoft.com/office/word/2010/wordprocessingInk" xmlns:wne="http://schemas.microsoft.com/office/word/2006/wordml" xmlns:wps="http://schemas.microsoft.com/office/word/2010/wordprocessingShape" mc:Ignorable="w14 wp14">
+<w:footnotes xmlns:wpc="http://schemas.microsoft.com/office/word/2010/wordprocessingCanvas" xmlns:cx="http://schemas.microsoft.com/office/drawing/2014/chartex" xmlns:cx1="http://schemas.microsoft.com/office/drawing/2015/9/8/chartex" xmlns:cx2="http://schemas.microsoft.com/office/drawing/2015/10/21/chartex" xmlns:cx3="http://schemas.microsoft.com/office/drawing/2016/5/9/chartex" xmlns:cx4="http://schemas.microsoft.com/office/drawing/2016/5/10/chartex" xmlns:cx5="http://schemas.microsoft.com/office/drawing/2016/5/11/chartex" xmlns:cx6="http://schemas.microsoft.com/office/drawing/2016/5/12/chartex" xmlns:cx7="http://schemas.microsoft.com/office/drawing/2016/5/13/chartex" xmlns:cx8="http://schemas.microsoft.com/office/drawing/2016/5/14/chartex" xmlns:mc="http://schemas.openxmlformats.org/markup-compatibility/2006" xmlns:aink="http://schemas.microsoft.com/office/drawing/2016/ink" xmlns:am3d="http://schemas.microsoft.com/office/drawing/2017/model3d" xmlns:o="urn:schemas-microsoft-com:office:office" xmlns:r="http://schemas.openxmlformats.org/officeDocument/2006/relationships" xmlns:m="http://schemas.openxmlformats.org/officeDocument/2006/math" xmlns:v="urn:schemas-microsoft-com:vml" xmlns:wp14="http://schemas.microsoft.com/office/word/2010/wordprocessingDrawing" xmlns:wp="http://schemas.openxmlformats.org/drawingml/2006/wordprocessingDrawing" xmlns:w10="urn:schemas-microsoft-com:office:word" xmlns:w="http://schemas.openxmlformats.org/wordprocessingml/2006/main" xmlns:w14="http://schemas.microsoft.com/office/word/2010/wordml" xmlns:w15="http://schemas.microsoft.com/office/word/2012/wordml" xmlns:w16cid="http://schemas.microsoft.com/office/word/2016/wordml/cid" xmlns:w16se="http://schemas.microsoft.com/office/word/2015/wordml/symex" xmlns:wpg="http://schemas.microsoft.com/office/word/2010/wordprocessingGroup" xmlns:wpi="http://schemas.microsoft.com/office/word/2010/wordprocessingInk" xmlns:wne="http://schemas.microsoft.com/office/word/2006/wordml" xmlns:wps="http://schemas.microsoft.com/office/word/2010/wordprocessingShape" mc:Ignorable="w14 w15 w16se w16cid wp14">
   <w:footnote w:type="separator" w:id="-1">
     <w:p>
       <w:r>
@@ -9821,7 +10100,7 @@
 </file>
 
 <file path=word/header1.xml><?xml version="1.0" encoding="utf-8"?>
-<w:hdr xmlns:wpc="http://schemas.microsoft.com/office/word/2010/wordprocessingCanvas" xmlns:mc="http://schemas.openxmlformats.org/markup-compatibility/2006" xmlns:o="urn:schemas-microsoft-com:office:office" xmlns:r="http://schemas.openxmlformats.org/officeDocument/2006/relationships" xmlns:m="http://schemas.openxmlformats.org/officeDocument/2006/math" xmlns:v="urn:schemas-microsoft-com:vml" xmlns:wp14="http://schemas.microsoft.com/office/word/2010/wordprocessingDrawing" xmlns:wp="http://schemas.openxmlformats.org/drawingml/2006/wordprocessingDrawing" xmlns:w10="urn:schemas-microsoft-com:office:word" xmlns:w="http://schemas.openxmlformats.org/wordprocessingml/2006/main" xmlns:w14="http://schemas.microsoft.com/office/word/2010/wordml" xmlns:wpg="http://schemas.microsoft.com/office/word/2010/wordprocessingGroup" xmlns:wpi="http://schemas.microsoft.com/office/word/2010/wordprocessingInk" xmlns:wne="http://schemas.microsoft.com/office/word/2006/wordml" xmlns:wps="http://schemas.microsoft.com/office/word/2010/wordprocessingShape" mc:Ignorable="w14 wp14">
+<w:hdr xmlns:wpc="http://schemas.microsoft.com/office/word/2010/wordprocessingCanvas" xmlns:cx="http://schemas.microsoft.com/office/drawing/2014/chartex" xmlns:cx1="http://schemas.microsoft.com/office/drawing/2015/9/8/chartex" xmlns:cx2="http://schemas.microsoft.com/office/drawing/2015/10/21/chartex" xmlns:cx3="http://schemas.microsoft.com/office/drawing/2016/5/9/chartex" xmlns:cx4="http://schemas.microsoft.com/office/drawing/2016/5/10/chartex" xmlns:cx5="http://schemas.microsoft.com/office/drawing/2016/5/11/chartex" xmlns:cx6="http://schemas.microsoft.com/office/drawing/2016/5/12/chartex" xmlns:cx7="http://schemas.microsoft.com/office/drawing/2016/5/13/chartex" xmlns:cx8="http://schemas.microsoft.com/office/drawing/2016/5/14/chartex" xmlns:mc="http://schemas.openxmlformats.org/markup-compatibility/2006" xmlns:aink="http://schemas.microsoft.com/office/drawing/2016/ink" xmlns:am3d="http://schemas.microsoft.com/office/drawing/2017/model3d" xmlns:o="urn:schemas-microsoft-com:office:office" xmlns:r="http://schemas.openxmlformats.org/officeDocument/2006/relationships" xmlns:m="http://schemas.openxmlformats.org/officeDocument/2006/math" xmlns:v="urn:schemas-microsoft-com:vml" xmlns:wp14="http://schemas.microsoft.com/office/word/2010/wordprocessingDrawing" xmlns:wp="http://schemas.openxmlformats.org/drawingml/2006/wordprocessingDrawing" xmlns:w10="urn:schemas-microsoft-com:office:word" xmlns:w="http://schemas.openxmlformats.org/wordprocessingml/2006/main" xmlns:w14="http://schemas.microsoft.com/office/word/2010/wordml" xmlns:w15="http://schemas.microsoft.com/office/word/2012/wordml" xmlns:w16cid="http://schemas.microsoft.com/office/word/2016/wordml/cid" xmlns:w16se="http://schemas.microsoft.com/office/word/2015/wordml/symex" xmlns:wpg="http://schemas.microsoft.com/office/word/2010/wordprocessingGroup" xmlns:wpi="http://schemas.microsoft.com/office/word/2010/wordprocessingInk" xmlns:wne="http://schemas.microsoft.com/office/word/2006/wordml" xmlns:wps="http://schemas.microsoft.com/office/word/2010/wordprocessingShape" mc:Ignorable="w14 w15 w16se w16cid wp14">
   <w:p>
     <w:pPr>
       <w:pStyle w:val="Header"/>
@@ -9831,7 +10110,7 @@
 </file>
 
 <file path=word/header2.xml><?xml version="1.0" encoding="utf-8"?>
-<w:hdr xmlns:wpc="http://schemas.microsoft.com/office/word/2010/wordprocessingCanvas" xmlns:mc="http://schemas.openxmlformats.org/markup-compatibility/2006" xmlns:o="urn:schemas-microsoft-com:office:office" xmlns:r="http://schemas.openxmlformats.org/officeDocument/2006/relationships" xmlns:m="http://schemas.openxmlformats.org/officeDocument/2006/math" xmlns:v="urn:schemas-microsoft-com:vml" xmlns:wp14="http://schemas.microsoft.com/office/word/2010/wordprocessingDrawing" xmlns:wp="http://schemas.openxmlformats.org/drawingml/2006/wordprocessingDrawing" xmlns:w10="urn:schemas-microsoft-com:office:word" xmlns:w="http://schemas.openxmlformats.org/wordprocessingml/2006/main" xmlns:w14="http://schemas.microsoft.com/office/word/2010/wordml" xmlns:wpg="http://schemas.microsoft.com/office/word/2010/wordprocessingGroup" xmlns:wpi="http://schemas.microsoft.com/office/word/2010/wordprocessingInk" xmlns:wne="http://schemas.microsoft.com/office/word/2006/wordml" xmlns:wps="http://schemas.microsoft.com/office/word/2010/wordprocessingShape" mc:Ignorable="w14 wp14">
+<w:hdr xmlns:wpc="http://schemas.microsoft.com/office/word/2010/wordprocessingCanvas" xmlns:cx="http://schemas.microsoft.com/office/drawing/2014/chartex" xmlns:cx1="http://schemas.microsoft.com/office/drawing/2015/9/8/chartex" xmlns:cx2="http://schemas.microsoft.com/office/drawing/2015/10/21/chartex" xmlns:cx3="http://schemas.microsoft.com/office/drawing/2016/5/9/chartex" xmlns:cx4="http://schemas.microsoft.com/office/drawing/2016/5/10/chartex" xmlns:cx5="http://schemas.microsoft.com/office/drawing/2016/5/11/chartex" xmlns:cx6="http://schemas.microsoft.com/office/drawing/2016/5/12/chartex" xmlns:cx7="http://schemas.microsoft.com/office/drawing/2016/5/13/chartex" xmlns:cx8="http://schemas.microsoft.com/office/drawing/2016/5/14/chartex" xmlns:mc="http://schemas.openxmlformats.org/markup-compatibility/2006" xmlns:aink="http://schemas.microsoft.com/office/drawing/2016/ink" xmlns:am3d="http://schemas.microsoft.com/office/drawing/2017/model3d" xmlns:o="urn:schemas-microsoft-com:office:office" xmlns:r="http://schemas.openxmlformats.org/officeDocument/2006/relationships" xmlns:m="http://schemas.openxmlformats.org/officeDocument/2006/math" xmlns:v="urn:schemas-microsoft-com:vml" xmlns:wp14="http://schemas.microsoft.com/office/word/2010/wordprocessingDrawing" xmlns:wp="http://schemas.openxmlformats.org/drawingml/2006/wordprocessingDrawing" xmlns:w10="urn:schemas-microsoft-com:office:word" xmlns:w="http://schemas.openxmlformats.org/wordprocessingml/2006/main" xmlns:w14="http://schemas.microsoft.com/office/word/2010/wordml" xmlns:w15="http://schemas.microsoft.com/office/word/2012/wordml" xmlns:w16cid="http://schemas.microsoft.com/office/word/2016/wordml/cid" xmlns:w16se="http://schemas.microsoft.com/office/word/2015/wordml/symex" xmlns:wpg="http://schemas.microsoft.com/office/word/2010/wordprocessingGroup" xmlns:wpi="http://schemas.microsoft.com/office/word/2010/wordprocessingInk" xmlns:wne="http://schemas.microsoft.com/office/word/2006/wordml" xmlns:wps="http://schemas.microsoft.com/office/word/2010/wordprocessingShape" mc:Ignorable="w14 w15 w16se w16cid wp14">
   <w:p>
     <w:pPr>
       <w:pStyle w:val="Header"/>
@@ -9841,7 +10120,7 @@
 </file>
 
 <file path=word/header3.xml><?xml version="1.0" encoding="utf-8"?>
-<w:hdr xmlns:wpc="http://schemas.microsoft.com/office/word/2010/wordprocessingCanvas" xmlns:mc="http://schemas.openxmlformats.org/markup-compatibility/2006" xmlns:o="urn:schemas-microsoft-com:office:office" xmlns:r="http://schemas.openxmlformats.org/officeDocument/2006/relationships" xmlns:m="http://schemas.openxmlformats.org/officeDocument/2006/math" xmlns:v="urn:schemas-microsoft-com:vml" xmlns:wp14="http://schemas.microsoft.com/office/word/2010/wordprocessingDrawing" xmlns:wp="http://schemas.openxmlformats.org/drawingml/2006/wordprocessingDrawing" xmlns:w10="urn:schemas-microsoft-com:office:word" xmlns:w="http://schemas.openxmlformats.org/wordprocessingml/2006/main" xmlns:w14="http://schemas.microsoft.com/office/word/2010/wordml" xmlns:wpg="http://schemas.microsoft.com/office/word/2010/wordprocessingGroup" xmlns:wpi="http://schemas.microsoft.com/office/word/2010/wordprocessingInk" xmlns:wne="http://schemas.microsoft.com/office/word/2006/wordml" xmlns:wps="http://schemas.microsoft.com/office/word/2010/wordprocessingShape" mc:Ignorable="w14 wp14">
+<w:hdr xmlns:wpc="http://schemas.microsoft.com/office/word/2010/wordprocessingCanvas" xmlns:cx="http://schemas.microsoft.com/office/drawing/2014/chartex" xmlns:cx1="http://schemas.microsoft.com/office/drawing/2015/9/8/chartex" xmlns:cx2="http://schemas.microsoft.com/office/drawing/2015/10/21/chartex" xmlns:cx3="http://schemas.microsoft.com/office/drawing/2016/5/9/chartex" xmlns:cx4="http://schemas.microsoft.com/office/drawing/2016/5/10/chartex" xmlns:cx5="http://schemas.microsoft.com/office/drawing/2016/5/11/chartex" xmlns:cx6="http://schemas.microsoft.com/office/drawing/2016/5/12/chartex" xmlns:cx7="http://schemas.microsoft.com/office/drawing/2016/5/13/chartex" xmlns:cx8="http://schemas.microsoft.com/office/drawing/2016/5/14/chartex" xmlns:mc="http://schemas.openxmlformats.org/markup-compatibility/2006" xmlns:aink="http://schemas.microsoft.com/office/drawing/2016/ink" xmlns:am3d="http://schemas.microsoft.com/office/drawing/2017/model3d" xmlns:o="urn:schemas-microsoft-com:office:office" xmlns:r="http://schemas.openxmlformats.org/officeDocument/2006/relationships" xmlns:m="http://schemas.openxmlformats.org/officeDocument/2006/math" xmlns:v="urn:schemas-microsoft-com:vml" xmlns:wp14="http://schemas.microsoft.com/office/word/2010/wordprocessingDrawing" xmlns:wp="http://schemas.openxmlformats.org/drawingml/2006/wordprocessingDrawing" xmlns:w10="urn:schemas-microsoft-com:office:word" xmlns:w="http://schemas.openxmlformats.org/wordprocessingml/2006/main" xmlns:w14="http://schemas.microsoft.com/office/word/2010/wordml" xmlns:w15="http://schemas.microsoft.com/office/word/2012/wordml" xmlns:w16cid="http://schemas.microsoft.com/office/word/2016/wordml/cid" xmlns:w16se="http://schemas.microsoft.com/office/word/2015/wordml/symex" xmlns:wpg="http://schemas.microsoft.com/office/word/2010/wordprocessingGroup" xmlns:wpi="http://schemas.microsoft.com/office/word/2010/wordprocessingInk" xmlns:wne="http://schemas.microsoft.com/office/word/2006/wordml" xmlns:wps="http://schemas.microsoft.com/office/word/2010/wordprocessingShape" mc:Ignorable="w14 w15 w16se w16cid wp14">
   <w:p>
     <w:pPr>
       <w:pStyle w:val="Header"/>
@@ -9851,8 +10130,8 @@
 </file>
 
 <file path=word/numbering.xml><?xml version="1.0" encoding="utf-8"?>
-<w:numbering xmlns:wpc="http://schemas.microsoft.com/office/word/2010/wordprocessingCanvas" xmlns:mc="http://schemas.openxmlformats.org/markup-compatibility/2006" xmlns:o="urn:schemas-microsoft-com:office:office" xmlns:r="http://schemas.openxmlformats.org/officeDocument/2006/relationships" xmlns:m="http://schemas.openxmlformats.org/officeDocument/2006/math" xmlns:v="urn:schemas-microsoft-com:vml" xmlns:wp14="http://schemas.microsoft.com/office/word/2010/wordprocessingDrawing" xmlns:wp="http://schemas.openxmlformats.org/drawingml/2006/wordprocessingDrawing" xmlns:w10="urn:schemas-microsoft-com:office:word" xmlns:w="http://schemas.openxmlformats.org/wordprocessingml/2006/main" xmlns:w14="http://schemas.microsoft.com/office/word/2010/wordml" xmlns:wpg="http://schemas.microsoft.com/office/word/2010/wordprocessingGroup" xmlns:wpi="http://schemas.microsoft.com/office/word/2010/wordprocessingInk" xmlns:wne="http://schemas.microsoft.com/office/word/2006/wordml" xmlns:wps="http://schemas.microsoft.com/office/word/2010/wordprocessingShape" mc:Ignorable="w14 wp14">
-  <w:abstractNum w:abstractNumId="0">
+<w:numbering xmlns:wpc="http://schemas.microsoft.com/office/word/2010/wordprocessingCanvas" xmlns:cx="http://schemas.microsoft.com/office/drawing/2014/chartex" xmlns:cx1="http://schemas.microsoft.com/office/drawing/2015/9/8/chartex" xmlns:cx2="http://schemas.microsoft.com/office/drawing/2015/10/21/chartex" xmlns:cx3="http://schemas.microsoft.com/office/drawing/2016/5/9/chartex" xmlns:cx4="http://schemas.microsoft.com/office/drawing/2016/5/10/chartex" xmlns:cx5="http://schemas.microsoft.com/office/drawing/2016/5/11/chartex" xmlns:cx6="http://schemas.microsoft.com/office/drawing/2016/5/12/chartex" xmlns:cx7="http://schemas.microsoft.com/office/drawing/2016/5/13/chartex" xmlns:cx8="http://schemas.microsoft.com/office/drawing/2016/5/14/chartex" xmlns:mc="http://schemas.openxmlformats.org/markup-compatibility/2006" xmlns:aink="http://schemas.microsoft.com/office/drawing/2016/ink" xmlns:am3d="http://schemas.microsoft.com/office/drawing/2017/model3d" xmlns:o="urn:schemas-microsoft-com:office:office" xmlns:r="http://schemas.openxmlformats.org/officeDocument/2006/relationships" xmlns:m="http://schemas.openxmlformats.org/officeDocument/2006/math" xmlns:v="urn:schemas-microsoft-com:vml" xmlns:wp14="http://schemas.microsoft.com/office/word/2010/wordprocessingDrawing" xmlns:wp="http://schemas.openxmlformats.org/drawingml/2006/wordprocessingDrawing" xmlns:w10="urn:schemas-microsoft-com:office:word" xmlns:w="http://schemas.openxmlformats.org/wordprocessingml/2006/main" xmlns:w14="http://schemas.microsoft.com/office/word/2010/wordml" xmlns:w15="http://schemas.microsoft.com/office/word/2012/wordml" xmlns:w16cid="http://schemas.microsoft.com/office/word/2016/wordml/cid" xmlns:w16se="http://schemas.microsoft.com/office/word/2015/wordml/symex" xmlns:wpg="http://schemas.microsoft.com/office/word/2010/wordprocessingGroup" xmlns:wpi="http://schemas.microsoft.com/office/word/2010/wordprocessingInk" xmlns:wne="http://schemas.microsoft.com/office/word/2006/wordml" xmlns:wps="http://schemas.microsoft.com/office/word/2010/wordprocessingShape" mc:Ignorable="w14 w15 w16se w16cid wp14">
+  <w:abstractNum w:abstractNumId="0" w15:restartNumberingAfterBreak="0">
     <w:nsid w:val="1DB56C10"/>
     <w:multiLevelType w:val="hybridMultilevel"/>
     <w:tmpl w:val="6234C97A"/>
@@ -9941,7 +10220,7 @@
       </w:pPr>
     </w:lvl>
   </w:abstractNum>
-  <w:abstractNum w:abstractNumId="1">
+  <w:abstractNum w:abstractNumId="1" w15:restartNumberingAfterBreak="0">
     <w:nsid w:val="216B2E58"/>
     <w:multiLevelType w:val="hybridMultilevel"/>
     <w:tmpl w:val="2498331E"/>
@@ -10081,7 +10360,7 @@
       </w:rPr>
     </w:lvl>
   </w:abstractNum>
-  <w:abstractNum w:abstractNumId="2">
+  <w:abstractNum w:abstractNumId="2" w15:restartNumberingAfterBreak="0">
     <w:nsid w:val="3AB851B4"/>
     <w:multiLevelType w:val="hybridMultilevel"/>
     <w:tmpl w:val="A5820FC0"/>
@@ -10171,7 +10450,7 @@
       </w:pPr>
     </w:lvl>
   </w:abstractNum>
-  <w:abstractNum w:abstractNumId="3">
+  <w:abstractNum w:abstractNumId="3" w15:restartNumberingAfterBreak="0">
     <w:nsid w:val="40537165"/>
     <w:multiLevelType w:val="hybridMultilevel"/>
     <w:tmpl w:val="4CC0FB60"/>
@@ -10284,7 +10563,7 @@
       </w:rPr>
     </w:lvl>
   </w:abstractNum>
-  <w:abstractNum w:abstractNumId="4">
+  <w:abstractNum w:abstractNumId="4" w15:restartNumberingAfterBreak="0">
     <w:nsid w:val="455344F8"/>
     <w:multiLevelType w:val="hybridMultilevel"/>
     <w:tmpl w:val="4D1C978E"/>
@@ -10443,7 +10722,7 @@
 </file>
 
 <file path=word/styles.xml><?xml version="1.0" encoding="utf-8"?>
-<w:styles xmlns:mc="http://schemas.openxmlformats.org/markup-compatibility/2006" xmlns:r="http://schemas.openxmlformats.org/officeDocument/2006/relationships" xmlns:w="http://schemas.openxmlformats.org/wordprocessingml/2006/main" xmlns:w14="http://schemas.microsoft.com/office/word/2010/wordml" mc:Ignorable="w14">
+<w:styles xmlns:mc="http://schemas.openxmlformats.org/markup-compatibility/2006" xmlns:r="http://schemas.openxmlformats.org/officeDocument/2006/relationships" xmlns:w="http://schemas.openxmlformats.org/wordprocessingml/2006/main" xmlns:w14="http://schemas.microsoft.com/office/word/2010/wordml" xmlns:w15="http://schemas.microsoft.com/office/word/2012/wordml" xmlns:w16cid="http://schemas.microsoft.com/office/word/2016/wordml/cid" xmlns:w16se="http://schemas.microsoft.com/office/word/2015/wordml/symex" mc:Ignorable="w14 w15 w16se w16cid">
   <w:docDefaults>
     <w:rPrDefault>
       <w:rPr>
@@ -10453,7 +10732,7 @@
     </w:rPrDefault>
     <w:pPrDefault/>
   </w:docDefaults>
-  <w:latentStyles w:defLockedState="0" w:defUIPriority="0" w:defSemiHidden="0" w:defUnhideWhenUsed="0" w:defQFormat="0" w:count="267">
+  <w:latentStyles w:defLockedState="0" w:defUIPriority="0" w:defSemiHidden="0" w:defUnhideWhenUsed="0" w:defQFormat="0" w:count="375">
     <w:lsdException w:name="Normal" w:qFormat="1"/>
     <w:lsdException w:name="heading 1" w:qFormat="1"/>
     <w:lsdException w:name="heading 2" w:semiHidden="1" w:unhideWhenUsed="1" w:qFormat="1"/>
@@ -10464,12 +10743,141 @@
     <w:lsdException w:name="heading 7" w:semiHidden="1" w:unhideWhenUsed="1" w:qFormat="1"/>
     <w:lsdException w:name="heading 8" w:semiHidden="1" w:unhideWhenUsed="1" w:qFormat="1"/>
     <w:lsdException w:name="heading 9" w:semiHidden="1" w:unhideWhenUsed="1" w:qFormat="1"/>
-    <w:lsdException w:name="footer" w:uiPriority="99"/>
+    <w:lsdException w:name="index 1" w:semiHidden="1" w:unhideWhenUsed="1"/>
+    <w:lsdException w:name="index 2" w:semiHidden="1" w:unhideWhenUsed="1"/>
+    <w:lsdException w:name="index 3" w:semiHidden="1" w:unhideWhenUsed="1"/>
+    <w:lsdException w:name="index 4" w:semiHidden="1" w:unhideWhenUsed="1"/>
+    <w:lsdException w:name="index 5" w:semiHidden="1" w:unhideWhenUsed="1"/>
+    <w:lsdException w:name="index 6" w:semiHidden="1" w:unhideWhenUsed="1"/>
+    <w:lsdException w:name="index 7" w:semiHidden="1" w:unhideWhenUsed="1"/>
+    <w:lsdException w:name="index 8" w:semiHidden="1" w:unhideWhenUsed="1"/>
+    <w:lsdException w:name="index 9" w:semiHidden="1" w:unhideWhenUsed="1"/>
+    <w:lsdException w:name="toc 1" w:semiHidden="1" w:unhideWhenUsed="1"/>
+    <w:lsdException w:name="toc 2" w:semiHidden="1" w:unhideWhenUsed="1"/>
+    <w:lsdException w:name="toc 3" w:semiHidden="1" w:unhideWhenUsed="1"/>
+    <w:lsdException w:name="toc 4" w:semiHidden="1" w:unhideWhenUsed="1"/>
+    <w:lsdException w:name="toc 5" w:semiHidden="1" w:unhideWhenUsed="1"/>
+    <w:lsdException w:name="toc 6" w:semiHidden="1" w:unhideWhenUsed="1"/>
+    <w:lsdException w:name="toc 7" w:semiHidden="1" w:unhideWhenUsed="1"/>
+    <w:lsdException w:name="toc 8" w:semiHidden="1" w:unhideWhenUsed="1"/>
+    <w:lsdException w:name="toc 9" w:semiHidden="1" w:unhideWhenUsed="1"/>
+    <w:lsdException w:name="Normal Indent" w:semiHidden="1" w:unhideWhenUsed="1"/>
+    <w:lsdException w:name="footnote text" w:semiHidden="1" w:unhideWhenUsed="1"/>
+    <w:lsdException w:name="annotation text" w:semiHidden="1" w:unhideWhenUsed="1"/>
+    <w:lsdException w:name="header" w:semiHidden="1" w:unhideWhenUsed="1"/>
+    <w:lsdException w:name="footer" w:semiHidden="1" w:uiPriority="99" w:unhideWhenUsed="1"/>
+    <w:lsdException w:name="index heading" w:semiHidden="1" w:unhideWhenUsed="1"/>
     <w:lsdException w:name="caption" w:semiHidden="1" w:unhideWhenUsed="1" w:qFormat="1"/>
+    <w:lsdException w:name="table of figures" w:semiHidden="1" w:unhideWhenUsed="1"/>
+    <w:lsdException w:name="envelope address" w:semiHidden="1" w:unhideWhenUsed="1"/>
+    <w:lsdException w:name="envelope return" w:semiHidden="1" w:unhideWhenUsed="1"/>
+    <w:lsdException w:name="footnote reference" w:semiHidden="1" w:unhideWhenUsed="1"/>
+    <w:lsdException w:name="annotation reference" w:semiHidden="1" w:unhideWhenUsed="1"/>
+    <w:lsdException w:name="line number" w:semiHidden="1" w:unhideWhenUsed="1"/>
+    <w:lsdException w:name="page number" w:semiHidden="1" w:unhideWhenUsed="1"/>
+    <w:lsdException w:name="endnote reference" w:semiHidden="1" w:unhideWhenUsed="1"/>
+    <w:lsdException w:name="endnote text" w:semiHidden="1" w:unhideWhenUsed="1"/>
+    <w:lsdException w:name="table of authorities" w:semiHidden="1" w:unhideWhenUsed="1"/>
+    <w:lsdException w:name="toa heading" w:semiHidden="1" w:unhideWhenUsed="1"/>
+    <w:lsdException w:name="List" w:semiHidden="1" w:unhideWhenUsed="1"/>
+    <w:lsdException w:name="List 2" w:semiHidden="1" w:unhideWhenUsed="1"/>
+    <w:lsdException w:name="List 3" w:semiHidden="1" w:unhideWhenUsed="1"/>
+    <w:lsdException w:name="List 4" w:semiHidden="1" w:unhideWhenUsed="1"/>
+    <w:lsdException w:name="List 5" w:semiHidden="1" w:unhideWhenUsed="1"/>
+    <w:lsdException w:name="List Bullet 2" w:semiHidden="1" w:unhideWhenUsed="1"/>
+    <w:lsdException w:name="List Bullet 3" w:semiHidden="1" w:unhideWhenUsed="1"/>
+    <w:lsdException w:name="List Bullet 4" w:semiHidden="1" w:unhideWhenUsed="1"/>
+    <w:lsdException w:name="List Bullet 5" w:semiHidden="1" w:unhideWhenUsed="1"/>
+    <w:lsdException w:name="List Number 2" w:semiHidden="1" w:unhideWhenUsed="1"/>
+    <w:lsdException w:name="List Number 3" w:semiHidden="1" w:unhideWhenUsed="1"/>
+    <w:lsdException w:name="List Number 4" w:semiHidden="1" w:unhideWhenUsed="1"/>
+    <w:lsdException w:name="List Number 5" w:semiHidden="1" w:unhideWhenUsed="1"/>
     <w:lsdException w:name="Title" w:qFormat="1"/>
+    <w:lsdException w:name="Closing" w:semiHidden="1" w:unhideWhenUsed="1"/>
+    <w:lsdException w:name="Signature" w:semiHidden="1" w:unhideWhenUsed="1"/>
+    <w:lsdException w:name="Default Paragraph Font" w:semiHidden="1" w:unhideWhenUsed="1"/>
+    <w:lsdException w:name="Body Text" w:semiHidden="1" w:unhideWhenUsed="1"/>
+    <w:lsdException w:name="Body Text Indent" w:semiHidden="1" w:unhideWhenUsed="1"/>
+    <w:lsdException w:name="List Continue" w:semiHidden="1" w:unhideWhenUsed="1"/>
+    <w:lsdException w:name="List Continue 2" w:semiHidden="1" w:unhideWhenUsed="1"/>
     <w:lsdException w:name="Subtitle" w:qFormat="1"/>
+    <w:lsdException w:name="Salutation" w:semiHidden="1" w:unhideWhenUsed="1"/>
+    <w:lsdException w:name="Date" w:semiHidden="1" w:unhideWhenUsed="1"/>
+    <w:lsdException w:name="Body Text First Indent" w:semiHidden="1" w:unhideWhenUsed="1"/>
+    <w:lsdException w:name="Body Text First Indent 2" w:semiHidden="1" w:unhideWhenUsed="1"/>
+    <w:lsdException w:name="Note Heading" w:semiHidden="1" w:unhideWhenUsed="1"/>
+    <w:lsdException w:name="Body Text 2" w:semiHidden="1" w:unhideWhenUsed="1"/>
+    <w:lsdException w:name="Body Text 3" w:semiHidden="1" w:unhideWhenUsed="1"/>
+    <w:lsdException w:name="Body Text Indent 2" w:semiHidden="1" w:unhideWhenUsed="1"/>
+    <w:lsdException w:name="Body Text Indent 3" w:semiHidden="1" w:unhideWhenUsed="1"/>
+    <w:lsdException w:name="Block Text" w:semiHidden="1" w:unhideWhenUsed="1"/>
+    <w:lsdException w:name="Hyperlink" w:semiHidden="1" w:unhideWhenUsed="1"/>
+    <w:lsdException w:name="FollowedHyperlink" w:semiHidden="1" w:unhideWhenUsed="1"/>
     <w:lsdException w:name="Strong" w:qFormat="1"/>
     <w:lsdException w:name="Emphasis" w:qFormat="1"/>
+    <w:lsdException w:name="Document Map" w:semiHidden="1" w:unhideWhenUsed="1"/>
+    <w:lsdException w:name="Plain Text" w:semiHidden="1" w:unhideWhenUsed="1"/>
+    <w:lsdException w:name="E-mail Signature" w:semiHidden="1" w:unhideWhenUsed="1"/>
+    <w:lsdException w:name="HTML Top of Form" w:semiHidden="1" w:unhideWhenUsed="1"/>
+    <w:lsdException w:name="HTML Bottom of Form" w:semiHidden="1" w:unhideWhenUsed="1"/>
+    <w:lsdException w:name="Normal (Web)" w:semiHidden="1" w:unhideWhenUsed="1"/>
+    <w:lsdException w:name="HTML Acronym" w:semiHidden="1" w:unhideWhenUsed="1"/>
+    <w:lsdException w:name="HTML Address" w:semiHidden="1" w:unhideWhenUsed="1"/>
+    <w:lsdException w:name="HTML Cite" w:semiHidden="1" w:unhideWhenUsed="1"/>
+    <w:lsdException w:name="HTML Code" w:semiHidden="1" w:unhideWhenUsed="1"/>
+    <w:lsdException w:name="HTML Definition" w:semiHidden="1" w:unhideWhenUsed="1"/>
+    <w:lsdException w:name="HTML Keyboard" w:semiHidden="1" w:unhideWhenUsed="1"/>
+    <w:lsdException w:name="HTML Preformatted" w:semiHidden="1" w:unhideWhenUsed="1"/>
+    <w:lsdException w:name="HTML Sample" w:semiHidden="1" w:unhideWhenUsed="1"/>
+    <w:lsdException w:name="HTML Typewriter" w:semiHidden="1" w:unhideWhenUsed="1"/>
+    <w:lsdException w:name="HTML Variable" w:semiHidden="1" w:unhideWhenUsed="1"/>
+    <w:lsdException w:name="Normal Table" w:semiHidden="1" w:unhideWhenUsed="1"/>
+    <w:lsdException w:name="annotation subject" w:semiHidden="1" w:unhideWhenUsed="1"/>
+    <w:lsdException w:name="No List" w:semiHidden="1" w:unhideWhenUsed="1"/>
+    <w:lsdException w:name="Outline List 1" w:semiHidden="1" w:unhideWhenUsed="1"/>
+    <w:lsdException w:name="Outline List 2" w:semiHidden="1" w:unhideWhenUsed="1"/>
+    <w:lsdException w:name="Outline List 3" w:semiHidden="1" w:unhideWhenUsed="1"/>
+    <w:lsdException w:name="Table Simple 1" w:semiHidden="1" w:unhideWhenUsed="1"/>
+    <w:lsdException w:name="Table Simple 2" w:semiHidden="1" w:unhideWhenUsed="1"/>
+    <w:lsdException w:name="Table Simple 3" w:semiHidden="1" w:unhideWhenUsed="1"/>
+    <w:lsdException w:name="Table Classic 1" w:semiHidden="1" w:unhideWhenUsed="1"/>
+    <w:lsdException w:name="Table Classic 2" w:semiHidden="1" w:unhideWhenUsed="1"/>
+    <w:lsdException w:name="Table Classic 3" w:semiHidden="1" w:unhideWhenUsed="1"/>
+    <w:lsdException w:name="Table Classic 4" w:semiHidden="1" w:unhideWhenUsed="1"/>
+    <w:lsdException w:name="Table Colorful 1" w:semiHidden="1" w:unhideWhenUsed="1"/>
+    <w:lsdException w:name="Table Colorful 2" w:semiHidden="1" w:unhideWhenUsed="1"/>
+    <w:lsdException w:name="Table Colorful 3" w:semiHidden="1" w:unhideWhenUsed="1"/>
+    <w:lsdException w:name="Table Columns 1" w:semiHidden="1" w:unhideWhenUsed="1"/>
+    <w:lsdException w:name="Table Columns 2" w:semiHidden="1" w:unhideWhenUsed="1"/>
+    <w:lsdException w:name="Table Columns 3" w:semiHidden="1" w:unhideWhenUsed="1"/>
+    <w:lsdException w:name="Table Columns 4" w:semiHidden="1" w:unhideWhenUsed="1"/>
+    <w:lsdException w:name="Table Columns 5" w:semiHidden="1" w:unhideWhenUsed="1"/>
+    <w:lsdException w:name="Table Grid 1" w:semiHidden="1" w:unhideWhenUsed="1"/>
+    <w:lsdException w:name="Table Grid 2" w:semiHidden="1" w:unhideWhenUsed="1"/>
+    <w:lsdException w:name="Table Grid 3" w:semiHidden="1" w:unhideWhenUsed="1"/>
+    <w:lsdException w:name="Table Grid 4" w:semiHidden="1" w:unhideWhenUsed="1"/>
+    <w:lsdException w:name="Table Grid 5" w:semiHidden="1" w:unhideWhenUsed="1"/>
+    <w:lsdException w:name="Table Grid 6" w:semiHidden="1" w:unhideWhenUsed="1"/>
+    <w:lsdException w:name="Table Grid 7" w:semiHidden="1" w:unhideWhenUsed="1"/>
+    <w:lsdException w:name="Table Grid 8" w:semiHidden="1" w:unhideWhenUsed="1"/>
+    <w:lsdException w:name="Table List 1" w:semiHidden="1" w:unhideWhenUsed="1"/>
+    <w:lsdException w:name="Table List 2" w:semiHidden="1" w:unhideWhenUsed="1"/>
+    <w:lsdException w:name="Table List 3" w:semiHidden="1" w:unhideWhenUsed="1"/>
+    <w:lsdException w:name="Table List 4" w:semiHidden="1" w:unhideWhenUsed="1"/>
+    <w:lsdException w:name="Table List 5" w:semiHidden="1" w:unhideWhenUsed="1"/>
+    <w:lsdException w:name="Table List 6" w:semiHidden="1" w:unhideWhenUsed="1"/>
+    <w:lsdException w:name="Table List 7" w:semiHidden="1" w:unhideWhenUsed="1"/>
+    <w:lsdException w:name="Table List 8" w:semiHidden="1" w:unhideWhenUsed="1"/>
+    <w:lsdException w:name="Table 3D effects 1" w:semiHidden="1" w:unhideWhenUsed="1"/>
+    <w:lsdException w:name="Table 3D effects 2" w:semiHidden="1" w:unhideWhenUsed="1"/>
+    <w:lsdException w:name="Table 3D effects 3" w:semiHidden="1" w:unhideWhenUsed="1"/>
+    <w:lsdException w:name="Table Contemporary" w:semiHidden="1" w:unhideWhenUsed="1"/>
+    <w:lsdException w:name="Table Elegant" w:semiHidden="1" w:unhideWhenUsed="1"/>
+    <w:lsdException w:name="Table Professional" w:semiHidden="1" w:unhideWhenUsed="1"/>
+    <w:lsdException w:name="Table Subtle 1" w:semiHidden="1" w:unhideWhenUsed="1"/>
+    <w:lsdException w:name="Table Subtle 2" w:semiHidden="1" w:unhideWhenUsed="1"/>
+    <w:lsdException w:name="Table Web 1" w:semiHidden="1" w:unhideWhenUsed="1"/>
+    <w:lsdException w:name="Table Web 2" w:semiHidden="1" w:unhideWhenUsed="1"/>
     <w:lsdException w:name="Placeholder Text" w:semiHidden="1" w:uiPriority="99"/>
     <w:lsdException w:name="No Spacing" w:uiPriority="1" w:qFormat="1"/>
     <w:lsdException w:name="Light Shading" w:uiPriority="60"/>
@@ -10581,6 +10989,114 @@
     <w:lsdException w:name="Book Title" w:uiPriority="33" w:qFormat="1"/>
     <w:lsdException w:name="Bibliography" w:semiHidden="1" w:uiPriority="37" w:unhideWhenUsed="1"/>
     <w:lsdException w:name="TOC Heading" w:semiHidden="1" w:uiPriority="39" w:unhideWhenUsed="1" w:qFormat="1"/>
+    <w:lsdException w:name="Plain Table 1" w:uiPriority="41"/>
+    <w:lsdException w:name="Plain Table 2" w:uiPriority="42"/>
+    <w:lsdException w:name="Plain Table 3" w:uiPriority="43"/>
+    <w:lsdException w:name="Plain Table 4" w:uiPriority="44"/>
+    <w:lsdException w:name="Plain Table 5" w:uiPriority="45"/>
+    <w:lsdException w:name="Grid Table Light" w:uiPriority="40"/>
+    <w:lsdException w:name="Grid Table 1 Light" w:uiPriority="46"/>
+    <w:lsdException w:name="Grid Table 2" w:uiPriority="47"/>
+    <w:lsdException w:name="Grid Table 3" w:uiPriority="48"/>
+    <w:lsdException w:name="Grid Table 4" w:uiPriority="49"/>
+    <w:lsdException w:name="Grid Table 5 Dark" w:uiPriority="50"/>
+    <w:lsdException w:name="Grid Table 6 Colorful" w:uiPriority="51"/>
+    <w:lsdException w:name="Grid Table 7 Colorful" w:uiPriority="52"/>
+    <w:lsdException w:name="Grid Table 1 Light Accent 1" w:uiPriority="46"/>
+    <w:lsdException w:name="Grid Table 2 Accent 1" w:uiPriority="47"/>
+    <w:lsdException w:name="Grid Table 3 Accent 1" w:uiPriority="48"/>
+    <w:lsdException w:name="Grid Table 4 Accent 1" w:uiPriority="49"/>
+    <w:lsdException w:name="Grid Table 5 Dark Accent 1" w:uiPriority="50"/>
+    <w:lsdException w:name="Grid Table 6 Colorful Accent 1" w:uiPriority="51"/>
+    <w:lsdException w:name="Grid Table 7 Colorful Accent 1" w:uiPriority="52"/>
+    <w:lsdException w:name="Grid Table 1 Light Accent 2" w:uiPriority="46"/>
+    <w:lsdException w:name="Grid Table 2 Accent 2" w:uiPriority="47"/>
+    <w:lsdException w:name="Grid Table 3 Accent 2" w:uiPriority="48"/>
+    <w:lsdException w:name="Grid Table 4 Accent 2" w:uiPriority="49"/>
+    <w:lsdException w:name="Grid Table 5 Dark Accent 2" w:uiPriority="50"/>
+    <w:lsdException w:name="Grid Table 6 Colorful Accent 2" w:uiPriority="51"/>
+    <w:lsdException w:name="Grid Table 7 Colorful Accent 2" w:uiPriority="52"/>
+    <w:lsdException w:name="Grid Table 1 Light Accent 3" w:uiPriority="46"/>
+    <w:lsdException w:name="Grid Table 2 Accent 3" w:uiPriority="47"/>
+    <w:lsdException w:name="Grid Table 3 Accent 3" w:uiPriority="48"/>
+    <w:lsdException w:name="Grid Table 4 Accent 3" w:uiPriority="49"/>
+    <w:lsdException w:name="Grid Table 5 Dark Accent 3" w:uiPriority="50"/>
+    <w:lsdException w:name="Grid Table 6 Colorful Accent 3" w:uiPriority="51"/>
+    <w:lsdException w:name="Grid Table 7 Colorful Accent 3" w:uiPriority="52"/>
+    <w:lsdException w:name="Grid Table 1 Light Accent 4" w:uiPriority="46"/>
+    <w:lsdException w:name="Grid Table 2 Accent 4" w:uiPriority="47"/>
+    <w:lsdException w:name="Grid Table 3 Accent 4" w:uiPriority="48"/>
+    <w:lsdException w:name="Grid Table 4 Accent 4" w:uiPriority="49"/>
+    <w:lsdException w:name="Grid Table 5 Dark Accent 4" w:uiPriority="50"/>
+    <w:lsdException w:name="Grid Table 6 Colorful Accent 4" w:uiPriority="51"/>
+    <w:lsdException w:name="Grid Table 7 Colorful Accent 4" w:uiPriority="52"/>
+    <w:lsdException w:name="Grid Table 1 Light Accent 5" w:uiPriority="46"/>
+    <w:lsdException w:name="Grid Table 2 Accent 5" w:uiPriority="47"/>
+    <w:lsdException w:name="Grid Table 3 Accent 5" w:uiPriority="48"/>
+    <w:lsdException w:name="Grid Table 4 Accent 5" w:uiPriority="49"/>
+    <w:lsdException w:name="Grid Table 5 Dark Accent 5" w:uiPriority="50"/>
+    <w:lsdException w:name="Grid Table 6 Colorful Accent 5" w:uiPriority="51"/>
+    <w:lsdException w:name="Grid Table 7 Colorful Accent 5" w:uiPriority="52"/>
+    <w:lsdException w:name="Grid Table 1 Light Accent 6" w:uiPriority="46"/>
+    <w:lsdException w:name="Grid Table 2 Accent 6" w:uiPriority="47"/>
+    <w:lsdException w:name="Grid Table 3 Accent 6" w:uiPriority="48"/>
+    <w:lsdException w:name="Grid Table 4 Accent 6" w:uiPriority="49"/>
+    <w:lsdException w:name="Grid Table 5 Dark Accent 6" w:uiPriority="50"/>
+    <w:lsdException w:name="Grid Table 6 Colorful Accent 6" w:uiPriority="51"/>
+    <w:lsdException w:name="Grid Table 7 Colorful Accent 6" w:uiPriority="52"/>
+    <w:lsdException w:name="List Table 1 Light" w:uiPriority="46"/>
+    <w:lsdException w:name="List Table 2" w:uiPriority="47"/>
+    <w:lsdException w:name="List Table 3" w:uiPriority="48"/>
+    <w:lsdException w:name="List Table 4" w:uiPriority="49"/>
+    <w:lsdException w:name="List Table 5 Dark" w:uiPriority="50"/>
+    <w:lsdException w:name="List Table 6 Colorful" w:uiPriority="51"/>
+    <w:lsdException w:name="List Table 7 Colorful" w:uiPriority="52"/>
+    <w:lsdException w:name="List Table 1 Light Accent 1" w:uiPriority="46"/>
+    <w:lsdException w:name="List Table 2 Accent 1" w:uiPriority="47"/>
+    <w:lsdException w:name="List Table 3 Accent 1" w:uiPriority="48"/>
+    <w:lsdException w:name="List Table 4 Accent 1" w:uiPriority="49"/>
+    <w:lsdException w:name="List Table 5 Dark Accent 1" w:uiPriority="50"/>
+    <w:lsdException w:name="List Table 6 Colorful Accent 1" w:uiPriority="51"/>
+    <w:lsdException w:name="List Table 7 Colorful Accent 1" w:uiPriority="52"/>
+    <w:lsdException w:name="List Table 1 Light Accent 2" w:uiPriority="46"/>
+    <w:lsdException w:name="List Table 2 Accent 2" w:uiPriority="47"/>
+    <w:lsdException w:name="List Table 3 Accent 2" w:uiPriority="48"/>
+    <w:lsdException w:name="List Table 4 Accent 2" w:uiPriority="49"/>
+    <w:lsdException w:name="List Table 5 Dark Accent 2" w:uiPriority="50"/>
+    <w:lsdException w:name="List Table 6 Colorful Accent 2" w:uiPriority="51"/>
+    <w:lsdException w:name="List Table 7 Colorful Accent 2" w:uiPriority="52"/>
+    <w:lsdException w:name="List Table 1 Light Accent 3" w:uiPriority="46"/>
+    <w:lsdException w:name="List Table 2 Accent 3" w:uiPriority="47"/>
+    <w:lsdException w:name="List Table 3 Accent 3" w:uiPriority="48"/>
+    <w:lsdException w:name="List Table 4 Accent 3" w:uiPriority="49"/>
+    <w:lsdException w:name="List Table 5 Dark Accent 3" w:uiPriority="50"/>
+    <w:lsdException w:name="List Table 6 Colorful Accent 3" w:uiPriority="51"/>
+    <w:lsdException w:name="List Table 7 Colorful Accent 3" w:uiPriority="52"/>
+    <w:lsdException w:name="List Table 1 Light Accent 4" w:uiPriority="46"/>
+    <w:lsdException w:name="List Table 2 Accent 4" w:uiPriority="47"/>
+    <w:lsdException w:name="List Table 3 Accent 4" w:uiPriority="48"/>
+    <w:lsdException w:name="List Table 4 Accent 4" w:uiPriority="49"/>
+    <w:lsdException w:name="List Table 5 Dark Accent 4" w:uiPriority="50"/>
+    <w:lsdException w:name="List Table 6 Colorful Accent 4" w:uiPriority="51"/>
+    <w:lsdException w:name="List Table 7 Colorful Accent 4" w:uiPriority="52"/>
+    <w:lsdException w:name="List Table 1 Light Accent 5" w:uiPriority="46"/>
+    <w:lsdException w:name="List Table 2 Accent 5" w:uiPriority="47"/>
+    <w:lsdException w:name="List Table 3 Accent 5" w:uiPriority="48"/>
+    <w:lsdException w:name="List Table 4 Accent 5" w:uiPriority="49"/>
+    <w:lsdException w:name="List Table 5 Dark Accent 5" w:uiPriority="50"/>
+    <w:lsdException w:name="List Table 6 Colorful Accent 5" w:uiPriority="51"/>
+    <w:lsdException w:name="List Table 7 Colorful Accent 5" w:uiPriority="52"/>
+    <w:lsdException w:name="List Table 1 Light Accent 6" w:uiPriority="46"/>
+    <w:lsdException w:name="List Table 2 Accent 6" w:uiPriority="47"/>
+    <w:lsdException w:name="List Table 3 Accent 6" w:uiPriority="48"/>
+    <w:lsdException w:name="List Table 4 Accent 6" w:uiPriority="49"/>
+    <w:lsdException w:name="List Table 5 Dark Accent 6" w:uiPriority="50"/>
+    <w:lsdException w:name="List Table 6 Colorful Accent 6" w:uiPriority="51"/>
+    <w:lsdException w:name="List Table 7 Colorful Accent 6" w:uiPriority="52"/>
+    <w:lsdException w:name="Mention" w:semiHidden="1" w:uiPriority="99" w:unhideWhenUsed="1"/>
+    <w:lsdException w:name="Smart Hyperlink" w:semiHidden="1" w:uiPriority="99" w:unhideWhenUsed="1"/>
+    <w:lsdException w:name="Hashtag" w:semiHidden="1" w:uiPriority="99" w:unhideWhenUsed="1"/>
+    <w:lsdException w:name="Unresolved Mention" w:semiHidden="1" w:uiPriority="99" w:unhideWhenUsed="1"/>
   </w:latentStyles>
   <w:style w:type="paragraph" w:default="1" w:styleId="Normal">
     <w:name w:val="Normal"/>
@@ -10724,290 +11240,17 @@
       <w:contextualSpacing/>
     </w:pPr>
   </w:style>
-</w:styles>
-</file>
-
-<file path=word/stylesWithEffects.xml><?xml version="1.0" encoding="utf-8"?>
-<w:styles xmlns:wpc="http://schemas.microsoft.com/office/word/2010/wordprocessingCanvas" xmlns:mc="http://schemas.openxmlformats.org/markup-compatibility/2006" xmlns:o="urn:schemas-microsoft-com:office:office" xmlns:r="http://schemas.openxmlformats.org/officeDocument/2006/relationships" xmlns:m="http://schemas.openxmlformats.org/officeDocument/2006/math" xmlns:v="urn:schemas-microsoft-com:vml" xmlns:wp14="http://schemas.microsoft.com/office/word/2010/wordprocessingDrawing" xmlns:wp="http://schemas.openxmlformats.org/drawingml/2006/wordprocessingDrawing" xmlns:w10="urn:schemas-microsoft-com:office:word" xmlns:w="http://schemas.openxmlformats.org/wordprocessingml/2006/main" xmlns:w14="http://schemas.microsoft.com/office/word/2010/wordml" xmlns:wpg="http://schemas.microsoft.com/office/word/2010/wordprocessingGroup" xmlns:wpi="http://schemas.microsoft.com/office/word/2010/wordprocessingInk" xmlns:wne="http://schemas.microsoft.com/office/word/2006/wordml" xmlns:wps="http://schemas.microsoft.com/office/word/2010/wordprocessingShape" mc:Ignorable="w14 wp14">
-  <w:docDefaults>
-    <w:rPrDefault>
-      <w:rPr>
-        <w:rFonts w:ascii="Times New Roman" w:eastAsia="Times New Roman" w:hAnsi="Times New Roman" w:cs="Times New Roman"/>
-        <w:lang w:val="nl-NL" w:eastAsia="nl-NL" w:bidi="ar-SA"/>
-      </w:rPr>
-    </w:rPrDefault>
-    <w:pPrDefault/>
-  </w:docDefaults>
-  <w:latentStyles w:defLockedState="0" w:defUIPriority="0" w:defSemiHidden="0" w:defUnhideWhenUsed="0" w:defQFormat="0" w:count="267">
-    <w:lsdException w:name="Normal" w:qFormat="1"/>
-    <w:lsdException w:name="heading 1" w:qFormat="1"/>
-    <w:lsdException w:name="heading 2" w:semiHidden="1" w:unhideWhenUsed="1" w:qFormat="1"/>
-    <w:lsdException w:name="heading 3" w:semiHidden="1" w:unhideWhenUsed="1" w:qFormat="1"/>
-    <w:lsdException w:name="heading 4" w:semiHidden="1" w:unhideWhenUsed="1" w:qFormat="1"/>
-    <w:lsdException w:name="heading 5" w:semiHidden="1" w:unhideWhenUsed="1" w:qFormat="1"/>
-    <w:lsdException w:name="heading 6" w:semiHidden="1" w:unhideWhenUsed="1" w:qFormat="1"/>
-    <w:lsdException w:name="heading 7" w:semiHidden="1" w:unhideWhenUsed="1" w:qFormat="1"/>
-    <w:lsdException w:name="heading 8" w:semiHidden="1" w:unhideWhenUsed="1" w:qFormat="1"/>
-    <w:lsdException w:name="heading 9" w:semiHidden="1" w:unhideWhenUsed="1" w:qFormat="1"/>
-    <w:lsdException w:name="footer" w:uiPriority="99"/>
-    <w:lsdException w:name="caption" w:semiHidden="1" w:unhideWhenUsed="1" w:qFormat="1"/>
-    <w:lsdException w:name="Title" w:qFormat="1"/>
-    <w:lsdException w:name="Subtitle" w:qFormat="1"/>
-    <w:lsdException w:name="Strong" w:qFormat="1"/>
-    <w:lsdException w:name="Emphasis" w:qFormat="1"/>
-    <w:lsdException w:name="Placeholder Text" w:semiHidden="1" w:uiPriority="99"/>
-    <w:lsdException w:name="No Spacing" w:uiPriority="1" w:qFormat="1"/>
-    <w:lsdException w:name="Light Shading" w:uiPriority="60"/>
-    <w:lsdException w:name="Light List" w:uiPriority="61"/>
-    <w:lsdException w:name="Light Grid" w:uiPriority="62"/>
-    <w:lsdException w:name="Medium Shading 1" w:uiPriority="63"/>
-    <w:lsdException w:name="Medium Shading 2" w:uiPriority="64"/>
-    <w:lsdException w:name="Medium List 1" w:uiPriority="65"/>
-    <w:lsdException w:name="Medium List 2" w:uiPriority="66"/>
-    <w:lsdException w:name="Medium Grid 1" w:uiPriority="67"/>
-    <w:lsdException w:name="Medium Grid 2" w:uiPriority="68"/>
-    <w:lsdException w:name="Medium Grid 3" w:uiPriority="69"/>
-    <w:lsdException w:name="Dark List" w:uiPriority="70"/>
-    <w:lsdException w:name="Colorful Shading" w:uiPriority="71"/>
-    <w:lsdException w:name="Colorful List" w:uiPriority="72"/>
-    <w:lsdException w:name="Colorful Grid" w:uiPriority="73"/>
-    <w:lsdException w:name="Light Shading Accent 1" w:uiPriority="60"/>
-    <w:lsdException w:name="Light List Accent 1" w:uiPriority="61"/>
-    <w:lsdException w:name="Light Grid Accent 1" w:uiPriority="62"/>
-    <w:lsdException w:name="Medium Shading 1 Accent 1" w:uiPriority="63"/>
-    <w:lsdException w:name="Medium Shading 2 Accent 1" w:uiPriority="64"/>
-    <w:lsdException w:name="Medium List 1 Accent 1" w:uiPriority="65"/>
-    <w:lsdException w:name="Revision" w:semiHidden="1" w:uiPriority="99"/>
-    <w:lsdException w:name="List Paragraph" w:uiPriority="34" w:qFormat="1"/>
-    <w:lsdException w:name="Quote" w:uiPriority="29" w:qFormat="1"/>
-    <w:lsdException w:name="Intense Quote" w:uiPriority="30" w:qFormat="1"/>
-    <w:lsdException w:name="Medium List 2 Accent 1" w:uiPriority="66"/>
-    <w:lsdException w:name="Medium Grid 1 Accent 1" w:uiPriority="67"/>
-    <w:lsdException w:name="Medium Grid 2 Accent 1" w:uiPriority="68"/>
-    <w:lsdException w:name="Medium Grid 3 Accent 1" w:uiPriority="69"/>
-    <w:lsdException w:name="Dark List Accent 1" w:uiPriority="70"/>
-    <w:lsdException w:name="Colorful Shading Accent 1" w:uiPriority="71"/>
-    <w:lsdException w:name="Colorful List Accent 1" w:uiPriority="72"/>
-    <w:lsdException w:name="Colorful Grid Accent 1" w:uiPriority="73"/>
-    <w:lsdException w:name="Light Shading Accent 2" w:uiPriority="60"/>
-    <w:lsdException w:name="Light List Accent 2" w:uiPriority="61"/>
-    <w:lsdException w:name="Light Grid Accent 2" w:uiPriority="62"/>
-    <w:lsdException w:name="Medium Shading 1 Accent 2" w:uiPriority="63"/>
-    <w:lsdException w:name="Medium Shading 2 Accent 2" w:uiPriority="64"/>
-    <w:lsdException w:name="Medium List 1 Accent 2" w:uiPriority="65"/>
-    <w:lsdException w:name="Medium List 2 Accent 2" w:uiPriority="66"/>
-    <w:lsdException w:name="Medium Grid 1 Accent 2" w:uiPriority="67"/>
-    <w:lsdException w:name="Medium Grid 2 Accent 2" w:uiPriority="68"/>
-    <w:lsdException w:name="Medium Grid 3 Accent 2" w:uiPriority="69"/>
-    <w:lsdException w:name="Dark List Accent 2" w:uiPriority="70"/>
-    <w:lsdException w:name="Colorful Shading Accent 2" w:uiPriority="71"/>
-    <w:lsdException w:name="Colorful List Accent 2" w:uiPriority="72"/>
-    <w:lsdException w:name="Colorful Grid Accent 2" w:uiPriority="73"/>
-    <w:lsdException w:name="Light Shading Accent 3" w:uiPriority="60"/>
-    <w:lsdException w:name="Light List Accent 3" w:uiPriority="61"/>
-    <w:lsdException w:name="Light Grid Accent 3" w:uiPriority="62"/>
-    <w:lsdException w:name="Medium Shading 1 Accent 3" w:uiPriority="63"/>
-    <w:lsdException w:name="Medium Shading 2 Accent 3" w:uiPriority="64"/>
-    <w:lsdException w:name="Medium List 1 Accent 3" w:uiPriority="65"/>
-    <w:lsdException w:name="Medium List 2 Accent 3" w:uiPriority="66"/>
-    <w:lsdException w:name="Medium Grid 1 Accent 3" w:uiPriority="67"/>
-    <w:lsdException w:name="Medium Grid 2 Accent 3" w:uiPriority="68"/>
-    <w:lsdException w:name="Medium Grid 3 Accent 3" w:uiPriority="69"/>
-    <w:lsdException w:name="Dark List Accent 3" w:uiPriority="70"/>
-    <w:lsdException w:name="Colorful Shading Accent 3" w:uiPriority="71"/>
-    <w:lsdException w:name="Colorful List Accent 3" w:uiPriority="72"/>
-    <w:lsdException w:name="Colorful Grid Accent 3" w:uiPriority="73"/>
-    <w:lsdException w:name="Light Shading Accent 4" w:uiPriority="60"/>
-    <w:lsdException w:name="Light List Accent 4" w:uiPriority="61"/>
-    <w:lsdException w:name="Light Grid Accent 4" w:uiPriority="62"/>
-    <w:lsdException w:name="Medium Shading 1 Accent 4" w:uiPriority="63"/>
-    <w:lsdException w:name="Medium Shading 2 Accent 4" w:uiPriority="64"/>
-    <w:lsdException w:name="Medium List 1 Accent 4" w:uiPriority="65"/>
-    <w:lsdException w:name="Medium List 2 Accent 4" w:uiPriority="66"/>
-    <w:lsdException w:name="Medium Grid 1 Accent 4" w:uiPriority="67"/>
-    <w:lsdException w:name="Medium Grid 2 Accent 4" w:uiPriority="68"/>
-    <w:lsdException w:name="Medium Grid 3 Accent 4" w:uiPriority="69"/>
-    <w:lsdException w:name="Dark List Accent 4" w:uiPriority="70"/>
-    <w:lsdException w:name="Colorful Shading Accent 4" w:uiPriority="71"/>
-    <w:lsdException w:name="Colorful List Accent 4" w:uiPriority="72"/>
-    <w:lsdException w:name="Colorful Grid Accent 4" w:uiPriority="73"/>
-    <w:lsdException w:name="Light Shading Accent 5" w:uiPriority="60"/>
-    <w:lsdException w:name="Light List Accent 5" w:uiPriority="61"/>
-    <w:lsdException w:name="Light Grid Accent 5" w:uiPriority="62"/>
-    <w:lsdException w:name="Medium Shading 1 Accent 5" w:uiPriority="63"/>
-    <w:lsdException w:name="Medium Shading 2 Accent 5" w:uiPriority="64"/>
-    <w:lsdException w:name="Medium List 1 Accent 5" w:uiPriority="65"/>
-    <w:lsdException w:name="Medium List 2 Accent 5" w:uiPriority="66"/>
-    <w:lsdException w:name="Medium Grid 1 Accent 5" w:uiPriority="67"/>
-    <w:lsdException w:name="Medium Grid 2 Accent 5" w:uiPriority="68"/>
-    <w:lsdException w:name="Medium Grid 3 Accent 5" w:uiPriority="69"/>
-    <w:lsdException w:name="Dark List Accent 5" w:uiPriority="70"/>
-    <w:lsdException w:name="Colorful Shading Accent 5" w:uiPriority="71"/>
-    <w:lsdException w:name="Colorful List Accent 5" w:uiPriority="72"/>
-    <w:lsdException w:name="Colorful Grid Accent 5" w:uiPriority="73"/>
-    <w:lsdException w:name="Light Shading Accent 6" w:uiPriority="60"/>
-    <w:lsdException w:name="Light List Accent 6" w:uiPriority="61"/>
-    <w:lsdException w:name="Light Grid Accent 6" w:uiPriority="62"/>
-    <w:lsdException w:name="Medium Shading 1 Accent 6" w:uiPriority="63"/>
-    <w:lsdException w:name="Medium Shading 2 Accent 6" w:uiPriority="64"/>
-    <w:lsdException w:name="Medium List 1 Accent 6" w:uiPriority="65"/>
-    <w:lsdException w:name="Medium List 2 Accent 6" w:uiPriority="66"/>
-    <w:lsdException w:name="Medium Grid 1 Accent 6" w:uiPriority="67"/>
-    <w:lsdException w:name="Medium Grid 2 Accent 6" w:uiPriority="68"/>
-    <w:lsdException w:name="Medium Grid 3 Accent 6" w:uiPriority="69"/>
-    <w:lsdException w:name="Dark List Accent 6" w:uiPriority="70"/>
-    <w:lsdException w:name="Colorful Shading Accent 6" w:uiPriority="71"/>
-    <w:lsdException w:name="Colorful List Accent 6" w:uiPriority="72"/>
-    <w:lsdException w:name="Colorful Grid Accent 6" w:uiPriority="73"/>
-    <w:lsdException w:name="Subtle Emphasis" w:uiPriority="19" w:qFormat="1"/>
-    <w:lsdException w:name="Intense Emphasis" w:uiPriority="21" w:qFormat="1"/>
-    <w:lsdException w:name="Subtle Reference" w:uiPriority="31" w:qFormat="1"/>
-    <w:lsdException w:name="Intense Reference" w:uiPriority="32" w:qFormat="1"/>
-    <w:lsdException w:name="Book Title" w:uiPriority="33" w:qFormat="1"/>
-    <w:lsdException w:name="Bibliography" w:semiHidden="1" w:uiPriority="37" w:unhideWhenUsed="1"/>
-    <w:lsdException w:name="TOC Heading" w:semiHidden="1" w:uiPriority="39" w:unhideWhenUsed="1" w:qFormat="1"/>
-  </w:latentStyles>
-  <w:style w:type="paragraph" w:default="1" w:styleId="Normal">
-    <w:name w:val="Normal"/>
-    <w:qFormat/>
-    <w:rPr>
-      <w:sz w:val="24"/>
-      <w:szCs w:val="24"/>
-      <w:lang w:val="en-US" w:eastAsia="en-US"/>
-    </w:rPr>
-  </w:style>
-  <w:style w:type="character" w:default="1" w:styleId="DefaultParagraphFont">
-    <w:name w:val="Default Paragraph Font"/>
-    <w:uiPriority w:val="1"/>
-    <w:semiHidden/>
-    <w:unhideWhenUsed/>
-  </w:style>
-  <w:style w:type="table" w:default="1" w:styleId="TableNormal">
-    <w:name w:val="Normal Table"/>
+  <w:style w:type="character" w:styleId="UnresolvedMention">
+    <w:name w:val="Unresolved Mention"/>
+    <w:basedOn w:val="DefaultParagraphFont"/>
     <w:uiPriority w:val="99"/>
     <w:semiHidden/>
     <w:unhideWhenUsed/>
-    <w:tblPr>
-      <w:tblInd w:w="0" w:type="dxa"/>
-      <w:tblCellMar>
-        <w:top w:w="0" w:type="dxa"/>
-        <w:left w:w="108" w:type="dxa"/>
-        <w:bottom w:w="0" w:type="dxa"/>
-        <w:right w:w="108" w:type="dxa"/>
-      </w:tblCellMar>
-    </w:tblPr>
-  </w:style>
-  <w:style w:type="numbering" w:default="1" w:styleId="NoList">
-    <w:name w:val="No List"/>
-    <w:uiPriority w:val="99"/>
-    <w:semiHidden/>
-    <w:unhideWhenUsed/>
-  </w:style>
-  <w:style w:type="character" w:styleId="Hyperlink">
-    <w:name w:val="Hyperlink"/>
-    <w:basedOn w:val="DefaultParagraphFont"/>
-    <w:rsid w:val="00154439"/>
+    <w:rsid w:val="009B47A5"/>
     <w:rPr>
-      <w:color w:val="0000FF"/>
-      <w:u w:val="single"/>
+      <w:color w:val="605E5C"/>
+      <w:shd w:val="clear" w:color="auto" w:fill="E1DFDD"/>
     </w:rPr>
-  </w:style>
-  <w:style w:type="paragraph" w:styleId="BalloonText">
-    <w:name w:val="Balloon Text"/>
-    <w:basedOn w:val="Normal"/>
-    <w:semiHidden/>
-    <w:rsid w:val="004F6D95"/>
-    <w:rPr>
-      <w:rFonts w:ascii="Tahoma" w:hAnsi="Tahoma" w:cs="Tahoma"/>
-      <w:sz w:val="16"/>
-      <w:szCs w:val="16"/>
-    </w:rPr>
-  </w:style>
-  <w:style w:type="paragraph" w:styleId="FootnoteText">
-    <w:name w:val="footnote text"/>
-    <w:basedOn w:val="Normal"/>
-    <w:link w:val="FootnoteTextChar"/>
-    <w:rsid w:val="00D036B1"/>
-    <w:rPr>
-      <w:sz w:val="20"/>
-      <w:szCs w:val="20"/>
-    </w:rPr>
-  </w:style>
-  <w:style w:type="character" w:customStyle="1" w:styleId="FootnoteTextChar">
-    <w:name w:val="Footnote Text Char"/>
-    <w:basedOn w:val="DefaultParagraphFont"/>
-    <w:link w:val="FootnoteText"/>
-    <w:rsid w:val="00D036B1"/>
-    <w:rPr>
-      <w:lang w:val="en-US" w:eastAsia="en-US"/>
-    </w:rPr>
-  </w:style>
-  <w:style w:type="character" w:styleId="FootnoteReference">
-    <w:name w:val="footnote reference"/>
-    <w:basedOn w:val="DefaultParagraphFont"/>
-    <w:rsid w:val="00D036B1"/>
-    <w:rPr>
-      <w:vertAlign w:val="superscript"/>
-    </w:rPr>
-  </w:style>
-  <w:style w:type="paragraph" w:styleId="Header">
-    <w:name w:val="header"/>
-    <w:basedOn w:val="Normal"/>
-    <w:link w:val="HeaderChar"/>
-    <w:rsid w:val="00523F80"/>
-    <w:pPr>
-      <w:tabs>
-        <w:tab w:val="center" w:pos="4513"/>
-        <w:tab w:val="right" w:pos="9026"/>
-      </w:tabs>
-    </w:pPr>
-  </w:style>
-  <w:style w:type="character" w:customStyle="1" w:styleId="HeaderChar">
-    <w:name w:val="Header Char"/>
-    <w:basedOn w:val="DefaultParagraphFont"/>
-    <w:link w:val="Header"/>
-    <w:rsid w:val="00523F80"/>
-    <w:rPr>
-      <w:sz w:val="24"/>
-      <w:szCs w:val="24"/>
-      <w:lang w:val="en-US" w:eastAsia="en-US"/>
-    </w:rPr>
-  </w:style>
-  <w:style w:type="paragraph" w:styleId="Footer">
-    <w:name w:val="footer"/>
-    <w:basedOn w:val="Normal"/>
-    <w:link w:val="FooterChar"/>
-    <w:uiPriority w:val="99"/>
-    <w:rsid w:val="00523F80"/>
-    <w:pPr>
-      <w:tabs>
-        <w:tab w:val="center" w:pos="4513"/>
-        <w:tab w:val="right" w:pos="9026"/>
-      </w:tabs>
-    </w:pPr>
-  </w:style>
-  <w:style w:type="character" w:customStyle="1" w:styleId="FooterChar">
-    <w:name w:val="Footer Char"/>
-    <w:basedOn w:val="DefaultParagraphFont"/>
-    <w:link w:val="Footer"/>
-    <w:uiPriority w:val="99"/>
-    <w:rsid w:val="00523F80"/>
-    <w:rPr>
-      <w:sz w:val="24"/>
-      <w:szCs w:val="24"/>
-      <w:lang w:val="en-US" w:eastAsia="en-US"/>
-    </w:rPr>
-  </w:style>
-  <w:style w:type="paragraph" w:styleId="ListParagraph">
-    <w:name w:val="List Paragraph"/>
-    <w:basedOn w:val="Normal"/>
-    <w:uiPriority w:val="34"/>
-    <w:qFormat/>
-    <w:rsid w:val="00CF4F30"/>
-    <w:pPr>
-      <w:ind w:left="720"/>
-      <w:contextualSpacing/>
-    </w:pPr>
   </w:style>
 </w:styles>
 </file>
@@ -11300,7 +11543,7 @@
 </file>
 
 <file path=customXml/itemProps1.xml><?xml version="1.0" encoding="utf-8"?>
-<ds:datastoreItem xmlns:ds="http://schemas.openxmlformats.org/officeDocument/2006/customXml" ds:itemID="{A7B6E948-C5EC-4461-ABC9-233249E09D15}">
+<ds:datastoreItem xmlns:ds="http://schemas.openxmlformats.org/officeDocument/2006/customXml" ds:itemID="{3486592D-090F-4C73-83B9-B6530A0C1573}">
   <ds:schemaRefs>
     <ds:schemaRef ds:uri="http://schemas.openxmlformats.org/officeDocument/2006/bibliography"/>
   </ds:schemaRefs>

</xml_diff>